<commit_message>
Data validation section now complete
</commit_message>
<xml_diff>
--- a/stuff/Pluralsight course notes.docx
+++ b/stuff/Pluralsight course notes.docx
@@ -8292,19 +8292,7 @@
         <w:pStyle w:val="codeparagraph"/>
       </w:pPr>
       <w:r>
-        <w:t xml:space="preserve">  public override void On</w:t>
-      </w:r>
-      <w:r>
-        <w:t>Result</w:t>
-      </w:r>
-      <w:r>
-        <w:t>Executing(</w:t>
-      </w:r>
-      <w:r>
-        <w:t>Result</w:t>
-      </w:r>
-      <w:r>
-        <w:t>ExecutingContext filterContext)</w:t>
+        <w:t xml:space="preserve">  public override void OnResultExecuting(ResultExecutingContext filterContext)</w:t>
       </w:r>
     </w:p>
     <w:p>
@@ -8333,19 +8321,7 @@
         <w:pStyle w:val="codeparagraph"/>
       </w:pPr>
       <w:r>
-        <w:t xml:space="preserve">  public override void On</w:t>
-      </w:r>
-      <w:r>
-        <w:t>Result</w:t>
-      </w:r>
-      <w:r>
-        <w:t>Executed(</w:t>
-      </w:r>
-      <w:r>
-        <w:t>Result</w:t>
-      </w:r>
-      <w:r>
-        <w:t>ExecutedContext filterContext)</w:t>
+        <w:t xml:space="preserve">  public override void OnResultExecuted(ResultExecutedContext filterContext)</w:t>
       </w:r>
     </w:p>
     <w:p>
@@ -8795,13 +8771,7 @@
         <w:pStyle w:val="codeparagraph"/>
       </w:pPr>
       <w:r>
-        <w:t xml:space="preserve">  </w:t>
-      </w:r>
-      <w:r>
-        <w:t>@:</w:t>
-      </w:r>
-      <w:r>
-        <w:t>Review</w:t>
+        <w:t xml:space="preserve">  @:Review</w:t>
       </w:r>
     </w:p>
     <w:p>
@@ -9682,16 +9652,1462 @@
       </w:r>
       <w:r>
         <w:t xml:space="preserve"> attribute prevents browsers from accessing this action method directly.</w:t>
+      </w:r>
+    </w:p>
+    <w:p>
+      <w:pPr>
+        <w:pStyle w:val="Heading2"/>
+      </w:pPr>
+      <w:r>
+        <w:t>Working with data</w:t>
+      </w:r>
+    </w:p>
+    <w:p>
+      <w:pPr>
+        <w:pStyle w:val="Heading3"/>
+      </w:pPr>
+      <w:r>
+        <w:t>The entity framework</w:t>
+      </w:r>
+    </w:p>
+    <w:p>
+      <w:r>
+        <w:t xml:space="preserve">Framework to access a relational database with strongly-typed LINQ </w:t>
+      </w:r>
+      <w:r>
+        <w:t xml:space="preserve">(Language Integrated Query) </w:t>
+      </w:r>
+      <w:r>
+        <w:t>queries.</w:t>
+      </w:r>
+    </w:p>
+    <w:p>
+      <w:r>
+        <w:t>This section talks about the schema-first, model-first and code-first approaches</w:t>
+      </w:r>
+      <w:r>
+        <w:t>, and the different database types supported by EF</w:t>
+      </w:r>
+      <w:r>
+        <w:t xml:space="preserve">. Skipping </w:t>
+      </w:r>
+      <w:r>
+        <w:t>as EF is out of scope for these notes</w:t>
+      </w:r>
+      <w:r>
+        <w:t>.</w:t>
+      </w:r>
+    </w:p>
+    <w:p>
+      <w:pPr>
+        <w:pStyle w:val="Heading3"/>
+      </w:pPr>
+      <w:r>
+        <w:t>Building entities</w:t>
+      </w:r>
+    </w:p>
+    <w:p>
+      <w:r>
+        <w:t xml:space="preserve">This section follows the </w:t>
+      </w:r>
+      <w:r>
+        <w:t xml:space="preserve">EF </w:t>
+      </w:r>
+      <w:r>
+        <w:t>code-first approach and shows how to create the entity classes fro</w:t>
+      </w:r>
+      <w:r>
+        <w:t>m which the database is created, retrieve all the instances of an entity from a table and display them on a page. Skipping as EF is out of scope for these notes.</w:t>
+      </w:r>
+    </w:p>
+    <w:p>
+      <w:pPr>
+        <w:pStyle w:val="Heading3"/>
+      </w:pPr>
+      <w:r>
+        <w:t>Database migrations</w:t>
+      </w:r>
+    </w:p>
+    <w:p>
+      <w:r>
+        <w:t>This section talks about how to influence from the code or configuration things like where the database is created, what it’s called, what the tables are called and so on.</w:t>
+      </w:r>
+      <w:r>
+        <w:t xml:space="preserve"> Skipping as EF is out of scope for these notes.</w:t>
+      </w:r>
+    </w:p>
+    <w:p>
+      <w:pPr>
+        <w:pStyle w:val="Heading3"/>
+      </w:pPr>
+      <w:r>
+        <w:t>Using LINQ</w:t>
+      </w:r>
+    </w:p>
+    <w:p>
+      <w:pPr>
+        <w:pStyle w:val="Heading4"/>
+      </w:pPr>
+      <w:r>
+        <w:t>Two types of LINQ query</w:t>
+      </w:r>
+    </w:p>
+    <w:p>
+      <w:pPr>
+        <w:pStyle w:val="Heading5"/>
+      </w:pPr>
+      <w:r>
+        <w:t>Comprehension Query Syntax</w:t>
+      </w:r>
+    </w:p>
+    <w:p>
+      <w:r>
+        <w:t>Similar to SQL syntax</w:t>
+      </w:r>
+    </w:p>
+    <w:p>
+      <w:pPr>
+        <w:pStyle w:val="codeparagraph"/>
+      </w:pPr>
+      <w:r>
+        <w:t>v</w:t>
+      </w:r>
+      <w:r>
+        <w:t>ar query = from r in _db.Restaurants</w:t>
+      </w:r>
+    </w:p>
+    <w:p>
+      <w:pPr>
+        <w:pStyle w:val="codeparagraph"/>
+      </w:pPr>
+      <w:r>
+        <w:t xml:space="preserve">            where r.Country == “USA”</w:t>
+      </w:r>
+    </w:p>
+    <w:p>
+      <w:pPr>
+        <w:pStyle w:val="codeparagraph"/>
+      </w:pPr>
+      <w:r>
+        <w:t xml:space="preserve">            orderby r.Name</w:t>
+      </w:r>
+    </w:p>
+    <w:p>
+      <w:pPr>
+        <w:pStyle w:val="codeparagraph"/>
+      </w:pPr>
+      <w:r>
+        <w:t xml:space="preserve">            select r;</w:t>
+      </w:r>
+    </w:p>
+    <w:p>
+      <w:r>
+        <w:t>There are more keywords available, e.g. for grouping.</w:t>
+      </w:r>
+    </w:p>
+    <w:p>
+      <w:pPr>
+        <w:pStyle w:val="Heading5"/>
+      </w:pPr>
+      <w:r>
+        <w:t>Extension method syntax</w:t>
+      </w:r>
+    </w:p>
+    <w:p>
+      <w:r>
+        <w:t xml:space="preserve">Offers more operations, e.g. </w:t>
+      </w:r>
+      <w:r>
+        <w:rPr>
+          <w:rStyle w:val="codeinline"/>
+        </w:rPr>
+        <w:t>Skip()</w:t>
+      </w:r>
+      <w:r>
+        <w:t xml:space="preserve"> and </w:t>
+      </w:r>
+      <w:r>
+        <w:rPr>
+          <w:rStyle w:val="codeinline"/>
+        </w:rPr>
+        <w:t>Take()</w:t>
+      </w:r>
+      <w:r>
+        <w:t xml:space="preserve"> which don’t have C# keywords.</w:t>
+      </w:r>
+    </w:p>
+    <w:p>
+      <w:pPr>
+        <w:pStyle w:val="codeparagraph"/>
+      </w:pPr>
+      <w:r>
+        <w:t>var query = _db.Restaurants</w:t>
+      </w:r>
+    </w:p>
+    <w:p>
+      <w:pPr>
+        <w:pStyle w:val="codeparagraph"/>
+      </w:pPr>
+      <w:r>
+        <w:t xml:space="preserve">               .Where(r =&gt; r.Country == “USA”)</w:t>
+      </w:r>
+    </w:p>
+    <w:p>
+      <w:pPr>
+        <w:pStyle w:val="codeparagraph"/>
+      </w:pPr>
+      <w:r>
+        <w:t xml:space="preserve">               .OrderBy(r =&gt; r.Name)</w:t>
+      </w:r>
+    </w:p>
+    <w:p>
+      <w:pPr>
+        <w:pStyle w:val="codeparagraph"/>
+      </w:pPr>
+      <w:r>
+        <w:t xml:space="preserve">               .Skip(10)</w:t>
+      </w:r>
+    </w:p>
+    <w:p>
+      <w:pPr>
+        <w:pStyle w:val="codeparagraph"/>
+      </w:pPr>
+      <w:r>
+        <w:t xml:space="preserve">               .Take(10);</w:t>
+      </w:r>
+    </w:p>
+    <w:p>
+      <w:r>
+        <w:t xml:space="preserve">See </w:t>
+      </w:r>
+      <w:hyperlink r:id="rId20" w:history="1">
+        <w:r>
+          <w:rPr>
+            <w:rStyle w:val="Hyperlink"/>
+          </w:rPr>
+          <w:t>http://code.msdn.microsoft.com/101-LINQ-Samples-3fb9811b</w:t>
+        </w:r>
+      </w:hyperlink>
+      <w:r>
+        <w:t xml:space="preserve"> for more examples, or download </w:t>
+      </w:r>
+      <w:hyperlink r:id="rId21" w:history="1">
+        <w:r>
+          <w:rPr>
+            <w:rStyle w:val="Hyperlink"/>
+          </w:rPr>
+          <w:t>LINQPAD</w:t>
+        </w:r>
+      </w:hyperlink>
+      <w:r>
+        <w:t>, a free utility for trying them out.</w:t>
+      </w:r>
+    </w:p>
+    <w:p>
+      <w:pPr>
+        <w:pStyle w:val="Heading4"/>
+      </w:pPr>
+      <w:r>
+        <w:t>Projections</w:t>
+      </w:r>
+    </w:p>
+    <w:p>
+      <w:r>
+        <w:t>Ordering restaurants by their average review rating:</w:t>
+      </w:r>
+    </w:p>
+    <w:p>
+      <w:pPr>
+        <w:pStyle w:val="codeparagraph"/>
+      </w:pPr>
+      <w:r>
+        <w:t xml:space="preserve">var model = </w:t>
+      </w:r>
+    </w:p>
+    <w:p>
+      <w:pPr>
+        <w:pStyle w:val="codeparagraph"/>
+      </w:pPr>
+      <w:r>
+        <w:t xml:space="preserve">    from r in _db.Restaurants</w:t>
+      </w:r>
+    </w:p>
+    <w:p>
+      <w:pPr>
+        <w:pStyle w:val="codeparagraph"/>
+      </w:pPr>
+      <w:r>
+        <w:t xml:space="preserve">    orderby r.R</w:t>
+      </w:r>
+      <w:r>
+        <w:t>eviews.Average(review =&gt; review</w:t>
+      </w:r>
+      <w:r>
+        <w:t>.Rating)</w:t>
+      </w:r>
+    </w:p>
+    <w:p>
+      <w:pPr>
+        <w:pStyle w:val="codeparagraph"/>
+      </w:pPr>
+      <w:r>
+        <w:t xml:space="preserve">    select new RestaurantListViewModel</w:t>
+      </w:r>
+    </w:p>
+    <w:p>
+      <w:pPr>
+        <w:pStyle w:val="codeparagraph"/>
+      </w:pPr>
+      <w:r>
+        <w:t xml:space="preserve">    {</w:t>
+      </w:r>
+    </w:p>
+    <w:p>
+      <w:pPr>
+        <w:pStyle w:val="codeparagraph"/>
+      </w:pPr>
+      <w:r>
+        <w:t xml:space="preserve">      Id = r.Id,</w:t>
+      </w:r>
+    </w:p>
+    <w:p>
+      <w:pPr>
+        <w:pStyle w:val="codeparagraph"/>
+      </w:pPr>
+      <w:r>
+        <w:t xml:space="preserve">      Name = r.Name,</w:t>
+      </w:r>
+    </w:p>
+    <w:p>
+      <w:pPr>
+        <w:pStyle w:val="codeparagraph"/>
+      </w:pPr>
+      <w:r>
+        <w:t xml:space="preserve">      City = r.City,</w:t>
+      </w:r>
+    </w:p>
+    <w:p>
+      <w:pPr>
+        <w:pStyle w:val="codeparagraph"/>
+      </w:pPr>
+      <w:r>
+        <w:t xml:space="preserve">      Country = r.Country,</w:t>
+      </w:r>
+    </w:p>
+    <w:p>
+      <w:pPr>
+        <w:pStyle w:val="codeparagraph"/>
+      </w:pPr>
+      <w:r>
+        <w:t xml:space="preserve">      CountOfReviews = r.Reviews.Count()</w:t>
+      </w:r>
+    </w:p>
+    <w:p>
+      <w:pPr>
+        <w:pStyle w:val="codeparagraph"/>
+      </w:pPr>
+      <w:r>
+        <w:t xml:space="preserve">    };</w:t>
+      </w:r>
+    </w:p>
+    <w:p>
+      <w:r>
+        <w:t>This requires the creation of a RestaurantListViewModels class.</w:t>
+      </w:r>
+      <w:r>
+        <w:t xml:space="preserve"> The same can be done using extension methods:</w:t>
+      </w:r>
+    </w:p>
+    <w:p>
+      <w:pPr>
+        <w:pStyle w:val="codeparagraph"/>
+      </w:pPr>
+      <w:r>
+        <w:t>v</w:t>
+      </w:r>
+      <w:r>
+        <w:t xml:space="preserve">ar model = </w:t>
+      </w:r>
+    </w:p>
+    <w:p>
+      <w:pPr>
+        <w:pStyle w:val="codeparagraph"/>
+      </w:pPr>
+      <w:r>
+        <w:t xml:space="preserve">    _db.Restaurants</w:t>
+      </w:r>
+    </w:p>
+    <w:p>
+      <w:pPr>
+        <w:pStyle w:val="codeparagraph"/>
+      </w:pPr>
+      <w:r>
+        <w:t xml:space="preserve">       .OrderByDescending(r =&gt; r.Reviews.Average(review.Rating))</w:t>
+      </w:r>
+    </w:p>
+    <w:p>
+      <w:pPr>
+        <w:pStyle w:val="codeparagraph"/>
+      </w:pPr>
+      <w:r>
+        <w:t xml:space="preserve">       .Select(r =&gt; select new RestaurantListViewModel</w:t>
+      </w:r>
+    </w:p>
+    <w:p>
+      <w:pPr>
+        <w:pStyle w:val="codeparagraph"/>
+      </w:pPr>
+      <w:r>
+        <w:t xml:space="preserve"> </w:t>
+      </w:r>
+      <w:r>
+        <w:t xml:space="preserve">                           </w:t>
+      </w:r>
+      <w:r>
+        <w:t xml:space="preserve">   {</w:t>
+      </w:r>
+    </w:p>
+    <w:p>
+      <w:pPr>
+        <w:pStyle w:val="codeparagraph"/>
+      </w:pPr>
+      <w:r>
+        <w:t xml:space="preserve">                           </w:t>
+      </w:r>
+      <w:r>
+        <w:t xml:space="preserve">      Id = r.Id,</w:t>
+      </w:r>
+    </w:p>
+    <w:p>
+      <w:pPr>
+        <w:pStyle w:val="codeparagraph"/>
+      </w:pPr>
+      <w:r>
+        <w:t xml:space="preserve">                           </w:t>
+      </w:r>
+      <w:r>
+        <w:t xml:space="preserve">      Name = r.Name,</w:t>
+      </w:r>
+    </w:p>
+    <w:p>
+      <w:pPr>
+        <w:pStyle w:val="codeparagraph"/>
+      </w:pPr>
+      <w:r>
+        <w:t xml:space="preserve">                           </w:t>
+      </w:r>
+      <w:r>
+        <w:t xml:space="preserve">      City = r.City,</w:t>
+      </w:r>
+    </w:p>
+    <w:p>
+      <w:pPr>
+        <w:pStyle w:val="codeparagraph"/>
+      </w:pPr>
+      <w:r>
+        <w:t xml:space="preserve">                           </w:t>
+      </w:r>
+      <w:r>
+        <w:t xml:space="preserve">      Country = r.Country,</w:t>
+      </w:r>
+    </w:p>
+    <w:p>
+      <w:pPr>
+        <w:pStyle w:val="codeparagraph"/>
+      </w:pPr>
+      <w:r>
+        <w:t xml:space="preserve">                           </w:t>
+      </w:r>
+      <w:r>
+        <w:t xml:space="preserve">      CountOfReviews = r.Reviews.Count()</w:t>
+      </w:r>
+    </w:p>
+    <w:p>
+      <w:pPr>
+        <w:pStyle w:val="codeparagraph"/>
+      </w:pPr>
+      <w:r>
+        <w:t xml:space="preserve">                           </w:t>
+      </w:r>
+      <w:r>
+        <w:t xml:space="preserve">    });</w:t>
+      </w:r>
+    </w:p>
+    <w:p>
+      <w:pPr>
+        <w:pStyle w:val="Heading4"/>
+      </w:pPr>
+      <w:r>
+        <w:t>AutoMapper</w:t>
+      </w:r>
+    </w:p>
+    <w:p>
+      <w:r>
+        <w:t xml:space="preserve">A nuget package which can map properties of one object to properties of another object: </w:t>
+      </w:r>
+      <w:hyperlink r:id="rId22" w:history="1">
+        <w:r>
+          <w:rPr>
+            <w:rStyle w:val="Hyperlink"/>
+          </w:rPr>
+          <w:t>http://automapper.org</w:t>
+        </w:r>
+      </w:hyperlink>
+    </w:p>
+    <w:p>
+      <w:pPr>
+        <w:pStyle w:val="Heading3"/>
+      </w:pPr>
+      <w:r>
+        <w:t>A search filter</w:t>
+      </w:r>
+    </w:p>
+    <w:p>
+      <w:pPr>
+        <w:pStyle w:val="codeparagraph"/>
+      </w:pPr>
+      <w:r>
+        <w:t>public ActionResult(string searchTerm = null)</w:t>
+      </w:r>
+    </w:p>
+    <w:p>
+      <w:pPr>
+        <w:pStyle w:val="codeparagraph"/>
+      </w:pPr>
+      <w:r>
+        <w:t>{</w:t>
+      </w:r>
+    </w:p>
+    <w:p>
+      <w:pPr>
+        <w:pStyle w:val="codeparagraph"/>
+      </w:pPr>
+      <w:r>
+        <w:t xml:space="preserve">  var model = </w:t>
+      </w:r>
+    </w:p>
+    <w:p>
+      <w:pPr>
+        <w:pStyle w:val="codeparagraph"/>
+      </w:pPr>
+      <w:r>
+        <w:t xml:space="preserve">      _db.Restaurants</w:t>
+      </w:r>
+    </w:p>
+    <w:p>
+      <w:pPr>
+        <w:pStyle w:val="codeparagraph"/>
+      </w:pPr>
+      <w:r>
+        <w:t xml:space="preserve">         .OrderByDescending(r =&gt; r.Reviews.Average(review.Rating))</w:t>
+      </w:r>
+    </w:p>
+    <w:p>
+      <w:pPr>
+        <w:pStyle w:val="codeparagraph"/>
+      </w:pPr>
+      <w:r>
+        <w:t xml:space="preserve">         .Where(r =&gt; searchTerm == null || r.Name.StartsWith(searchTerm))</w:t>
+      </w:r>
+    </w:p>
+    <w:p>
+      <w:pPr>
+        <w:pStyle w:val="codeparagraph"/>
+      </w:pPr>
+      <w:r>
+        <w:t xml:space="preserve">         .Select(r =&gt; select new RestaurantListViewModel</w:t>
+      </w:r>
+    </w:p>
+    <w:p>
+      <w:pPr>
+        <w:pStyle w:val="codeparagraph"/>
+      </w:pPr>
+      <w:r>
+        <w:t xml:space="preserve">                                 {</w:t>
+      </w:r>
+    </w:p>
+    <w:p>
+      <w:pPr>
+        <w:pStyle w:val="codeparagraph"/>
+      </w:pPr>
+      <w:r>
+        <w:t xml:space="preserve">                                   Id = r.Id,</w:t>
+      </w:r>
+    </w:p>
+    <w:p>
+      <w:pPr>
+        <w:pStyle w:val="codeparagraph"/>
+      </w:pPr>
+      <w:r>
+        <w:t xml:space="preserve">                                   Name = r.Name,</w:t>
+      </w:r>
+    </w:p>
+    <w:p>
+      <w:pPr>
+        <w:pStyle w:val="codeparagraph"/>
+      </w:pPr>
+      <w:r>
+        <w:t xml:space="preserve">                                   City = r.City,</w:t>
+      </w:r>
+    </w:p>
+    <w:p>
+      <w:pPr>
+        <w:pStyle w:val="codeparagraph"/>
+      </w:pPr>
+      <w:r>
+        <w:t xml:space="preserve">                                   Country = r.Country,</w:t>
+      </w:r>
+    </w:p>
+    <w:p>
+      <w:pPr>
+        <w:pStyle w:val="codeparagraph"/>
+      </w:pPr>
+      <w:r>
+        <w:t xml:space="preserve">                                   CountOfReviews = r.Reviews.Count()</w:t>
+      </w:r>
+    </w:p>
+    <w:p>
+      <w:pPr>
+        <w:pStyle w:val="codeparagraph"/>
+      </w:pPr>
+      <w:r>
+        <w:t xml:space="preserve">                                 });</w:t>
+      </w:r>
+    </w:p>
+    <w:p>
+      <w:pPr>
+        <w:pStyle w:val="codeparagraph"/>
+      </w:pPr>
+      <w:r>
+        <w:t>}</w:t>
+      </w:r>
+    </w:p>
+    <w:p>
+      <w:r>
+        <w:t xml:space="preserve">This needs some </w:t>
+      </w:r>
+      <w:r>
+        <w:t>markup</w:t>
+      </w:r>
+      <w:r>
+        <w:t xml:space="preserve"> in the view:</w:t>
+      </w:r>
+    </w:p>
+    <w:p>
+      <w:pPr>
+        <w:pStyle w:val="codeparagraph"/>
+      </w:pPr>
+      <w:r>
+        <w:t>&lt;form method=”get”&gt;</w:t>
+      </w:r>
+    </w:p>
+    <w:p>
+      <w:pPr>
+        <w:pStyle w:val="codeparagraph"/>
+      </w:pPr>
+      <w:r>
+        <w:t xml:space="preserve">  &lt;input type=”search” name=”searchTerm” /&gt;</w:t>
+      </w:r>
+    </w:p>
+    <w:p>
+      <w:pPr>
+        <w:pStyle w:val="codeparagraph"/>
+      </w:pPr>
+      <w:r>
+        <w:t xml:space="preserve">  &lt;input type=”submit” value=”search by name” /&gt;</w:t>
+      </w:r>
+    </w:p>
+    <w:p>
+      <w:pPr>
+        <w:pStyle w:val="codeparagraph"/>
+      </w:pPr>
+      <w:r>
+        <w:t>&lt;/form&gt;</w:t>
+      </w:r>
+    </w:p>
+    <w:p>
+      <w:pPr>
+        <w:pStyle w:val="Heading3"/>
+      </w:pPr>
+      <w:r>
+        <w:t>A restaurant controller</w:t>
+      </w:r>
+    </w:p>
+    <w:p>
+      <w:r>
+        <w:t xml:space="preserve">This section demonstrates using scaffolding to create a default controller and views for a particular model. </w:t>
+      </w:r>
+      <w:r>
+        <w:t>Skipping most of it apart from a few points.</w:t>
+      </w:r>
+    </w:p>
+    <w:p>
+      <w:pPr>
+        <w:pStyle w:val="Heading4"/>
+      </w:pPr>
+      <w:r>
+        <w:t>HttpNotFound()</w:t>
+      </w:r>
+    </w:p>
+    <w:p>
+      <w:pPr>
+        <w:pStyle w:val="codeparagraph"/>
+      </w:pPr>
+      <w:r>
+        <w:t>public ActionResult Details(int id = 0)</w:t>
+      </w:r>
+    </w:p>
+    <w:p>
+      <w:pPr>
+        <w:pStyle w:val="codeparagraph"/>
+      </w:pPr>
+      <w:r>
+        <w:t>{</w:t>
+      </w:r>
+    </w:p>
+    <w:p>
+      <w:pPr>
+        <w:pStyle w:val="codeparagraph"/>
+      </w:pPr>
+      <w:r>
+        <w:t xml:space="preserve">  Restaurant restaurant = db.Restaurants.Find(id);</w:t>
+      </w:r>
+    </w:p>
+    <w:p>
+      <w:pPr>
+        <w:pStyle w:val="codeparagraph"/>
+      </w:pPr>
+      <w:r>
+        <w:t xml:space="preserve">  if (restaurant == null)</w:t>
+      </w:r>
+    </w:p>
+    <w:p>
+      <w:pPr>
+        <w:pStyle w:val="codeparagraph"/>
+      </w:pPr>
+      <w:r>
+        <w:t xml:space="preserve">  {</w:t>
+      </w:r>
+    </w:p>
+    <w:p>
+      <w:pPr>
+        <w:pStyle w:val="codeparagraph"/>
+      </w:pPr>
+      <w:r>
+        <w:t xml:space="preserve">    return HttpNotFound();</w:t>
+      </w:r>
+    </w:p>
+    <w:p>
+      <w:pPr>
+        <w:pStyle w:val="codeparagraph"/>
+      </w:pPr>
+      <w:r>
+        <w:t xml:space="preserve">  }</w:t>
+      </w:r>
+    </w:p>
+    <w:p>
+      <w:pPr>
+        <w:pStyle w:val="codeparagraph"/>
+      </w:pPr>
+    </w:p>
+    <w:p>
+      <w:pPr>
+        <w:pStyle w:val="codeparagraph"/>
+      </w:pPr>
+      <w:r>
+        <w:t xml:space="preserve">  return View(restaurant);</w:t>
+      </w:r>
+    </w:p>
+    <w:p>
+      <w:pPr>
+        <w:pStyle w:val="codeparagraph"/>
+      </w:pPr>
+      <w:r>
+        <w:t>}</w:t>
+      </w:r>
+    </w:p>
+    <w:p>
+      <w:r>
+        <w:t xml:space="preserve">If there’s no restaurant with the supplied ID in the database, the </w:t>
+      </w:r>
+      <w:r>
+        <w:rPr>
+          <w:rStyle w:val="codeinline"/>
+        </w:rPr>
+        <w:t>HttpNotFound()</w:t>
+      </w:r>
+      <w:r>
+        <w:t xml:space="preserve"> method will return a HTTP 404 status to the browser.</w:t>
+      </w:r>
+      <w:r>
+        <w:t xml:space="preserve"> Alternatively, you could return </w:t>
+      </w:r>
+      <w:r>
+        <w:rPr>
+          <w:rStyle w:val="codeinline"/>
+        </w:rPr>
+        <w:t>View(“NotFound”)</w:t>
+      </w:r>
+      <w:r>
+        <w:t xml:space="preserve"> </w:t>
+      </w:r>
+      <w:r>
+        <w:t xml:space="preserve">to serve a view with </w:t>
+      </w:r>
+      <w:r>
+        <w:t>with a message to say “sorry, we couldn’t find that restaurant”.</w:t>
+      </w:r>
+    </w:p>
+    <w:p>
+      <w:pPr>
+        <w:pStyle w:val="Heading3"/>
+      </w:pPr>
+      <w:r>
+        <w:t>Listing reviews</w:t>
+      </w:r>
+    </w:p>
+    <w:p>
+      <w:r>
+        <w:t>This section looks at displaying entities which have linked entities using EF.</w:t>
+      </w:r>
+    </w:p>
+    <w:p>
+      <w:pPr>
+        <w:pStyle w:val="Heading4"/>
+      </w:pPr>
+      <w:r>
+        <w:t>Binding to a parameter with a different name</w:t>
+      </w:r>
+    </w:p>
+    <w:p>
+      <w:r>
+        <w:t xml:space="preserve">To use a query string value such as </w:t>
+      </w:r>
+      <w:r>
+        <w:rPr>
+          <w:rStyle w:val="codeinline"/>
+        </w:rPr>
+        <w:t xml:space="preserve">id=5 </w:t>
+      </w:r>
+      <w:r>
+        <w:t xml:space="preserve">as the value of a method action parameter called </w:t>
+      </w:r>
+      <w:r>
+        <w:rPr>
+          <w:rStyle w:val="codeinline"/>
+        </w:rPr>
+        <w:t>restaurantId</w:t>
+      </w:r>
+      <w:r>
+        <w:t xml:space="preserve">, add the </w:t>
+      </w:r>
+      <w:r>
+        <w:rPr>
+          <w:rStyle w:val="codeinline"/>
+        </w:rPr>
+        <w:t>Bind</w:t>
+      </w:r>
+      <w:r>
+        <w:t xml:space="preserve"> attribute to the parameter in the method signature:</w:t>
+      </w:r>
+    </w:p>
+    <w:p>
+      <w:pPr>
+        <w:pStyle w:val="codeparagraph"/>
+      </w:pPr>
+      <w:r>
+        <w:t>public ActionResult Index([Bind(Prefix=”id”)] int restaurantId)</w:t>
+      </w:r>
+    </w:p>
+    <w:p>
+      <w:pPr>
+        <w:pStyle w:val="Heading3"/>
+      </w:pPr>
+      <w:r>
+        <w:t>Creating a review</w:t>
+      </w:r>
+    </w:p>
+    <w:p>
+      <w:r>
+        <w:t>This is covered elsewhere in these notes, but it’s worth reiterating, if the user’s doing a post and the information they’ve entered is invalid, redirect them back to the form they were on before posting, so that if they refresh their page, it won’t attempt to repeat the post action.</w:t>
+      </w:r>
+    </w:p>
+    <w:p>
+      <w:pPr>
+        <w:pStyle w:val="Heading3"/>
+      </w:pPr>
+      <w:r>
+        <w:t>Editing a review</w:t>
+      </w:r>
+    </w:p>
+    <w:p>
+      <w:r>
+        <w:t>More EF stuff in this section</w:t>
+      </w:r>
+      <w:r>
+        <w:t>, which I’ve skipped</w:t>
+      </w:r>
+      <w:r>
+        <w:t>.</w:t>
+      </w:r>
+    </w:p>
+    <w:p>
+      <w:pPr>
+        <w:pStyle w:val="Heading3"/>
+      </w:pPr>
+      <w:r>
+        <w:t>Mass assignment</w:t>
+      </w:r>
+    </w:p>
+    <w:p>
+      <w:r>
+        <w:t xml:space="preserve">The client could send any data items to your model which you don’t allow in your form, e.g. by editing the URL or by use of other tools. One defence against this is the </w:t>
+      </w:r>
+      <w:r>
+        <w:rPr>
+          <w:rStyle w:val="codeinline"/>
+        </w:rPr>
+        <w:t>[Bind(Exclude=)]</w:t>
+      </w:r>
+      <w:r>
+        <w:t xml:space="preserve"> attribute.</w:t>
+      </w:r>
+    </w:p>
+    <w:p>
+      <w:pPr>
+        <w:pStyle w:val="codeparagraph"/>
+      </w:pPr>
+      <w:r>
+        <w:t>public ActionResult Edit([Bind(Exclude = “ReviewerName”)] RestaurantReview review)</w:t>
+      </w:r>
+    </w:p>
+    <w:p>
+      <w:r>
+        <w:t xml:space="preserve">More examples at </w:t>
+      </w:r>
+      <w:hyperlink r:id="rId23" w:history="1">
+        <w:r>
+          <w:rPr>
+            <w:rStyle w:val="Hyperlink"/>
+          </w:rPr>
+          <w:t>http://odetocode.com/blogs/scott/archive/2012/03/11/complete-guide-to-mass-assignment-in-asp-net-</w:t>
+        </w:r>
+      </w:hyperlink>
+    </w:p>
+    <w:p>
+      <w:r>
+        <w:t>Another defence is to create a class with only the properties that you expect the user to supply, called a view model, and use that</w:t>
+      </w:r>
+      <w:r>
+        <w:t>, rather than a domain object,</w:t>
+      </w:r>
+      <w:r>
+        <w:t xml:space="preserve"> as a parameter to your action method.</w:t>
+      </w:r>
+    </w:p>
+    <w:p>
+      <w:pPr>
+        <w:pStyle w:val="Heading3"/>
+      </w:pPr>
+      <w:r>
+        <w:t>Validation annotations</w:t>
+      </w:r>
+    </w:p>
+    <w:p>
+      <w:r>
+        <w:t xml:space="preserve">Validation annotation attributes are in the </w:t>
+      </w:r>
+      <w:r>
+        <w:rPr>
+          <w:rStyle w:val="codeinline"/>
+        </w:rPr>
+        <w:t>System.ComponentModel.DataAnnotations</w:t>
+      </w:r>
+      <w:r>
+        <w:t xml:space="preserve"> namespace and can be used to decorate properties of a model class.</w:t>
+      </w:r>
+    </w:p>
+    <w:p>
+      <w:r>
+        <w:t>To restrict an integer property to values within a range:</w:t>
+      </w:r>
+    </w:p>
+    <w:p>
+      <w:pPr>
+        <w:pStyle w:val="codeparagraph"/>
+      </w:pPr>
+      <w:r>
+        <w:t>[Range(1,10)]</w:t>
+      </w:r>
+    </w:p>
+    <w:p>
+      <w:r>
+        <w:t>To specify that a property must be supplied</w:t>
+      </w:r>
+      <w:r>
+        <w:t xml:space="preserve"> (but doesn’t make much sense on a value type, because it’s not nullable)</w:t>
+      </w:r>
+      <w:r>
+        <w:t>:</w:t>
+      </w:r>
+    </w:p>
+    <w:p>
+      <w:pPr>
+        <w:pStyle w:val="codeparagraph"/>
+      </w:pPr>
+      <w:r>
+        <w:t>[Required]</w:t>
+      </w:r>
+    </w:p>
+    <w:p>
+      <w:r>
+        <w:t>To specify a maximum length for a string property:</w:t>
+      </w:r>
+    </w:p>
+    <w:p>
+      <w:pPr>
+        <w:pStyle w:val="codeparagraph"/>
+      </w:pPr>
+      <w:r>
+        <w:t>[StringLength(1024)]</w:t>
+      </w:r>
+    </w:p>
+    <w:p>
+      <w:r>
+        <w:t>Other validation attributes are available, including getting the server to validate the value – see MSDN.</w:t>
+      </w:r>
+    </w:p>
+    <w:p>
+      <w:r>
+        <w:t xml:space="preserve">Validations are run on the client if javascript is enabled, but if it isn’t then they’ll be run on the server and will set the </w:t>
+      </w:r>
+      <w:r>
+        <w:rPr>
+          <w:rStyle w:val="codeinline"/>
+        </w:rPr>
+        <w:t>ModelState.IsValid</w:t>
+      </w:r>
+      <w:r>
+        <w:t xml:space="preserve"> to false</w:t>
+      </w:r>
+      <w:r>
+        <w:t xml:space="preserve"> if validation fails</w:t>
+      </w:r>
+      <w:r>
+        <w:t>, so you should test this in action methods which handle post requests</w:t>
+      </w:r>
+      <w:r>
+        <w:t>.</w:t>
+      </w:r>
+    </w:p>
+    <w:p>
+      <w:r>
+        <w:t xml:space="preserve">To give </w:t>
+      </w:r>
+      <w:r>
+        <w:rPr>
+          <w:rStyle w:val="codeinline"/>
+        </w:rPr>
+        <w:t>@Html.LabelFor</w:t>
+      </w:r>
+      <w:r>
+        <w:t xml:space="preserve"> a friendly name to display, decorate a property with</w:t>
+      </w:r>
+    </w:p>
+    <w:p>
+      <w:pPr>
+        <w:pStyle w:val="codeparagraph"/>
+      </w:pPr>
+      <w:r>
+        <w:t>[Display(Name = “My field”)]</w:t>
+      </w:r>
+    </w:p>
+    <w:p>
+      <w:r>
+        <w:t>To control how the value is displayed in a control:</w:t>
+      </w:r>
+    </w:p>
+    <w:p>
+      <w:pPr>
+        <w:pStyle w:val="codeparagraph"/>
+      </w:pPr>
+      <w:r>
+        <w:t>[DisplayFormat( /* named attributes */)]</w:t>
+      </w:r>
+    </w:p>
+    <w:p>
+      <w:pPr>
+        <w:pStyle w:val="Heading3"/>
+      </w:pPr>
+      <w:r>
+        <w:t>Custom validations</w:t>
+      </w:r>
+    </w:p>
+    <w:p>
+      <w:pPr>
+        <w:pStyle w:val="Heading4"/>
+      </w:pPr>
+      <w:r>
+        <w:t>Custom validation</w:t>
+      </w:r>
+    </w:p>
+    <w:p>
+      <w:r>
+        <w:t>This sort of validation only happens on the server, but you can make it happen on the client using Ajax.</w:t>
+      </w:r>
+    </w:p>
+    <w:p>
+      <w:pPr>
+        <w:pStyle w:val="codeparagraph"/>
+      </w:pPr>
+      <w:r>
+        <w:t>public class MyCustomValidationAttribute : ValidationAttribute</w:t>
+      </w:r>
+    </w:p>
+    <w:p>
+      <w:pPr>
+        <w:pStyle w:val="codeparagraph"/>
+      </w:pPr>
+      <w:r>
+        <w:t>{</w:t>
+      </w:r>
+    </w:p>
+    <w:p>
+      <w:pPr>
+        <w:pStyle w:val="codeparagraph"/>
+      </w:pPr>
+      <w:r>
+        <w:t xml:space="preserve">  private readonly int _somethingImportant;</w:t>
+      </w:r>
+    </w:p>
+    <w:p>
+      <w:pPr>
+        <w:pStyle w:val="codeparagraph"/>
+      </w:pPr>
+    </w:p>
+    <w:p>
+      <w:pPr>
+        <w:pStyle w:val="codeparagraph"/>
+      </w:pPr>
+      <w:r>
+        <w:t xml:space="preserve">  public MyCustomValidationAttribute(int somethingImportant)</w:t>
+      </w:r>
+    </w:p>
+    <w:p>
+      <w:pPr>
+        <w:pStyle w:val="codeparagraph"/>
+      </w:pPr>
+      <w:r>
+        <w:t xml:space="preserve">      : base(“{0} isn’t valid for whatever reason”)</w:t>
+      </w:r>
+    </w:p>
+    <w:p>
+      <w:pPr>
+        <w:pStyle w:val="codeparagraph"/>
+      </w:pPr>
+      <w:r>
+        <w:t xml:space="preserve">  {</w:t>
+      </w:r>
+    </w:p>
+    <w:p>
+      <w:pPr>
+        <w:pStyle w:val="codeparagraph"/>
+      </w:pPr>
+      <w:r>
+        <w:t xml:space="preserve">    _somethingImportant = somethingImportant;</w:t>
+      </w:r>
+    </w:p>
+    <w:p>
+      <w:pPr>
+        <w:pStyle w:val="codeparagraph"/>
+      </w:pPr>
+      <w:r>
+        <w:t xml:space="preserve">  }</w:t>
+      </w:r>
+    </w:p>
+    <w:p>
+      <w:pPr>
+        <w:pStyle w:val="codeparagraph"/>
+      </w:pPr>
+    </w:p>
+    <w:p>
+      <w:pPr>
+        <w:pStyle w:val="codeparagraph"/>
+      </w:pPr>
+      <w:r>
+        <w:t xml:space="preserve">  protected override ValidationResult IsValid(object value, ValidationContext validationContext)</w:t>
+      </w:r>
+    </w:p>
+    <w:p>
+      <w:pPr>
+        <w:pStyle w:val="codeparagraph"/>
+      </w:pPr>
+      <w:r>
+        <w:t xml:space="preserve">  {</w:t>
+      </w:r>
+    </w:p>
+    <w:p>
+      <w:pPr>
+        <w:pStyle w:val="codeparagraph"/>
+      </w:pPr>
+      <w:r>
+        <w:t xml:space="preserve">    </w:t>
+      </w:r>
+      <w:r>
+        <w:t>// value is the thing we’re validating, _somethingImportant is one of the values we use to validate it</w:t>
+      </w:r>
+    </w:p>
+    <w:p>
+      <w:pPr>
+        <w:pStyle w:val="codeparagraph"/>
+      </w:pPr>
+      <w:r>
+        <w:t xml:space="preserve">    if (value != null)</w:t>
+      </w:r>
+    </w:p>
+    <w:p>
+      <w:pPr>
+        <w:pStyle w:val="codeparagraph"/>
+      </w:pPr>
+      <w:r>
+        <w:t xml:space="preserve">    {</w:t>
+      </w:r>
+    </w:p>
+    <w:p>
+      <w:pPr>
+        <w:pStyle w:val="codeparagraph"/>
+      </w:pPr>
+      <w:r>
+        <w:t xml:space="preserve">      </w:t>
+      </w:r>
+      <w:r>
+        <w:t>v</w:t>
+      </w:r>
+      <w:r>
+        <w:t>ar valueAsString = value.ToString();</w:t>
+      </w:r>
+    </w:p>
+    <w:p>
+      <w:pPr>
+        <w:pStyle w:val="codeparagraph"/>
+      </w:pPr>
+      <w:r>
+        <w:t xml:space="preserve">      </w:t>
+      </w:r>
+      <w:r>
+        <w:t>i</w:t>
+      </w:r>
+      <w:r>
+        <w:t>f (valueAsString.Length &gt; _somethingImportant)</w:t>
+      </w:r>
+    </w:p>
+    <w:p>
+      <w:pPr>
+        <w:pStyle w:val="codeparagraph"/>
+      </w:pPr>
+      <w:r>
+        <w:t xml:space="preserve">      {</w:t>
+      </w:r>
+    </w:p>
+    <w:p>
+      <w:pPr>
+        <w:pStyle w:val="codeparagraph"/>
+      </w:pPr>
+      <w:r>
+        <w:t xml:space="preserve">        // passes DisplayName to the format string set in the constructor</w:t>
+      </w:r>
+    </w:p>
+    <w:p>
+      <w:pPr>
+        <w:pStyle w:val="codeparagraph"/>
+      </w:pPr>
+      <w:r>
+        <w:t xml:space="preserve">        </w:t>
+      </w:r>
+      <w:r>
+        <w:t>var errorMessage = FormatErrorMessage(validationContext.DisplayName);</w:t>
+      </w:r>
+    </w:p>
+    <w:p>
+      <w:pPr>
+        <w:pStyle w:val="codeparagraph"/>
+      </w:pPr>
+      <w:r>
+        <w:t xml:space="preserve">        return new ValidationResult(errorMessage);</w:t>
+      </w:r>
+    </w:p>
+    <w:p>
+      <w:pPr>
+        <w:pStyle w:val="codeparagraph"/>
+      </w:pPr>
+      <w:r>
+        <w:t xml:space="preserve">      }</w:t>
+      </w:r>
+    </w:p>
+    <w:p>
+      <w:pPr>
+        <w:pStyle w:val="codeparagraph"/>
+      </w:pPr>
+      <w:r>
+        <w:t xml:space="preserve">    }</w:t>
+      </w:r>
+    </w:p>
+    <w:p>
+      <w:pPr>
+        <w:pStyle w:val="codeparagraph"/>
+      </w:pPr>
+    </w:p>
+    <w:p>
+      <w:pPr>
+        <w:pStyle w:val="codeparagraph"/>
+      </w:pPr>
+      <w:r>
+        <w:t xml:space="preserve">    </w:t>
+      </w:r>
+      <w:r>
+        <w:t>r</w:t>
+      </w:r>
+      <w:r>
+        <w:t>eturn ValidationResult.Success</w:t>
+      </w:r>
+      <w:r>
+        <w:t>;</w:t>
+      </w:r>
+    </w:p>
+    <w:p>
+      <w:pPr>
+        <w:pStyle w:val="codeparagraph"/>
+      </w:pPr>
+      <w:r>
+        <w:t xml:space="preserve">  }</w:t>
+      </w:r>
+    </w:p>
+    <w:p>
+      <w:pPr>
+        <w:pStyle w:val="codeparagraph"/>
+      </w:pPr>
+      <w:r>
+        <w:t>}</w:t>
+      </w:r>
+    </w:p>
+    <w:p>
+      <w:pPr>
+        <w:pStyle w:val="Heading4"/>
+      </w:pPr>
+      <w:r>
+        <w:t>IValidatableObject interface</w:t>
+      </w:r>
+    </w:p>
+    <w:p>
+      <w:r>
+        <w:t xml:space="preserve">Implement the Validate method and it will have access to all the </w:t>
+      </w:r>
+      <w:r>
+        <w:t>form controls, not just the one being validated:</w:t>
+      </w:r>
+    </w:p>
+    <w:p>
+      <w:pPr>
+        <w:pStyle w:val="codeparagraph"/>
+      </w:pPr>
+      <w:r>
+        <w:t>public IEnumerable&lt;ValidationResult&gt; Validate(ValidationContext validationContext)</w:t>
+      </w:r>
+    </w:p>
+    <w:p>
+      <w:pPr>
+        <w:pStyle w:val="codeparagraph"/>
+      </w:pPr>
+      <w:r>
+        <w:t>{</w:t>
+      </w:r>
+    </w:p>
+    <w:p>
+      <w:pPr>
+        <w:pStyle w:val="codeparagraph"/>
+      </w:pPr>
+      <w:r>
+        <w:t xml:space="preserve">  if Rating &lt; 2 &amp;&amp; ReviewerName.ToLower().StartsWith(“scott”)</w:t>
+      </w:r>
+    </w:p>
+    <w:p>
+      <w:pPr>
+        <w:pStyle w:val="codeparagraph"/>
+      </w:pPr>
+      <w:r>
+        <w:t xml:space="preserve">  {</w:t>
+      </w:r>
+    </w:p>
+    <w:p>
+      <w:pPr>
+        <w:pStyle w:val="codeparagraph"/>
+      </w:pPr>
+      <w:r>
+        <w:t xml:space="preserve">    yield return new ValidationResult(“Sorry, you can’t do that”);</w:t>
+      </w:r>
+    </w:p>
+    <w:p>
+      <w:pPr>
+        <w:pStyle w:val="codeparagraph"/>
+      </w:pPr>
+      <w:r>
+        <w:t xml:space="preserve">  }</w:t>
+      </w:r>
+    </w:p>
+    <w:p>
+      <w:pPr>
+        <w:pStyle w:val="codeparagraph"/>
+      </w:pPr>
+      <w:r>
+        <w:t>}</w:t>
+      </w:r>
+    </w:p>
+    <w:p>
+      <w:r>
+        <w:t xml:space="preserve">The results of this will show up in a </w:t>
+      </w:r>
+      <w:r>
+        <w:rPr>
+          <w:rStyle w:val="codeinline"/>
+        </w:rPr>
+        <w:t>@Html.ValidatonSummary</w:t>
+      </w:r>
+      <w:r>
+        <w:t xml:space="preserve"> element.</w:t>
+      </w:r>
+      <w:r>
+        <w:t xml:space="preserve"> </w:t>
+      </w:r>
+      <w:r>
+        <w:rPr>
+          <w:rStyle w:val="codeinline"/>
+        </w:rPr>
+        <w:t>@Html.ValidationSummary(true)</w:t>
+      </w:r>
+      <w:r>
+        <w:t xml:space="preserve"> will display only general validation errors like this, </w:t>
+      </w:r>
+      <w:r>
+        <w:rPr>
+          <w:rStyle w:val="codeinline"/>
+        </w:rPr>
+        <w:t>@Html.ValidationSummary(false)</w:t>
+      </w:r>
+      <w:r>
+        <w:t xml:space="preserve"> will display all validation errors, both those associated with a form element and those which are not</w:t>
       </w:r>
       <w:bookmarkStart w:id="1" w:name="_GoBack"/>
       <w:bookmarkEnd w:id="1"/>
+      <w:r>
+        <w:t>.</w:t>
+      </w:r>
     </w:p>
     <w:p>
       <w:pPr>
         <w:pStyle w:val="Heading2"/>
       </w:pPr>
       <w:r>
-        <w:t>Working with data</w:t>
+        <w:t>Ajax and ASP.net MVC</w:t>
       </w:r>
     </w:p>
     <w:p/>
@@ -9700,7 +11116,7 @@
         <w:pStyle w:val="Heading2"/>
       </w:pPr>
       <w:r>
-        <w:t>Ajax and ASP.net MVC</w:t>
+        <w:t>Security and ASP.net MVC 4</w:t>
       </w:r>
     </w:p>
     <w:p/>
@@ -9709,7 +11125,7 @@
         <w:pStyle w:val="Heading2"/>
       </w:pPr>
       <w:r>
-        <w:t>Security and ASP.net MVC 4</w:t>
+        <w:t>ASP.net MVC 4 infrastructure</w:t>
       </w:r>
     </w:p>
     <w:p/>
@@ -9718,7 +11134,7 @@
         <w:pStyle w:val="Heading2"/>
       </w:pPr>
       <w:r>
-        <w:t>ASP.net MVC 4 infrastructure</w:t>
+        <w:t>Unit testing with ASP.net MVC 4</w:t>
       </w:r>
     </w:p>
     <w:p/>
@@ -9727,21 +11143,12 @@
         <w:pStyle w:val="Heading2"/>
       </w:pPr>
       <w:r>
-        <w:t>Unit testing with ASP.net MVC 4</w:t>
+        <w:t>Deployment and configuration</w:t>
       </w:r>
     </w:p>
     <w:p/>
     <w:p>
       <w:pPr>
-        <w:pStyle w:val="Heading2"/>
-      </w:pPr>
-      <w:r>
-        <w:t>Deployment and configuration</w:t>
-      </w:r>
-    </w:p>
-    <w:p/>
-    <w:p>
-      <w:pPr>
         <w:pStyle w:val="Heading1"/>
       </w:pPr>
       <w:r>
@@ -9757,7 +11164,7 @@
       <w:r>
         <w:t xml:space="preserve">URL: </w:t>
       </w:r>
-      <w:hyperlink r:id="rId20" w:history="1">
+      <w:hyperlink r:id="rId24" w:history="1">
         <w:r>
           <w:rPr>
             <w:rStyle w:val="Hyperlink"/>
@@ -9875,7 +11282,7 @@
       <w:r>
         <w:t xml:space="preserve">From </w:t>
       </w:r>
-      <w:hyperlink r:id="rId21" w:history="1">
+      <w:hyperlink r:id="rId25" w:history="1">
         <w:r>
           <w:rPr>
             <w:rStyle w:val="Hyperlink"/>
@@ -10312,7 +11719,7 @@
       <w:r>
         <w:t xml:space="preserve">The single responsibility principle applied to CSS – see </w:t>
       </w:r>
-      <w:hyperlink r:id="rId22" w:history="1">
+      <w:hyperlink r:id="rId26" w:history="1">
         <w:r>
           <w:rPr>
             <w:rStyle w:val="Hyperlink"/>
@@ -12750,7 +14157,7 @@
                     </pic:cNvPicPr>
                   </pic:nvPicPr>
                   <pic:blipFill>
-                    <a:blip r:embed="rId23">
+                    <a:blip r:embed="rId27">
                       <a:extLst>
                         <a:ext uri="{28A0092B-C50C-407E-A947-70E740481C1C}">
                           <a14:useLocalDpi xmlns:a14="http://schemas.microsoft.com/office/drawing/2010/main" val="0"/>
@@ -12814,7 +14221,7 @@
                     </pic:cNvPicPr>
                   </pic:nvPicPr>
                   <pic:blipFill>
-                    <a:blip r:embed="rId24">
+                    <a:blip r:embed="rId28">
                       <a:extLst>
                         <a:ext uri="{28A0092B-C50C-407E-A947-70E740481C1C}">
                           <a14:useLocalDpi xmlns:a14="http://schemas.microsoft.com/office/drawing/2010/main" val="0"/>
@@ -12873,7 +14280,7 @@
                     <pic:cNvPicPr/>
                   </pic:nvPicPr>
                   <pic:blipFill>
-                    <a:blip r:embed="rId25"/>
+                    <a:blip r:embed="rId29"/>
                     <a:stretch>
                       <a:fillRect/>
                     </a:stretch>
@@ -13770,7 +15177,7 @@
       <w:r>
         <w:t xml:space="preserve">URL: </w:t>
       </w:r>
-      <w:hyperlink r:id="rId26" w:history="1">
+      <w:hyperlink r:id="rId30" w:history="1">
         <w:r>
           <w:rPr>
             <w:rStyle w:val="Hyperlink"/>
@@ -18704,7 +20111,7 @@
       <w:r>
         <w:t xml:space="preserve">URL: </w:t>
       </w:r>
-      <w:hyperlink r:id="rId27" w:history="1">
+      <w:hyperlink r:id="rId31" w:history="1">
         <w:r>
           <w:rPr>
             <w:rStyle w:val="Hyperlink"/>
@@ -18754,7 +20161,7 @@
       <w:r>
         <w:t xml:space="preserve">Download the jQuery script from </w:t>
       </w:r>
-      <w:hyperlink r:id="rId28" w:history="1">
+      <w:hyperlink r:id="rId32" w:history="1">
         <w:r>
           <w:rPr>
             <w:rStyle w:val="Hyperlink"/>
@@ -19870,7 +21277,7 @@
       </w:r>
     </w:p>
     <w:p>
-      <w:hyperlink r:id="rId29" w:history="1">
+      <w:hyperlink r:id="rId33" w:history="1">
         <w:r>
           <w:rPr>
             <w:rStyle w:val="Hyperlink"/>
@@ -23160,7 +24567,7 @@
       <w:r>
         <w:t xml:space="preserve">There are more properties available, see </w:t>
       </w:r>
-      <w:hyperlink r:id="rId30" w:history="1">
+      <w:hyperlink r:id="rId34" w:history="1">
         <w:r>
           <w:rPr>
             <w:rStyle w:val="Hyperlink"/>
@@ -23190,7 +24597,7 @@
       <w:r>
         <w:t xml:space="preserve"> from </w:t>
       </w:r>
-      <w:hyperlink r:id="rId31" w:history="1">
+      <w:hyperlink r:id="rId35" w:history="1">
         <w:r>
           <w:rPr>
             <w:rStyle w:val="Hyperlink"/>
@@ -23529,7 +24936,7 @@
       <w:r>
         <w:t xml:space="preserve">URL: </w:t>
       </w:r>
-      <w:hyperlink r:id="rId32" w:history="1">
+      <w:hyperlink r:id="rId36" w:history="1">
         <w:r>
           <w:rPr>
             <w:rStyle w:val="Hyperlink"/>
@@ -23829,7 +25236,7 @@
       <w:r>
         <w:t xml:space="preserve">Using event delegation: </w:t>
       </w:r>
-      <w:hyperlink r:id="rId33" w:history="1">
+      <w:hyperlink r:id="rId37" w:history="1">
         <w:r>
           <w:rPr>
             <w:rStyle w:val="Hyperlink"/>
@@ -23842,7 +25249,7 @@
       <w:r>
         <w:t xml:space="preserve">Using re-binding: </w:t>
       </w:r>
-      <w:hyperlink r:id="rId34" w:history="1">
+      <w:hyperlink r:id="rId38" w:history="1">
         <w:r>
           <w:rPr>
             <w:rStyle w:val="Hyperlink"/>
@@ -24315,7 +25722,7 @@
       <w:r>
         <w:t xml:space="preserve">More event properties at </w:t>
       </w:r>
-      <w:hyperlink r:id="rId35" w:history="1">
+      <w:hyperlink r:id="rId39" w:history="1">
         <w:r>
           <w:rPr>
             <w:rStyle w:val="Hyperlink"/>
@@ -25559,7 +26966,7 @@
       <w:r>
         <w:t xml:space="preserve">Performance test your javascript code at </w:t>
       </w:r>
-      <w:hyperlink r:id="rId36" w:history="1">
+      <w:hyperlink r:id="rId40" w:history="1">
         <w:r>
           <w:rPr>
             <w:rStyle w:val="Hyperlink"/>
@@ -27321,7 +28728,7 @@
       <w:r>
         <w:t xml:space="preserve"> attributes. See </w:t>
       </w:r>
-      <w:hyperlink r:id="rId37" w:history="1">
+      <w:hyperlink r:id="rId41" w:history="1">
         <w:r>
           <w:rPr>
             <w:rStyle w:val="Hyperlink"/>
@@ -27682,7 +29089,7 @@
       <w:r>
         <w:t xml:space="preserve">See </w:t>
       </w:r>
-      <w:hyperlink r:id="rId38" w:history="1">
+      <w:hyperlink r:id="rId42" w:history="1">
         <w:r>
           <w:rPr>
             <w:rStyle w:val="Hyperlink"/>
@@ -27879,7 +29286,7 @@
       <w:r>
         <w:t xml:space="preserve"> object – see </w:t>
       </w:r>
-      <w:hyperlink r:id="rId39" w:history="1">
+      <w:hyperlink r:id="rId43" w:history="1">
         <w:r>
           <w:rPr>
             <w:rStyle w:val="Hyperlink"/>
@@ -28129,7 +29536,7 @@
       <w:r>
         <w:t xml:space="preserve">This is a simple approach, for a more generic abstracted approach see “script junkie: creating responsive applications using jQuery Deferred and Promises” </w:t>
       </w:r>
-      <w:hyperlink r:id="rId40" w:history="1">
+      <w:hyperlink r:id="rId44" w:history="1">
         <w:r>
           <w:rPr>
             <w:rStyle w:val="Hyperlink"/>
@@ -28817,7 +30224,7 @@
       <w:r>
         <w:t xml:space="preserve">Easing changes the velocity at different points in the animation. A number of standard equations first created by Robert Penner. Available with jQuery UI, or stand-alone at </w:t>
       </w:r>
-      <w:hyperlink r:id="rId41" w:history="1">
+      <w:hyperlink r:id="rId45" w:history="1">
         <w:r>
           <w:rPr>
             <w:rStyle w:val="Hyperlink"/>
@@ -29106,7 +30513,7 @@
       <w:r>
         <w:t xml:space="preserve">More examples at </w:t>
       </w:r>
-      <w:hyperlink r:id="rId42" w:history="1">
+      <w:hyperlink r:id="rId46" w:history="1">
         <w:r>
           <w:rPr>
             <w:rStyle w:val="Hyperlink"/>

</xml_diff>

<commit_message>
Added some stuff on client validation and ajax
</commit_message>
<xml_diff>
--- a/stuff/Pluralsight course notes.docx
+++ b/stuff/Pluralsight course notes.docx
@@ -14,7 +14,7 @@
       <w:r>
         <w:t xml:space="preserve">MVC: </w:t>
       </w:r>
-      <w:hyperlink r:id="rId6" w:history="1">
+      <w:hyperlink r:id="rId7" w:history="1">
         <w:r>
           <w:rPr>
             <w:rStyle w:val="Hyperlink"/>
@@ -35,7 +35,7 @@
       <w:r>
         <w:t xml:space="preserve">jQuery: </w:t>
       </w:r>
-      <w:hyperlink r:id="rId7" w:history="1">
+      <w:hyperlink r:id="rId8" w:history="1">
         <w:r>
           <w:rPr>
             <w:rStyle w:val="Hyperlink"/>
@@ -65,7 +65,7 @@
       <w:r>
         <w:t xml:space="preserve">URL: </w:t>
       </w:r>
-      <w:hyperlink r:id="rId8" w:history="1">
+      <w:hyperlink r:id="rId9" w:history="1">
         <w:r>
           <w:rPr>
             <w:rStyle w:val="Hyperlink"/>
@@ -117,7 +117,7 @@
                     </pic:cNvPicPr>
                   </pic:nvPicPr>
                   <pic:blipFill>
-                    <a:blip r:embed="rId9">
+                    <a:blip r:embed="rId10">
                       <a:extLst>
                         <a:ext uri="{28A0092B-C50C-407E-A947-70E740481C1C}">
                           <a14:useLocalDpi xmlns:a14="http://schemas.microsoft.com/office/drawing/2010/main" val="0"/>
@@ -173,7 +173,7 @@
                     </pic:cNvPicPr>
                   </pic:nvPicPr>
                   <pic:blipFill>
-                    <a:blip r:embed="rId10">
+                    <a:blip r:embed="rId11">
                       <a:extLst>
                         <a:ext uri="{28A0092B-C50C-407E-A947-70E740481C1C}">
                           <a14:useLocalDpi xmlns:a14="http://schemas.microsoft.com/office/drawing/2010/main" val="0"/>
@@ -240,7 +240,7 @@
       </w:r>
     </w:p>
     <w:p>
-      <w:hyperlink r:id="rId11" w:history="1">
+      <w:hyperlink r:id="rId12" w:history="1">
         <w:r>
           <w:rPr>
             <w:rStyle w:val="Hyperlink"/>
@@ -528,7 +528,7 @@
       </w:r>
     </w:p>
     <w:p>
-      <w:hyperlink r:id="rId12" w:history="1">
+      <w:hyperlink r:id="rId13" w:history="1">
         <w:r>
           <w:rPr>
             <w:rStyle w:val="Hyperlink"/>
@@ -981,7 +981,7 @@
       </w:r>
     </w:p>
     <w:p>
-      <w:hyperlink r:id="rId13" w:history="1">
+      <w:hyperlink r:id="rId14" w:history="1">
         <w:r>
           <w:rPr>
             <w:rStyle w:val="Hyperlink"/>
@@ -1402,7 +1402,7 @@
       </w:r>
     </w:p>
     <w:p>
-      <w:hyperlink r:id="rId14" w:history="1">
+      <w:hyperlink r:id="rId15" w:history="1">
         <w:r>
           <w:rPr>
             <w:rStyle w:val="Hyperlink"/>
@@ -2303,7 +2303,7 @@
       <w:r>
         <w:t xml:space="preserve">URL: </w:t>
       </w:r>
-      <w:hyperlink r:id="rId15" w:history="1">
+      <w:hyperlink r:id="rId16" w:history="1">
         <w:r>
           <w:rPr>
             <w:rStyle w:val="Hyperlink"/>
@@ -2332,7 +2332,7 @@
       <w:r>
         <w:t xml:space="preserve">Release notes for ASP.net MVC 4: </w:t>
       </w:r>
-      <w:hyperlink r:id="rId16" w:history="1">
+      <w:hyperlink r:id="rId17" w:history="1">
         <w:r>
           <w:rPr>
             <w:rStyle w:val="Hyperlink"/>
@@ -2698,7 +2698,7 @@
                     </pic:cNvPicPr>
                   </pic:nvPicPr>
                   <pic:blipFill>
-                    <a:blip r:embed="rId17">
+                    <a:blip r:embed="rId18">
                       <a:extLst>
                         <a:ext uri="{28A0092B-C50C-407E-A947-70E740481C1C}">
                           <a14:useLocalDpi xmlns:a14="http://schemas.microsoft.com/office/drawing/2010/main" val="0"/>
@@ -6638,7 +6638,7 @@
       <w:r>
         <w:t xml:space="preserve">URL: </w:t>
       </w:r>
-      <w:hyperlink r:id="rId18" w:history="1">
+      <w:hyperlink r:id="rId19" w:history="1">
         <w:r>
           <w:rPr>
             <w:rStyle w:val="Hyperlink"/>
@@ -6651,7 +6651,7 @@
       <w:r>
         <w:t xml:space="preserve">Source code: </w:t>
       </w:r>
-      <w:hyperlink r:id="rId19" w:history="1">
+      <w:hyperlink r:id="rId20" w:history="1">
         <w:r>
           <w:rPr>
             <w:rStyle w:val="Hyperlink"/>
@@ -9880,7 +9880,7 @@
       <w:r>
         <w:t xml:space="preserve">See </w:t>
       </w:r>
-      <w:hyperlink r:id="rId20" w:history="1">
+      <w:hyperlink r:id="rId21" w:history="1">
         <w:r>
           <w:rPr>
             <w:rStyle w:val="Hyperlink"/>
@@ -9891,7 +9891,7 @@
       <w:r>
         <w:t xml:space="preserve"> for more examples, or download </w:t>
       </w:r>
-      <w:hyperlink r:id="rId21" w:history="1">
+      <w:hyperlink r:id="rId22" w:history="1">
         <w:r>
           <w:rPr>
             <w:rStyle w:val="Hyperlink"/>
@@ -10145,7 +10145,7 @@
       <w:r>
         <w:t xml:space="preserve">A nuget package which can map properties of one object to properties of another object: </w:t>
       </w:r>
-      <w:hyperlink r:id="rId22" w:history="1">
+      <w:hyperlink r:id="rId23" w:history="1">
         <w:r>
           <w:rPr>
             <w:rStyle w:val="Hyperlink"/>
@@ -10585,7 +10585,7 @@
       <w:r>
         <w:t xml:space="preserve">More examples at </w:t>
       </w:r>
-      <w:hyperlink r:id="rId23" w:history="1">
+      <w:hyperlink r:id="rId24" w:history="1">
         <w:r>
           <w:rPr>
             <w:rStyle w:val="Hyperlink"/>
@@ -11094,20 +11094,2339 @@
         <w:t>@Html.ValidationSummary(false)</w:t>
       </w:r>
       <w:r>
-        <w:t xml:space="preserve"> will display all validation errors, both those associated with a form element and those which are not</w:t>
-      </w:r>
+        <w:t xml:space="preserve"> will display all validation errors, both those associated with a form element and those which are not.</w:t>
+      </w:r>
+    </w:p>
+    <w:p>
+      <w:pPr>
+        <w:pStyle w:val="Heading2"/>
+      </w:pPr>
+      <w:r>
+        <w:t>Ajax and ASP.net MVC</w:t>
+      </w:r>
+    </w:p>
+    <w:p>
+      <w:pPr>
+        <w:pStyle w:val="Heading3"/>
+      </w:pPr>
+      <w:r>
+        <w:t>The scripts</w:t>
+      </w:r>
+    </w:p>
+    <w:p>
+      <w:r>
+        <w:t>These are</w:t>
+      </w:r>
+      <w:r>
+        <w:t xml:space="preserve"> some of</w:t>
+      </w:r>
+      <w:r>
+        <w:t xml:space="preserve"> the scripts included in a MVC 4 project by default.</w:t>
+      </w:r>
+    </w:p>
+    <w:p>
+      <w:pPr>
+        <w:pStyle w:val="Heading4"/>
+      </w:pPr>
+      <w:r>
+        <w:t>_references.js</w:t>
+      </w:r>
+    </w:p>
+    <w:p>
+      <w:r>
+        <w:t>This file tells Visual Studio which other javascript files you commonly use, in order to help it provide intellisense for those files. If you commonly work with other files then you might want to add them to this file.</w:t>
+      </w:r>
+    </w:p>
+    <w:p>
+      <w:pPr>
+        <w:pStyle w:val="Heading4"/>
+      </w:pPr>
+      <w:r>
+        <w:t>jquery-(version).js</w:t>
+      </w:r>
+    </w:p>
+    <w:p>
+      <w:r>
+        <w:t>This is the core of jQuery. There are 3 versions of the file.</w:t>
+      </w:r>
+    </w:p>
+    <w:p>
+      <w:r>
+        <w:rPr>
+          <w:rStyle w:val="codeinline"/>
+        </w:rPr>
+        <w:t>jquery-(version).intellisense.js</w:t>
+      </w:r>
+      <w:r>
+        <w:t xml:space="preserve"> </w:t>
+      </w:r>
+      <w:r>
+        <w:t>is never sent to the client, it just helps Visual Studio to provide intellisense for jQuery.</w:t>
+      </w:r>
+    </w:p>
+    <w:p>
+      <w:r>
+        <w:rPr>
+          <w:rStyle w:val="codeinline"/>
+        </w:rPr>
+        <w:t>jquery-(version).js</w:t>
+      </w:r>
+      <w:r>
+        <w:t xml:space="preserve"> </w:t>
+      </w:r>
+      <w:r>
+        <w:t>is the main javascript library for jQuery.</w:t>
+      </w:r>
+      <w:r>
+        <w:t xml:space="preserve"> It’s the readable version of the file, with whitespace and comments.</w:t>
+      </w:r>
+    </w:p>
+    <w:p>
+      <w:r>
+        <w:rPr>
+          <w:rStyle w:val="codeinline"/>
+        </w:rPr>
+        <w:t>jquery-(version).min.js</w:t>
+      </w:r>
+      <w:r>
+        <w:t xml:space="preserve"> is the minified version of </w:t>
+      </w:r>
+      <w:r>
+        <w:rPr>
+          <w:rStyle w:val="codeinline"/>
+        </w:rPr>
+        <w:t>jquery-(version).js</w:t>
+      </w:r>
+      <w:r>
+        <w:t>, with whitepace and comments removed and names shortened to make the file as small as possible, so that it loads more quickly.</w:t>
+      </w:r>
+    </w:p>
+    <w:p>
+      <w:r>
+        <w:t>There is a feature in MVC 4 for minifying files, more on this later.</w:t>
+      </w:r>
+    </w:p>
+    <w:p>
+      <w:pPr>
+        <w:pStyle w:val="Heading4"/>
+      </w:pPr>
+      <w:r>
+        <w:t>jquery-ui-(version).js</w:t>
+      </w:r>
+    </w:p>
+    <w:p>
+      <w:r>
+        <w:t>This is an extension to jQuery which provides controls such as a date picker. It also has verbose and minified versions.</w:t>
+      </w:r>
+    </w:p>
+    <w:p>
+      <w:pPr>
+        <w:pStyle w:val="Heading4"/>
+      </w:pPr>
+      <w:r>
+        <w:t>jquery.validate.js</w:t>
+      </w:r>
+    </w:p>
+    <w:p>
+      <w:r>
+        <w:t>Another extension to jQuery which provides client-side validation of forms, with both verbose and minified versions.</w:t>
+      </w:r>
+    </w:p>
+    <w:p>
+      <w:pPr>
+        <w:pStyle w:val="Heading4"/>
+      </w:pPr>
+      <w:r>
+        <w:t>knockout-(version).js</w:t>
+      </w:r>
+    </w:p>
+    <w:p>
+      <w:r>
+        <w:t>Allows you to use a MVVM pattern in client side script, with features such as declarative data binding.</w:t>
+      </w:r>
+    </w:p>
+    <w:p>
+      <w:pPr>
+        <w:pStyle w:val="Heading4"/>
+      </w:pPr>
+      <w:r>
+        <w:t>modernizr-(version).js</w:t>
+      </w:r>
+    </w:p>
+    <w:p>
+      <w:r>
+        <w:t>Enables HTML5 features in older browsers which don’t natively support them.</w:t>
+      </w:r>
+    </w:p>
+    <w:p>
+      <w:pPr>
+        <w:pStyle w:val="Heading4"/>
+      </w:pPr>
+      <w:r>
+        <w:t>*.unobtrusive.*</w:t>
+      </w:r>
+    </w:p>
+    <w:p>
+      <w:r>
+        <w:t>These scripts are authored by the MVC team and act as a bridge between MVC and jQuery. You probably won’t need to use them directly.</w:t>
+      </w:r>
+    </w:p>
+    <w:p>
+      <w:pPr>
+        <w:pStyle w:val="Heading3"/>
+      </w:pPr>
+      <w:r>
+        <w:t>Managing scripts</w:t>
+      </w:r>
+    </w:p>
+    <w:p>
+      <w:r>
+        <w:t xml:space="preserve">Use the </w:t>
+      </w:r>
+      <w:r>
+        <w:rPr>
+          <w:rStyle w:val="codeinline"/>
+        </w:rPr>
+        <w:t>@Scripts.Render</w:t>
+      </w:r>
+      <w:r>
+        <w:t xml:space="preserve"> method to add a </w:t>
+      </w:r>
+      <w:r>
+        <w:rPr>
+          <w:rStyle w:val="codeinline"/>
+        </w:rPr>
+        <w:t>&lt;script&gt;</w:t>
+      </w:r>
+      <w:r>
+        <w:t xml:space="preserve"> element to a page. Put it in the layout view if it’s a script used by all the pages which use the layout, or put it in a specific view if it’s only used by that page.</w:t>
+      </w:r>
+    </w:p>
+    <w:p>
+      <w:r>
+        <w:t xml:space="preserve">Some scripts need to go at the top of the page, e.g. modernizr, which needs to load before the content of the page. Scripts which don’t need to be loaded before the page content should go at the end of the </w:t>
+      </w:r>
+      <w:r>
+        <w:rPr>
+          <w:rStyle w:val="codeinline"/>
+        </w:rPr>
+        <w:t>&lt;body&gt;</w:t>
+      </w:r>
+      <w:r>
+        <w:t xml:space="preserve"> element, so that they don’t delay loading of the visible page content.</w:t>
+      </w:r>
+    </w:p>
+    <w:p>
+      <w:r>
+        <w:rPr>
+          <w:rStyle w:val="codeinline"/>
+        </w:rPr>
+        <w:t>@Scripts.Render</w:t>
+      </w:r>
+      <w:r>
+        <w:t xml:space="preserve"> and </w:t>
+      </w:r>
+      <w:r>
+        <w:rPr>
+          <w:rStyle w:val="codeinline"/>
+        </w:rPr>
+        <w:t>@Styles.Render</w:t>
+      </w:r>
+      <w:r>
+        <w:t xml:space="preserve"> will render </w:t>
+      </w:r>
+      <w:r>
+        <w:rPr>
+          <w:rStyle w:val="codeinline"/>
+        </w:rPr>
+        <w:t>&lt;script&gt;</w:t>
+      </w:r>
+      <w:r>
+        <w:t xml:space="preserve"> and </w:t>
+      </w:r>
+      <w:r>
+        <w:rPr>
+          <w:rStyle w:val="codeinline"/>
+        </w:rPr>
+        <w:t>&lt;style&gt;</w:t>
+      </w:r>
+      <w:r>
+        <w:t xml:space="preserve"> elements for </w:t>
+      </w:r>
+      <w:r>
+        <w:rPr>
+          <w:rStyle w:val="codeinline"/>
+        </w:rPr>
+        <w:t>ScriptBunde</w:t>
+      </w:r>
+      <w:r>
+        <w:t xml:space="preserve">s and </w:t>
+      </w:r>
+      <w:r>
+        <w:rPr>
+          <w:rStyle w:val="codeinline"/>
+        </w:rPr>
+        <w:t>StyleBundle</w:t>
+      </w:r>
+      <w:r>
+        <w:t xml:space="preserve">s defined in </w:t>
+      </w:r>
+      <w:r>
+        <w:rPr>
+          <w:rStyle w:val="codeinline"/>
+        </w:rPr>
+        <w:t>RegisterBundles.cs</w:t>
+      </w:r>
+      <w:r>
+        <w:t xml:space="preserve"> in the project’s App_Start folder.</w:t>
+      </w:r>
+    </w:p>
+    <w:p>
+      <w:r>
+        <w:t>Each bundle has two parts, the virtual path and the content of the bundle, e.g.</w:t>
+      </w:r>
+    </w:p>
+    <w:p>
+      <w:pPr>
+        <w:pStyle w:val="codeparagraph"/>
+      </w:pPr>
+      <w:r>
+        <w:t>bundles.Add(new ScriptBundle</w:t>
+      </w:r>
+      <w:r>
+        <w:t>(“</w:t>
+      </w:r>
+      <w:r>
+        <w:rPr>
+          <w:highlight w:val="yellow"/>
+        </w:rPr>
+        <w:t>~/bundles/jqueryval</w:t>
+      </w:r>
+      <w:r>
+        <w:t>”).Include(</w:t>
+      </w:r>
+    </w:p>
+    <w:p>
+      <w:pPr>
+        <w:pStyle w:val="codeparagraph"/>
+      </w:pPr>
+      <w:r>
+        <w:t xml:space="preserve">  “</w:t>
+      </w:r>
+      <w:r>
+        <w:rPr>
+          <w:highlight w:val="green"/>
+        </w:rPr>
+        <w:t>~/Scripts/jquery.unobtrusive*</w:t>
+      </w:r>
+      <w:r>
+        <w:t>”,</w:t>
+      </w:r>
+    </w:p>
+    <w:p>
+      <w:pPr>
+        <w:pStyle w:val="codeparagraph"/>
+      </w:pPr>
+      <w:r>
+        <w:t xml:space="preserve">  “</w:t>
+      </w:r>
+      <w:r>
+        <w:rPr>
+          <w:highlight w:val="green"/>
+        </w:rPr>
+        <w:t>~/Scripts/jquery.validate*</w:t>
+      </w:r>
+      <w:r>
+        <w:t>”));</w:t>
+      </w:r>
+    </w:p>
+    <w:p>
+      <w:r>
+        <w:t xml:space="preserve">The </w:t>
+      </w:r>
+      <w:r>
+        <w:rPr>
+          <w:highlight w:val="yellow"/>
+        </w:rPr>
+        <w:t>yellow</w:t>
+      </w:r>
+      <w:r>
+        <w:t xml:space="preserve"> highlighted part is the virtual path from which these files appear to be served. This doesn’t need to be a path which exists in the filesystem. The </w:t>
+      </w:r>
+      <w:r>
+        <w:rPr>
+          <w:highlight w:val="green"/>
+        </w:rPr>
+        <w:t>green</w:t>
+      </w:r>
+      <w:r>
+        <w:t xml:space="preserve"> highlighted parts are the paths in the filesystem to the files to be bundled.</w:t>
+      </w:r>
+    </w:p>
+    <w:p>
+      <w:r>
+        <w:t xml:space="preserve">The filesystem paths support tokens such as </w:t>
+      </w:r>
+      <w:r>
+        <w:rPr>
+          <w:rStyle w:val="codeinline"/>
+        </w:rPr>
+        <w:t>{version}</w:t>
+      </w:r>
+      <w:r>
+        <w:t xml:space="preserve"> and wildcards such as </w:t>
+      </w:r>
+      <w:r>
+        <w:rPr>
+          <w:rStyle w:val="codeinline"/>
+        </w:rPr>
+        <w:t>*</w:t>
+      </w:r>
+      <w:r>
+        <w:t>.</w:t>
+      </w:r>
+    </w:p>
+    <w:p>
+      <w:r>
+        <w:t xml:space="preserve">Render the above example bundle using </w:t>
+      </w:r>
+      <w:r>
+        <w:rPr>
+          <w:rStyle w:val="codeinline"/>
+        </w:rPr>
+        <w:t>@Scripts.Render(“~/bundles/jqueryval”)</w:t>
+      </w:r>
+      <w:r>
+        <w:t>.</w:t>
+      </w:r>
+    </w:p>
+    <w:p>
+      <w:r>
+        <w:t>Bundling will only bundle multiple files into a single file and minify it if the application is in release mode. In debug mode, each file is served individually and unminified. Set this in the web.config:</w:t>
+      </w:r>
+    </w:p>
+    <w:p>
+      <w:pPr>
+        <w:pStyle w:val="codeparagraph"/>
+      </w:pPr>
+      <w:r>
+        <w:t>&lt;system.web&gt;</w:t>
+      </w:r>
+    </w:p>
+    <w:p>
+      <w:pPr>
+        <w:pStyle w:val="codeparagraph"/>
+      </w:pPr>
+      <w:r>
+        <w:t xml:space="preserve">  &lt;compilation debug=”</w:t>
+      </w:r>
+      <w:r>
+        <w:rPr>
+          <w:highlight w:val="yellow"/>
+        </w:rPr>
+        <w:t>false</w:t>
+      </w:r>
+      <w:r>
+        <w:t>” /&gt;</w:t>
+      </w:r>
+    </w:p>
+    <w:p>
+      <w:pPr>
+        <w:pStyle w:val="codeparagraph"/>
+      </w:pPr>
+      <w:r>
+        <w:t>&lt;system.web&gt;</w:t>
+      </w:r>
+    </w:p>
+    <w:p>
+      <w:pPr>
+        <w:pStyle w:val="Heading3"/>
+      </w:pPr>
+      <w:r>
+        <w:t>Ajax helpers</w:t>
+      </w:r>
+    </w:p>
+    <w:p>
+      <w:r>
+        <w:t xml:space="preserve">The aim of this section is to be able to submit a search without losing our scroll position </w:t>
+      </w:r>
+      <w:r>
+        <w:t xml:space="preserve">in </w:t>
+      </w:r>
+      <w:r>
+        <w:t>the page.</w:t>
+      </w:r>
+    </w:p>
+    <w:p>
+      <w:pPr>
+        <w:pStyle w:val="Heading4"/>
+      </w:pPr>
+      <w:r>
+        <w:t>The scripts we need</w:t>
+      </w:r>
+    </w:p>
+    <w:p>
+      <w:r>
+        <w:t xml:space="preserve">First, remove any </w:t>
+      </w:r>
+      <w:r>
+        <w:rPr>
+          <w:rStyle w:val="codeinline"/>
+        </w:rPr>
+        <w:t>@Scripts.Render(“~/bundles/jqueryval”)</w:t>
+      </w:r>
+      <w:r>
+        <w:t xml:space="preserve"> directives from individual views. Then add a new bundle to </w:t>
+      </w:r>
+      <w:r>
+        <w:rPr>
+          <w:rStyle w:val="codeinline"/>
+        </w:rPr>
+        <w:t>BundleConfig</w:t>
+      </w:r>
+      <w:r>
+        <w:rPr>
+          <w:rStyle w:val="codeinline"/>
+        </w:rPr>
+        <w:t>.cs</w:t>
+      </w:r>
+      <w:r>
+        <w:t>:</w:t>
+      </w:r>
+      <w:r>
+        <w:t xml:space="preserve"> (NB: otf = Ode to Food)</w:t>
+      </w:r>
+    </w:p>
+    <w:p>
+      <w:pPr>
+        <w:pStyle w:val="codeparagraph"/>
+      </w:pPr>
+      <w:r>
+        <w:t>bundles.Add(new ScriptBundle(“~/bundles/otf”).Include)</w:t>
+      </w:r>
+    </w:p>
+    <w:p>
+      <w:pPr>
+        <w:pStyle w:val="codeparagraph"/>
+      </w:pPr>
+      <w:r>
+        <w:t xml:space="preserve">  “~/Scripts/jquery-{version}.js”,</w:t>
+      </w:r>
+    </w:p>
+    <w:p>
+      <w:pPr>
+        <w:pStyle w:val="codeparagraph"/>
+      </w:pPr>
+      <w:r>
+        <w:t xml:space="preserve">  “~/Scripts/jquery-ui-{version}.js”,</w:t>
+      </w:r>
+    </w:p>
+    <w:p>
+      <w:pPr>
+        <w:pStyle w:val="codeparagraph"/>
+      </w:pPr>
+      <w:r>
+        <w:t xml:space="preserve">  “~/Scripts/jquery.unobtrusive*”.</w:t>
+      </w:r>
+    </w:p>
+    <w:p>
+      <w:pPr>
+        <w:pStyle w:val="codeparagraph"/>
+      </w:pPr>
+      <w:r>
+        <w:t xml:space="preserve">  “@/Scripts/jquery.validate*”));</w:t>
+      </w:r>
+    </w:p>
+    <w:p>
+      <w:r>
+        <w:t>And then at the end of the layout view, instead of rendering just jQuery, render the new otf bundle:</w:t>
+      </w:r>
+    </w:p>
+    <w:p>
+      <w:pPr>
+        <w:pStyle w:val="codeparagraph"/>
+      </w:pPr>
+      <w:r>
+        <w:t>@Scripts.Render(“~/bundles/otf”)</w:t>
+      </w:r>
+    </w:p>
+    <w:p>
+      <w:pPr>
+        <w:pStyle w:val="Heading4"/>
+      </w:pPr>
+      <w:r>
+        <w:t xml:space="preserve">The </w:t>
+      </w:r>
+      <w:r>
+        <w:t xml:space="preserve">Ajax </w:t>
+      </w:r>
+      <w:r>
+        <w:t>form</w:t>
+      </w:r>
+    </w:p>
+    <w:p>
+      <w:pPr>
+        <w:pStyle w:val="codeparagraph"/>
+      </w:pPr>
+      <w:r>
+        <w:t>@using(Ajax.BeginForm(</w:t>
+      </w:r>
+    </w:p>
+    <w:p>
+      <w:pPr>
+        <w:pStyle w:val="codeparagraph"/>
+      </w:pPr>
+      <w:r>
+        <w:t xml:space="preserve">  </w:t>
+      </w:r>
+      <w:r>
+        <w:t>n</w:t>
+      </w:r>
+      <w:r>
+        <w:t>ew AjaxOptions(</w:t>
+      </w:r>
+    </w:p>
+    <w:p>
+      <w:pPr>
+        <w:pStyle w:val="codeparagraph"/>
+      </w:pPr>
+      <w:r>
+        <w:t xml:space="preserve">    HttpMethod=”get”,</w:t>
+      </w:r>
+    </w:p>
+    <w:p>
+      <w:pPr>
+        <w:pStyle w:val="codeparagraph"/>
+      </w:pPr>
+      <w:r>
+        <w:t xml:space="preserve">    InsertionMode=InsertionMode.Replace,</w:t>
+      </w:r>
+    </w:p>
+    <w:p>
+      <w:pPr>
+        <w:pStyle w:val="codeparagraph"/>
+      </w:pPr>
+      <w:r>
+        <w:t xml:space="preserve">    UpdateTargetId=”restaurantList”}))</w:t>
+      </w:r>
+    </w:p>
+    <w:p>
+      <w:pPr>
+        <w:pStyle w:val="codeparagraph"/>
+      </w:pPr>
+      <w:r>
+        <w:t>{</w:t>
+      </w:r>
+    </w:p>
+    <w:p>
+      <w:pPr>
+        <w:pStyle w:val="codeparagraph"/>
+      </w:pPr>
+      <w:r>
+        <w:t xml:space="preserve">  &lt;input type=”search” name=”searchTerm” /&gt;</w:t>
+      </w:r>
+    </w:p>
+    <w:p>
+      <w:pPr>
+        <w:pStyle w:val="codeparagraph"/>
+      </w:pPr>
+      <w:r>
+        <w:t xml:space="preserve">  &lt;input type=”submit” value=”Search by term” /&gt;</w:t>
+      </w:r>
+    </w:p>
+    <w:p>
+      <w:pPr>
+        <w:pStyle w:val="codeparagraph"/>
+      </w:pPr>
+      <w:r>
+        <w:t>}</w:t>
+      </w:r>
+    </w:p>
+    <w:p>
+      <w:r>
+        <w:t>Ajax.BeginForm works very similarly to Html.BeginForm except it makes an asynchronous request to the server using Ajax, rather than the synchronous request that a form normally makes.</w:t>
+      </w:r>
+      <w:r>
+        <w:t xml:space="preserve"> The </w:t>
+      </w:r>
+      <w:r>
+        <w:rPr>
+          <w:rStyle w:val="codeinline"/>
+        </w:rPr>
+        <w:t>UpdateTargetId</w:t>
+      </w:r>
+      <w:r>
+        <w:t xml:space="preserve"> property specifies the ID of the element </w:t>
+      </w:r>
+      <w:r>
+        <w:t xml:space="preserve">which </w:t>
+      </w:r>
+      <w:r>
+        <w:t xml:space="preserve">will be replaced with the response from the server. By default, this will replace the element with the entire page content, so to avoid this we need to create a partial view called </w:t>
+      </w:r>
+      <w:r>
+        <w:rPr>
+          <w:rStyle w:val="codeinline"/>
+        </w:rPr>
+        <w:t>_Restaurants.cshtml</w:t>
+      </w:r>
+      <w:r>
+        <w:t xml:space="preserve"> </w:t>
+      </w:r>
+      <w:r>
+        <w:t>containing the element which displays the search results</w:t>
+      </w:r>
+    </w:p>
+    <w:p>
+      <w:pPr>
+        <w:pStyle w:val="codeparagraph"/>
+      </w:pPr>
+      <w:r>
+        <w:t>&lt;div id=”restaurantsList”&gt;</w:t>
+      </w:r>
+    </w:p>
+    <w:p>
+      <w:pPr>
+        <w:pStyle w:val="codeparagraph"/>
+      </w:pPr>
+      <w:r>
+        <w:t xml:space="preserve">  @foreach (var item in Model)</w:t>
+      </w:r>
+    </w:p>
+    <w:p>
+      <w:pPr>
+        <w:pStyle w:val="codeparagraph"/>
+      </w:pPr>
+      <w:r>
+        <w:t xml:space="preserve">  {</w:t>
+      </w:r>
+    </w:p>
+    <w:p>
+      <w:pPr>
+        <w:pStyle w:val="codeparagraph"/>
+      </w:pPr>
+      <w:r>
+        <w:t xml:space="preserve">    &lt;div&gt;</w:t>
+      </w:r>
+    </w:p>
+    <w:p>
+      <w:pPr>
+        <w:pStyle w:val="codeparagraph"/>
+      </w:pPr>
+      <w:r>
+        <w:t xml:space="preserve">      &lt;h4&gt;@item.Name&lt;/h4&gt;</w:t>
+      </w:r>
+    </w:p>
+    <w:p>
+      <w:pPr>
+        <w:pStyle w:val="codeparagraph"/>
+      </w:pPr>
+      <w:r>
+        <w:t xml:space="preserve">      &lt;div&gt;@item.City, @item.Country&lt;/div&gt;</w:t>
+      </w:r>
+    </w:p>
+    <w:p>
+      <w:pPr>
+        <w:pStyle w:val="codeparagraph"/>
+      </w:pPr>
+      <w:r>
+        <w:t xml:space="preserve">      &lt;div&gt;</w:t>
+      </w:r>
+      <w:r>
+        <w:t>Reviews: @item.CountOfReviews</w:t>
+      </w:r>
+      <w:r>
+        <w:t>&lt;/div&gt;</w:t>
+      </w:r>
+    </w:p>
+    <w:p>
+      <w:pPr>
+        <w:pStyle w:val="codeparagraph"/>
+      </w:pPr>
+      <w:r>
+        <w:t xml:space="preserve">      &lt;hr/&gt;</w:t>
+      </w:r>
+    </w:p>
+    <w:p>
+      <w:pPr>
+        <w:pStyle w:val="codeparagraph"/>
+      </w:pPr>
+      <w:r>
+        <w:t xml:space="preserve">    &lt;div&gt;</w:t>
+      </w:r>
+    </w:p>
+    <w:p>
+      <w:pPr>
+        <w:pStyle w:val="codeparagraph"/>
+      </w:pPr>
+      <w:r>
+        <w:t xml:space="preserve">  }</w:t>
+      </w:r>
+    </w:p>
+    <w:p>
+      <w:pPr>
+        <w:pStyle w:val="codeparagraph"/>
+      </w:pPr>
+      <w:r>
+        <w:t>&lt;/div&gt;</w:t>
+      </w:r>
+    </w:p>
+    <w:p>
+      <w:r>
+        <w:t>And in the search page, we replace this element with a call to render the partial view:</w:t>
+      </w:r>
+    </w:p>
+    <w:p>
+      <w:pPr>
+        <w:pStyle w:val="codeparagraph"/>
+      </w:pPr>
+      <w:r>
+        <w:t>@Html.Partial(“_Restaurants”, Model)</w:t>
+      </w:r>
+    </w:p>
+    <w:p>
+      <w:r>
+        <w:t>And we need a change to the action method which handles the form posting:</w:t>
+      </w:r>
+    </w:p>
+    <w:p>
+      <w:pPr>
+        <w:pStyle w:val="codeparagraph"/>
+      </w:pPr>
+      <w:r>
+        <w:t>public ActionResult Index(string searchTerm = null)</w:t>
+      </w:r>
+    </w:p>
+    <w:p>
+      <w:pPr>
+        <w:pStyle w:val="codeparagraph"/>
+      </w:pPr>
+      <w:r>
+        <w:t>{</w:t>
+      </w:r>
+    </w:p>
+    <w:p>
+      <w:pPr>
+        <w:pStyle w:val="codeparagraph"/>
+      </w:pPr>
+      <w:r>
+        <w:t xml:space="preserve">  // ...</w:t>
+      </w:r>
+    </w:p>
+    <w:p>
+      <w:pPr>
+        <w:pStyle w:val="codeparagraph"/>
+      </w:pPr>
+    </w:p>
+    <w:p>
+      <w:pPr>
+        <w:pStyle w:val="codeparagraph"/>
+      </w:pPr>
+      <w:r>
+        <w:t xml:space="preserve">  if (Request.IsAjaxRequest())</w:t>
+      </w:r>
+    </w:p>
+    <w:p>
+      <w:pPr>
+        <w:pStyle w:val="codeparagraph"/>
+      </w:pPr>
+      <w:r>
+        <w:t xml:space="preserve">  {</w:t>
+      </w:r>
+    </w:p>
+    <w:p>
+      <w:pPr>
+        <w:pStyle w:val="codeparagraph"/>
+      </w:pPr>
+      <w:r>
+        <w:t xml:space="preserve">    return PartialView(“_Restaurants”, model);</w:t>
+      </w:r>
+    </w:p>
+    <w:p>
+      <w:pPr>
+        <w:pStyle w:val="codeparagraph"/>
+      </w:pPr>
+      <w:r>
+        <w:t xml:space="preserve">  }</w:t>
+      </w:r>
+    </w:p>
+    <w:p>
+      <w:pPr>
+        <w:pStyle w:val="codeparagraph"/>
+      </w:pPr>
+    </w:p>
+    <w:p>
+      <w:pPr>
+        <w:pStyle w:val="codeparagraph"/>
+      </w:pPr>
+      <w:r>
+        <w:t xml:space="preserve">  return View(model);</w:t>
+      </w:r>
+    </w:p>
+    <w:p>
+      <w:pPr>
+        <w:pStyle w:val="codeparagraph"/>
+      </w:pPr>
+      <w:r>
+        <w:t>}</w:t>
+      </w:r>
+    </w:p>
+    <w:p>
+      <w:pPr>
+        <w:pStyle w:val="Heading3"/>
+      </w:pPr>
+      <w:r>
+        <w:t>An async search</w:t>
+      </w:r>
+    </w:p>
+    <w:p>
+      <w:pPr>
+        <w:pStyle w:val="Heading4"/>
+      </w:pPr>
+      <w:r>
+        <w:t>Unobtrusive javascript</w:t>
+      </w:r>
+    </w:p>
+    <w:p>
+      <w:r>
+        <w:t>Unobtrusive javascript is an approach which means we don’t have event handlers scattered throughout the HTML like</w:t>
+      </w:r>
+    </w:p>
+    <w:p>
+      <w:pPr>
+        <w:pStyle w:val="codeparagraph"/>
+      </w:pPr>
+      <w:r>
+        <w:t>&lt;a onclick=”handleClick();” ... /&gt;</w:t>
+      </w:r>
+    </w:p>
+    <w:p>
+      <w:r>
+        <w:t>Using unobtrusive javascript means that operations intended to be asynchronous will still work</w:t>
+      </w:r>
+      <w:r>
+        <w:t xml:space="preserve"> if javascript is disabled</w:t>
+      </w:r>
+      <w:r>
+        <w:t>, but will be handled synchronously instead.</w:t>
+      </w:r>
+    </w:p>
+    <w:p>
+      <w:pPr>
+        <w:pStyle w:val="Heading4"/>
+      </w:pPr>
+      <w:r>
+        <w:t>data- attributes</w:t>
+      </w:r>
+    </w:p>
+    <w:p>
+      <w:r>
+        <w:t>Using the Ajax.BeginForm renders attributes such as</w:t>
+      </w:r>
+    </w:p>
+    <w:p>
+      <w:pPr>
+        <w:pStyle w:val="codeparagraph"/>
+      </w:pPr>
+      <w:r>
+        <w:t>data-ajax=”true” data-ajax-method=”get” data-ajax-mode=”replace”</w:t>
+      </w:r>
+    </w:p>
+    <w:p>
+      <w:r>
+        <w:rPr>
+          <w:rStyle w:val="codeinline"/>
+        </w:rPr>
+        <w:t>data-</w:t>
+      </w:r>
+      <w:r>
+        <w:t xml:space="preserve"> attributes are part of the HTML5 specification, and you can make up whatever </w:t>
+      </w:r>
+      <w:r>
+        <w:rPr>
+          <w:rStyle w:val="codeinline"/>
+        </w:rPr>
+        <w:t>data-</w:t>
+      </w:r>
+      <w:r>
+        <w:t xml:space="preserve"> attributes you want.</w:t>
+      </w:r>
+    </w:p>
+    <w:p>
+      <w:pPr>
+        <w:pStyle w:val="Heading4"/>
+      </w:pPr>
+      <w:r>
+        <w:t>C</w:t>
+      </w:r>
+      <w:r>
+        <w:t>lient side validation</w:t>
+      </w:r>
+      <w:r>
+        <w:t xml:space="preserve"> and data- attributes</w:t>
+      </w:r>
+    </w:p>
+    <w:p>
+      <w:r>
+        <w:t xml:space="preserve">Client side validation renders </w:t>
+      </w:r>
+      <w:r>
+        <w:rPr>
+          <w:rStyle w:val="codeinline"/>
+        </w:rPr>
+        <w:t>data-</w:t>
+      </w:r>
+      <w:r>
+        <w:t xml:space="preserve"> attributes too, e.g.</w:t>
+      </w:r>
+    </w:p>
+    <w:p>
+      <w:pPr>
+        <w:pStyle w:val="codeparagraph"/>
+      </w:pPr>
+      <w:r>
+        <w:t>&lt;input ... data-val=”true” data-val-number=”The field Id must be a number” data-val-required=”The Id field is required .... /&gt;</w:t>
+      </w:r>
+    </w:p>
+    <w:p>
+      <w:pPr>
+        <w:pStyle w:val="Heading4"/>
+      </w:pPr>
+      <w:r>
+        <w:t>Implementing our own asynchronous form handling</w:t>
+      </w:r>
+    </w:p>
+    <w:p>
+      <w:r>
+        <w:t xml:space="preserve">We can implement our own </w:t>
+      </w:r>
+      <w:r>
+        <w:t>asynchronous form submission</w:t>
+      </w:r>
+      <w:r>
+        <w:t xml:space="preserve"> using </w:t>
+      </w:r>
+      <w:r>
+        <w:rPr>
+          <w:rStyle w:val="codeinline"/>
+        </w:rPr>
+        <w:t>data-</w:t>
+      </w:r>
+      <w:r>
+        <w:t xml:space="preserve"> attributes</w:t>
+      </w:r>
+      <w:r>
+        <w:t xml:space="preserve">. We’re using a </w:t>
+      </w:r>
+      <w:r>
+        <w:rPr>
+          <w:rStyle w:val="codeinline"/>
+        </w:rPr>
+        <w:t>data-otf-</w:t>
+      </w:r>
+      <w:r>
+        <w:t xml:space="preserve"> prefix on our own attributes to avoid any collisions between them and attributes defined by MVC.</w:t>
+      </w:r>
+    </w:p>
+    <w:p>
+      <w:pPr>
+        <w:pStyle w:val="codeparagraph"/>
+      </w:pPr>
+      <w:r>
+        <w:t>&lt;form method=”get” action=”@Url.Action(“Index”)” data-otf-ajax=”true” data-otf-target=”#restaurantList”&gt;</w:t>
+      </w:r>
+    </w:p>
+    <w:p>
+      <w:pPr>
+        <w:pStyle w:val="codeparagraph"/>
+      </w:pPr>
+      <w:r>
+        <w:t xml:space="preserve">  &lt;input type=”search” name=”searchTerm” /&gt;</w:t>
+      </w:r>
+    </w:p>
+    <w:p>
+      <w:pPr>
+        <w:pStyle w:val="codeparagraph"/>
+      </w:pPr>
+      <w:r>
+        <w:t xml:space="preserve">  &lt;input type=”submit” value=”Search by term” /&gt;</w:t>
+      </w:r>
+    </w:p>
+    <w:p>
+      <w:pPr>
+        <w:pStyle w:val="codeparagraph"/>
+      </w:pPr>
+      <w:r>
+        <w:t>&lt;/form&gt;</w:t>
+      </w:r>
+    </w:p>
+    <w:p>
+      <w:r>
+        <w:t xml:space="preserve">And some javascript to interpret those </w:t>
+      </w:r>
+      <w:r>
+        <w:rPr>
+          <w:rStyle w:val="codeinline"/>
+        </w:rPr>
+        <w:t>data-</w:t>
+      </w:r>
+      <w:r>
+        <w:rPr>
+          <w:rStyle w:val="codeinline"/>
+        </w:rPr>
+        <w:t>otf-</w:t>
+      </w:r>
+      <w:r>
+        <w:t xml:space="preserve"> attributes</w:t>
+      </w:r>
+    </w:p>
+    <w:p>
+      <w:pPr>
+        <w:pStyle w:val="codeparagraph"/>
+      </w:pPr>
+      <w:r>
+        <w:t>$(function() {</w:t>
+      </w:r>
+    </w:p>
+    <w:p>
+      <w:pPr>
+        <w:pStyle w:val="codeparagraph"/>
+      </w:pPr>
+      <w:r>
+        <w:t xml:space="preserve">  var ajaxFormSubmit = function() {</w:t>
+      </w:r>
+    </w:p>
+    <w:p>
+      <w:pPr>
+        <w:pStyle w:val="codeparagraph"/>
+      </w:pPr>
+      <w:r>
+        <w:t xml:space="preserve">    </w:t>
+      </w:r>
+      <w:r>
+        <w:t>var $form = $(this);</w:t>
+      </w:r>
+    </w:p>
+    <w:p>
+      <w:pPr>
+        <w:pStyle w:val="codeparagraph"/>
+      </w:pPr>
+      <w:r>
+        <w:t xml:space="preserve">    var options = {</w:t>
+      </w:r>
+    </w:p>
+    <w:p>
+      <w:pPr>
+        <w:pStyle w:val="codeparagraph"/>
+      </w:pPr>
+      <w:r>
+        <w:t xml:space="preserve">      url: $form.attr(“action”),</w:t>
+      </w:r>
+    </w:p>
+    <w:p>
+      <w:pPr>
+        <w:pStyle w:val="codeparagraph"/>
+      </w:pPr>
+      <w:r>
+        <w:t xml:space="preserve">      type: $form.attr(“method”),</w:t>
+      </w:r>
+    </w:p>
+    <w:p>
+      <w:pPr>
+        <w:pStyle w:val="codeparagraph"/>
+      </w:pPr>
+      <w:r>
+        <w:t xml:space="preserve">      data: $form.serialize()</w:t>
+      </w:r>
+    </w:p>
+    <w:p>
+      <w:pPr>
+        <w:pStyle w:val="codeparagraph"/>
+      </w:pPr>
+      <w:r>
+        <w:t xml:space="preserve">    };</w:t>
+      </w:r>
+    </w:p>
+    <w:p>
+      <w:pPr>
+        <w:pStyle w:val="codeparagraph"/>
+      </w:pPr>
+    </w:p>
+    <w:p>
+      <w:pPr>
+        <w:pStyle w:val="codeparagraph"/>
+      </w:pPr>
+      <w:r>
+        <w:t xml:space="preserve">    $.ajax(options).done(function (data) {</w:t>
+      </w:r>
+    </w:p>
+    <w:p>
+      <w:pPr>
+        <w:pStyle w:val="codeparagraph"/>
+      </w:pPr>
+      <w:r>
+        <w:t xml:space="preserve">      var $target = $($form.attr(“data-otf-target”));</w:t>
+      </w:r>
+    </w:p>
+    <w:p>
+      <w:pPr>
+        <w:pStyle w:val="codeparagraph"/>
+      </w:pPr>
+      <w:r>
+        <w:t xml:space="preserve">      $target.</w:t>
+      </w:r>
+      <w:r>
+        <w:t>replaceWith</w:t>
+      </w:r>
+      <w:r>
+        <w:t>(data);</w:t>
+      </w:r>
+    </w:p>
+    <w:p>
+      <w:pPr>
+        <w:pStyle w:val="codeparagraph"/>
+      </w:pPr>
+      <w:r>
+        <w:t xml:space="preserve">    });</w:t>
+      </w:r>
+    </w:p>
+    <w:p>
+      <w:pPr>
+        <w:pStyle w:val="codeparagraph"/>
+      </w:pPr>
+    </w:p>
+    <w:p>
+      <w:pPr>
+        <w:pStyle w:val="codeparagraph"/>
+      </w:pPr>
+      <w:r>
+        <w:t xml:space="preserve">    return false;</w:t>
+      </w:r>
+    </w:p>
+    <w:p>
+      <w:pPr>
+        <w:pStyle w:val="codeparagraph"/>
+      </w:pPr>
+      <w:r>
+        <w:t xml:space="preserve">  };</w:t>
+      </w:r>
+    </w:p>
+    <w:p>
+      <w:pPr>
+        <w:pStyle w:val="codeparagraph"/>
+      </w:pPr>
+      <w:r>
+        <w:t xml:space="preserve">  $(“form[data-otf-ajax=’true’]”).submit(ajaxFormSubmit);</w:t>
+      </w:r>
+    </w:p>
+    <w:p>
+      <w:pPr>
+        <w:pStyle w:val="codeparagraph"/>
+      </w:pPr>
+      <w:r>
+        <w:t>});</w:t>
+      </w:r>
+    </w:p>
+    <w:p>
+      <w:r>
+        <w:t xml:space="preserve">This will behave the same way as the earlier example using </w:t>
+      </w:r>
+      <w:r>
+        <w:rPr>
+          <w:rStyle w:val="codeinline"/>
+        </w:rPr>
+        <w:t>Ajax.BeginForm</w:t>
+      </w:r>
+      <w:r>
+        <w:t>.</w:t>
+      </w:r>
+    </w:p>
+    <w:p>
+      <w:pPr>
+        <w:pStyle w:val="Heading3"/>
+      </w:pPr>
+      <w:r>
+        <w:t>Autocompletion</w:t>
+      </w:r>
+    </w:p>
+    <w:p>
+      <w:pPr>
+        <w:pStyle w:val="Heading4"/>
+      </w:pPr>
+      <w:r>
+        <w:t>Using the jQuery UI autocomplete widget</w:t>
+      </w:r>
+    </w:p>
+    <w:p>
+      <w:r>
+        <w:t xml:space="preserve">First we need an action method. The parameter is called </w:t>
+      </w:r>
+      <w:r>
+        <w:rPr>
+          <w:rStyle w:val="codeinline"/>
+        </w:rPr>
+        <w:t>term</w:t>
+      </w:r>
+      <w:r>
+        <w:t xml:space="preserve"> because that’s what the jQuery UI widget sends to the controller.</w:t>
+      </w:r>
+      <w:r>
+        <w:t xml:space="preserve"> The Linq query returns a collection of anonymous objects with a property called </w:t>
+      </w:r>
+      <w:r>
+        <w:rPr>
+          <w:rStyle w:val="codeinline"/>
+        </w:rPr>
+        <w:t>label</w:t>
+      </w:r>
+      <w:r>
+        <w:t xml:space="preserve">, being the restaurant name. Again, the property is called </w:t>
+      </w:r>
+      <w:r>
+        <w:rPr>
+          <w:rStyle w:val="codeinline"/>
+        </w:rPr>
+        <w:t>label</w:t>
+      </w:r>
+      <w:r>
+        <w:t xml:space="preserve"> because the jQuery UI widget expects</w:t>
+      </w:r>
+      <w:r>
+        <w:t xml:space="preserve"> objects with either a </w:t>
+      </w:r>
+      <w:r>
+        <w:rPr>
+          <w:rStyle w:val="codeinline"/>
+        </w:rPr>
+        <w:t>label</w:t>
+      </w:r>
+      <w:r>
+        <w:t xml:space="preserve"> property or a </w:t>
+      </w:r>
+      <w:r>
+        <w:rPr>
+          <w:rStyle w:val="codeinline"/>
+        </w:rPr>
+        <w:t>value</w:t>
+      </w:r>
+      <w:r>
+        <w:t xml:space="preserve"> property, or both</w:t>
+      </w:r>
+      <w:r>
+        <w:t>.</w:t>
+      </w:r>
+    </w:p>
+    <w:p>
+      <w:pPr>
+        <w:pStyle w:val="codeparagraph"/>
+      </w:pPr>
+      <w:r>
+        <w:t>public ActionResult Autocomplete(string term)</w:t>
+      </w:r>
+    </w:p>
+    <w:p>
+      <w:pPr>
+        <w:pStyle w:val="codeparagraph"/>
+      </w:pPr>
+      <w:r>
+        <w:t>{</w:t>
+      </w:r>
+    </w:p>
+    <w:p>
+      <w:pPr>
+        <w:pStyle w:val="codeparagraph"/>
+      </w:pPr>
+      <w:r>
+        <w:t xml:space="preserve">  var model =</w:t>
+      </w:r>
+    </w:p>
+    <w:p>
+      <w:pPr>
+        <w:pStyle w:val="codeparagraph"/>
+      </w:pPr>
+      <w:r>
+        <w:t xml:space="preserve">    _db.Restaurants</w:t>
+      </w:r>
+    </w:p>
+    <w:p>
+      <w:pPr>
+        <w:pStyle w:val="codeparagraph"/>
+      </w:pPr>
+      <w:r>
+        <w:t xml:space="preserve">       .Where(r =&gt; r.Name.StartsWith(term))</w:t>
+      </w:r>
+    </w:p>
+    <w:p>
+      <w:pPr>
+        <w:pStyle w:val="codeparagraph"/>
+      </w:pPr>
+      <w:r>
+        <w:t xml:space="preserve">       .Take(10)</w:t>
+      </w:r>
+    </w:p>
+    <w:p>
+      <w:pPr>
+        <w:pStyle w:val="codeparagraph"/>
+      </w:pPr>
+      <w:r>
+        <w:t xml:space="preserve">       .Select(r -&gt; new { label = r.Name });</w:t>
+      </w:r>
+    </w:p>
+    <w:p>
+      <w:pPr>
+        <w:pStyle w:val="codeparagraph"/>
+      </w:pPr>
+      <w:r>
+        <w:t xml:space="preserve">  return Json(model, JsonRequestBehaviour.AllowGet);</w:t>
+      </w:r>
+    </w:p>
+    <w:p>
+      <w:pPr>
+        <w:pStyle w:val="codeparagraph"/>
+      </w:pPr>
+      <w:r>
+        <w:t>}</w:t>
+      </w:r>
+    </w:p>
+    <w:p>
+      <w:r>
+        <w:t>If we call this method directly from the browser with a parameter of “1”, it will return JSON data similar to (although without the whitespace)</w:t>
+      </w:r>
+    </w:p>
+    <w:p>
+      <w:pPr>
+        <w:pStyle w:val="codeparagraph"/>
+      </w:pPr>
+      <w:r>
+        <w:t>[</w:t>
+      </w:r>
+    </w:p>
+    <w:p>
+      <w:pPr>
+        <w:pStyle w:val="codeparagraph"/>
+      </w:pPr>
+      <w:r>
+        <w:t xml:space="preserve">  {“label”:”1”}</w:t>
+      </w:r>
+    </w:p>
+    <w:p>
+      <w:pPr>
+        <w:pStyle w:val="codeparagraph"/>
+      </w:pPr>
+      <w:r>
+        <w:t xml:space="preserve">  {“label”:”10”}</w:t>
+      </w:r>
+    </w:p>
+    <w:p>
+      <w:pPr>
+        <w:pStyle w:val="codeparagraph"/>
+      </w:pPr>
+      <w:r>
+        <w:t xml:space="preserve">  {“label”:”11”}</w:t>
+      </w:r>
+    </w:p>
+    <w:p>
+      <w:pPr>
+        <w:pStyle w:val="codeparagraph"/>
+      </w:pPr>
+      <w:r>
+        <w:t>]</w:t>
+      </w:r>
+    </w:p>
+    <w:p>
+      <w:r>
+        <w:t>The view now needs something to tell it which element exhibits autocomplete behaviour</w:t>
+      </w:r>
+      <w:r>
+        <w:t xml:space="preserve"> and where the action method to implement that behaviour is</w:t>
+      </w:r>
+      <w:r>
+        <w:t>:</w:t>
+      </w:r>
+    </w:p>
+    <w:p>
+      <w:pPr>
+        <w:pStyle w:val="codeparagraph"/>
+      </w:pPr>
+      <w:r>
+        <w:t xml:space="preserve">  &lt;input type=”search” name=”searchTerm”</w:t>
+      </w:r>
+      <w:r>
+        <w:t xml:space="preserve"> </w:t>
+      </w:r>
+      <w:r>
+        <w:rPr>
+          <w:highlight w:val="yellow"/>
+        </w:rPr>
+        <w:t>data-otf-autocomplete=”@Url.Action(“Autocomplete”</w:t>
+      </w:r>
+      <w:r>
+        <w:rPr>
+          <w:highlight w:val="yellow"/>
+        </w:rPr>
+        <w:t>)</w:t>
+      </w:r>
+      <w:r>
+        <w:rPr>
+          <w:highlight w:val="yellow"/>
+        </w:rPr>
+        <w:t>”</w:t>
+      </w:r>
+      <w:r>
+        <w:t xml:space="preserve"> /&gt;</w:t>
+      </w:r>
+    </w:p>
+    <w:p>
+      <w:r>
+        <w:t>And we need some javascript to implement autocomp</w:t>
+      </w:r>
+      <w:r>
+        <w:t xml:space="preserve">lete behaviour for that element. The options object can specify all sorts of things, such as the number of characters the user should type before attempting to autocomplete, or how long to wait </w:t>
+      </w:r>
+      <w:r>
+        <w:t xml:space="preserve">after the user stops typing </w:t>
+      </w:r>
+      <w:r>
+        <w:t xml:space="preserve">before attempting to autocomplete, but the only mandatory parameter is </w:t>
+      </w:r>
+      <w:r>
+        <w:rPr>
+          <w:rStyle w:val="codeinline"/>
+        </w:rPr>
+        <w:t>source</w:t>
+      </w:r>
+      <w:r>
+        <w:t>, which tells the widget where to get the information to action the autocomplete request.</w:t>
+      </w:r>
+    </w:p>
+    <w:p>
+      <w:pPr>
+        <w:pStyle w:val="codeparagraph"/>
+      </w:pPr>
+      <w:r>
+        <w:t>var createAutocomplete = function() {</w:t>
+      </w:r>
+    </w:p>
+    <w:p>
+      <w:pPr>
+        <w:pStyle w:val="codeparagraph"/>
+      </w:pPr>
+      <w:r>
+        <w:t xml:space="preserve">  var $input = $(this);</w:t>
+      </w:r>
+    </w:p>
+    <w:p>
+      <w:pPr>
+        <w:pStyle w:val="codeparagraph"/>
+      </w:pPr>
+      <w:r>
+        <w:t xml:space="preserve">  var options = { source: $input.attr(“data-otf-autocomplete”) };</w:t>
+      </w:r>
+    </w:p>
+    <w:p>
+      <w:pPr>
+        <w:pStyle w:val="codeparagraph"/>
+      </w:pPr>
+      <w:r>
+        <w:t xml:space="preserve">  $input.autocomplete(options);</w:t>
+      </w:r>
+    </w:p>
+    <w:p>
+      <w:pPr>
+        <w:pStyle w:val="codeparagraph"/>
+      </w:pPr>
+      <w:r>
+        <w:t>}</w:t>
+      </w:r>
+    </w:p>
+    <w:p>
+      <w:pPr>
+        <w:pStyle w:val="codeparagraph"/>
+      </w:pPr>
+    </w:p>
+    <w:p>
+      <w:pPr>
+        <w:pStyle w:val="codeparagraph"/>
+      </w:pPr>
+      <w:r>
+        <w:t>$(“input[data-otf-autcomplete]”).each(createAutocomplete);</w:t>
+      </w:r>
+    </w:p>
+    <w:p>
+      <w:pPr>
+        <w:pStyle w:val="Heading4"/>
+      </w:pPr>
+      <w:r>
+        <w:t>Submitting the form automatically when an autocomplete suggestion is selected</w:t>
+      </w:r>
+    </w:p>
+    <w:p>
+      <w:r>
+        <w:t xml:space="preserve">This requires an additional parameter in the options object passed to the </w:t>
+      </w:r>
+      <w:r>
+        <w:rPr>
+          <w:rStyle w:val="codeinline"/>
+        </w:rPr>
+        <w:t>autocomplete</w:t>
+      </w:r>
+      <w:r>
+        <w:t xml:space="preserve"> method:</w:t>
+      </w:r>
+    </w:p>
+    <w:p>
+      <w:pPr>
+        <w:pStyle w:val="codeparagraph"/>
+      </w:pPr>
+      <w:r>
+        <w:t>var options = {</w:t>
+      </w:r>
+    </w:p>
+    <w:p>
+      <w:pPr>
+        <w:pStyle w:val="codeparagraph"/>
+      </w:pPr>
+      <w:r>
+        <w:t xml:space="preserve">  source: $input.attr(“data-otf-autocomplete”),</w:t>
+      </w:r>
+    </w:p>
+    <w:p>
+      <w:pPr>
+        <w:pStyle w:val="codeparagraph"/>
+      </w:pPr>
+      <w:r>
+        <w:t xml:space="preserve">  select: submitAutocompleteForm</w:t>
+      </w:r>
+    </w:p>
+    <w:p>
+      <w:pPr>
+        <w:pStyle w:val="codeparagraph"/>
+      </w:pPr>
+      <w:r>
+        <w:t>};</w:t>
+      </w:r>
+    </w:p>
+    <w:p>
+      <w:r>
+        <w:t xml:space="preserve">And we need to implement the </w:t>
+      </w:r>
+      <w:r>
+        <w:rPr>
+          <w:rStyle w:val="codeinline"/>
+        </w:rPr>
+        <w:t>submitAutocompleteForm</w:t>
+      </w:r>
+      <w:r>
+        <w:t xml:space="preserve"> function:</w:t>
+      </w:r>
+    </w:p>
+    <w:p>
+      <w:pPr>
+        <w:pStyle w:val="codeparagraph"/>
+      </w:pPr>
+      <w:r>
+        <w:t>var submitAutocompleteForm = function(event, ui) {</w:t>
+      </w:r>
+    </w:p>
+    <w:p>
+      <w:pPr>
+        <w:pStyle w:val="codeparagraph"/>
+      </w:pPr>
+      <w:r>
+        <w:t xml:space="preserve">  var $input = $(this);</w:t>
+      </w:r>
+    </w:p>
+    <w:p>
+      <w:pPr>
+        <w:pStyle w:val="codeparagraph"/>
+      </w:pPr>
+      <w:r>
+        <w:t xml:space="preserve">  $input.val(ui.item.label);</w:t>
+      </w:r>
+    </w:p>
+    <w:p>
+      <w:pPr>
+        <w:pStyle w:val="codeparagraph"/>
+      </w:pPr>
+      <w:r>
+        <w:t xml:space="preserve">  var $form = $input.parents(“form:first”);</w:t>
+      </w:r>
+    </w:p>
+    <w:p>
+      <w:pPr>
+        <w:pStyle w:val="codeparagraph"/>
+      </w:pPr>
+      <w:r>
+        <w:t xml:space="preserve">  $form.submit();</w:t>
+      </w:r>
+    </w:p>
+    <w:p>
+      <w:pPr>
+        <w:pStyle w:val="codeparagraph"/>
+      </w:pPr>
+      <w:r>
+        <w:t>};</w:t>
+      </w:r>
+    </w:p>
+    <w:p>
+      <w:pPr>
+        <w:pStyle w:val="Heading4"/>
+      </w:pPr>
+      <w:r>
+        <w:t>Highlighting changed content using jQuery UI</w:t>
+      </w:r>
+    </w:p>
+    <w:p>
+      <w:r>
+        <w:t xml:space="preserve">Draw the user’s attention to an element which has changed as a result of an Ajax operation, with some new javascript in its </w:t>
+      </w:r>
+      <w:r>
+        <w:rPr>
+          <w:rStyle w:val="codeinline"/>
+        </w:rPr>
+        <w:t>done</w:t>
+      </w:r>
+      <w:r>
+        <w:t xml:space="preserve"> event handler:</w:t>
+      </w:r>
+    </w:p>
+    <w:p>
+      <w:pPr>
+        <w:pStyle w:val="codeparagraph"/>
+      </w:pPr>
+      <w:r>
+        <w:t>$.ajax(options).done(function(data) {</w:t>
+      </w:r>
+    </w:p>
+    <w:p>
+      <w:pPr>
+        <w:pStyle w:val="codeparagraph"/>
+      </w:pPr>
+      <w:r>
+        <w:t xml:space="preserve">  var $target =$($form.attr(“data-otf-target”));</w:t>
+      </w:r>
+    </w:p>
+    <w:p>
+      <w:pPr>
+        <w:pStyle w:val="codeparagraph"/>
+      </w:pPr>
+      <w:r>
+        <w:t xml:space="preserve">  </w:t>
+      </w:r>
+      <w:r>
+        <w:rPr>
+          <w:highlight w:val="yellow"/>
+        </w:rPr>
+        <w:t>var $newHtml = $(data);</w:t>
+      </w:r>
+    </w:p>
+    <w:p>
+      <w:pPr>
+        <w:pStyle w:val="codeparagraph"/>
+      </w:pPr>
+      <w:r>
+        <w:t xml:space="preserve">  $target.replaceWith(</w:t>
+      </w:r>
+      <w:r>
+        <w:rPr>
+          <w:highlight w:val="yellow"/>
+        </w:rPr>
+        <w:t>$newHtml</w:t>
+      </w:r>
+      <w:r>
+        <w:t>);</w:t>
+      </w:r>
+    </w:p>
+    <w:p>
+      <w:pPr>
+        <w:pStyle w:val="codeparagraph"/>
+      </w:pPr>
+      <w:r>
+        <w:t xml:space="preserve">  </w:t>
+      </w:r>
+      <w:r>
+        <w:rPr>
+          <w:highlight w:val="yellow"/>
+        </w:rPr>
+        <w:t>$newHtml.effect(“highlight”);</w:t>
+      </w:r>
+    </w:p>
+    <w:p>
+      <w:pPr>
+        <w:pStyle w:val="codeparagraph"/>
+      </w:pPr>
+      <w:r>
+        <w:t>});</w:t>
+      </w:r>
+    </w:p>
+    <w:p>
+      <w:pPr>
+        <w:pStyle w:val="Heading3"/>
+      </w:pPr>
+      <w:r>
+        <w:t>Paging results</w:t>
+      </w:r>
+    </w:p>
+    <w:p>
+      <w:r>
+        <w:t>This section uses a nuget package called PagedList.Mvc (which also installs PagedList).</w:t>
+      </w:r>
+    </w:p>
+    <w:p>
+      <w:pPr>
+        <w:pStyle w:val="Heading4"/>
+      </w:pPr>
+      <w:r>
+        <w:t>Changes to the action method</w:t>
+      </w:r>
+    </w:p>
+    <w:p>
+      <w:r>
+        <w:t xml:space="preserve">In the action method, change the Linq query which retrieves the restaurants to display, removing the </w:t>
+      </w:r>
+      <w:r>
+        <w:rPr>
+          <w:rStyle w:val="codeinline"/>
+        </w:rPr>
+        <w:t>.Take(10)</w:t>
+      </w:r>
+      <w:r>
+        <w:t xml:space="preserve"> method call and instead appending a </w:t>
+      </w:r>
+      <w:r>
+        <w:rPr>
+          <w:rStyle w:val="codeinline"/>
+        </w:rPr>
+        <w:t>.ToPagedList()</w:t>
+      </w:r>
+      <w:r>
+        <w:t xml:space="preserve"> call to the end, passing it the page number to display and the page size. The page number will be passed to the action method as a parameter.</w:t>
+      </w:r>
+    </w:p>
+    <w:p>
+      <w:pPr>
+        <w:pStyle w:val="codeparagraph"/>
+      </w:pPr>
+      <w:r>
+        <w:t>public ActionResult Index(string searchTerm = null, int page = 1)</w:t>
+      </w:r>
+    </w:p>
+    <w:p>
+      <w:pPr>
+        <w:pStyle w:val="codeparagraph"/>
+      </w:pPr>
+      <w:r>
+        <w:t>{</w:t>
+      </w:r>
+    </w:p>
+    <w:p>
+      <w:pPr>
+        <w:pStyle w:val="codeparagraph"/>
+      </w:pPr>
+      <w:r>
+        <w:t xml:space="preserve">  var model =</w:t>
+      </w:r>
+    </w:p>
+    <w:p>
+      <w:pPr>
+        <w:pStyle w:val="codeparagraph"/>
+      </w:pPr>
+      <w:r>
+        <w:t xml:space="preserve">    _db.Restaurants</w:t>
+      </w:r>
+    </w:p>
+    <w:p>
+      <w:pPr>
+        <w:pStyle w:val="codeparagraph"/>
+      </w:pPr>
+      <w:r>
+        <w:t xml:space="preserve">       .OrderByDescending(r =&gt; r.Reviews.Average(review =&gt; review.Rating))</w:t>
+      </w:r>
+    </w:p>
+    <w:p>
+      <w:pPr>
+        <w:pStyle w:val="codeparagraph"/>
+      </w:pPr>
+      <w:r>
+        <w:t xml:space="preserve">       .Where( r =&gt; searchTerm == null || r.Name.StartsWith(searchTerm))</w:t>
+      </w:r>
+    </w:p>
+    <w:p>
+      <w:pPr>
+        <w:pStyle w:val="codeparagraph"/>
+      </w:pPr>
+      <w:r>
+        <w:t xml:space="preserve">       .Select(r =&gt; new RestaurantListViewModel</w:t>
+      </w:r>
+    </w:p>
+    <w:p>
+      <w:pPr>
+        <w:pStyle w:val="codeparagraph"/>
+      </w:pPr>
+      <w:r>
+        <w:t xml:space="preserve">         {</w:t>
+      </w:r>
+    </w:p>
+    <w:p>
+      <w:pPr>
+        <w:pStyle w:val="codeparagraph"/>
+      </w:pPr>
+      <w:r>
+        <w:t xml:space="preserve">           // ...</w:t>
+      </w:r>
+    </w:p>
+    <w:p>
+      <w:pPr>
+        <w:pStyle w:val="codeparagraph"/>
+      </w:pPr>
+      <w:r>
+        <w:t xml:space="preserve">         })</w:t>
+      </w:r>
+      <w:r>
+        <w:rPr>
+          <w:highlight w:val="yellow"/>
+        </w:rPr>
+        <w:t>.ToPagedList(page, 10)</w:t>
+      </w:r>
+      <w:r>
+        <w:t>;</w:t>
+      </w:r>
+    </w:p>
+    <w:p>
+      <w:pPr>
+        <w:pStyle w:val="codeparagraph"/>
+      </w:pPr>
+      <w:r>
+        <w:t>}</w:t>
+      </w:r>
+    </w:p>
+    <w:p>
+      <w:pPr>
+        <w:pStyle w:val="Heading4"/>
+      </w:pPr>
+      <w:r>
+        <w:t>Default namespaces in web.config</w:t>
+      </w:r>
+    </w:p>
+    <w:p>
+      <w:r>
+        <w:t xml:space="preserve">The model for the view is now </w:t>
+      </w:r>
+      <w:r>
+        <w:rPr>
+          <w:rStyle w:val="codeinline"/>
+        </w:rPr>
+        <w:t>IPagedList&lt;RestaurantListViewModel&gt;</w:t>
+      </w:r>
+      <w:r>
+        <w:t xml:space="preserve"> rather than </w:t>
+      </w:r>
+      <w:r>
+        <w:rPr>
+          <w:rStyle w:val="codeinline"/>
+        </w:rPr>
+        <w:t>IEnumerable&lt;RestaurantListViewModel&gt;</w:t>
+      </w:r>
+      <w:r>
+        <w:t>. In order to avoid explicitly specifying the namespace on all classes used in Razor views, you can set default namespaces in the web.config file in the Views folder of the project (not the main web.config file in the root folder of the project).</w:t>
+      </w:r>
+    </w:p>
+    <w:p>
+      <w:pPr>
+        <w:pStyle w:val="codeparagraph"/>
+      </w:pPr>
+      <w:r>
+        <w:t>&lt;system.web.webPages.razor&gt;</w:t>
+      </w:r>
+    </w:p>
+    <w:p>
+      <w:pPr>
+        <w:pStyle w:val="codeparagraph"/>
+      </w:pPr>
+      <w:r>
+        <w:t xml:space="preserve">  &lt;namespaces&gt;</w:t>
+      </w:r>
+    </w:p>
+    <w:p>
+      <w:pPr>
+        <w:pStyle w:val="codeparagraph"/>
+      </w:pPr>
+      <w:r>
+        <w:t xml:space="preserve">    &lt;add namespace=”PagedList” /&gt;</w:t>
+      </w:r>
+    </w:p>
+    <w:p>
+      <w:pPr>
+        <w:pStyle w:val="codeparagraph"/>
+      </w:pPr>
+      <w:r>
+        <w:t xml:space="preserve">    &lt;add namespace=”PagedList.Mvc” /&gt;</w:t>
+      </w:r>
+    </w:p>
+    <w:p>
+      <w:pPr>
+        <w:pStyle w:val="codeparagraph"/>
+      </w:pPr>
+      <w:r>
+        <w:t xml:space="preserve">    &lt;add namespace=”OdeToFood.Models” /&gt;</w:t>
+      </w:r>
+    </w:p>
+    <w:p>
+      <w:pPr>
+        <w:pStyle w:val="codeparagraph"/>
+      </w:pPr>
+      <w:r>
+        <w:t xml:space="preserve">  &lt;</w:t>
+      </w:r>
+      <w:r>
+        <w:t>/</w:t>
+      </w:r>
+      <w:r>
+        <w:t>namespaces&gt;</w:t>
+      </w:r>
+    </w:p>
+    <w:p>
+      <w:pPr>
+        <w:pStyle w:val="codeparagraph"/>
+      </w:pPr>
+      <w:r>
+        <w:t>&lt;</w:t>
+      </w:r>
+      <w:r>
+        <w:t>/</w:t>
+      </w:r>
+      <w:r>
+        <w:t>system.web.webPages.razor&gt;</w:t>
+      </w:r>
+    </w:p>
+    <w:p>
+      <w:r>
+        <w:t>Changes to this</w:t>
+      </w:r>
+      <w:r>
+        <w:t xml:space="preserve"> web.config</w:t>
+      </w:r>
+      <w:r>
+        <w:t xml:space="preserve"> element often aren’t picked up until you restart Visual Studio.</w:t>
+      </w:r>
+    </w:p>
+    <w:p>
+      <w:pPr>
+        <w:pStyle w:val="Heading4"/>
+      </w:pPr>
+      <w:r>
+        <w:t>Changes to the view</w:t>
+      </w:r>
+    </w:p>
+    <w:p>
+      <w:r>
+        <w:t>Now we need some new markup in the view:</w:t>
+      </w:r>
+    </w:p>
+    <w:p>
+      <w:pPr>
+        <w:pStyle w:val="codeparagraph"/>
+      </w:pPr>
+      <w:r>
+        <w:t>&lt;div id=”restaurantList”&gt;</w:t>
+      </w:r>
+    </w:p>
+    <w:p>
+      <w:pPr>
+        <w:pStyle w:val="codeparagraph"/>
+        <w:rPr>
+          <w:highlight w:val="yellow"/>
+        </w:rPr>
+      </w:pPr>
+      <w:r>
+        <w:t xml:space="preserve">  </w:t>
+      </w:r>
+      <w:r>
+        <w:rPr>
+          <w:highlight w:val="yellow"/>
+        </w:rPr>
+        <w:t>&lt;div class=”pagedList” data-otf-target=”#restaurantList”&gt;</w:t>
+      </w:r>
+    </w:p>
+    <w:p>
+      <w:pPr>
+        <w:pStyle w:val="codeparagraph"/>
+        <w:rPr>
+          <w:highlight w:val="yellow"/>
+        </w:rPr>
+      </w:pPr>
+      <w:r>
+        <w:rPr>
+          <w:highlight w:val="yellow"/>
+        </w:rPr>
+        <w:t xml:space="preserve">    @Html.PagedListPager(</w:t>
+      </w:r>
+    </w:p>
+    <w:p>
+      <w:pPr>
+        <w:pStyle w:val="codeparagraph"/>
+        <w:rPr>
+          <w:highlight w:val="yellow"/>
+        </w:rPr>
+      </w:pPr>
+      <w:r>
+        <w:rPr>
+          <w:highlight w:val="yellow"/>
+        </w:rPr>
+        <w:t xml:space="preserve">      Model,</w:t>
+      </w:r>
+    </w:p>
+    <w:p>
+      <w:pPr>
+        <w:pStyle w:val="codeparagraph"/>
+        <w:rPr>
+          <w:highlight w:val="yellow"/>
+        </w:rPr>
+      </w:pPr>
+      <w:r>
+        <w:rPr>
+          <w:highlight w:val="yellow"/>
+        </w:rPr>
+        <w:t xml:space="preserve">      page =&gt; Url.Action(“Index”, new { page }),</w:t>
+      </w:r>
+    </w:p>
+    <w:p>
+      <w:pPr>
+        <w:pStyle w:val="codeparagraph"/>
+        <w:rPr>
+          <w:highlight w:val="yellow"/>
+        </w:rPr>
+      </w:pPr>
+      <w:r>
+        <w:rPr>
+          <w:highlight w:val="yellow"/>
+        </w:rPr>
+        <w:t xml:space="preserve">      PagedListRenderOptions.MinimalWithItemCountText)</w:t>
+      </w:r>
+    </w:p>
+    <w:p>
+      <w:pPr>
+        <w:pStyle w:val="codeparagraph"/>
+      </w:pPr>
+      <w:r>
+        <w:rPr>
+          <w:highlight w:val="yellow"/>
+        </w:rPr>
+        <w:t xml:space="preserve">  &lt;/div&gt;</w:t>
+      </w:r>
+    </w:p>
+    <w:p>
+      <w:pPr>
+        <w:pStyle w:val="codeparagraph"/>
+      </w:pPr>
+      <w:r>
+        <w:t xml:space="preserve">  @foreach (var item in Model)</w:t>
+      </w:r>
+    </w:p>
+    <w:p>
+      <w:pPr>
+        <w:pStyle w:val="codeparagraph"/>
+      </w:pPr>
+      <w:r>
+        <w:t xml:space="preserve">  {</w:t>
+      </w:r>
+    </w:p>
+    <w:p>
+      <w:pPr>
+        <w:pStyle w:val="codeparagraph"/>
+      </w:pPr>
+      <w:r>
+        <w:t xml:space="preserve">    ...</w:t>
+      </w:r>
+    </w:p>
+    <w:p>
+      <w:pPr>
+        <w:pStyle w:val="codeparagraph"/>
+      </w:pPr>
+      <w:r>
+        <w:t xml:space="preserve">  }</w:t>
+      </w:r>
+    </w:p>
+    <w:p>
+      <w:pPr>
+        <w:pStyle w:val="codeparagraph"/>
+      </w:pPr>
+      <w:r>
+        <w:t>&lt;/div&gt;</w:t>
+      </w:r>
+    </w:p>
+    <w:p>
+      <w:r>
+        <w:t xml:space="preserve">There are quite a few different members of the </w:t>
+      </w:r>
+      <w:r>
+        <w:rPr>
+          <w:rStyle w:val="codeinline"/>
+        </w:rPr>
+        <w:t>PagedListRenderOptions</w:t>
+      </w:r>
+      <w:r>
+        <w:t xml:space="preserve"> enumeration available, try them!</w:t>
+      </w:r>
+    </w:p>
+    <w:p>
+      <w:pPr>
+        <w:pStyle w:val="Heading4"/>
+      </w:pPr>
+      <w:r>
+        <w:t>Making the pager control look pretty</w:t>
+      </w:r>
+    </w:p>
+    <w:p>
+      <w:r>
+        <w:t>The PagedList package installs a PagedList.css file into the Content folder of the project. Include this in a bundle</w:t>
+      </w:r>
+      <w:r>
+        <w:t xml:space="preserve"> which is referenced by the page. Now the pager control looks a lot better</w:t>
+      </w:r>
+      <w:r>
+        <w:t xml:space="preserve">. </w:t>
+      </w:r>
+    </w:p>
+    <w:p>
+      <w:pPr>
+        <w:pStyle w:val="Heading4"/>
+      </w:pPr>
+      <w:r>
+        <w:t>Making paging asynchronous</w:t>
+      </w:r>
+    </w:p>
+    <w:p>
+      <w:pPr>
+        <w:pStyle w:val="codeparagraph"/>
+      </w:pPr>
+      <w:r>
+        <w:t>var getPage = function() {</w:t>
+      </w:r>
+    </w:p>
+    <w:p>
+      <w:pPr>
+        <w:pStyle w:val="codeparagraph"/>
+      </w:pPr>
+      <w:r>
+        <w:t xml:space="preserve">  var $a = $(this);</w:t>
+      </w:r>
+    </w:p>
+    <w:p>
+      <w:pPr>
+        <w:pStyle w:val="codeparagraph"/>
+      </w:pPr>
+      <w:r>
+        <w:t xml:space="preserve">  var options = {</w:t>
+      </w:r>
+    </w:p>
+    <w:p>
+      <w:pPr>
+        <w:pStyle w:val="codeparagraph"/>
+      </w:pPr>
+      <w:r>
+        <w:t xml:space="preserve">    url: $a.attr(“href”),</w:t>
+      </w:r>
+    </w:p>
+    <w:p>
+      <w:pPr>
+        <w:pStyle w:val="codeparagraph"/>
+      </w:pPr>
+      <w:r>
+        <w:t xml:space="preserve">    data: $(“form”).serialize(),</w:t>
+      </w:r>
+    </w:p>
+    <w:p>
+      <w:pPr>
+        <w:pStyle w:val="codeparagraph"/>
+      </w:pPr>
+      <w:r>
+        <w:t xml:space="preserve">    type: “get”</w:t>
+      </w:r>
+    </w:p>
+    <w:p>
+      <w:pPr>
+        <w:pStyle w:val="codeparagraph"/>
+      </w:pPr>
+      <w:r>
+        <w:t xml:space="preserve">  };</w:t>
+      </w:r>
+    </w:p>
+    <w:p>
+      <w:pPr>
+        <w:pStyle w:val="codeparagraph"/>
+      </w:pPr>
+    </w:p>
+    <w:p>
+      <w:pPr>
+        <w:pStyle w:val="codeparagraph"/>
+      </w:pPr>
+      <w:r>
+        <w:t xml:space="preserve">  $.ajax(options).done(function(data) {</w:t>
+      </w:r>
+    </w:p>
+    <w:p>
+      <w:pPr>
+        <w:pStyle w:val="codeparagraph"/>
+      </w:pPr>
+      <w:r>
+        <w:t xml:space="preserve">    var target = $a.parents(“div.pagedList”).attr”data-otf-target”);</w:t>
+      </w:r>
+    </w:p>
+    <w:p>
+      <w:pPr>
+        <w:pStyle w:val="codeparagraph"/>
+      </w:pPr>
+      <w:r>
+        <w:t xml:space="preserve">    $(target).replaceWith~(data);</w:t>
+      </w:r>
+    </w:p>
+    <w:p>
+      <w:pPr>
+        <w:pStyle w:val="codeparagraph"/>
+      </w:pPr>
+      <w:r>
+        <w:t xml:space="preserve">  });</w:t>
+      </w:r>
+    </w:p>
+    <w:p>
+      <w:pPr>
+        <w:pStyle w:val="codeparagraph"/>
+      </w:pPr>
+      <w:r>
+        <w:t>});</w:t>
+      </w:r>
+    </w:p>
+    <w:p>
+      <w:pPr>
+        <w:pStyle w:val="codeparagraph"/>
+      </w:pPr>
+    </w:p>
+    <w:p>
+      <w:pPr>
+        <w:pStyle w:val="codeparagraph"/>
+      </w:pPr>
+      <w:r>
+        <w:t>$(“main-content”).on(“click”), “.pagedList a”, getPage);</w:t>
+      </w:r>
+    </w:p>
+    <w:p>
+      <w:pPr>
+        <w:pStyle w:val="Heading2"/>
+      </w:pPr>
       <w:bookmarkStart w:id="1" w:name="_GoBack"/>
       <w:bookmarkEnd w:id="1"/>
       <w:r>
-        <w:t>.</w:t>
-      </w:r>
-    </w:p>
+        <w:t>Security and ASP.net MVC 4</w:t>
+      </w:r>
+    </w:p>
+    <w:p/>
     <w:p>
       <w:pPr>
         <w:pStyle w:val="Heading2"/>
       </w:pPr>
       <w:r>
-        <w:t>Ajax and ASP.net MVC</w:t>
+        <w:t>ASP.net MVC 4 infrastructure</w:t>
       </w:r>
     </w:p>
     <w:p/>
@@ -11116,7 +13435,7 @@
         <w:pStyle w:val="Heading2"/>
       </w:pPr>
       <w:r>
-        <w:t>Security and ASP.net MVC 4</w:t>
+        <w:t>Unit testing with ASP.net MVC 4</w:t>
       </w:r>
     </w:p>
     <w:p/>
@@ -11125,30 +13444,12 @@
         <w:pStyle w:val="Heading2"/>
       </w:pPr>
       <w:r>
-        <w:t>ASP.net MVC 4 infrastructure</w:t>
+        <w:t>Deployment and configuration</w:t>
       </w:r>
     </w:p>
     <w:p/>
     <w:p>
       <w:pPr>
-        <w:pStyle w:val="Heading2"/>
-      </w:pPr>
-      <w:r>
-        <w:t>Unit testing with ASP.net MVC 4</w:t>
-      </w:r>
-    </w:p>
-    <w:p/>
-    <w:p>
-      <w:pPr>
-        <w:pStyle w:val="Heading2"/>
-      </w:pPr>
-      <w:r>
-        <w:t>Deployment and configuration</w:t>
-      </w:r>
-    </w:p>
-    <w:p/>
-    <w:p>
-      <w:pPr>
         <w:pStyle w:val="Heading1"/>
       </w:pPr>
       <w:r>
@@ -11164,7 +13465,7 @@
       <w:r>
         <w:t xml:space="preserve">URL: </w:t>
       </w:r>
-      <w:hyperlink r:id="rId24" w:history="1">
+      <w:hyperlink r:id="rId25" w:history="1">
         <w:r>
           <w:rPr>
             <w:rStyle w:val="Hyperlink"/>
@@ -11282,7 +13583,7 @@
       <w:r>
         <w:t xml:space="preserve">From </w:t>
       </w:r>
-      <w:hyperlink r:id="rId25" w:history="1">
+      <w:hyperlink r:id="rId26" w:history="1">
         <w:r>
           <w:rPr>
             <w:rStyle w:val="Hyperlink"/>
@@ -11719,7 +14020,7 @@
       <w:r>
         <w:t xml:space="preserve">The single responsibility principle applied to CSS – see </w:t>
       </w:r>
-      <w:hyperlink r:id="rId26" w:history="1">
+      <w:hyperlink r:id="rId27" w:history="1">
         <w:r>
           <w:rPr>
             <w:rStyle w:val="Hyperlink"/>
@@ -14157,7 +16458,7 @@
                     </pic:cNvPicPr>
                   </pic:nvPicPr>
                   <pic:blipFill>
-                    <a:blip r:embed="rId27">
+                    <a:blip r:embed="rId28">
                       <a:extLst>
                         <a:ext uri="{28A0092B-C50C-407E-A947-70E740481C1C}">
                           <a14:useLocalDpi xmlns:a14="http://schemas.microsoft.com/office/drawing/2010/main" val="0"/>
@@ -14221,7 +16522,7 @@
                     </pic:cNvPicPr>
                   </pic:nvPicPr>
                   <pic:blipFill>
-                    <a:blip r:embed="rId28">
+                    <a:blip r:embed="rId29">
                       <a:extLst>
                         <a:ext uri="{28A0092B-C50C-407E-A947-70E740481C1C}">
                           <a14:useLocalDpi xmlns:a14="http://schemas.microsoft.com/office/drawing/2010/main" val="0"/>
@@ -14280,7 +16581,7 @@
                     <pic:cNvPicPr/>
                   </pic:nvPicPr>
                   <pic:blipFill>
-                    <a:blip r:embed="rId29"/>
+                    <a:blip r:embed="rId30"/>
                     <a:stretch>
                       <a:fillRect/>
                     </a:stretch>
@@ -15177,7 +17478,7 @@
       <w:r>
         <w:t xml:space="preserve">URL: </w:t>
       </w:r>
-      <w:hyperlink r:id="rId30" w:history="1">
+      <w:hyperlink r:id="rId31" w:history="1">
         <w:r>
           <w:rPr>
             <w:rStyle w:val="Hyperlink"/>
@@ -20111,7 +22412,7 @@
       <w:r>
         <w:t xml:space="preserve">URL: </w:t>
       </w:r>
-      <w:hyperlink r:id="rId31" w:history="1">
+      <w:hyperlink r:id="rId32" w:history="1">
         <w:r>
           <w:rPr>
             <w:rStyle w:val="Hyperlink"/>
@@ -20161,7 +22462,7 @@
       <w:r>
         <w:t xml:space="preserve">Download the jQuery script from </w:t>
       </w:r>
-      <w:hyperlink r:id="rId32" w:history="1">
+      <w:hyperlink r:id="rId33" w:history="1">
         <w:r>
           <w:rPr>
             <w:rStyle w:val="Hyperlink"/>
@@ -21277,7 +23578,7 @@
       </w:r>
     </w:p>
     <w:p>
-      <w:hyperlink r:id="rId33" w:history="1">
+      <w:hyperlink r:id="rId34" w:history="1">
         <w:r>
           <w:rPr>
             <w:rStyle w:val="Hyperlink"/>
@@ -24567,7 +26868,7 @@
       <w:r>
         <w:t xml:space="preserve">There are more properties available, see </w:t>
       </w:r>
-      <w:hyperlink r:id="rId34" w:history="1">
+      <w:hyperlink r:id="rId35" w:history="1">
         <w:r>
           <w:rPr>
             <w:rStyle w:val="Hyperlink"/>
@@ -24597,7 +26898,7 @@
       <w:r>
         <w:t xml:space="preserve"> from </w:t>
       </w:r>
-      <w:hyperlink r:id="rId35" w:history="1">
+      <w:hyperlink r:id="rId36" w:history="1">
         <w:r>
           <w:rPr>
             <w:rStyle w:val="Hyperlink"/>
@@ -24936,7 +27237,7 @@
       <w:r>
         <w:t xml:space="preserve">URL: </w:t>
       </w:r>
-      <w:hyperlink r:id="rId36" w:history="1">
+      <w:hyperlink r:id="rId37" w:history="1">
         <w:r>
           <w:rPr>
             <w:rStyle w:val="Hyperlink"/>
@@ -25236,7 +27537,7 @@
       <w:r>
         <w:t xml:space="preserve">Using event delegation: </w:t>
       </w:r>
-      <w:hyperlink r:id="rId37" w:history="1">
+      <w:hyperlink r:id="rId38" w:history="1">
         <w:r>
           <w:rPr>
             <w:rStyle w:val="Hyperlink"/>
@@ -25249,7 +27550,7 @@
       <w:r>
         <w:t xml:space="preserve">Using re-binding: </w:t>
       </w:r>
-      <w:hyperlink r:id="rId38" w:history="1">
+      <w:hyperlink r:id="rId39" w:history="1">
         <w:r>
           <w:rPr>
             <w:rStyle w:val="Hyperlink"/>
@@ -25722,7 +28023,7 @@
       <w:r>
         <w:t xml:space="preserve">More event properties at </w:t>
       </w:r>
-      <w:hyperlink r:id="rId39" w:history="1">
+      <w:hyperlink r:id="rId40" w:history="1">
         <w:r>
           <w:rPr>
             <w:rStyle w:val="Hyperlink"/>
@@ -26966,7 +29267,7 @@
       <w:r>
         <w:t xml:space="preserve">Performance test your javascript code at </w:t>
       </w:r>
-      <w:hyperlink r:id="rId40" w:history="1">
+      <w:hyperlink r:id="rId41" w:history="1">
         <w:r>
           <w:rPr>
             <w:rStyle w:val="Hyperlink"/>
@@ -28728,7 +31029,7 @@
       <w:r>
         <w:t xml:space="preserve"> attributes. See </w:t>
       </w:r>
-      <w:hyperlink r:id="rId41" w:history="1">
+      <w:hyperlink r:id="rId42" w:history="1">
         <w:r>
           <w:rPr>
             <w:rStyle w:val="Hyperlink"/>
@@ -29089,7 +31390,7 @@
       <w:r>
         <w:t xml:space="preserve">See </w:t>
       </w:r>
-      <w:hyperlink r:id="rId42" w:history="1">
+      <w:hyperlink r:id="rId43" w:history="1">
         <w:r>
           <w:rPr>
             <w:rStyle w:val="Hyperlink"/>
@@ -29286,7 +31587,7 @@
       <w:r>
         <w:t xml:space="preserve"> object – see </w:t>
       </w:r>
-      <w:hyperlink r:id="rId43" w:history="1">
+      <w:hyperlink r:id="rId44" w:history="1">
         <w:r>
           <w:rPr>
             <w:rStyle w:val="Hyperlink"/>
@@ -29536,7 +31837,7 @@
       <w:r>
         <w:t xml:space="preserve">This is a simple approach, for a more generic abstracted approach see “script junkie: creating responsive applications using jQuery Deferred and Promises” </w:t>
       </w:r>
-      <w:hyperlink r:id="rId44" w:history="1">
+      <w:hyperlink r:id="rId45" w:history="1">
         <w:r>
           <w:rPr>
             <w:rStyle w:val="Hyperlink"/>
@@ -30224,7 +32525,7 @@
       <w:r>
         <w:t xml:space="preserve">Easing changes the velocity at different points in the animation. A number of standard equations first created by Robert Penner. Available with jQuery UI, or stand-alone at </w:t>
       </w:r>
-      <w:hyperlink r:id="rId45" w:history="1">
+      <w:hyperlink r:id="rId46" w:history="1">
         <w:r>
           <w:rPr>
             <w:rStyle w:val="Hyperlink"/>
@@ -30513,7 +32814,7 @@
       <w:r>
         <w:t xml:space="preserve">More examples at </w:t>
       </w:r>
-      <w:hyperlink r:id="rId46" w:history="1">
+      <w:hyperlink r:id="rId47" w:history="1">
         <w:r>
           <w:rPr>
             <w:rStyle w:val="Hyperlink"/>
@@ -32579,7 +34880,6 @@
   <w:style w:type="character" w:default="1" w:styleId="DefaultParagraphFont">
     <w:name w:val="Default Paragraph Font"/>
     <w:uiPriority w:val="1"/>
-    <w:semiHidden/>
     <w:unhideWhenUsed/>
   </w:style>
   <w:style w:type="table" w:default="1" w:styleId="TableNormal">
@@ -33396,7 +35696,6 @@
   <w:style w:type="character" w:default="1" w:styleId="DefaultParagraphFont">
     <w:name w:val="Default Paragraph Font"/>
     <w:uiPriority w:val="1"/>
-    <w:semiHidden/>
     <w:unhideWhenUsed/>
   </w:style>
   <w:style w:type="table" w:default="1" w:styleId="TableNormal">
@@ -34212,4 +36511,16 @@
   <a:objectDefaults/>
   <a:extraClrSchemeLst/>
 </a:theme>
+</file>
+
+<file path=customXml/item1.xml><?xml version="1.0" encoding="utf-8"?>
+<b:Sources xmlns:b="http://schemas.openxmlformats.org/officeDocument/2006/bibliography" xmlns="http://schemas.openxmlformats.org/officeDocument/2006/bibliography" SelectedStyle="\APA.XSL" StyleName="APA"/>
+</file>
+
+<file path=customXml/itemProps1.xml><?xml version="1.0" encoding="utf-8"?>
+<ds:datastoreItem xmlns:ds="http://schemas.openxmlformats.org/officeDocument/2006/customXml" ds:itemID="{D4A500AF-C74C-4EB0-AAAC-C92E592AF8A9}">
+  <ds:schemaRefs>
+    <ds:schemaRef ds:uri="http://schemas.openxmlformats.org/officeDocument/2006/bibliography"/>
+  </ds:schemaRefs>
+</ds:datastoreItem>
 </file>
</xml_diff>

<commit_message>
added MVC 4 diagnostics notes
</commit_message>
<xml_diff>
--- a/stuff/Pluralsight course notes.docx
+++ b/stuff/Pluralsight course notes.docx
@@ -11830,29 +11830,110 @@
         <w:pStyle w:val="codeparagraph"/>
       </w:pPr>
       <w:r>
-        <w:t xml:space="preserve">      &lt;div&gt;</w:t>
-      </w:r>
-      <w:r>
-        <w:t>Reviews: @item.CountOfReviews</w:t>
-      </w:r>
+        <w:t xml:space="preserve">      &lt;div&gt;Reviews: @item.CountOfReviews&lt;/div&gt;</w:t>
+      </w:r>
+    </w:p>
+    <w:p>
+      <w:pPr>
+        <w:pStyle w:val="codeparagraph"/>
+      </w:pPr>
+      <w:r>
+        <w:t xml:space="preserve">      &lt;hr/&gt;</w:t>
+      </w:r>
+    </w:p>
+    <w:p>
+      <w:pPr>
+        <w:pStyle w:val="codeparagraph"/>
+      </w:pPr>
+      <w:r>
+        <w:t xml:space="preserve">    &lt;div&gt;</w:t>
+      </w:r>
+    </w:p>
+    <w:p>
+      <w:pPr>
+        <w:pStyle w:val="codeparagraph"/>
+      </w:pPr>
+      <w:r>
+        <w:t xml:space="preserve">  }</w:t>
+      </w:r>
+    </w:p>
+    <w:p>
+      <w:pPr>
+        <w:pStyle w:val="codeparagraph"/>
+      </w:pPr>
       <w:r>
         <w:t>&lt;/div&gt;</w:t>
       </w:r>
     </w:p>
     <w:p>
-      <w:pPr>
-        <w:pStyle w:val="codeparagraph"/>
-      </w:pPr>
-      <w:r>
-        <w:t xml:space="preserve">      &lt;hr/&gt;</w:t>
-      </w:r>
-    </w:p>
-    <w:p>
-      <w:pPr>
-        <w:pStyle w:val="codeparagraph"/>
-      </w:pPr>
-      <w:r>
-        <w:t xml:space="preserve">    &lt;div&gt;</w:t>
+      <w:r>
+        <w:t>And in the search page, we replace this element with a call to render the partial view:</w:t>
+      </w:r>
+    </w:p>
+    <w:p>
+      <w:pPr>
+        <w:pStyle w:val="codeparagraph"/>
+      </w:pPr>
+      <w:r>
+        <w:t>@Html.Partial(“_Restaurants”, Model)</w:t>
+      </w:r>
+    </w:p>
+    <w:p>
+      <w:r>
+        <w:t>And we need a change to the action method which handles the form posting:</w:t>
+      </w:r>
+    </w:p>
+    <w:p>
+      <w:pPr>
+        <w:pStyle w:val="codeparagraph"/>
+      </w:pPr>
+      <w:r>
+        <w:t>public ActionResult Index(string searchTerm = null)</w:t>
+      </w:r>
+    </w:p>
+    <w:p>
+      <w:pPr>
+        <w:pStyle w:val="codeparagraph"/>
+      </w:pPr>
+      <w:r>
+        <w:t>{</w:t>
+      </w:r>
+    </w:p>
+    <w:p>
+      <w:pPr>
+        <w:pStyle w:val="codeparagraph"/>
+      </w:pPr>
+      <w:r>
+        <w:t xml:space="preserve">  // ...</w:t>
+      </w:r>
+    </w:p>
+    <w:p>
+      <w:pPr>
+        <w:pStyle w:val="codeparagraph"/>
+      </w:pPr>
+    </w:p>
+    <w:p>
+      <w:pPr>
+        <w:pStyle w:val="codeparagraph"/>
+      </w:pPr>
+      <w:r>
+        <w:t xml:space="preserve">  if (Request.IsAjaxRequest())</w:t>
+      </w:r>
+    </w:p>
+    <w:p>
+      <w:pPr>
+        <w:pStyle w:val="codeparagraph"/>
+      </w:pPr>
+      <w:r>
+        <w:t xml:space="preserve">  {</w:t>
+      </w:r>
+    </w:p>
+    <w:p>
+      <w:pPr>
+        <w:pStyle w:val="codeparagraph"/>
+      </w:pPr>
+      <w:r>
+        <w:t xml:space="preserve">    return PartialView(“_Restaurants”, model);</w:t>
       </w:r>
     </w:p>
     <w:p>
@@ -11867,108 +11948,1453 @@
       <w:pPr>
         <w:pStyle w:val="codeparagraph"/>
       </w:pPr>
+    </w:p>
+    <w:p>
+      <w:pPr>
+        <w:pStyle w:val="codeparagraph"/>
+      </w:pPr>
+      <w:r>
+        <w:t xml:space="preserve">  return View(model);</w:t>
+      </w:r>
+    </w:p>
+    <w:p>
+      <w:pPr>
+        <w:pStyle w:val="codeparagraph"/>
+      </w:pPr>
+      <w:r>
+        <w:t>}</w:t>
+      </w:r>
+    </w:p>
+    <w:p>
+      <w:pPr>
+        <w:pStyle w:val="Heading3"/>
+      </w:pPr>
+      <w:r>
+        <w:t>An async search</w:t>
+      </w:r>
+    </w:p>
+    <w:p>
+      <w:pPr>
+        <w:pStyle w:val="Heading4"/>
+      </w:pPr>
+      <w:r>
+        <w:t>Unobtrusive javascript</w:t>
+      </w:r>
+    </w:p>
+    <w:p>
+      <w:r>
+        <w:t>Unobtrusive javascript is an approach which means we don’t have event handlers scattered throughout the HTML like</w:t>
+      </w:r>
+    </w:p>
+    <w:p>
+      <w:pPr>
+        <w:pStyle w:val="codeparagraph"/>
+      </w:pPr>
+      <w:r>
+        <w:t>&lt;a onclick=”handleClick();” ... /&gt;</w:t>
+      </w:r>
+    </w:p>
+    <w:p>
+      <w:r>
+        <w:t>Using unobtrusive javascript means that operations intended to be asynchronous will still work</w:t>
+      </w:r>
+      <w:r>
+        <w:t xml:space="preserve"> if javascript is disabled</w:t>
+      </w:r>
+      <w:r>
+        <w:t>, but will be handled synchronously instead.</w:t>
+      </w:r>
+    </w:p>
+    <w:p>
+      <w:pPr>
+        <w:pStyle w:val="Heading4"/>
+      </w:pPr>
+      <w:r>
+        <w:t>data- attributes</w:t>
+      </w:r>
+    </w:p>
+    <w:p>
+      <w:r>
+        <w:t>Using the Ajax.BeginForm renders attributes such as</w:t>
+      </w:r>
+    </w:p>
+    <w:p>
+      <w:pPr>
+        <w:pStyle w:val="codeparagraph"/>
+      </w:pPr>
+      <w:r>
+        <w:t>data-ajax=”true” data-ajax-method=”get” data-ajax-mode=”replace”</w:t>
+      </w:r>
+    </w:p>
+    <w:p>
+      <w:r>
+        <w:rPr>
+          <w:rStyle w:val="codeinline"/>
+        </w:rPr>
+        <w:t>data-</w:t>
+      </w:r>
+      <w:r>
+        <w:t xml:space="preserve"> attributes are part of the HTML5 specification, and you can make up whatever </w:t>
+      </w:r>
+      <w:r>
+        <w:rPr>
+          <w:rStyle w:val="codeinline"/>
+        </w:rPr>
+        <w:t>data-</w:t>
+      </w:r>
+      <w:r>
+        <w:t xml:space="preserve"> attributes you want.</w:t>
+      </w:r>
+    </w:p>
+    <w:p>
+      <w:pPr>
+        <w:pStyle w:val="Heading4"/>
+      </w:pPr>
+      <w:r>
+        <w:t>C</w:t>
+      </w:r>
+      <w:r>
+        <w:t>lient side validation</w:t>
+      </w:r>
+      <w:r>
+        <w:t xml:space="preserve"> and data- attributes</w:t>
+      </w:r>
+    </w:p>
+    <w:p>
+      <w:r>
+        <w:t xml:space="preserve">Client side validation renders </w:t>
+      </w:r>
+      <w:r>
+        <w:rPr>
+          <w:rStyle w:val="codeinline"/>
+        </w:rPr>
+        <w:t>data-</w:t>
+      </w:r>
+      <w:r>
+        <w:t xml:space="preserve"> attributes too, e.g.</w:t>
+      </w:r>
+    </w:p>
+    <w:p>
+      <w:pPr>
+        <w:pStyle w:val="codeparagraph"/>
+      </w:pPr>
+      <w:r>
+        <w:t>&lt;input ... data-val=”true” data-val-number=”The field Id must be a number” data-val-required=”The Id field is required .... /&gt;</w:t>
+      </w:r>
+    </w:p>
+    <w:p>
+      <w:pPr>
+        <w:pStyle w:val="Heading4"/>
+      </w:pPr>
+      <w:r>
+        <w:t>Implementing our own asynchronous form handling</w:t>
+      </w:r>
+    </w:p>
+    <w:p>
+      <w:r>
+        <w:t xml:space="preserve">We can implement our own </w:t>
+      </w:r>
+      <w:r>
+        <w:t>asynchronous form submission</w:t>
+      </w:r>
+      <w:r>
+        <w:t xml:space="preserve"> using </w:t>
+      </w:r>
+      <w:r>
+        <w:rPr>
+          <w:rStyle w:val="codeinline"/>
+        </w:rPr>
+        <w:t>data-</w:t>
+      </w:r>
+      <w:r>
+        <w:t xml:space="preserve"> attributes</w:t>
+      </w:r>
+      <w:r>
+        <w:t xml:space="preserve">. We’re using a </w:t>
+      </w:r>
+      <w:r>
+        <w:rPr>
+          <w:rStyle w:val="codeinline"/>
+        </w:rPr>
+        <w:t>data-otf-</w:t>
+      </w:r>
+      <w:r>
+        <w:t xml:space="preserve"> prefix on our own attributes to avoid any collisions between them and attributes defined by MVC.</w:t>
+      </w:r>
+    </w:p>
+    <w:p>
+      <w:pPr>
+        <w:pStyle w:val="codeparagraph"/>
+      </w:pPr>
+      <w:r>
+        <w:t>&lt;form method=”get” action=”@Url.Action(“Index”)” data-otf-ajax=”true” data-otf-target=”#restaurantList”&gt;</w:t>
+      </w:r>
+    </w:p>
+    <w:p>
+      <w:pPr>
+        <w:pStyle w:val="codeparagraph"/>
+      </w:pPr>
+      <w:r>
+        <w:t xml:space="preserve">  &lt;input type=”search” name=”searchTerm” /&gt;</w:t>
+      </w:r>
+    </w:p>
+    <w:p>
+      <w:pPr>
+        <w:pStyle w:val="codeparagraph"/>
+      </w:pPr>
+      <w:r>
+        <w:t xml:space="preserve">  &lt;input type=”submit” value=”Search by term” /&gt;</w:t>
+      </w:r>
+    </w:p>
+    <w:p>
+      <w:pPr>
+        <w:pStyle w:val="codeparagraph"/>
+      </w:pPr>
+      <w:r>
+        <w:t>&lt;/form&gt;</w:t>
+      </w:r>
+    </w:p>
+    <w:p>
+      <w:r>
+        <w:t xml:space="preserve">And some javascript to interpret those </w:t>
+      </w:r>
+      <w:r>
+        <w:rPr>
+          <w:rStyle w:val="codeinline"/>
+        </w:rPr>
+        <w:t>data-</w:t>
+      </w:r>
+      <w:r>
+        <w:rPr>
+          <w:rStyle w:val="codeinline"/>
+        </w:rPr>
+        <w:t>otf-</w:t>
+      </w:r>
+      <w:r>
+        <w:t xml:space="preserve"> attributes</w:t>
+      </w:r>
+    </w:p>
+    <w:p>
+      <w:pPr>
+        <w:pStyle w:val="codeparagraph"/>
+      </w:pPr>
+      <w:r>
+        <w:t>$(function() {</w:t>
+      </w:r>
+    </w:p>
+    <w:p>
+      <w:pPr>
+        <w:pStyle w:val="codeparagraph"/>
+      </w:pPr>
+      <w:r>
+        <w:t xml:space="preserve">  var ajaxFormSubmit = function() {</w:t>
+      </w:r>
+    </w:p>
+    <w:p>
+      <w:pPr>
+        <w:pStyle w:val="codeparagraph"/>
+      </w:pPr>
+      <w:r>
+        <w:t xml:space="preserve">    </w:t>
+      </w:r>
+      <w:r>
+        <w:t>var $form = $(this);</w:t>
+      </w:r>
+    </w:p>
+    <w:p>
+      <w:pPr>
+        <w:pStyle w:val="codeparagraph"/>
+      </w:pPr>
+      <w:r>
+        <w:t xml:space="preserve">    var options = {</w:t>
+      </w:r>
+    </w:p>
+    <w:p>
+      <w:pPr>
+        <w:pStyle w:val="codeparagraph"/>
+      </w:pPr>
+      <w:r>
+        <w:t xml:space="preserve">      url: $form.attr(“action”),</w:t>
+      </w:r>
+    </w:p>
+    <w:p>
+      <w:pPr>
+        <w:pStyle w:val="codeparagraph"/>
+      </w:pPr>
+      <w:r>
+        <w:t xml:space="preserve">      type: $form.attr(“method”),</w:t>
+      </w:r>
+    </w:p>
+    <w:p>
+      <w:pPr>
+        <w:pStyle w:val="codeparagraph"/>
+      </w:pPr>
+      <w:r>
+        <w:t xml:space="preserve">      data: $form.serialize()</w:t>
+      </w:r>
+    </w:p>
+    <w:p>
+      <w:pPr>
+        <w:pStyle w:val="codeparagraph"/>
+      </w:pPr>
+      <w:r>
+        <w:t xml:space="preserve">    };</w:t>
+      </w:r>
+    </w:p>
+    <w:p>
+      <w:pPr>
+        <w:pStyle w:val="codeparagraph"/>
+      </w:pPr>
+    </w:p>
+    <w:p>
+      <w:pPr>
+        <w:pStyle w:val="codeparagraph"/>
+      </w:pPr>
+      <w:r>
+        <w:t xml:space="preserve">    $.ajax(options).done(function (data) {</w:t>
+      </w:r>
+    </w:p>
+    <w:p>
+      <w:pPr>
+        <w:pStyle w:val="codeparagraph"/>
+      </w:pPr>
+      <w:r>
+        <w:t xml:space="preserve">      var $target = $($form.attr(“data-otf-target”));</w:t>
+      </w:r>
+    </w:p>
+    <w:p>
+      <w:pPr>
+        <w:pStyle w:val="codeparagraph"/>
+      </w:pPr>
+      <w:r>
+        <w:t xml:space="preserve">      $target.</w:t>
+      </w:r>
+      <w:r>
+        <w:t>replaceWith</w:t>
+      </w:r>
+      <w:r>
+        <w:t>(data);</w:t>
+      </w:r>
+    </w:p>
+    <w:p>
+      <w:pPr>
+        <w:pStyle w:val="codeparagraph"/>
+      </w:pPr>
+      <w:r>
+        <w:t xml:space="preserve">    });</w:t>
+      </w:r>
+    </w:p>
+    <w:p>
+      <w:pPr>
+        <w:pStyle w:val="codeparagraph"/>
+      </w:pPr>
+    </w:p>
+    <w:p>
+      <w:pPr>
+        <w:pStyle w:val="codeparagraph"/>
+      </w:pPr>
+      <w:r>
+        <w:t xml:space="preserve">    return false;</w:t>
+      </w:r>
+    </w:p>
+    <w:p>
+      <w:pPr>
+        <w:pStyle w:val="codeparagraph"/>
+      </w:pPr>
+      <w:r>
+        <w:t xml:space="preserve">  };</w:t>
+      </w:r>
+    </w:p>
+    <w:p>
+      <w:pPr>
+        <w:pStyle w:val="codeparagraph"/>
+      </w:pPr>
+      <w:r>
+        <w:t xml:space="preserve">  $(“form[data-otf-ajax=’true’]”).submit(ajaxFormSubmit);</w:t>
+      </w:r>
+    </w:p>
+    <w:p>
+      <w:pPr>
+        <w:pStyle w:val="codeparagraph"/>
+      </w:pPr>
+      <w:r>
+        <w:t>});</w:t>
+      </w:r>
+    </w:p>
+    <w:p>
+      <w:r>
+        <w:t xml:space="preserve">This will behave the same way as the earlier example using </w:t>
+      </w:r>
+      <w:r>
+        <w:rPr>
+          <w:rStyle w:val="codeinline"/>
+        </w:rPr>
+        <w:t>Ajax.BeginForm</w:t>
+      </w:r>
+      <w:r>
+        <w:t>.</w:t>
+      </w:r>
+    </w:p>
+    <w:p>
+      <w:pPr>
+        <w:pStyle w:val="Heading3"/>
+      </w:pPr>
+      <w:r>
+        <w:t>Autocompletion</w:t>
+      </w:r>
+    </w:p>
+    <w:p>
+      <w:pPr>
+        <w:pStyle w:val="Heading4"/>
+      </w:pPr>
+      <w:r>
+        <w:t>Using the jQuery UI autocomplete widget</w:t>
+      </w:r>
+    </w:p>
+    <w:p>
+      <w:r>
+        <w:t xml:space="preserve">First we need an action method. The parameter is called </w:t>
+      </w:r>
+      <w:r>
+        <w:rPr>
+          <w:rStyle w:val="codeinline"/>
+        </w:rPr>
+        <w:t>term</w:t>
+      </w:r>
+      <w:r>
+        <w:t xml:space="preserve"> because that’s what the jQuery UI widget sends to the controller.</w:t>
+      </w:r>
+      <w:r>
+        <w:t xml:space="preserve"> The Linq query returns a collection of anonymous objects with a property called </w:t>
+      </w:r>
+      <w:r>
+        <w:rPr>
+          <w:rStyle w:val="codeinline"/>
+        </w:rPr>
+        <w:t>label</w:t>
+      </w:r>
+      <w:r>
+        <w:t xml:space="preserve">, being the restaurant name. Again, the property is called </w:t>
+      </w:r>
+      <w:r>
+        <w:rPr>
+          <w:rStyle w:val="codeinline"/>
+        </w:rPr>
+        <w:t>label</w:t>
+      </w:r>
+      <w:r>
+        <w:t xml:space="preserve"> because the jQuery UI widget expects</w:t>
+      </w:r>
+      <w:r>
+        <w:t xml:space="preserve"> objects with either a </w:t>
+      </w:r>
+      <w:r>
+        <w:rPr>
+          <w:rStyle w:val="codeinline"/>
+        </w:rPr>
+        <w:t>label</w:t>
+      </w:r>
+      <w:r>
+        <w:t xml:space="preserve"> property or a </w:t>
+      </w:r>
+      <w:r>
+        <w:rPr>
+          <w:rStyle w:val="codeinline"/>
+        </w:rPr>
+        <w:t>value</w:t>
+      </w:r>
+      <w:r>
+        <w:t xml:space="preserve"> property, or both</w:t>
+      </w:r>
+      <w:r>
+        <w:t>.</w:t>
+      </w:r>
+    </w:p>
+    <w:p>
+      <w:pPr>
+        <w:pStyle w:val="codeparagraph"/>
+      </w:pPr>
+      <w:r>
+        <w:t>public ActionResult Autocomplete(string term)</w:t>
+      </w:r>
+    </w:p>
+    <w:p>
+      <w:pPr>
+        <w:pStyle w:val="codeparagraph"/>
+      </w:pPr>
+      <w:r>
+        <w:t>{</w:t>
+      </w:r>
+    </w:p>
+    <w:p>
+      <w:pPr>
+        <w:pStyle w:val="codeparagraph"/>
+      </w:pPr>
+      <w:r>
+        <w:t xml:space="preserve">  var model =</w:t>
+      </w:r>
+    </w:p>
+    <w:p>
+      <w:pPr>
+        <w:pStyle w:val="codeparagraph"/>
+      </w:pPr>
+      <w:r>
+        <w:t xml:space="preserve">    _db.Restaurants</w:t>
+      </w:r>
+    </w:p>
+    <w:p>
+      <w:pPr>
+        <w:pStyle w:val="codeparagraph"/>
+      </w:pPr>
+      <w:r>
+        <w:t xml:space="preserve">       .Where(r =&gt; r.Name.StartsWith(term))</w:t>
+      </w:r>
+    </w:p>
+    <w:p>
+      <w:pPr>
+        <w:pStyle w:val="codeparagraph"/>
+      </w:pPr>
+      <w:r>
+        <w:t xml:space="preserve">       .Take(10)</w:t>
+      </w:r>
+    </w:p>
+    <w:p>
+      <w:pPr>
+        <w:pStyle w:val="codeparagraph"/>
+      </w:pPr>
+      <w:r>
+        <w:t xml:space="preserve">       .Select(r -&gt; new { label = r.Name });</w:t>
+      </w:r>
+    </w:p>
+    <w:p>
+      <w:pPr>
+        <w:pStyle w:val="codeparagraph"/>
+      </w:pPr>
+      <w:r>
+        <w:t xml:space="preserve">  return Json(model, JsonRequestBehaviour.AllowGet);</w:t>
+      </w:r>
+    </w:p>
+    <w:p>
+      <w:pPr>
+        <w:pStyle w:val="codeparagraph"/>
+      </w:pPr>
+      <w:r>
+        <w:t>}</w:t>
+      </w:r>
+    </w:p>
+    <w:p>
+      <w:r>
+        <w:t>If we call this method directly from the browser with a parameter of “1”, it will return JSON data similar to (although without the whitespace)</w:t>
+      </w:r>
+    </w:p>
+    <w:p>
+      <w:pPr>
+        <w:pStyle w:val="codeparagraph"/>
+      </w:pPr>
+      <w:r>
+        <w:t>[</w:t>
+      </w:r>
+    </w:p>
+    <w:p>
+      <w:pPr>
+        <w:pStyle w:val="codeparagraph"/>
+      </w:pPr>
+      <w:r>
+        <w:t xml:space="preserve">  {“label”:”1”}</w:t>
+      </w:r>
+    </w:p>
+    <w:p>
+      <w:pPr>
+        <w:pStyle w:val="codeparagraph"/>
+      </w:pPr>
+      <w:r>
+        <w:t xml:space="preserve">  {“label”:”10”}</w:t>
+      </w:r>
+    </w:p>
+    <w:p>
+      <w:pPr>
+        <w:pStyle w:val="codeparagraph"/>
+      </w:pPr>
+      <w:r>
+        <w:t xml:space="preserve">  {“label”:”11”}</w:t>
+      </w:r>
+    </w:p>
+    <w:p>
+      <w:pPr>
+        <w:pStyle w:val="codeparagraph"/>
+      </w:pPr>
+      <w:r>
+        <w:t>]</w:t>
+      </w:r>
+    </w:p>
+    <w:p>
+      <w:r>
+        <w:t>The view now needs something to tell it which element exhibits autocomplete behaviour</w:t>
+      </w:r>
+      <w:r>
+        <w:t xml:space="preserve"> and where the action method to implement that behaviour is</w:t>
+      </w:r>
+      <w:r>
+        <w:t>:</w:t>
+      </w:r>
+    </w:p>
+    <w:p>
+      <w:pPr>
+        <w:pStyle w:val="codeparagraph"/>
+      </w:pPr>
+      <w:r>
+        <w:t xml:space="preserve">  &lt;input type=”search” name=”searchTerm” </w:t>
+      </w:r>
+      <w:r>
+        <w:rPr>
+          <w:highlight w:val="yellow"/>
+        </w:rPr>
+        <w:t>data-otf-autocomplete=”@Url.Action(“Autocomplete”</w:t>
+      </w:r>
+      <w:r>
+        <w:rPr>
+          <w:highlight w:val="yellow"/>
+        </w:rPr>
+        <w:t>)</w:t>
+      </w:r>
+      <w:r>
+        <w:rPr>
+          <w:highlight w:val="yellow"/>
+        </w:rPr>
+        <w:t>”</w:t>
+      </w:r>
+      <w:r>
+        <w:t xml:space="preserve"> /&gt;</w:t>
+      </w:r>
+    </w:p>
+    <w:p>
+      <w:r>
+        <w:t>And we need some javascript to implement autocomp</w:t>
+      </w:r>
+      <w:r>
+        <w:t xml:space="preserve">lete behaviour for that element. The options object can specify all sorts of things, such as the number of characters the user should type before attempting to autocomplete, or how long to wait </w:t>
+      </w:r>
+      <w:r>
+        <w:t xml:space="preserve">after the user stops typing </w:t>
+      </w:r>
+      <w:r>
+        <w:t xml:space="preserve">before attempting to autocomplete, but the only mandatory parameter is </w:t>
+      </w:r>
+      <w:r>
+        <w:rPr>
+          <w:rStyle w:val="codeinline"/>
+        </w:rPr>
+        <w:t>source</w:t>
+      </w:r>
+      <w:r>
+        <w:t>, which tells the widget where to get the information to action the autocomplete request.</w:t>
+      </w:r>
+    </w:p>
+    <w:p>
+      <w:pPr>
+        <w:pStyle w:val="codeparagraph"/>
+      </w:pPr>
+      <w:r>
+        <w:t>var createAutocomplete = function() {</w:t>
+      </w:r>
+    </w:p>
+    <w:p>
+      <w:pPr>
+        <w:pStyle w:val="codeparagraph"/>
+      </w:pPr>
+      <w:r>
+        <w:t xml:space="preserve">  var $input = $(this);</w:t>
+      </w:r>
+    </w:p>
+    <w:p>
+      <w:pPr>
+        <w:pStyle w:val="codeparagraph"/>
+      </w:pPr>
+      <w:r>
+        <w:t xml:space="preserve">  var options = { source: $input.attr(“data-otf-autocomplete”) };</w:t>
+      </w:r>
+    </w:p>
+    <w:p>
+      <w:pPr>
+        <w:pStyle w:val="codeparagraph"/>
+      </w:pPr>
+      <w:r>
+        <w:t xml:space="preserve">  $input.autocomplete(options);</w:t>
+      </w:r>
+    </w:p>
+    <w:p>
+      <w:pPr>
+        <w:pStyle w:val="codeparagraph"/>
+      </w:pPr>
+      <w:r>
+        <w:t>}</w:t>
+      </w:r>
+    </w:p>
+    <w:p>
+      <w:pPr>
+        <w:pStyle w:val="codeparagraph"/>
+      </w:pPr>
+    </w:p>
+    <w:p>
+      <w:pPr>
+        <w:pStyle w:val="codeparagraph"/>
+      </w:pPr>
+      <w:r>
+        <w:t>$(“input[data-otf-autcomplete]”).each(createAutocomplete);</w:t>
+      </w:r>
+    </w:p>
+    <w:p>
+      <w:pPr>
+        <w:pStyle w:val="Heading4"/>
+      </w:pPr>
+      <w:r>
+        <w:t>Submitting the form automatically when an autocomplete suggestion is selected</w:t>
+      </w:r>
+    </w:p>
+    <w:p>
+      <w:r>
+        <w:t xml:space="preserve">This requires an additional parameter in the options object passed to the </w:t>
+      </w:r>
+      <w:r>
+        <w:rPr>
+          <w:rStyle w:val="codeinline"/>
+        </w:rPr>
+        <w:t>autocomplete</w:t>
+      </w:r>
+      <w:r>
+        <w:t xml:space="preserve"> method:</w:t>
+      </w:r>
+    </w:p>
+    <w:p>
+      <w:pPr>
+        <w:pStyle w:val="codeparagraph"/>
+      </w:pPr>
+      <w:r>
+        <w:t>var options = {</w:t>
+      </w:r>
+    </w:p>
+    <w:p>
+      <w:pPr>
+        <w:pStyle w:val="codeparagraph"/>
+      </w:pPr>
+      <w:r>
+        <w:t xml:space="preserve">  source: $input.attr(“data-otf-autocomplete”),</w:t>
+      </w:r>
+    </w:p>
+    <w:p>
+      <w:pPr>
+        <w:pStyle w:val="codeparagraph"/>
+      </w:pPr>
+      <w:r>
+        <w:t xml:space="preserve">  select: submitAutocompleteForm</w:t>
+      </w:r>
+    </w:p>
+    <w:p>
+      <w:pPr>
+        <w:pStyle w:val="codeparagraph"/>
+      </w:pPr>
+      <w:r>
+        <w:t>};</w:t>
+      </w:r>
+    </w:p>
+    <w:p>
+      <w:r>
+        <w:t xml:space="preserve">And we need to implement the </w:t>
+      </w:r>
+      <w:r>
+        <w:rPr>
+          <w:rStyle w:val="codeinline"/>
+        </w:rPr>
+        <w:t>submitAutocompleteForm</w:t>
+      </w:r>
+      <w:r>
+        <w:t xml:space="preserve"> function:</w:t>
+      </w:r>
+    </w:p>
+    <w:p>
+      <w:pPr>
+        <w:pStyle w:val="codeparagraph"/>
+      </w:pPr>
+      <w:r>
+        <w:t>var submitAutocompleteForm = function(event, ui) {</w:t>
+      </w:r>
+    </w:p>
+    <w:p>
+      <w:pPr>
+        <w:pStyle w:val="codeparagraph"/>
+      </w:pPr>
+      <w:r>
+        <w:t xml:space="preserve">  var $input = $(this);</w:t>
+      </w:r>
+    </w:p>
+    <w:p>
+      <w:pPr>
+        <w:pStyle w:val="codeparagraph"/>
+      </w:pPr>
+      <w:r>
+        <w:t xml:space="preserve">  $input.val(ui.item.label);</w:t>
+      </w:r>
+    </w:p>
+    <w:p>
+      <w:pPr>
+        <w:pStyle w:val="codeparagraph"/>
+      </w:pPr>
+      <w:r>
+        <w:t xml:space="preserve">  var $form = $input.parents(“form:first”);</w:t>
+      </w:r>
+    </w:p>
+    <w:p>
+      <w:pPr>
+        <w:pStyle w:val="codeparagraph"/>
+      </w:pPr>
+      <w:r>
+        <w:t xml:space="preserve">  $form.submit();</w:t>
+      </w:r>
+    </w:p>
+    <w:p>
+      <w:pPr>
+        <w:pStyle w:val="codeparagraph"/>
+      </w:pPr>
+      <w:r>
+        <w:t>};</w:t>
+      </w:r>
+    </w:p>
+    <w:p>
+      <w:pPr>
+        <w:pStyle w:val="Heading4"/>
+      </w:pPr>
+      <w:r>
+        <w:t>Highlighting changed content using jQuery UI</w:t>
+      </w:r>
+    </w:p>
+    <w:p>
+      <w:r>
+        <w:t xml:space="preserve">Draw the user’s attention to an element which has changed as a result of an Ajax operation, with some new javascript in its </w:t>
+      </w:r>
+      <w:r>
+        <w:rPr>
+          <w:rStyle w:val="codeinline"/>
+        </w:rPr>
+        <w:t>done</w:t>
+      </w:r>
+      <w:r>
+        <w:t xml:space="preserve"> event handler:</w:t>
+      </w:r>
+    </w:p>
+    <w:p>
+      <w:pPr>
+        <w:pStyle w:val="codeparagraph"/>
+      </w:pPr>
+      <w:r>
+        <w:t>$.ajax(options).done(function(data) {</w:t>
+      </w:r>
+    </w:p>
+    <w:p>
+      <w:pPr>
+        <w:pStyle w:val="codeparagraph"/>
+      </w:pPr>
+      <w:r>
+        <w:t xml:space="preserve">  var $target =$($form.attr(“data-otf-target”));</w:t>
+      </w:r>
+    </w:p>
+    <w:p>
+      <w:pPr>
+        <w:pStyle w:val="codeparagraph"/>
+      </w:pPr>
+      <w:r>
+        <w:t xml:space="preserve">  </w:t>
+      </w:r>
+      <w:r>
+        <w:rPr>
+          <w:highlight w:val="yellow"/>
+        </w:rPr>
+        <w:t>var $newHtml = $(data);</w:t>
+      </w:r>
+    </w:p>
+    <w:p>
+      <w:pPr>
+        <w:pStyle w:val="codeparagraph"/>
+      </w:pPr>
+      <w:r>
+        <w:t xml:space="preserve">  $target.replaceWith(</w:t>
+      </w:r>
+      <w:r>
+        <w:rPr>
+          <w:highlight w:val="yellow"/>
+        </w:rPr>
+        <w:t>$newHtml</w:t>
+      </w:r>
+      <w:r>
+        <w:t>);</w:t>
+      </w:r>
+    </w:p>
+    <w:p>
+      <w:pPr>
+        <w:pStyle w:val="codeparagraph"/>
+      </w:pPr>
+      <w:r>
+        <w:t xml:space="preserve">  </w:t>
+      </w:r>
+      <w:r>
+        <w:rPr>
+          <w:highlight w:val="yellow"/>
+        </w:rPr>
+        <w:t>$newHtml.effect(“highlight”);</w:t>
+      </w:r>
+    </w:p>
+    <w:p>
+      <w:pPr>
+        <w:pStyle w:val="codeparagraph"/>
+      </w:pPr>
+      <w:r>
+        <w:t>});</w:t>
+      </w:r>
+    </w:p>
+    <w:p>
+      <w:pPr>
+        <w:pStyle w:val="Heading3"/>
+      </w:pPr>
+      <w:r>
+        <w:t>Paging results</w:t>
+      </w:r>
+    </w:p>
+    <w:p>
+      <w:r>
+        <w:t>This section uses a nuget package called PagedList.Mvc (which also installs PagedList).</w:t>
+      </w:r>
+    </w:p>
+    <w:p>
+      <w:pPr>
+        <w:pStyle w:val="Heading4"/>
+      </w:pPr>
+      <w:r>
+        <w:t>Changes to the action method</w:t>
+      </w:r>
+    </w:p>
+    <w:p>
+      <w:r>
+        <w:t xml:space="preserve">In the action method, change the Linq query which retrieves the restaurants to display, removing the </w:t>
+      </w:r>
+      <w:r>
+        <w:rPr>
+          <w:rStyle w:val="codeinline"/>
+        </w:rPr>
+        <w:t>.Take(10)</w:t>
+      </w:r>
+      <w:r>
+        <w:t xml:space="preserve"> method call and instead appending a </w:t>
+      </w:r>
+      <w:r>
+        <w:rPr>
+          <w:rStyle w:val="codeinline"/>
+        </w:rPr>
+        <w:t>.ToPagedList()</w:t>
+      </w:r>
+      <w:r>
+        <w:t xml:space="preserve"> call to the end, passing it the page number to display and the page size. The page number will be passed to the action method as a parameter.</w:t>
+      </w:r>
+    </w:p>
+    <w:p>
+      <w:pPr>
+        <w:pStyle w:val="codeparagraph"/>
+      </w:pPr>
+      <w:r>
+        <w:t>public ActionResult Index(string searchTerm = null, int page = 1)</w:t>
+      </w:r>
+    </w:p>
+    <w:p>
+      <w:pPr>
+        <w:pStyle w:val="codeparagraph"/>
+      </w:pPr>
+      <w:r>
+        <w:t>{</w:t>
+      </w:r>
+    </w:p>
+    <w:p>
+      <w:pPr>
+        <w:pStyle w:val="codeparagraph"/>
+      </w:pPr>
+      <w:r>
+        <w:t xml:space="preserve">  var model =</w:t>
+      </w:r>
+    </w:p>
+    <w:p>
+      <w:pPr>
+        <w:pStyle w:val="codeparagraph"/>
+      </w:pPr>
+      <w:r>
+        <w:t xml:space="preserve">    _db.Restaurants</w:t>
+      </w:r>
+    </w:p>
+    <w:p>
+      <w:pPr>
+        <w:pStyle w:val="codeparagraph"/>
+      </w:pPr>
+      <w:r>
+        <w:t xml:space="preserve">       .OrderByDescending(r =&gt; r.Reviews.Average(review =&gt; review.Rating))</w:t>
+      </w:r>
+    </w:p>
+    <w:p>
+      <w:pPr>
+        <w:pStyle w:val="codeparagraph"/>
+      </w:pPr>
+      <w:r>
+        <w:t xml:space="preserve">       .Where( r =&gt; searchTerm == null || r.Name.StartsWith(searchTerm))</w:t>
+      </w:r>
+    </w:p>
+    <w:p>
+      <w:pPr>
+        <w:pStyle w:val="codeparagraph"/>
+      </w:pPr>
+      <w:r>
+        <w:t xml:space="preserve">       .Select(r =&gt; new RestaurantListViewModel</w:t>
+      </w:r>
+    </w:p>
+    <w:p>
+      <w:pPr>
+        <w:pStyle w:val="codeparagraph"/>
+      </w:pPr>
+      <w:r>
+        <w:t xml:space="preserve">         {</w:t>
+      </w:r>
+    </w:p>
+    <w:p>
+      <w:pPr>
+        <w:pStyle w:val="codeparagraph"/>
+      </w:pPr>
+      <w:r>
+        <w:t xml:space="preserve">           // ...</w:t>
+      </w:r>
+    </w:p>
+    <w:p>
+      <w:pPr>
+        <w:pStyle w:val="codeparagraph"/>
+      </w:pPr>
+      <w:r>
+        <w:t xml:space="preserve">         })</w:t>
+      </w:r>
+      <w:r>
+        <w:rPr>
+          <w:highlight w:val="yellow"/>
+        </w:rPr>
+        <w:t>.ToPagedList(page, 10)</w:t>
+      </w:r>
+      <w:r>
+        <w:t>;</w:t>
+      </w:r>
+    </w:p>
+    <w:p>
+      <w:pPr>
+        <w:pStyle w:val="codeparagraph"/>
+      </w:pPr>
+      <w:r>
+        <w:t>}</w:t>
+      </w:r>
+    </w:p>
+    <w:p>
+      <w:pPr>
+        <w:pStyle w:val="Heading4"/>
+      </w:pPr>
+      <w:r>
+        <w:t>Default namespaces in web.config</w:t>
+      </w:r>
+    </w:p>
+    <w:p>
+      <w:r>
+        <w:t xml:space="preserve">The model for the view is now </w:t>
+      </w:r>
+      <w:r>
+        <w:rPr>
+          <w:rStyle w:val="codeinline"/>
+        </w:rPr>
+        <w:t>IPagedList&lt;RestaurantListViewModel&gt;</w:t>
+      </w:r>
+      <w:r>
+        <w:t xml:space="preserve"> rather than </w:t>
+      </w:r>
+      <w:r>
+        <w:rPr>
+          <w:rStyle w:val="codeinline"/>
+        </w:rPr>
+        <w:t>IEnumerable&lt;RestaurantListViewModel&gt;</w:t>
+      </w:r>
+      <w:r>
+        <w:t>. In order to avoid explicitly specifying the namespace on all classes used in Razor views, you can set default namespaces in the web.config file in the Views folder of the project (not the main web.config file in the root folder of the project).</w:t>
+      </w:r>
+    </w:p>
+    <w:p>
+      <w:pPr>
+        <w:pStyle w:val="codeparagraph"/>
+      </w:pPr>
+      <w:r>
+        <w:t>&lt;system.web.webPages.razor&gt;</w:t>
+      </w:r>
+    </w:p>
+    <w:p>
+      <w:pPr>
+        <w:pStyle w:val="codeparagraph"/>
+      </w:pPr>
+      <w:r>
+        <w:t xml:space="preserve">  &lt;namespaces&gt;</w:t>
+      </w:r>
+    </w:p>
+    <w:p>
+      <w:pPr>
+        <w:pStyle w:val="codeparagraph"/>
+      </w:pPr>
+      <w:r>
+        <w:t xml:space="preserve">    &lt;add namespace=”PagedList” /&gt;</w:t>
+      </w:r>
+    </w:p>
+    <w:p>
+      <w:pPr>
+        <w:pStyle w:val="codeparagraph"/>
+      </w:pPr>
+      <w:r>
+        <w:t xml:space="preserve">    &lt;add namespace=”PagedList.Mvc” /&gt;</w:t>
+      </w:r>
+    </w:p>
+    <w:p>
+      <w:pPr>
+        <w:pStyle w:val="codeparagraph"/>
+      </w:pPr>
+      <w:r>
+        <w:t xml:space="preserve">    &lt;add namespace=”OdeToFood.Models” /&gt;</w:t>
+      </w:r>
+    </w:p>
+    <w:p>
+      <w:pPr>
+        <w:pStyle w:val="codeparagraph"/>
+      </w:pPr>
+      <w:r>
+        <w:t xml:space="preserve">  &lt;/namespaces&gt;</w:t>
+      </w:r>
+    </w:p>
+    <w:p>
+      <w:pPr>
+        <w:pStyle w:val="codeparagraph"/>
+      </w:pPr>
+      <w:r>
+        <w:t>&lt;/system.web.webPages.razor&gt;</w:t>
+      </w:r>
+    </w:p>
+    <w:p>
+      <w:r>
+        <w:t>Changes to this</w:t>
+      </w:r>
+      <w:r>
+        <w:t xml:space="preserve"> web.config</w:t>
+      </w:r>
+      <w:r>
+        <w:t xml:space="preserve"> element often aren’t picked up until you restart Visual Studio.</w:t>
+      </w:r>
+    </w:p>
+    <w:p>
+      <w:pPr>
+        <w:pStyle w:val="Heading4"/>
+      </w:pPr>
+      <w:r>
+        <w:t>Changes to the view</w:t>
+      </w:r>
+    </w:p>
+    <w:p>
+      <w:r>
+        <w:t>Now we need some new markup in the view:</w:t>
+      </w:r>
+    </w:p>
+    <w:p>
+      <w:pPr>
+        <w:pStyle w:val="codeparagraph"/>
+      </w:pPr>
+      <w:r>
+        <w:t>&lt;div id=”restaurantList”&gt;</w:t>
+      </w:r>
+    </w:p>
+    <w:p>
+      <w:pPr>
+        <w:pStyle w:val="codeparagraph"/>
+        <w:rPr>
+          <w:highlight w:val="yellow"/>
+        </w:rPr>
+      </w:pPr>
+      <w:r>
+        <w:t xml:space="preserve">  </w:t>
+      </w:r>
+      <w:r>
+        <w:rPr>
+          <w:highlight w:val="yellow"/>
+        </w:rPr>
+        <w:t>&lt;div class=”pagedList” data-otf-target=”#restaurantList”&gt;</w:t>
+      </w:r>
+    </w:p>
+    <w:p>
+      <w:pPr>
+        <w:pStyle w:val="codeparagraph"/>
+        <w:rPr>
+          <w:highlight w:val="yellow"/>
+        </w:rPr>
+      </w:pPr>
+      <w:r>
+        <w:rPr>
+          <w:highlight w:val="yellow"/>
+        </w:rPr>
+        <w:t xml:space="preserve">    @Html.PagedListPager(</w:t>
+      </w:r>
+    </w:p>
+    <w:p>
+      <w:pPr>
+        <w:pStyle w:val="codeparagraph"/>
+        <w:rPr>
+          <w:highlight w:val="yellow"/>
+        </w:rPr>
+      </w:pPr>
+      <w:r>
+        <w:rPr>
+          <w:highlight w:val="yellow"/>
+        </w:rPr>
+        <w:t xml:space="preserve">      Model,</w:t>
+      </w:r>
+    </w:p>
+    <w:p>
+      <w:pPr>
+        <w:pStyle w:val="codeparagraph"/>
+        <w:rPr>
+          <w:highlight w:val="yellow"/>
+        </w:rPr>
+      </w:pPr>
+      <w:r>
+        <w:rPr>
+          <w:highlight w:val="yellow"/>
+        </w:rPr>
+        <w:t xml:space="preserve">      page =&gt; Url.Action(“Index”, new { page }),</w:t>
+      </w:r>
+    </w:p>
+    <w:p>
+      <w:pPr>
+        <w:pStyle w:val="codeparagraph"/>
+        <w:rPr>
+          <w:highlight w:val="yellow"/>
+        </w:rPr>
+      </w:pPr>
+      <w:r>
+        <w:rPr>
+          <w:highlight w:val="yellow"/>
+        </w:rPr>
+        <w:t xml:space="preserve">      PagedListRenderOptions.MinimalWithItemCountText)</w:t>
+      </w:r>
+    </w:p>
+    <w:p>
+      <w:pPr>
+        <w:pStyle w:val="codeparagraph"/>
+      </w:pPr>
+      <w:r>
+        <w:rPr>
+          <w:highlight w:val="yellow"/>
+        </w:rPr>
+        <w:t xml:space="preserve">  &lt;/div&gt;</w:t>
+      </w:r>
+    </w:p>
+    <w:p>
+      <w:pPr>
+        <w:pStyle w:val="codeparagraph"/>
+      </w:pPr>
+      <w:r>
+        <w:t xml:space="preserve">  @foreach (var item in Model)</w:t>
+      </w:r>
+    </w:p>
+    <w:p>
+      <w:pPr>
+        <w:pStyle w:val="codeparagraph"/>
+      </w:pPr>
+      <w:r>
+        <w:t xml:space="preserve">  {</w:t>
+      </w:r>
+    </w:p>
+    <w:p>
+      <w:pPr>
+        <w:pStyle w:val="codeparagraph"/>
+      </w:pPr>
+      <w:r>
+        <w:t xml:space="preserve">    ...</w:t>
+      </w:r>
+    </w:p>
+    <w:p>
+      <w:pPr>
+        <w:pStyle w:val="codeparagraph"/>
+      </w:pPr>
+      <w:r>
+        <w:t xml:space="preserve">  }</w:t>
+      </w:r>
+    </w:p>
+    <w:p>
+      <w:pPr>
+        <w:pStyle w:val="codeparagraph"/>
+      </w:pPr>
       <w:r>
         <w:t>&lt;/div&gt;</w:t>
       </w:r>
     </w:p>
     <w:p>
       <w:r>
-        <w:t>And in the search page, we replace this element with a call to render the partial view:</w:t>
-      </w:r>
-    </w:p>
-    <w:p>
-      <w:pPr>
-        <w:pStyle w:val="codeparagraph"/>
-      </w:pPr>
-      <w:r>
-        <w:t>@Html.Partial(“_Restaurants”, Model)</w:t>
-      </w:r>
-    </w:p>
-    <w:p>
-      <w:r>
-        <w:t>And we need a change to the action method which handles the form posting:</w:t>
-      </w:r>
-    </w:p>
-    <w:p>
-      <w:pPr>
-        <w:pStyle w:val="codeparagraph"/>
-      </w:pPr>
-      <w:r>
-        <w:t>public ActionResult Index(string searchTerm = null)</w:t>
-      </w:r>
-    </w:p>
-    <w:p>
-      <w:pPr>
-        <w:pStyle w:val="codeparagraph"/>
-      </w:pPr>
-      <w:r>
-        <w:t>{</w:t>
-      </w:r>
-    </w:p>
-    <w:p>
-      <w:pPr>
-        <w:pStyle w:val="codeparagraph"/>
-      </w:pPr>
-      <w:r>
-        <w:t xml:space="preserve">  // ...</w:t>
-      </w:r>
-    </w:p>
-    <w:p>
-      <w:pPr>
-        <w:pStyle w:val="codeparagraph"/>
-      </w:pPr>
-    </w:p>
-    <w:p>
-      <w:pPr>
-        <w:pStyle w:val="codeparagraph"/>
-      </w:pPr>
-      <w:r>
-        <w:t xml:space="preserve">  if (Request.IsAjaxRequest())</w:t>
-      </w:r>
-    </w:p>
-    <w:p>
-      <w:pPr>
-        <w:pStyle w:val="codeparagraph"/>
-      </w:pPr>
-      <w:r>
-        <w:t xml:space="preserve">  {</w:t>
-      </w:r>
-    </w:p>
-    <w:p>
-      <w:pPr>
-        <w:pStyle w:val="codeparagraph"/>
-      </w:pPr>
-      <w:r>
-        <w:t xml:space="preserve">    return PartialView(“_Restaurants”, model);</w:t>
-      </w:r>
-    </w:p>
-    <w:p>
-      <w:pPr>
-        <w:pStyle w:val="codeparagraph"/>
-      </w:pPr>
-      <w:r>
-        <w:t xml:space="preserve">  }</w:t>
-      </w:r>
-    </w:p>
-    <w:p>
-      <w:pPr>
-        <w:pStyle w:val="codeparagraph"/>
-      </w:pPr>
-    </w:p>
-    <w:p>
-      <w:pPr>
-        <w:pStyle w:val="codeparagraph"/>
-      </w:pPr>
-      <w:r>
-        <w:t xml:space="preserve">  return View(model);</w:t>
-      </w:r>
-    </w:p>
-    <w:p>
-      <w:pPr>
-        <w:pStyle w:val="codeparagraph"/>
-      </w:pPr>
-      <w:r>
-        <w:t>}</w:t>
+        <w:t xml:space="preserve">There are quite a few different members of the </w:t>
+      </w:r>
+      <w:r>
+        <w:rPr>
+          <w:rStyle w:val="codeinline"/>
+        </w:rPr>
+        <w:t>PagedListRenderOptions</w:t>
+      </w:r>
+      <w:r>
+        <w:t xml:space="preserve"> enumeration available, try them!</w:t>
+      </w:r>
+    </w:p>
+    <w:p>
+      <w:pPr>
+        <w:pStyle w:val="Heading4"/>
+      </w:pPr>
+      <w:r>
+        <w:t>Making the pager control look pretty</w:t>
+      </w:r>
+    </w:p>
+    <w:p>
+      <w:r>
+        <w:t>The PagedList package installs a PagedList.css file into the Content folder of the project. Include this in a bundle</w:t>
+      </w:r>
+      <w:r>
+        <w:t xml:space="preserve"> which is referenced by the page. Now the pager control looks a lot better</w:t>
+      </w:r>
+      <w:r>
+        <w:t xml:space="preserve">. </w:t>
+      </w:r>
+    </w:p>
+    <w:p>
+      <w:pPr>
+        <w:pStyle w:val="Heading4"/>
+      </w:pPr>
+      <w:r>
+        <w:t>Making paging asynchronous</w:t>
+      </w:r>
+    </w:p>
+    <w:p>
+      <w:pPr>
+        <w:pStyle w:val="codeparagraph"/>
+      </w:pPr>
+      <w:r>
+        <w:t>var getPage = function() {</w:t>
+      </w:r>
+    </w:p>
+    <w:p>
+      <w:pPr>
+        <w:pStyle w:val="codeparagraph"/>
+      </w:pPr>
+      <w:r>
+        <w:t xml:space="preserve">  var $a = $(this);</w:t>
+      </w:r>
+    </w:p>
+    <w:p>
+      <w:pPr>
+        <w:pStyle w:val="codeparagraph"/>
+      </w:pPr>
+      <w:r>
+        <w:t xml:space="preserve">  var options = {</w:t>
+      </w:r>
+    </w:p>
+    <w:p>
+      <w:pPr>
+        <w:pStyle w:val="codeparagraph"/>
+      </w:pPr>
+      <w:r>
+        <w:t xml:space="preserve">    url: $a.attr(“href”),</w:t>
+      </w:r>
+    </w:p>
+    <w:p>
+      <w:pPr>
+        <w:pStyle w:val="codeparagraph"/>
+      </w:pPr>
+      <w:r>
+        <w:t xml:space="preserve">    data: $(“form”).serialize(),</w:t>
+      </w:r>
+    </w:p>
+    <w:p>
+      <w:pPr>
+        <w:pStyle w:val="codeparagraph"/>
+      </w:pPr>
+      <w:r>
+        <w:t xml:space="preserve">    type: “get”</w:t>
+      </w:r>
+    </w:p>
+    <w:p>
+      <w:pPr>
+        <w:pStyle w:val="codeparagraph"/>
+      </w:pPr>
+      <w:r>
+        <w:t xml:space="preserve">  };</w:t>
+      </w:r>
+    </w:p>
+    <w:p>
+      <w:pPr>
+        <w:pStyle w:val="codeparagraph"/>
+      </w:pPr>
+    </w:p>
+    <w:p>
+      <w:pPr>
+        <w:pStyle w:val="codeparagraph"/>
+      </w:pPr>
+      <w:r>
+        <w:t xml:space="preserve">  $.ajax(options).done(function(data) {</w:t>
+      </w:r>
+    </w:p>
+    <w:p>
+      <w:pPr>
+        <w:pStyle w:val="codeparagraph"/>
+      </w:pPr>
+      <w:r>
+        <w:t xml:space="preserve">    var target = $a.parents(“div.pagedList”).attr”data-otf-target”);</w:t>
+      </w:r>
+    </w:p>
+    <w:p>
+      <w:pPr>
+        <w:pStyle w:val="codeparagraph"/>
+      </w:pPr>
+      <w:r>
+        <w:t xml:space="preserve">    $(target).replaceWith~(data);</w:t>
+      </w:r>
+    </w:p>
+    <w:p>
+      <w:pPr>
+        <w:pStyle w:val="codeparagraph"/>
+      </w:pPr>
+      <w:r>
+        <w:t xml:space="preserve">  });</w:t>
+      </w:r>
+    </w:p>
+    <w:p>
+      <w:pPr>
+        <w:pStyle w:val="codeparagraph"/>
+      </w:pPr>
+      <w:r>
+        <w:t>});</w:t>
+      </w:r>
+    </w:p>
+    <w:p>
+      <w:pPr>
+        <w:pStyle w:val="codeparagraph"/>
+      </w:pPr>
+    </w:p>
+    <w:p>
+      <w:pPr>
+        <w:pStyle w:val="codeparagraph"/>
+      </w:pPr>
+      <w:r>
+        <w:t>$(“main-content”).on(“click”), “.pagedList a”, getPage);</w:t>
+      </w:r>
+    </w:p>
+    <w:p>
+      <w:pPr>
+        <w:pStyle w:val="Heading2"/>
+      </w:pPr>
+      <w:r>
+        <w:t>Security and ASP.net MVC 4</w:t>
       </w:r>
     </w:p>
     <w:p>
@@ -11976,7 +13402,7 @@
         <w:pStyle w:val="Heading3"/>
       </w:pPr>
       <w:r>
-        <w:t>An async search</w:t>
+        <w:t>Windows authentication</w:t>
       </w:r>
     </w:p>
     <w:p>
@@ -11984,361 +13410,70 @@
         <w:pStyle w:val="Heading4"/>
       </w:pPr>
       <w:r>
-        <w:t>Unobtrusive javascript</w:t>
-      </w:r>
-    </w:p>
-    <w:p>
-      <w:r>
-        <w:t>Unobtrusive javascript is an approach which means we don’t have event handlers scattered throughout the HTML like</w:t>
-      </w:r>
-    </w:p>
-    <w:p>
-      <w:pPr>
-        <w:pStyle w:val="codeparagraph"/>
-      </w:pPr>
-      <w:r>
-        <w:t>&lt;a onclick=”handleClick();” ... /&gt;</w:t>
-      </w:r>
-    </w:p>
-    <w:p>
-      <w:r>
-        <w:t>Using unobtrusive javascript means that operations intended to be asynchronous will still work</w:t>
-      </w:r>
-      <w:r>
-        <w:t xml:space="preserve"> if javascript is disabled</w:t>
-      </w:r>
-      <w:r>
-        <w:t>, but will be handled synchronously instead.</w:t>
-      </w:r>
-    </w:p>
-    <w:p>
-      <w:pPr>
-        <w:pStyle w:val="Heading4"/>
-      </w:pPr>
-      <w:r>
-        <w:t>data- attributes</w:t>
-      </w:r>
-    </w:p>
-    <w:p>
-      <w:r>
-        <w:t>Using the Ajax.BeginForm renders attributes such as</w:t>
-      </w:r>
-    </w:p>
-    <w:p>
-      <w:pPr>
-        <w:pStyle w:val="codeparagraph"/>
-      </w:pPr>
-      <w:r>
-        <w:t>data-ajax=”true” data-ajax-method=”get” data-ajax-mode=”replace”</w:t>
-      </w:r>
-    </w:p>
-    <w:p>
-      <w:r>
-        <w:rPr>
-          <w:rStyle w:val="codeinline"/>
-        </w:rPr>
-        <w:t>data-</w:t>
-      </w:r>
-      <w:r>
-        <w:t xml:space="preserve"> attributes are part of the HTML5 specification, and you can make up whatever </w:t>
-      </w:r>
-      <w:r>
-        <w:rPr>
-          <w:rStyle w:val="codeinline"/>
-        </w:rPr>
-        <w:t>data-</w:t>
-      </w:r>
-      <w:r>
-        <w:t xml:space="preserve"> attributes you want.</w:t>
-      </w:r>
-    </w:p>
-    <w:p>
-      <w:pPr>
-        <w:pStyle w:val="Heading4"/>
-      </w:pPr>
-      <w:r>
-        <w:t>C</w:t>
-      </w:r>
-      <w:r>
-        <w:t>lient side validation</w:t>
-      </w:r>
-      <w:r>
-        <w:t xml:space="preserve"> and data- attributes</w:t>
-      </w:r>
-    </w:p>
-    <w:p>
-      <w:r>
-        <w:t xml:space="preserve">Client side validation renders </w:t>
-      </w:r>
-      <w:r>
-        <w:rPr>
-          <w:rStyle w:val="codeinline"/>
-        </w:rPr>
-        <w:t>data-</w:t>
-      </w:r>
-      <w:r>
-        <w:t xml:space="preserve"> attributes too, e.g.</w:t>
-      </w:r>
-    </w:p>
-    <w:p>
-      <w:pPr>
-        <w:pStyle w:val="codeparagraph"/>
-      </w:pPr>
-      <w:r>
-        <w:t>&lt;input ... data-val=”true” data-val-number=”The field Id must be a number” data-val-required=”The Id field is required .... /&gt;</w:t>
-      </w:r>
-    </w:p>
-    <w:p>
-      <w:pPr>
-        <w:pStyle w:val="Heading4"/>
-      </w:pPr>
-      <w:r>
-        <w:t>Implementing our own asynchronous form handling</w:t>
-      </w:r>
-    </w:p>
-    <w:p>
-      <w:r>
-        <w:t xml:space="preserve">We can implement our own </w:t>
-      </w:r>
-      <w:r>
-        <w:t>asynchronous form submission</w:t>
-      </w:r>
-      <w:r>
-        <w:t xml:space="preserve"> using </w:t>
-      </w:r>
-      <w:r>
-        <w:rPr>
-          <w:rStyle w:val="codeinline"/>
-        </w:rPr>
-        <w:t>data-</w:t>
-      </w:r>
-      <w:r>
-        <w:t xml:space="preserve"> attributes</w:t>
-      </w:r>
-      <w:r>
-        <w:t xml:space="preserve">. We’re using a </w:t>
-      </w:r>
-      <w:r>
-        <w:rPr>
-          <w:rStyle w:val="codeinline"/>
-        </w:rPr>
-        <w:t>data-otf-</w:t>
-      </w:r>
-      <w:r>
-        <w:t xml:space="preserve"> prefix on our own attributes to avoid any collisions between them and attributes defined by MVC.</w:t>
-      </w:r>
-    </w:p>
-    <w:p>
-      <w:pPr>
-        <w:pStyle w:val="codeparagraph"/>
-      </w:pPr>
-      <w:r>
-        <w:t>&lt;form method=”get” action=”@Url.Action(“Index”)” data-otf-ajax=”true” data-otf-target=”#restaurantList”&gt;</w:t>
-      </w:r>
-    </w:p>
-    <w:p>
-      <w:pPr>
-        <w:pStyle w:val="codeparagraph"/>
-      </w:pPr>
-      <w:r>
-        <w:t xml:space="preserve">  &lt;input type=”search” name=”searchTerm” /&gt;</w:t>
-      </w:r>
-    </w:p>
-    <w:p>
-      <w:pPr>
-        <w:pStyle w:val="codeparagraph"/>
-      </w:pPr>
-      <w:r>
-        <w:t xml:space="preserve">  &lt;input type=”submit” value=”Search by term” /&gt;</w:t>
-      </w:r>
-    </w:p>
-    <w:p>
-      <w:pPr>
-        <w:pStyle w:val="codeparagraph"/>
-      </w:pPr>
-      <w:r>
-        <w:t>&lt;/form&gt;</w:t>
-      </w:r>
-    </w:p>
-    <w:p>
-      <w:r>
-        <w:t xml:space="preserve">And some javascript to interpret those </w:t>
-      </w:r>
-      <w:r>
-        <w:rPr>
-          <w:rStyle w:val="codeinline"/>
-        </w:rPr>
-        <w:t>data-</w:t>
-      </w:r>
-      <w:r>
-        <w:rPr>
-          <w:rStyle w:val="codeinline"/>
-        </w:rPr>
-        <w:t>otf-</w:t>
-      </w:r>
-      <w:r>
-        <w:t xml:space="preserve"> attributes</w:t>
-      </w:r>
-    </w:p>
-    <w:p>
-      <w:pPr>
-        <w:pStyle w:val="codeparagraph"/>
-      </w:pPr>
-      <w:r>
-        <w:t>$(function() {</w:t>
-      </w:r>
-    </w:p>
-    <w:p>
-      <w:pPr>
-        <w:pStyle w:val="codeparagraph"/>
-      </w:pPr>
-      <w:r>
-        <w:t xml:space="preserve">  var ajaxFormSubmit = function() {</w:t>
-      </w:r>
-    </w:p>
-    <w:p>
-      <w:pPr>
-        <w:pStyle w:val="codeparagraph"/>
-      </w:pPr>
-      <w:r>
-        <w:t xml:space="preserve">    </w:t>
-      </w:r>
-      <w:r>
-        <w:t>var $form = $(this);</w:t>
-      </w:r>
-    </w:p>
-    <w:p>
-      <w:pPr>
-        <w:pStyle w:val="codeparagraph"/>
-      </w:pPr>
-      <w:r>
-        <w:t xml:space="preserve">    var options = {</w:t>
-      </w:r>
-    </w:p>
-    <w:p>
-      <w:pPr>
-        <w:pStyle w:val="codeparagraph"/>
-      </w:pPr>
-      <w:r>
-        <w:t xml:space="preserve">      url: $form.attr(“action”),</w:t>
-      </w:r>
-    </w:p>
-    <w:p>
-      <w:pPr>
-        <w:pStyle w:val="codeparagraph"/>
-      </w:pPr>
-      <w:r>
-        <w:t xml:space="preserve">      type: $form.attr(“method”),</w:t>
-      </w:r>
-    </w:p>
-    <w:p>
-      <w:pPr>
-        <w:pStyle w:val="codeparagraph"/>
-      </w:pPr>
-      <w:r>
-        <w:t xml:space="preserve">      data: $form.serialize()</w:t>
-      </w:r>
-    </w:p>
-    <w:p>
-      <w:pPr>
-        <w:pStyle w:val="codeparagraph"/>
-      </w:pPr>
-      <w:r>
-        <w:t xml:space="preserve">    };</w:t>
-      </w:r>
-    </w:p>
-    <w:p>
-      <w:pPr>
-        <w:pStyle w:val="codeparagraph"/>
-      </w:pPr>
-    </w:p>
-    <w:p>
-      <w:pPr>
-        <w:pStyle w:val="codeparagraph"/>
-      </w:pPr>
-      <w:r>
-        <w:t xml:space="preserve">    $.ajax(options).done(function (data) {</w:t>
-      </w:r>
-    </w:p>
-    <w:p>
-      <w:pPr>
-        <w:pStyle w:val="codeparagraph"/>
-      </w:pPr>
-      <w:r>
-        <w:t xml:space="preserve">      var $target = $($form.attr(“data-otf-target”));</w:t>
-      </w:r>
-    </w:p>
-    <w:p>
-      <w:pPr>
-        <w:pStyle w:val="codeparagraph"/>
-      </w:pPr>
-      <w:r>
-        <w:t xml:space="preserve">      $target.</w:t>
-      </w:r>
-      <w:r>
-        <w:t>replaceWith</w:t>
-      </w:r>
-      <w:r>
-        <w:t>(data);</w:t>
-      </w:r>
-    </w:p>
-    <w:p>
-      <w:pPr>
-        <w:pStyle w:val="codeparagraph"/>
-      </w:pPr>
-      <w:r>
-        <w:t xml:space="preserve">    });</w:t>
-      </w:r>
-    </w:p>
-    <w:p>
-      <w:pPr>
-        <w:pStyle w:val="codeparagraph"/>
-      </w:pPr>
-    </w:p>
-    <w:p>
-      <w:pPr>
-        <w:pStyle w:val="codeparagraph"/>
-      </w:pPr>
-      <w:r>
-        <w:t xml:space="preserve">    return false;</w:t>
-      </w:r>
-    </w:p>
-    <w:p>
-      <w:pPr>
-        <w:pStyle w:val="codeparagraph"/>
-      </w:pPr>
-      <w:r>
-        <w:t xml:space="preserve">  };</w:t>
-      </w:r>
-    </w:p>
-    <w:p>
-      <w:pPr>
-        <w:pStyle w:val="codeparagraph"/>
-      </w:pPr>
-      <w:r>
-        <w:t xml:space="preserve">  $(“form[data-otf-ajax=’true’]”).submit(ajaxFormSubmit);</w:t>
-      </w:r>
-    </w:p>
-    <w:p>
-      <w:pPr>
-        <w:pStyle w:val="codeparagraph"/>
-      </w:pPr>
-      <w:r>
-        <w:t>});</w:t>
-      </w:r>
-    </w:p>
-    <w:p>
-      <w:r>
-        <w:t xml:space="preserve">This will behave the same way as the earlier example using </w:t>
-      </w:r>
-      <w:r>
-        <w:rPr>
-          <w:rStyle w:val="codeinline"/>
-        </w:rPr>
-        <w:t>Ajax.BeginForm</w:t>
-      </w:r>
-      <w:r>
-        <w:t>.</w:t>
+        <w:t>Why am I prompted to log in to the site?</w:t>
+      </w:r>
+    </w:p>
+    <w:p>
+      <w:r>
+        <w:t xml:space="preserve">Internet Explorer only recognises you as being authenticated by Windows if you’re logged into the domain where the site is hosted, and it doesn’t consider </w:t>
+      </w:r>
+      <w:r>
+        <w:rPr>
+          <w:rStyle w:val="codeinline"/>
+        </w:rPr>
+        <w:t>localhost</w:t>
+      </w:r>
+      <w:r>
+        <w:t xml:space="preserve"> to be part of your domain. To resolve this, add the </w:t>
+      </w:r>
+      <w:r>
+        <w:rPr>
+          <w:rStyle w:val="codeinline"/>
+        </w:rPr>
+        <w:t>localhost</w:t>
+      </w:r>
+      <w:r>
+        <w:t xml:space="preserve"> DNS name to the local intranet zone.</w:t>
+      </w:r>
+    </w:p>
+    <w:p>
+      <w:r>
+        <w:rPr>
+          <w:rStyle w:val="codeinline"/>
+        </w:rPr>
+        <w:t>@User.Identity.Name</w:t>
+      </w:r>
+      <w:r>
+        <w:t xml:space="preserve"> returns the user’s ID (this works in forms authentication too).</w:t>
+      </w:r>
+    </w:p>
+    <w:p>
+      <w:r>
+        <w:t>Windows authentication is set in the web.config:</w:t>
+      </w:r>
+    </w:p>
+    <w:p>
+      <w:pPr>
+        <w:pStyle w:val="codeparagraph"/>
+      </w:pPr>
+      <w:r>
+        <w:t>&lt;system.web&gt;</w:t>
+      </w:r>
+    </w:p>
+    <w:p>
+      <w:pPr>
+        <w:pStyle w:val="codeparagraph"/>
+      </w:pPr>
+      <w:r>
+        <w:t xml:space="preserve">  &lt;authentication mode=”Windows” /&gt;</w:t>
+      </w:r>
+    </w:p>
+    <w:p>
+      <w:pPr>
+        <w:pStyle w:val="codeparagraph"/>
+      </w:pPr>
+      <w:r>
+        <w:t>&lt;/system.web&gt;</w:t>
       </w:r>
     </w:p>
     <w:p>
@@ -12346,1131 +13481,7 @@
         <w:pStyle w:val="Heading3"/>
       </w:pPr>
       <w:r>
-        <w:t>Autocompletion</w:t>
-      </w:r>
-    </w:p>
-    <w:p>
-      <w:pPr>
-        <w:pStyle w:val="Heading4"/>
-      </w:pPr>
-      <w:r>
-        <w:t>Using the jQuery UI autocomplete widget</w:t>
-      </w:r>
-    </w:p>
-    <w:p>
-      <w:r>
-        <w:t xml:space="preserve">First we need an action method. The parameter is called </w:t>
-      </w:r>
-      <w:r>
-        <w:rPr>
-          <w:rStyle w:val="codeinline"/>
-        </w:rPr>
-        <w:t>term</w:t>
-      </w:r>
-      <w:r>
-        <w:t xml:space="preserve"> because that’s what the jQuery UI widget sends to the controller.</w:t>
-      </w:r>
-      <w:r>
-        <w:t xml:space="preserve"> The Linq query returns a collection of anonymous objects with a property called </w:t>
-      </w:r>
-      <w:r>
-        <w:rPr>
-          <w:rStyle w:val="codeinline"/>
-        </w:rPr>
-        <w:t>label</w:t>
-      </w:r>
-      <w:r>
-        <w:t xml:space="preserve">, being the restaurant name. Again, the property is called </w:t>
-      </w:r>
-      <w:r>
-        <w:rPr>
-          <w:rStyle w:val="codeinline"/>
-        </w:rPr>
-        <w:t>label</w:t>
-      </w:r>
-      <w:r>
-        <w:t xml:space="preserve"> because the jQuery UI widget expects</w:t>
-      </w:r>
-      <w:r>
-        <w:t xml:space="preserve"> objects with either a </w:t>
-      </w:r>
-      <w:r>
-        <w:rPr>
-          <w:rStyle w:val="codeinline"/>
-        </w:rPr>
-        <w:t>label</w:t>
-      </w:r>
-      <w:r>
-        <w:t xml:space="preserve"> property or a </w:t>
-      </w:r>
-      <w:r>
-        <w:rPr>
-          <w:rStyle w:val="codeinline"/>
-        </w:rPr>
-        <w:t>value</w:t>
-      </w:r>
-      <w:r>
-        <w:t xml:space="preserve"> property, or both</w:t>
-      </w:r>
-      <w:r>
-        <w:t>.</w:t>
-      </w:r>
-    </w:p>
-    <w:p>
-      <w:pPr>
-        <w:pStyle w:val="codeparagraph"/>
-      </w:pPr>
-      <w:r>
-        <w:t>public ActionResult Autocomplete(string term)</w:t>
-      </w:r>
-    </w:p>
-    <w:p>
-      <w:pPr>
-        <w:pStyle w:val="codeparagraph"/>
-      </w:pPr>
-      <w:r>
-        <w:t>{</w:t>
-      </w:r>
-    </w:p>
-    <w:p>
-      <w:pPr>
-        <w:pStyle w:val="codeparagraph"/>
-      </w:pPr>
-      <w:r>
-        <w:t xml:space="preserve">  var model =</w:t>
-      </w:r>
-    </w:p>
-    <w:p>
-      <w:pPr>
-        <w:pStyle w:val="codeparagraph"/>
-      </w:pPr>
-      <w:r>
-        <w:t xml:space="preserve">    _db.Restaurants</w:t>
-      </w:r>
-    </w:p>
-    <w:p>
-      <w:pPr>
-        <w:pStyle w:val="codeparagraph"/>
-      </w:pPr>
-      <w:r>
-        <w:t xml:space="preserve">       .Where(r =&gt; r.Name.StartsWith(term))</w:t>
-      </w:r>
-    </w:p>
-    <w:p>
-      <w:pPr>
-        <w:pStyle w:val="codeparagraph"/>
-      </w:pPr>
-      <w:r>
-        <w:t xml:space="preserve">       .Take(10)</w:t>
-      </w:r>
-    </w:p>
-    <w:p>
-      <w:pPr>
-        <w:pStyle w:val="codeparagraph"/>
-      </w:pPr>
-      <w:r>
-        <w:t xml:space="preserve">       .Select(r -&gt; new { label = r.Name });</w:t>
-      </w:r>
-    </w:p>
-    <w:p>
-      <w:pPr>
-        <w:pStyle w:val="codeparagraph"/>
-      </w:pPr>
-      <w:r>
-        <w:t xml:space="preserve">  return Json(model, JsonRequestBehaviour.AllowGet);</w:t>
-      </w:r>
-    </w:p>
-    <w:p>
-      <w:pPr>
-        <w:pStyle w:val="codeparagraph"/>
-      </w:pPr>
-      <w:r>
-        <w:t>}</w:t>
-      </w:r>
-    </w:p>
-    <w:p>
-      <w:r>
-        <w:t>If we call this method directly from the browser with a parameter of “1”, it will return JSON data similar to (although without the whitespace)</w:t>
-      </w:r>
-    </w:p>
-    <w:p>
-      <w:pPr>
-        <w:pStyle w:val="codeparagraph"/>
-      </w:pPr>
-      <w:r>
-        <w:t>[</w:t>
-      </w:r>
-    </w:p>
-    <w:p>
-      <w:pPr>
-        <w:pStyle w:val="codeparagraph"/>
-      </w:pPr>
-      <w:r>
-        <w:t xml:space="preserve">  {“label”:”1”}</w:t>
-      </w:r>
-    </w:p>
-    <w:p>
-      <w:pPr>
-        <w:pStyle w:val="codeparagraph"/>
-      </w:pPr>
-      <w:r>
-        <w:t xml:space="preserve">  {“label”:”10”}</w:t>
-      </w:r>
-    </w:p>
-    <w:p>
-      <w:pPr>
-        <w:pStyle w:val="codeparagraph"/>
-      </w:pPr>
-      <w:r>
-        <w:t xml:space="preserve">  {“label”:”11”}</w:t>
-      </w:r>
-    </w:p>
-    <w:p>
-      <w:pPr>
-        <w:pStyle w:val="codeparagraph"/>
-      </w:pPr>
-      <w:r>
-        <w:t>]</w:t>
-      </w:r>
-    </w:p>
-    <w:p>
-      <w:r>
-        <w:t>The view now needs something to tell it which element exhibits autocomplete behaviour</w:t>
-      </w:r>
-      <w:r>
-        <w:t xml:space="preserve"> and where the action method to implement that behaviour is</w:t>
-      </w:r>
-      <w:r>
-        <w:t>:</w:t>
-      </w:r>
-    </w:p>
-    <w:p>
-      <w:pPr>
-        <w:pStyle w:val="codeparagraph"/>
-      </w:pPr>
-      <w:r>
-        <w:t xml:space="preserve">  &lt;input type=”search” name=”searchTerm”</w:t>
-      </w:r>
-      <w:r>
-        <w:t xml:space="preserve"> </w:t>
-      </w:r>
-      <w:r>
-        <w:rPr>
-          <w:highlight w:val="yellow"/>
-        </w:rPr>
-        <w:t>data-otf-autocomplete=”@Url.Action(“Autocomplete”</w:t>
-      </w:r>
-      <w:r>
-        <w:rPr>
-          <w:highlight w:val="yellow"/>
-        </w:rPr>
-        <w:t>)</w:t>
-      </w:r>
-      <w:r>
-        <w:rPr>
-          <w:highlight w:val="yellow"/>
-        </w:rPr>
-        <w:t>”</w:t>
-      </w:r>
-      <w:r>
-        <w:t xml:space="preserve"> /&gt;</w:t>
-      </w:r>
-    </w:p>
-    <w:p>
-      <w:r>
-        <w:t>And we need some javascript to implement autocomp</w:t>
-      </w:r>
-      <w:r>
-        <w:t xml:space="preserve">lete behaviour for that element. The options object can specify all sorts of things, such as the number of characters the user should type before attempting to autocomplete, or how long to wait </w:t>
-      </w:r>
-      <w:r>
-        <w:t xml:space="preserve">after the user stops typing </w:t>
-      </w:r>
-      <w:r>
-        <w:t xml:space="preserve">before attempting to autocomplete, but the only mandatory parameter is </w:t>
-      </w:r>
-      <w:r>
-        <w:rPr>
-          <w:rStyle w:val="codeinline"/>
-        </w:rPr>
-        <w:t>source</w:t>
-      </w:r>
-      <w:r>
-        <w:t>, which tells the widget where to get the information to action the autocomplete request.</w:t>
-      </w:r>
-    </w:p>
-    <w:p>
-      <w:pPr>
-        <w:pStyle w:val="codeparagraph"/>
-      </w:pPr>
-      <w:r>
-        <w:t>var createAutocomplete = function() {</w:t>
-      </w:r>
-    </w:p>
-    <w:p>
-      <w:pPr>
-        <w:pStyle w:val="codeparagraph"/>
-      </w:pPr>
-      <w:r>
-        <w:t xml:space="preserve">  var $input = $(this);</w:t>
-      </w:r>
-    </w:p>
-    <w:p>
-      <w:pPr>
-        <w:pStyle w:val="codeparagraph"/>
-      </w:pPr>
-      <w:r>
-        <w:t xml:space="preserve">  var options = { source: $input.attr(“data-otf-autocomplete”) };</w:t>
-      </w:r>
-    </w:p>
-    <w:p>
-      <w:pPr>
-        <w:pStyle w:val="codeparagraph"/>
-      </w:pPr>
-      <w:r>
-        <w:t xml:space="preserve">  $input.autocomplete(options);</w:t>
-      </w:r>
-    </w:p>
-    <w:p>
-      <w:pPr>
-        <w:pStyle w:val="codeparagraph"/>
-      </w:pPr>
-      <w:r>
-        <w:t>}</w:t>
-      </w:r>
-    </w:p>
-    <w:p>
-      <w:pPr>
-        <w:pStyle w:val="codeparagraph"/>
-      </w:pPr>
-    </w:p>
-    <w:p>
-      <w:pPr>
-        <w:pStyle w:val="codeparagraph"/>
-      </w:pPr>
-      <w:r>
-        <w:t>$(“input[data-otf-autcomplete]”).each(createAutocomplete);</w:t>
-      </w:r>
-    </w:p>
-    <w:p>
-      <w:pPr>
-        <w:pStyle w:val="Heading4"/>
-      </w:pPr>
-      <w:r>
-        <w:t>Submitting the form automatically when an autocomplete suggestion is selected</w:t>
-      </w:r>
-    </w:p>
-    <w:p>
-      <w:r>
-        <w:t xml:space="preserve">This requires an additional parameter in the options object passed to the </w:t>
-      </w:r>
-      <w:r>
-        <w:rPr>
-          <w:rStyle w:val="codeinline"/>
-        </w:rPr>
-        <w:t>autocomplete</w:t>
-      </w:r>
-      <w:r>
-        <w:t xml:space="preserve"> method:</w:t>
-      </w:r>
-    </w:p>
-    <w:p>
-      <w:pPr>
-        <w:pStyle w:val="codeparagraph"/>
-      </w:pPr>
-      <w:r>
-        <w:t>var options = {</w:t>
-      </w:r>
-    </w:p>
-    <w:p>
-      <w:pPr>
-        <w:pStyle w:val="codeparagraph"/>
-      </w:pPr>
-      <w:r>
-        <w:t xml:space="preserve">  source: $input.attr(“data-otf-autocomplete”),</w:t>
-      </w:r>
-    </w:p>
-    <w:p>
-      <w:pPr>
-        <w:pStyle w:val="codeparagraph"/>
-      </w:pPr>
-      <w:r>
-        <w:t xml:space="preserve">  select: submitAutocompleteForm</w:t>
-      </w:r>
-    </w:p>
-    <w:p>
-      <w:pPr>
-        <w:pStyle w:val="codeparagraph"/>
-      </w:pPr>
-      <w:r>
-        <w:t>};</w:t>
-      </w:r>
-    </w:p>
-    <w:p>
-      <w:r>
-        <w:t xml:space="preserve">And we need to implement the </w:t>
-      </w:r>
-      <w:r>
-        <w:rPr>
-          <w:rStyle w:val="codeinline"/>
-        </w:rPr>
-        <w:t>submitAutocompleteForm</w:t>
-      </w:r>
-      <w:r>
-        <w:t xml:space="preserve"> function:</w:t>
-      </w:r>
-    </w:p>
-    <w:p>
-      <w:pPr>
-        <w:pStyle w:val="codeparagraph"/>
-      </w:pPr>
-      <w:r>
-        <w:t>var submitAutocompleteForm = function(event, ui) {</w:t>
-      </w:r>
-    </w:p>
-    <w:p>
-      <w:pPr>
-        <w:pStyle w:val="codeparagraph"/>
-      </w:pPr>
-      <w:r>
-        <w:t xml:space="preserve">  var $input = $(this);</w:t>
-      </w:r>
-    </w:p>
-    <w:p>
-      <w:pPr>
-        <w:pStyle w:val="codeparagraph"/>
-      </w:pPr>
-      <w:r>
-        <w:t xml:space="preserve">  $input.val(ui.item.label);</w:t>
-      </w:r>
-    </w:p>
-    <w:p>
-      <w:pPr>
-        <w:pStyle w:val="codeparagraph"/>
-      </w:pPr>
-      <w:r>
-        <w:t xml:space="preserve">  var $form = $input.parents(“form:first”);</w:t>
-      </w:r>
-    </w:p>
-    <w:p>
-      <w:pPr>
-        <w:pStyle w:val="codeparagraph"/>
-      </w:pPr>
-      <w:r>
-        <w:t xml:space="preserve">  $form.submit();</w:t>
-      </w:r>
-    </w:p>
-    <w:p>
-      <w:pPr>
-        <w:pStyle w:val="codeparagraph"/>
-      </w:pPr>
-      <w:r>
-        <w:t>};</w:t>
-      </w:r>
-    </w:p>
-    <w:p>
-      <w:pPr>
-        <w:pStyle w:val="Heading4"/>
-      </w:pPr>
-      <w:r>
-        <w:t>Highlighting changed content using jQuery UI</w:t>
-      </w:r>
-    </w:p>
-    <w:p>
-      <w:r>
-        <w:t xml:space="preserve">Draw the user’s attention to an element which has changed as a result of an Ajax operation, with some new javascript in its </w:t>
-      </w:r>
-      <w:r>
-        <w:rPr>
-          <w:rStyle w:val="codeinline"/>
-        </w:rPr>
-        <w:t>done</w:t>
-      </w:r>
-      <w:r>
-        <w:t xml:space="preserve"> event handler:</w:t>
-      </w:r>
-    </w:p>
-    <w:p>
-      <w:pPr>
-        <w:pStyle w:val="codeparagraph"/>
-      </w:pPr>
-      <w:r>
-        <w:t>$.ajax(options).done(function(data) {</w:t>
-      </w:r>
-    </w:p>
-    <w:p>
-      <w:pPr>
-        <w:pStyle w:val="codeparagraph"/>
-      </w:pPr>
-      <w:r>
-        <w:t xml:space="preserve">  var $target =$($form.attr(“data-otf-target”));</w:t>
-      </w:r>
-    </w:p>
-    <w:p>
-      <w:pPr>
-        <w:pStyle w:val="codeparagraph"/>
-      </w:pPr>
-      <w:r>
-        <w:t xml:space="preserve">  </w:t>
-      </w:r>
-      <w:r>
-        <w:rPr>
-          <w:highlight w:val="yellow"/>
-        </w:rPr>
-        <w:t>var $newHtml = $(data);</w:t>
-      </w:r>
-    </w:p>
-    <w:p>
-      <w:pPr>
-        <w:pStyle w:val="codeparagraph"/>
-      </w:pPr>
-      <w:r>
-        <w:t xml:space="preserve">  $target.replaceWith(</w:t>
-      </w:r>
-      <w:r>
-        <w:rPr>
-          <w:highlight w:val="yellow"/>
-        </w:rPr>
-        <w:t>$newHtml</w:t>
-      </w:r>
-      <w:r>
-        <w:t>);</w:t>
-      </w:r>
-    </w:p>
-    <w:p>
-      <w:pPr>
-        <w:pStyle w:val="codeparagraph"/>
-      </w:pPr>
-      <w:r>
-        <w:t xml:space="preserve">  </w:t>
-      </w:r>
-      <w:r>
-        <w:rPr>
-          <w:highlight w:val="yellow"/>
-        </w:rPr>
-        <w:t>$newHtml.effect(“highlight”);</w:t>
-      </w:r>
-    </w:p>
-    <w:p>
-      <w:pPr>
-        <w:pStyle w:val="codeparagraph"/>
-      </w:pPr>
-      <w:r>
-        <w:t>});</w:t>
-      </w:r>
-    </w:p>
-    <w:p>
-      <w:pPr>
-        <w:pStyle w:val="Heading3"/>
-      </w:pPr>
-      <w:r>
-        <w:t>Paging results</w:t>
-      </w:r>
-    </w:p>
-    <w:p>
-      <w:r>
-        <w:t>This section uses a nuget package called PagedList.Mvc (which also installs PagedList).</w:t>
-      </w:r>
-    </w:p>
-    <w:p>
-      <w:pPr>
-        <w:pStyle w:val="Heading4"/>
-      </w:pPr>
-      <w:r>
-        <w:t>Changes to the action method</w:t>
-      </w:r>
-    </w:p>
-    <w:p>
-      <w:r>
-        <w:t xml:space="preserve">In the action method, change the Linq query which retrieves the restaurants to display, removing the </w:t>
-      </w:r>
-      <w:r>
-        <w:rPr>
-          <w:rStyle w:val="codeinline"/>
-        </w:rPr>
-        <w:t>.Take(10)</w:t>
-      </w:r>
-      <w:r>
-        <w:t xml:space="preserve"> method call and instead appending a </w:t>
-      </w:r>
-      <w:r>
-        <w:rPr>
-          <w:rStyle w:val="codeinline"/>
-        </w:rPr>
-        <w:t>.ToPagedList()</w:t>
-      </w:r>
-      <w:r>
-        <w:t xml:space="preserve"> call to the end, passing it the page number to display and the page size. The page number will be passed to the action method as a parameter.</w:t>
-      </w:r>
-    </w:p>
-    <w:p>
-      <w:pPr>
-        <w:pStyle w:val="codeparagraph"/>
-      </w:pPr>
-      <w:r>
-        <w:t>public ActionResult Index(string searchTerm = null, int page = 1)</w:t>
-      </w:r>
-    </w:p>
-    <w:p>
-      <w:pPr>
-        <w:pStyle w:val="codeparagraph"/>
-      </w:pPr>
-      <w:r>
-        <w:t>{</w:t>
-      </w:r>
-    </w:p>
-    <w:p>
-      <w:pPr>
-        <w:pStyle w:val="codeparagraph"/>
-      </w:pPr>
-      <w:r>
-        <w:t xml:space="preserve">  var model =</w:t>
-      </w:r>
-    </w:p>
-    <w:p>
-      <w:pPr>
-        <w:pStyle w:val="codeparagraph"/>
-      </w:pPr>
-      <w:r>
-        <w:t xml:space="preserve">    _db.Restaurants</w:t>
-      </w:r>
-    </w:p>
-    <w:p>
-      <w:pPr>
-        <w:pStyle w:val="codeparagraph"/>
-      </w:pPr>
-      <w:r>
-        <w:t xml:space="preserve">       .OrderByDescending(r =&gt; r.Reviews.Average(review =&gt; review.Rating))</w:t>
-      </w:r>
-    </w:p>
-    <w:p>
-      <w:pPr>
-        <w:pStyle w:val="codeparagraph"/>
-      </w:pPr>
-      <w:r>
-        <w:t xml:space="preserve">       .Where( r =&gt; searchTerm == null || r.Name.StartsWith(searchTerm))</w:t>
-      </w:r>
-    </w:p>
-    <w:p>
-      <w:pPr>
-        <w:pStyle w:val="codeparagraph"/>
-      </w:pPr>
-      <w:r>
-        <w:t xml:space="preserve">       .Select(r =&gt; new RestaurantListViewModel</w:t>
-      </w:r>
-    </w:p>
-    <w:p>
-      <w:pPr>
-        <w:pStyle w:val="codeparagraph"/>
-      </w:pPr>
-      <w:r>
-        <w:t xml:space="preserve">         {</w:t>
-      </w:r>
-    </w:p>
-    <w:p>
-      <w:pPr>
-        <w:pStyle w:val="codeparagraph"/>
-      </w:pPr>
-      <w:r>
-        <w:t xml:space="preserve">           // ...</w:t>
-      </w:r>
-    </w:p>
-    <w:p>
-      <w:pPr>
-        <w:pStyle w:val="codeparagraph"/>
-      </w:pPr>
-      <w:r>
-        <w:t xml:space="preserve">         })</w:t>
-      </w:r>
-      <w:r>
-        <w:rPr>
-          <w:highlight w:val="yellow"/>
-        </w:rPr>
-        <w:t>.ToPagedList(page, 10)</w:t>
-      </w:r>
-      <w:r>
-        <w:t>;</w:t>
-      </w:r>
-    </w:p>
-    <w:p>
-      <w:pPr>
-        <w:pStyle w:val="codeparagraph"/>
-      </w:pPr>
-      <w:r>
-        <w:t>}</w:t>
-      </w:r>
-    </w:p>
-    <w:p>
-      <w:pPr>
-        <w:pStyle w:val="Heading4"/>
-      </w:pPr>
-      <w:r>
-        <w:t>Default namespaces in web.config</w:t>
-      </w:r>
-    </w:p>
-    <w:p>
-      <w:r>
-        <w:t xml:space="preserve">The model for the view is now </w:t>
-      </w:r>
-      <w:r>
-        <w:rPr>
-          <w:rStyle w:val="codeinline"/>
-        </w:rPr>
-        <w:t>IPagedList&lt;RestaurantListViewModel&gt;</w:t>
-      </w:r>
-      <w:r>
-        <w:t xml:space="preserve"> rather than </w:t>
-      </w:r>
-      <w:r>
-        <w:rPr>
-          <w:rStyle w:val="codeinline"/>
-        </w:rPr>
-        <w:t>IEnumerable&lt;RestaurantListViewModel&gt;</w:t>
-      </w:r>
-      <w:r>
-        <w:t>. In order to avoid explicitly specifying the namespace on all classes used in Razor views, you can set default namespaces in the web.config file in the Views folder of the project (not the main web.config file in the root folder of the project).</w:t>
-      </w:r>
-    </w:p>
-    <w:p>
-      <w:pPr>
-        <w:pStyle w:val="codeparagraph"/>
-      </w:pPr>
-      <w:r>
-        <w:t>&lt;system.web.webPages.razor&gt;</w:t>
-      </w:r>
-    </w:p>
-    <w:p>
-      <w:pPr>
-        <w:pStyle w:val="codeparagraph"/>
-      </w:pPr>
-      <w:r>
-        <w:t xml:space="preserve">  &lt;namespaces&gt;</w:t>
-      </w:r>
-    </w:p>
-    <w:p>
-      <w:pPr>
-        <w:pStyle w:val="codeparagraph"/>
-      </w:pPr>
-      <w:r>
-        <w:t xml:space="preserve">    &lt;add namespace=”PagedList” /&gt;</w:t>
-      </w:r>
-    </w:p>
-    <w:p>
-      <w:pPr>
-        <w:pStyle w:val="codeparagraph"/>
-      </w:pPr>
-      <w:r>
-        <w:t xml:space="preserve">    &lt;add namespace=”PagedList.Mvc” /&gt;</w:t>
-      </w:r>
-    </w:p>
-    <w:p>
-      <w:pPr>
-        <w:pStyle w:val="codeparagraph"/>
-      </w:pPr>
-      <w:r>
-        <w:t xml:space="preserve">    &lt;add namespace=”OdeToFood.Models” /&gt;</w:t>
-      </w:r>
-    </w:p>
-    <w:p>
-      <w:pPr>
-        <w:pStyle w:val="codeparagraph"/>
-      </w:pPr>
-      <w:r>
-        <w:t xml:space="preserve">  &lt;</w:t>
-      </w:r>
-      <w:r>
-        <w:t>/</w:t>
-      </w:r>
-      <w:r>
-        <w:t>namespaces&gt;</w:t>
-      </w:r>
-    </w:p>
-    <w:p>
-      <w:pPr>
-        <w:pStyle w:val="codeparagraph"/>
-      </w:pPr>
-      <w:r>
-        <w:t>&lt;</w:t>
-      </w:r>
-      <w:r>
-        <w:t>/</w:t>
-      </w:r>
-      <w:r>
-        <w:t>system.web.webPages.razor&gt;</w:t>
-      </w:r>
-    </w:p>
-    <w:p>
-      <w:r>
-        <w:t>Changes to this</w:t>
-      </w:r>
-      <w:r>
-        <w:t xml:space="preserve"> web.config</w:t>
-      </w:r>
-      <w:r>
-        <w:t xml:space="preserve"> element often aren’t picked up until you restart Visual Studio.</w:t>
-      </w:r>
-    </w:p>
-    <w:p>
-      <w:pPr>
-        <w:pStyle w:val="Heading4"/>
-      </w:pPr>
-      <w:r>
-        <w:t>Changes to the view</w:t>
-      </w:r>
-    </w:p>
-    <w:p>
-      <w:r>
-        <w:t>Now we need some new markup in the view:</w:t>
-      </w:r>
-    </w:p>
-    <w:p>
-      <w:pPr>
-        <w:pStyle w:val="codeparagraph"/>
-      </w:pPr>
-      <w:r>
-        <w:t>&lt;div id=”restaurantList”&gt;</w:t>
-      </w:r>
-    </w:p>
-    <w:p>
-      <w:pPr>
-        <w:pStyle w:val="codeparagraph"/>
-        <w:rPr>
-          <w:highlight w:val="yellow"/>
-        </w:rPr>
-      </w:pPr>
-      <w:r>
-        <w:t xml:space="preserve">  </w:t>
-      </w:r>
-      <w:r>
-        <w:rPr>
-          <w:highlight w:val="yellow"/>
-        </w:rPr>
-        <w:t>&lt;div class=”pagedList” data-otf-target=”#restaurantList”&gt;</w:t>
-      </w:r>
-    </w:p>
-    <w:p>
-      <w:pPr>
-        <w:pStyle w:val="codeparagraph"/>
-        <w:rPr>
-          <w:highlight w:val="yellow"/>
-        </w:rPr>
-      </w:pPr>
-      <w:r>
-        <w:rPr>
-          <w:highlight w:val="yellow"/>
-        </w:rPr>
-        <w:t xml:space="preserve">    @Html.PagedListPager(</w:t>
-      </w:r>
-    </w:p>
-    <w:p>
-      <w:pPr>
-        <w:pStyle w:val="codeparagraph"/>
-        <w:rPr>
-          <w:highlight w:val="yellow"/>
-        </w:rPr>
-      </w:pPr>
-      <w:r>
-        <w:rPr>
-          <w:highlight w:val="yellow"/>
-        </w:rPr>
-        <w:t xml:space="preserve">      Model,</w:t>
-      </w:r>
-    </w:p>
-    <w:p>
-      <w:pPr>
-        <w:pStyle w:val="codeparagraph"/>
-        <w:rPr>
-          <w:highlight w:val="yellow"/>
-        </w:rPr>
-      </w:pPr>
-      <w:r>
-        <w:rPr>
-          <w:highlight w:val="yellow"/>
-        </w:rPr>
-        <w:t xml:space="preserve">      page =&gt; Url.Action(“Index”, new { page }),</w:t>
-      </w:r>
-    </w:p>
-    <w:p>
-      <w:pPr>
-        <w:pStyle w:val="codeparagraph"/>
-        <w:rPr>
-          <w:highlight w:val="yellow"/>
-        </w:rPr>
-      </w:pPr>
-      <w:r>
-        <w:rPr>
-          <w:highlight w:val="yellow"/>
-        </w:rPr>
-        <w:t xml:space="preserve">      PagedListRenderOptions.MinimalWithItemCountText)</w:t>
-      </w:r>
-    </w:p>
-    <w:p>
-      <w:pPr>
-        <w:pStyle w:val="codeparagraph"/>
-      </w:pPr>
-      <w:r>
-        <w:rPr>
-          <w:highlight w:val="yellow"/>
-        </w:rPr>
-        <w:t xml:space="preserve">  &lt;/div&gt;</w:t>
-      </w:r>
-    </w:p>
-    <w:p>
-      <w:pPr>
-        <w:pStyle w:val="codeparagraph"/>
-      </w:pPr>
-      <w:r>
-        <w:t xml:space="preserve">  @foreach (var item in Model)</w:t>
-      </w:r>
-    </w:p>
-    <w:p>
-      <w:pPr>
-        <w:pStyle w:val="codeparagraph"/>
-      </w:pPr>
-      <w:r>
-        <w:t xml:space="preserve">  {</w:t>
-      </w:r>
-    </w:p>
-    <w:p>
-      <w:pPr>
-        <w:pStyle w:val="codeparagraph"/>
-      </w:pPr>
-      <w:r>
-        <w:t xml:space="preserve">    ...</w:t>
-      </w:r>
-    </w:p>
-    <w:p>
-      <w:pPr>
-        <w:pStyle w:val="codeparagraph"/>
-      </w:pPr>
-      <w:r>
-        <w:t xml:space="preserve">  }</w:t>
-      </w:r>
-    </w:p>
-    <w:p>
-      <w:pPr>
-        <w:pStyle w:val="codeparagraph"/>
-      </w:pPr>
-      <w:r>
-        <w:t>&lt;/div&gt;</w:t>
-      </w:r>
-    </w:p>
-    <w:p>
-      <w:r>
-        <w:t xml:space="preserve">There are quite a few different members of the </w:t>
-      </w:r>
-      <w:r>
-        <w:rPr>
-          <w:rStyle w:val="codeinline"/>
-        </w:rPr>
-        <w:t>PagedListRenderOptions</w:t>
-      </w:r>
-      <w:r>
-        <w:t xml:space="preserve"> enumeration available, try them!</w:t>
-      </w:r>
-    </w:p>
-    <w:p>
-      <w:pPr>
-        <w:pStyle w:val="Heading4"/>
-      </w:pPr>
-      <w:r>
-        <w:t>Making the pager control look pretty</w:t>
-      </w:r>
-    </w:p>
-    <w:p>
-      <w:r>
-        <w:t>The PagedList package installs a PagedList.css file into the Content folder of the project. Include this in a bundle</w:t>
-      </w:r>
-      <w:r>
-        <w:t xml:space="preserve"> which is referenced by the page. Now the pager control looks a lot better</w:t>
-      </w:r>
-      <w:r>
-        <w:t xml:space="preserve">. </w:t>
-      </w:r>
-    </w:p>
-    <w:p>
-      <w:pPr>
-        <w:pStyle w:val="Heading4"/>
-      </w:pPr>
-      <w:r>
-        <w:t>Making paging asynchronous</w:t>
-      </w:r>
-    </w:p>
-    <w:p>
-      <w:pPr>
-        <w:pStyle w:val="codeparagraph"/>
-      </w:pPr>
-      <w:r>
-        <w:t>var getPage = function() {</w:t>
-      </w:r>
-    </w:p>
-    <w:p>
-      <w:pPr>
-        <w:pStyle w:val="codeparagraph"/>
-      </w:pPr>
-      <w:r>
-        <w:t xml:space="preserve">  var $a = $(this);</w:t>
-      </w:r>
-    </w:p>
-    <w:p>
-      <w:pPr>
-        <w:pStyle w:val="codeparagraph"/>
-      </w:pPr>
-      <w:r>
-        <w:t xml:space="preserve">  var options = {</w:t>
-      </w:r>
-    </w:p>
-    <w:p>
-      <w:pPr>
-        <w:pStyle w:val="codeparagraph"/>
-      </w:pPr>
-      <w:r>
-        <w:t xml:space="preserve">    url: $a.attr(“href”),</w:t>
-      </w:r>
-    </w:p>
-    <w:p>
-      <w:pPr>
-        <w:pStyle w:val="codeparagraph"/>
-      </w:pPr>
-      <w:r>
-        <w:t xml:space="preserve">    data: $(“form”).serialize(),</w:t>
-      </w:r>
-    </w:p>
-    <w:p>
-      <w:pPr>
-        <w:pStyle w:val="codeparagraph"/>
-      </w:pPr>
-      <w:r>
-        <w:t xml:space="preserve">    type: “get”</w:t>
-      </w:r>
-    </w:p>
-    <w:p>
-      <w:pPr>
-        <w:pStyle w:val="codeparagraph"/>
-      </w:pPr>
-      <w:r>
-        <w:t xml:space="preserve">  };</w:t>
-      </w:r>
-    </w:p>
-    <w:p>
-      <w:pPr>
-        <w:pStyle w:val="codeparagraph"/>
-      </w:pPr>
-    </w:p>
-    <w:p>
-      <w:pPr>
-        <w:pStyle w:val="codeparagraph"/>
-      </w:pPr>
-      <w:r>
-        <w:t xml:space="preserve">  $.ajax(options).done(function(data) {</w:t>
-      </w:r>
-    </w:p>
-    <w:p>
-      <w:pPr>
-        <w:pStyle w:val="codeparagraph"/>
-      </w:pPr>
-      <w:r>
-        <w:t xml:space="preserve">    var target = $a.parents(“div.pagedList”).attr”data-otf-target”);</w:t>
-      </w:r>
-    </w:p>
-    <w:p>
-      <w:pPr>
-        <w:pStyle w:val="codeparagraph"/>
-      </w:pPr>
-      <w:r>
-        <w:t xml:space="preserve">    $(target).replaceWith~(data);</w:t>
-      </w:r>
-    </w:p>
-    <w:p>
-      <w:pPr>
-        <w:pStyle w:val="codeparagraph"/>
-      </w:pPr>
-      <w:r>
-        <w:t xml:space="preserve">  });</w:t>
-      </w:r>
-    </w:p>
-    <w:p>
-      <w:pPr>
-        <w:pStyle w:val="codeparagraph"/>
-      </w:pPr>
-      <w:r>
-        <w:t>});</w:t>
-      </w:r>
-    </w:p>
-    <w:p>
-      <w:pPr>
-        <w:pStyle w:val="codeparagraph"/>
-      </w:pPr>
-    </w:p>
-    <w:p>
-      <w:pPr>
-        <w:pStyle w:val="codeparagraph"/>
-      </w:pPr>
-      <w:r>
-        <w:t>$(“main-content”).on(“click”), “.pagedList a”, getPage);</w:t>
-      </w:r>
-    </w:p>
-    <w:p>
-      <w:pPr>
-        <w:pStyle w:val="Heading2"/>
-      </w:pPr>
-      <w:r>
-        <w:t>Security and ASP.net MVC 4</w:t>
-      </w:r>
-    </w:p>
-    <w:p>
-      <w:pPr>
-        <w:pStyle w:val="Heading3"/>
-      </w:pPr>
-      <w:r>
-        <w:t>Windows authentication</w:t>
-      </w:r>
-    </w:p>
-    <w:p>
-      <w:pPr>
-        <w:pStyle w:val="Heading4"/>
-      </w:pPr>
-      <w:r>
-        <w:t>Why am I prompted to log in to the site?</w:t>
-      </w:r>
-    </w:p>
-    <w:p>
-      <w:r>
-        <w:t xml:space="preserve">Internet Explorer only recognises you as being authenticated by Windows if you’re logged into the domain where the site is hosted, and it doesn’t consider </w:t>
-      </w:r>
-      <w:r>
-        <w:rPr>
-          <w:rStyle w:val="codeinline"/>
-        </w:rPr>
-        <w:t>localhost</w:t>
-      </w:r>
-      <w:r>
-        <w:t xml:space="preserve"> to be part of your domain. To resolve this, add the </w:t>
-      </w:r>
-      <w:r>
-        <w:rPr>
-          <w:rStyle w:val="codeinline"/>
-        </w:rPr>
-        <w:t>localhost</w:t>
-      </w:r>
-      <w:r>
-        <w:t xml:space="preserve"> DNS name to the local intranet zone.</w:t>
-      </w:r>
-    </w:p>
-    <w:p>
-      <w:r>
-        <w:rPr>
-          <w:rStyle w:val="codeinline"/>
-        </w:rPr>
-        <w:t>@User.Identity.Name</w:t>
-      </w:r>
-      <w:r>
-        <w:t xml:space="preserve"> returns the user’s ID (this works in forms authentication too).</w:t>
-      </w:r>
-    </w:p>
-    <w:p>
-      <w:r>
-        <w:t>Windows authentication is set in the web.config:</w:t>
+        <w:t>Forms authentication</w:t>
       </w:r>
     </w:p>
     <w:p>
@@ -13486,51 +13497,7 @@
         <w:pStyle w:val="codeparagraph"/>
       </w:pPr>
       <w:r>
-        <w:t xml:space="preserve">  &lt;authentication mode=”Windows” /&gt;</w:t>
-      </w:r>
-    </w:p>
-    <w:p>
-      <w:pPr>
-        <w:pStyle w:val="codeparagraph"/>
-      </w:pPr>
-      <w:r>
-        <w:t>&lt;</w:t>
-      </w:r>
-      <w:r>
-        <w:t>/</w:t>
-      </w:r>
-      <w:r>
-        <w:t>system.web&gt;</w:t>
-      </w:r>
-    </w:p>
-    <w:p>
-      <w:pPr>
-        <w:pStyle w:val="Heading3"/>
-      </w:pPr>
-      <w:r>
-        <w:t>Forms authentication</w:t>
-      </w:r>
-    </w:p>
-    <w:p>
-      <w:pPr>
-        <w:pStyle w:val="codeparagraph"/>
-      </w:pPr>
-      <w:r>
-        <w:t>&lt;system.web&gt;</w:t>
-      </w:r>
-    </w:p>
-    <w:p>
-      <w:pPr>
-        <w:pStyle w:val="codeparagraph"/>
-      </w:pPr>
-      <w:r>
-        <w:t xml:space="preserve">  &lt;authentication mode=”</w:t>
-      </w:r>
-      <w:r>
-        <w:t>Forms</w:t>
-      </w:r>
-      <w:r>
-        <w:t>” /&gt;</w:t>
+        <w:t xml:space="preserve">  &lt;authentication mode=”Forms” /&gt;</w:t>
       </w:r>
     </w:p>
     <w:p>
@@ -14317,19 +14284,7 @@
         <w:t xml:space="preserve">  </w:t>
       </w:r>
       <w:r>
-        <w:t>&lt;add name=”</w:t>
-      </w:r>
-      <w:r>
-        <w:t>Mild</w:t>
-      </w:r>
-      <w:r>
-        <w:t>” duration=”</w:t>
-      </w:r>
-      <w:r>
-        <w:t>10</w:t>
-      </w:r>
-      <w:r>
-        <w:t>”&gt;</w:t>
+        <w:t>&lt;add name=”Mild” duration=”10”&gt;</w:t>
       </w:r>
     </w:p>
     <w:p>
@@ -14343,13 +14298,7 @@
         <w:t xml:space="preserve">  </w:t>
       </w:r>
       <w:r>
-        <w:t>&lt;</w:t>
-      </w:r>
-      <w:r>
-        <w:t>/</w:t>
-      </w:r>
-      <w:r>
-        <w:t>outputCacheProfiles&gt;</w:t>
+        <w:t>&lt;/outputCacheProfiles&gt;</w:t>
       </w:r>
     </w:p>
     <w:p>
@@ -14363,13 +14312,7 @@
         <w:t xml:space="preserve">  </w:t>
       </w:r>
       <w:r>
-        <w:t>&lt;</w:t>
-      </w:r>
-      <w:r>
-        <w:t>/</w:t>
-      </w:r>
-      <w:r>
-        <w:t>outputCacheSettings&gt;</w:t>
+        <w:t>&lt;/outputCacheSettings&gt;</w:t>
       </w:r>
     </w:p>
     <w:p>
@@ -14388,13 +14331,7 @@
         <w:pStyle w:val="codeparagraph"/>
       </w:pPr>
       <w:r>
-        <w:t>&lt;</w:t>
-      </w:r>
-      <w:r>
-        <w:t>/</w:t>
-      </w:r>
-      <w:r>
-        <w:t>system.web&gt;</w:t>
+        <w:t>&lt;/system.web&gt;</w:t>
       </w:r>
     </w:p>
     <w:p>
@@ -14578,22 +14515,7 @@
         <w:pStyle w:val="codeparagraph"/>
       </w:pPr>
       <w:r>
-        <w:t xml:space="preserve">  @</w:t>
-      </w:r>
-      <w:r>
-        <w:t>someDate</w:t>
-      </w:r>
-      <w:r>
-        <w:t>.</w:t>
-      </w:r>
-      <w:r>
-        <w:t>ToShortDateString</w:t>
-      </w:r>
-      <w:r>
-        <w:t>(</w:t>
-      </w:r>
-      <w:r>
-        <w:t>)</w:t>
+        <w:t xml:space="preserve">  @someDate.ToShortDateString()</w:t>
       </w:r>
     </w:p>
     <w:p>
@@ -14694,47 +14616,522 @@
       <w:r>
         <w:t>Strings.es.resx will store resources for Spanish culture</w:t>
       </w:r>
+    </w:p>
+    <w:p>
+      <w:r>
+        <w:t xml:space="preserve">In Razor, you can access the Greeting property in a Strings resource file using </w:t>
+      </w:r>
+      <w:r>
+        <w:rPr>
+          <w:rStyle w:val="codeinline"/>
+        </w:rPr>
+        <w:t>@Resources.Strings.Greetings</w:t>
+      </w:r>
+      <w:r>
+        <w:t>.</w:t>
+      </w:r>
+    </w:p>
+    <w:p>
+      <w:pPr>
+        <w:pStyle w:val="Heading4"/>
+      </w:pPr>
+      <w:r>
+        <w:t>Adding resources to the project</w:t>
+      </w:r>
+    </w:p>
+    <w:p>
+      <w:r>
+        <w:t xml:space="preserve">For this demo, we’re adding a resources file which is only used by the views for the </w:t>
+      </w:r>
+      <w:r>
+        <w:rPr>
+          <w:rStyle w:val="codeinline"/>
+        </w:rPr>
+        <w:t>HomeController</w:t>
+      </w:r>
+      <w:r>
+        <w:t>, so we add a resources file to the Views\Home project folder, called Resources.resx.</w:t>
+      </w:r>
+      <w:r>
+        <w:t xml:space="preserve"> As we’re using the resource file from Razor views, we need to change the resource file’s access modifier from </w:t>
+      </w:r>
+      <w:r>
+        <w:t>internal to public, because R</w:t>
+      </w:r>
+      <w:r>
+        <w:t>azor views are compiled into a separate assembly from the rest of the MVC project.</w:t>
+      </w:r>
+    </w:p>
+    <w:p>
+      <w:r>
+        <w:rPr>
+          <w:noProof/>
+          <w:lang w:eastAsia="en-GB"/>
+        </w:rPr>
+        <w:drawing>
+          <wp:inline distT="0" distB="0" distL="0" distR="0">
+            <wp:extent cx="4162425" cy="1114425"/>
+            <wp:effectExtent l="0" t="0" r="9525" b="9525"/>
+            <wp:docPr id="7" name="Picture 7"/>
+            <wp:cNvGraphicFramePr>
+              <a:graphicFrameLocks xmlns:a="http://schemas.openxmlformats.org/drawingml/2006/main" noChangeAspect="1"/>
+            </wp:cNvGraphicFramePr>
+            <a:graphic xmlns:a="http://schemas.openxmlformats.org/drawingml/2006/main">
+              <a:graphicData uri="http://schemas.openxmlformats.org/drawingml/2006/picture">
+                <pic:pic xmlns:pic="http://schemas.openxmlformats.org/drawingml/2006/picture">
+                  <pic:nvPicPr>
+                    <pic:cNvPr id="0" name="Picture 1"/>
+                    <pic:cNvPicPr>
+                      <a:picLocks noChangeAspect="1" noChangeArrowheads="1"/>
+                    </pic:cNvPicPr>
+                  </pic:nvPicPr>
+                  <pic:blipFill>
+                    <a:blip r:embed="rId29">
+                      <a:extLst>
+                        <a:ext uri="{28A0092B-C50C-407E-A947-70E740481C1C}">
+                          <a14:useLocalDpi xmlns:a14="http://schemas.microsoft.com/office/drawing/2010/main" val="0"/>
+                        </a:ext>
+                      </a:extLst>
+                    </a:blip>
+                    <a:srcRect/>
+                    <a:stretch>
+                      <a:fillRect/>
+                    </a:stretch>
+                  </pic:blipFill>
+                  <pic:spPr bwMode="auto">
+                    <a:xfrm>
+                      <a:off x="0" y="0"/>
+                      <a:ext cx="4162425" cy="1114425"/>
+                    </a:xfrm>
+                    <a:prstGeom prst="rect">
+                      <a:avLst/>
+                    </a:prstGeom>
+                    <a:noFill/>
+                    <a:ln>
+                      <a:noFill/>
+                    </a:ln>
+                  </pic:spPr>
+                </pic:pic>
+              </a:graphicData>
+            </a:graphic>
+          </wp:inline>
+        </w:drawing>
+      </w:r>
+    </w:p>
+    <w:p>
+      <w:r>
+        <w:t>This Resources.resx file has a dependent code file Resources.Designer.cs, which contains all the magic needed to serve up resources.</w:t>
+      </w:r>
+    </w:p>
+    <w:p>
+      <w:pPr>
+        <w:pStyle w:val="Heading4"/>
+      </w:pPr>
+      <w:r>
+        <w:t>Using the resources in a Razor view</w:t>
+      </w:r>
+    </w:p>
+    <w:p>
+      <w:pPr>
+        <w:pStyle w:val="codeparagraph"/>
+      </w:pPr>
+      <w:r>
+        <w:t>&lt;div&gt;</w:t>
+      </w:r>
+    </w:p>
+    <w:p>
+      <w:pPr>
+        <w:pStyle w:val="codeparagraph"/>
+      </w:pPr>
+      <w:r>
+        <w:t xml:space="preserve">  </w:t>
+      </w:r>
+      <w:r>
+        <w:t>@OdeToFood.Views.Home.Resources.Greeting</w:t>
+      </w:r>
+    </w:p>
+    <w:p>
+      <w:pPr>
+        <w:pStyle w:val="codeparagraph"/>
+      </w:pPr>
+      <w:r>
+        <w:t>&lt;/div&gt;</w:t>
+      </w:r>
+    </w:p>
+    <w:p>
+      <w:r>
+        <w:t xml:space="preserve">At the moment, this will only display the greeting in English, regardless of the user’s </w:t>
+      </w:r>
+      <w:r>
+        <w:rPr>
+          <w:rStyle w:val="codeinline"/>
+        </w:rPr>
+        <w:t>CurrentUICulture</w:t>
+      </w:r>
+      <w:r>
+        <w:t>, because the only resources we’ve got are in English.</w:t>
+      </w:r>
+    </w:p>
+    <w:p>
+      <w:pPr>
+        <w:pStyle w:val="Heading4"/>
+      </w:pPr>
+      <w:r>
+        <w:t>Adding resources in another language</w:t>
+      </w:r>
+    </w:p>
+    <w:p>
+      <w:r>
+        <w:t>Add another resource file to the Views\Home folder, called Resources.fr.resx</w:t>
+      </w:r>
+    </w:p>
+    <w:p>
+      <w:r>
+        <w:rPr>
+          <w:noProof/>
+          <w:lang w:eastAsia="en-GB"/>
+        </w:rPr>
+        <w:drawing>
+          <wp:inline distT="0" distB="0" distL="0" distR="0">
+            <wp:extent cx="4067175" cy="1085850"/>
+            <wp:effectExtent l="0" t="0" r="9525" b="0"/>
+            <wp:docPr id="9" name="Picture 9"/>
+            <wp:cNvGraphicFramePr>
+              <a:graphicFrameLocks xmlns:a="http://schemas.openxmlformats.org/drawingml/2006/main" noChangeAspect="1"/>
+            </wp:cNvGraphicFramePr>
+            <a:graphic xmlns:a="http://schemas.openxmlformats.org/drawingml/2006/main">
+              <a:graphicData uri="http://schemas.openxmlformats.org/drawingml/2006/picture">
+                <pic:pic xmlns:pic="http://schemas.openxmlformats.org/drawingml/2006/picture">
+                  <pic:nvPicPr>
+                    <pic:cNvPr id="0" name="Picture 2"/>
+                    <pic:cNvPicPr>
+                      <a:picLocks noChangeAspect="1" noChangeArrowheads="1"/>
+                    </pic:cNvPicPr>
+                  </pic:nvPicPr>
+                  <pic:blipFill>
+                    <a:blip r:embed="rId30">
+                      <a:extLst>
+                        <a:ext uri="{28A0092B-C50C-407E-A947-70E740481C1C}">
+                          <a14:useLocalDpi xmlns:a14="http://schemas.microsoft.com/office/drawing/2010/main" val="0"/>
+                        </a:ext>
+                      </a:extLst>
+                    </a:blip>
+                    <a:srcRect/>
+                    <a:stretch>
+                      <a:fillRect/>
+                    </a:stretch>
+                  </pic:blipFill>
+                  <pic:spPr bwMode="auto">
+                    <a:xfrm>
+                      <a:off x="0" y="0"/>
+                      <a:ext cx="4067175" cy="1085850"/>
+                    </a:xfrm>
+                    <a:prstGeom prst="rect">
+                      <a:avLst/>
+                    </a:prstGeom>
+                    <a:noFill/>
+                    <a:ln>
+                      <a:noFill/>
+                    </a:ln>
+                  </pic:spPr>
+                </pic:pic>
+              </a:graphicData>
+            </a:graphic>
+          </wp:inline>
+        </w:drawing>
+      </w:r>
+    </w:p>
+    <w:p>
+      <w:r>
+        <w:t>This file doesn’t have a dependent .Designer.cs file, because all the code needed is in the base .Designer.resx file.</w:t>
+      </w:r>
+    </w:p>
+    <w:p>
+      <w:r>
+        <w:t xml:space="preserve">If any of your action methods use the </w:t>
+      </w:r>
+      <w:r>
+        <w:rPr>
+          <w:rStyle w:val="codeinline"/>
+        </w:rPr>
+        <w:t>VaryByHeader</w:t>
+      </w:r>
+      <w:r>
+        <w:t xml:space="preserve"> parameter of the </w:t>
+      </w:r>
+      <w:r>
+        <w:rPr>
+          <w:rStyle w:val="codeinline"/>
+        </w:rPr>
+        <w:t>OutputCache</w:t>
+      </w:r>
+      <w:r>
+        <w:t xml:space="preserve"> attribute (e.g. to distinguish between Ajax and non-Ajax requests, and the user changes their </w:t>
+      </w:r>
+      <w:r>
+        <w:rPr>
+          <w:rStyle w:val="codeinline"/>
+        </w:rPr>
+        <w:t>CurrentUICulture</w:t>
+      </w:r>
+      <w:r>
+        <w:t xml:space="preserve"> and refreshes the page, they won’t get the resources for the new culture unless you change the parameters passed to the </w:t>
+      </w:r>
+      <w:r>
+        <w:rPr>
+          <w:rStyle w:val="codeinline"/>
+        </w:rPr>
+        <w:t>OutputCache</w:t>
+      </w:r>
+      <w:r>
+        <w:t xml:space="preserve"> attribute:</w:t>
+      </w:r>
+    </w:p>
+    <w:p>
+      <w:pPr>
+        <w:pStyle w:val="codeparagraph"/>
+      </w:pPr>
+      <w:r>
+        <w:t>[OutputCache(CacheProfile = “Long”, VaryByHeader = “X=Requested-With;</w:t>
+      </w:r>
+      <w:r>
+        <w:rPr>
+          <w:highlight w:val="yellow"/>
+        </w:rPr>
+        <w:t>Accept-Language</w:t>
+      </w:r>
+      <w:r>
+        <w:t>”, Location = OutputCacheLocation.Server)]</w:t>
+      </w:r>
+    </w:p>
+    <w:p>
+      <w:pPr>
+        <w:pStyle w:val="Heading4"/>
+      </w:pPr>
+      <w:r>
+        <w:t>Accessing resources from code</w:t>
+      </w:r>
+    </w:p>
+    <w:p>
+      <w:r>
+        <w:t>Accessing resources from a controller:</w:t>
+      </w:r>
+    </w:p>
+    <w:p>
+      <w:pPr>
+        <w:pStyle w:val="codeparagraph"/>
+      </w:pPr>
+      <w:r>
+        <w:t>var greeting = OdeToFood.Views.Home.Resources.Greeting;</w:t>
+      </w:r>
+    </w:p>
+    <w:p>
+      <w:pPr>
+        <w:pStyle w:val="Heading4"/>
+      </w:pPr>
+      <w:r>
+        <w:t>Accessing resources from data annotation attribu</w:t>
+      </w:r>
+      <w:r>
+        <w:t>t</w:t>
+      </w:r>
+      <w:r>
+        <w:t>es:</w:t>
+      </w:r>
+    </w:p>
+    <w:p>
+      <w:pPr>
+        <w:pStyle w:val="codeparagraph"/>
+      </w:pPr>
+      <w:r>
+        <w:t>[Required(ErrorMessageResourceType = typeof(OdeToFood.Views.Home.Resources), ErrorMessageResourceName = “Greeting”)]</w:t>
+      </w:r>
+    </w:p>
+    <w:p>
+      <w:r>
+        <w:t>Although obviously, using the greeting as an error message doesn’t make sense, you’d need to add a resource string to the resource file for the error message you want.</w:t>
+      </w:r>
+    </w:p>
+    <w:p>
+      <w:pPr>
+        <w:pStyle w:val="Heading3"/>
+      </w:pPr>
+      <w:r>
+        <w:t>Diagnostics</w:t>
+      </w:r>
+      <w:r>
+        <w:t xml:space="preserve"> / health monitoring and ELMAH</w:t>
+      </w:r>
+    </w:p>
+    <w:p>
+      <w:pPr>
+        <w:pStyle w:val="Heading4"/>
+      </w:pPr>
+      <w:r>
+        <w:t>Logging options</w:t>
+      </w:r>
+    </w:p>
+    <w:p>
+      <w:pPr>
+        <w:pStyle w:val="ListParagraph"/>
+        <w:numPr>
+          <w:ilvl w:val="0"/>
+          <w:numId w:val="14"/>
+        </w:numPr>
+      </w:pPr>
+      <w:r>
+        <w:t>ASP.net’s own health monitoring</w:t>
+      </w:r>
+    </w:p>
+    <w:p>
+      <w:pPr>
+        <w:pStyle w:val="ListParagraph"/>
+        <w:numPr>
+          <w:ilvl w:val="0"/>
+          <w:numId w:val="14"/>
+        </w:numPr>
+      </w:pPr>
+      <w:r>
+        <w:t>Log4net – open source library</w:t>
+      </w:r>
+    </w:p>
+    <w:p>
+      <w:pPr>
+        <w:pStyle w:val="ListParagraph"/>
+        <w:numPr>
+          <w:ilvl w:val="0"/>
+          <w:numId w:val="14"/>
+        </w:numPr>
+      </w:pPr>
+      <w:r>
+        <w:t>EL</w:t>
+      </w:r>
+      <w:r>
+        <w:t>M</w:t>
+      </w:r>
+      <w:r>
+        <w:t xml:space="preserve">AH – error logging handling and modules, can store results in a variety of </w:t>
+      </w:r>
+      <w:r>
+        <w:t>destinations</w:t>
+      </w:r>
+      <w:r>
+        <w:t xml:space="preserve"> (XML, database, Twitter etc)</w:t>
+      </w:r>
+    </w:p>
+    <w:p>
+      <w:pPr>
+        <w:pStyle w:val="Heading4"/>
+      </w:pPr>
+      <w:r>
+        <w:t>ASP.net health monitoring</w:t>
+      </w:r>
+    </w:p>
+    <w:p>
+      <w:r>
+        <w:t>This is controlled in the machine level web.config file for your .net version, e.g. C:\Windows\Microsoft.Net\Framework\v4.0.30319\Config\web.config</w:t>
+      </w:r>
+      <w:r>
+        <w:t>. This contains several important sections</w:t>
+      </w:r>
+    </w:p>
+    <w:p>
+      <w:pPr>
+        <w:pStyle w:val="Heading5"/>
+      </w:pPr>
+      <w:r>
+        <w:t>&lt;providers&gt;</w:t>
+      </w:r>
+    </w:p>
+    <w:p>
+      <w:r>
+        <w:t>This section defines the destinations that you can publish events to, e.g. event log, SQL etc.</w:t>
+      </w:r>
+    </w:p>
+    <w:p>
+      <w:pPr>
+        <w:pStyle w:val="Heading5"/>
+      </w:pPr>
+      <w:r>
+        <w:t>&lt;eventMappings&gt;</w:t>
+      </w:r>
+    </w:p>
+    <w:p>
+      <w:r>
+        <w:t>This section groups events into groups with friendly names</w:t>
+      </w:r>
+    </w:p>
+    <w:p>
+      <w:pPr>
+        <w:pStyle w:val="Heading5"/>
+      </w:pPr>
+      <w:r>
+        <w:t>&lt;rules&gt;</w:t>
+      </w:r>
+    </w:p>
+    <w:p>
+      <w:r>
+        <w:t xml:space="preserve">This section determines which destination to publish events to, based on the group they are in as defined in the </w:t>
+      </w:r>
+      <w:r>
+        <w:rPr>
+          <w:rStyle w:val="codeinline"/>
+        </w:rPr>
+        <w:t>eventMappings</w:t>
+      </w:r>
+      <w:r>
+        <w:t xml:space="preserve"> element.</w:t>
+      </w:r>
+    </w:p>
+    <w:p>
+      <w:pPr>
+        <w:pStyle w:val="Heading5"/>
+      </w:pPr>
+      <w:r>
+        <w:t>Using ELMAH</w:t>
+      </w:r>
+    </w:p>
+    <w:p>
+      <w:r>
+        <w:t>Skipping this section</w:t>
+      </w:r>
+      <w:r>
+        <w:t xml:space="preserve">. See more at </w:t>
+      </w:r>
+      <w:hyperlink r:id="rId31" w:history="1">
+        <w:r>
+          <w:rPr>
+            <w:rStyle w:val="Hyperlink"/>
+          </w:rPr>
+          <w:t>http://code.google.com/p/elmah</w:t>
+        </w:r>
+      </w:hyperlink>
+      <w:r>
+        <w:t xml:space="preserve"> </w:t>
+      </w:r>
+    </w:p>
+    <w:p>
+      <w:pPr>
+        <w:pStyle w:val="Heading2"/>
+      </w:pPr>
       <w:bookmarkStart w:id="1" w:name="_GoBack"/>
       <w:bookmarkEnd w:id="1"/>
-    </w:p>
-    <w:p>
-      <w:pPr>
-        <w:pStyle w:val="Heading3"/>
-      </w:pPr>
-      <w:r>
-        <w:t>Diagnostics</w:t>
+      <w:r>
+        <w:t>Unit testing with ASP.net MVC 4</w:t>
       </w:r>
     </w:p>
     <w:p/>
     <w:p>
       <w:pPr>
-        <w:pStyle w:val="Heading3"/>
-      </w:pPr>
-      <w:r>
-        <w:t>Health monitoring and ELMAH</w:t>
+        <w:pStyle w:val="Heading2"/>
+      </w:pPr>
+      <w:r>
+        <w:t>Deployment and configuration</w:t>
       </w:r>
     </w:p>
     <w:p/>
     <w:p>
       <w:pPr>
-        <w:pStyle w:val="Heading2"/>
-      </w:pPr>
-      <w:r>
-        <w:t>Unit testing with ASP.net MVC 4</w:t>
-      </w:r>
-    </w:p>
-    <w:p/>
-    <w:p>
-      <w:pPr>
-        <w:pStyle w:val="Heading2"/>
-      </w:pPr>
-      <w:r>
-        <w:t>Deployment and configuration</w:t>
-      </w:r>
-    </w:p>
-    <w:p/>
-    <w:p>
-      <w:pPr>
         <w:pStyle w:val="Heading1"/>
       </w:pPr>
       <w:r>
@@ -14750,7 +15147,7 @@
       <w:r>
         <w:t xml:space="preserve">URL: </w:t>
       </w:r>
-      <w:hyperlink r:id="rId29" w:history="1">
+      <w:hyperlink r:id="rId32" w:history="1">
         <w:r>
           <w:rPr>
             <w:rStyle w:val="Hyperlink"/>
@@ -14868,7 +15265,7 @@
       <w:r>
         <w:t xml:space="preserve">From </w:t>
       </w:r>
-      <w:hyperlink r:id="rId30" w:history="1">
+      <w:hyperlink r:id="rId33" w:history="1">
         <w:r>
           <w:rPr>
             <w:rStyle w:val="Hyperlink"/>
@@ -15305,7 +15702,7 @@
       <w:r>
         <w:t xml:space="preserve">The single responsibility principle applied to CSS – see </w:t>
       </w:r>
-      <w:hyperlink r:id="rId31" w:history="1">
+      <w:hyperlink r:id="rId34" w:history="1">
         <w:r>
           <w:rPr>
             <w:rStyle w:val="Hyperlink"/>
@@ -17743,7 +18140,7 @@
                     </pic:cNvPicPr>
                   </pic:nvPicPr>
                   <pic:blipFill>
-                    <a:blip r:embed="rId32">
+                    <a:blip r:embed="rId35">
                       <a:extLst>
                         <a:ext uri="{28A0092B-C50C-407E-A947-70E740481C1C}">
                           <a14:useLocalDpi xmlns:a14="http://schemas.microsoft.com/office/drawing/2010/main" val="0"/>
@@ -17807,7 +18204,7 @@
                     </pic:cNvPicPr>
                   </pic:nvPicPr>
                   <pic:blipFill>
-                    <a:blip r:embed="rId33">
+                    <a:blip r:embed="rId36">
                       <a:extLst>
                         <a:ext uri="{28A0092B-C50C-407E-A947-70E740481C1C}">
                           <a14:useLocalDpi xmlns:a14="http://schemas.microsoft.com/office/drawing/2010/main" val="0"/>
@@ -17866,7 +18263,7 @@
                     <pic:cNvPicPr/>
                   </pic:nvPicPr>
                   <pic:blipFill>
-                    <a:blip r:embed="rId34"/>
+                    <a:blip r:embed="rId37"/>
                     <a:stretch>
                       <a:fillRect/>
                     </a:stretch>
@@ -18763,7 +19160,7 @@
       <w:r>
         <w:t xml:space="preserve">URL: </w:t>
       </w:r>
-      <w:hyperlink r:id="rId35" w:history="1">
+      <w:hyperlink r:id="rId38" w:history="1">
         <w:r>
           <w:rPr>
             <w:rStyle w:val="Hyperlink"/>
@@ -23697,7 +24094,7 @@
       <w:r>
         <w:t xml:space="preserve">URL: </w:t>
       </w:r>
-      <w:hyperlink r:id="rId36" w:history="1">
+      <w:hyperlink r:id="rId39" w:history="1">
         <w:r>
           <w:rPr>
             <w:rStyle w:val="Hyperlink"/>
@@ -23747,7 +24144,7 @@
       <w:r>
         <w:t xml:space="preserve">Download the jQuery script from </w:t>
       </w:r>
-      <w:hyperlink r:id="rId37" w:history="1">
+      <w:hyperlink r:id="rId40" w:history="1">
         <w:r>
           <w:rPr>
             <w:rStyle w:val="Hyperlink"/>
@@ -24863,7 +25260,7 @@
       </w:r>
     </w:p>
     <w:p>
-      <w:hyperlink r:id="rId38" w:history="1">
+      <w:hyperlink r:id="rId41" w:history="1">
         <w:r>
           <w:rPr>
             <w:rStyle w:val="Hyperlink"/>
@@ -28153,7 +28550,7 @@
       <w:r>
         <w:t xml:space="preserve">There are more properties available, see </w:t>
       </w:r>
-      <w:hyperlink r:id="rId39" w:history="1">
+      <w:hyperlink r:id="rId42" w:history="1">
         <w:r>
           <w:rPr>
             <w:rStyle w:val="Hyperlink"/>
@@ -28183,7 +28580,7 @@
       <w:r>
         <w:t xml:space="preserve"> from </w:t>
       </w:r>
-      <w:hyperlink r:id="rId40" w:history="1">
+      <w:hyperlink r:id="rId43" w:history="1">
         <w:r>
           <w:rPr>
             <w:rStyle w:val="Hyperlink"/>
@@ -28522,7 +28919,7 @@
       <w:r>
         <w:t xml:space="preserve">URL: </w:t>
       </w:r>
-      <w:hyperlink r:id="rId41" w:history="1">
+      <w:hyperlink r:id="rId44" w:history="1">
         <w:r>
           <w:rPr>
             <w:rStyle w:val="Hyperlink"/>
@@ -28822,7 +29219,7 @@
       <w:r>
         <w:t xml:space="preserve">Using event delegation: </w:t>
       </w:r>
-      <w:hyperlink r:id="rId42" w:history="1">
+      <w:hyperlink r:id="rId45" w:history="1">
         <w:r>
           <w:rPr>
             <w:rStyle w:val="Hyperlink"/>
@@ -28835,7 +29232,7 @@
       <w:r>
         <w:t xml:space="preserve">Using re-binding: </w:t>
       </w:r>
-      <w:hyperlink r:id="rId43" w:history="1">
+      <w:hyperlink r:id="rId46" w:history="1">
         <w:r>
           <w:rPr>
             <w:rStyle w:val="Hyperlink"/>
@@ -29308,7 +29705,7 @@
       <w:r>
         <w:t xml:space="preserve">More event properties at </w:t>
       </w:r>
-      <w:hyperlink r:id="rId44" w:history="1">
+      <w:hyperlink r:id="rId47" w:history="1">
         <w:r>
           <w:rPr>
             <w:rStyle w:val="Hyperlink"/>
@@ -30552,7 +30949,7 @@
       <w:r>
         <w:t xml:space="preserve">Performance test your javascript code at </w:t>
       </w:r>
-      <w:hyperlink r:id="rId45" w:history="1">
+      <w:hyperlink r:id="rId48" w:history="1">
         <w:r>
           <w:rPr>
             <w:rStyle w:val="Hyperlink"/>
@@ -32314,7 +32711,7 @@
       <w:r>
         <w:t xml:space="preserve"> attributes. See </w:t>
       </w:r>
-      <w:hyperlink r:id="rId46" w:history="1">
+      <w:hyperlink r:id="rId49" w:history="1">
         <w:r>
           <w:rPr>
             <w:rStyle w:val="Hyperlink"/>
@@ -32675,7 +33072,7 @@
       <w:r>
         <w:t xml:space="preserve">See </w:t>
       </w:r>
-      <w:hyperlink r:id="rId47" w:history="1">
+      <w:hyperlink r:id="rId50" w:history="1">
         <w:r>
           <w:rPr>
             <w:rStyle w:val="Hyperlink"/>
@@ -32872,7 +33269,7 @@
       <w:r>
         <w:t xml:space="preserve"> object – see </w:t>
       </w:r>
-      <w:hyperlink r:id="rId48" w:history="1">
+      <w:hyperlink r:id="rId51" w:history="1">
         <w:r>
           <w:rPr>
             <w:rStyle w:val="Hyperlink"/>
@@ -33122,7 +33519,7 @@
       <w:r>
         <w:t xml:space="preserve">This is a simple approach, for a more generic abstracted approach see “script junkie: creating responsive applications using jQuery Deferred and Promises” </w:t>
       </w:r>
-      <w:hyperlink r:id="rId49" w:history="1">
+      <w:hyperlink r:id="rId52" w:history="1">
         <w:r>
           <w:rPr>
             <w:rStyle w:val="Hyperlink"/>
@@ -33810,7 +34207,7 @@
       <w:r>
         <w:t xml:space="preserve">Easing changes the velocity at different points in the animation. A number of standard equations first created by Robert Penner. Available with jQuery UI, or stand-alone at </w:t>
       </w:r>
-      <w:hyperlink r:id="rId50" w:history="1">
+      <w:hyperlink r:id="rId53" w:history="1">
         <w:r>
           <w:rPr>
             <w:rStyle w:val="Hyperlink"/>
@@ -34099,7 +34496,7 @@
       <w:r>
         <w:t xml:space="preserve">More examples at </w:t>
       </w:r>
-      <w:hyperlink r:id="rId51" w:history="1">
+      <w:hyperlink r:id="rId54" w:history="1">
         <w:r>
           <w:rPr>
             <w:rStyle w:val="Hyperlink"/>
@@ -35164,7 +35561,7 @@
   <w:abstractNum w:abstractNumId="7">
     <w:nsid w:val="3EBA15FA"/>
     <w:multiLevelType w:val="hybridMultilevel"/>
-    <w:tmpl w:val="82940CEE"/>
+    <w:tmpl w:val="47EE0992"/>
     <w:lvl w:ilvl="0" w:tplc="0809000D">
       <w:start w:val="1"/>
       <w:numFmt w:val="bullet"/>
@@ -37919,7 +38316,7 @@
 </file>
 
 <file path=customXml/itemProps1.xml><?xml version="1.0" encoding="utf-8"?>
-<ds:datastoreItem xmlns:ds="http://schemas.openxmlformats.org/officeDocument/2006/customXml" ds:itemID="{84FBB8D6-116C-4EE1-A525-F3E17C0E26C7}">
+<ds:datastoreItem xmlns:ds="http://schemas.openxmlformats.org/officeDocument/2006/customXml" ds:itemID="{FDBFD7C1-9631-4112-996E-269A03EBDBA2}">
   <ds:schemaRefs>
     <ds:schemaRef ds:uri="http://schemas.openxmlformats.org/officeDocument/2006/bibliography"/>
   </ds:schemaRefs>

</xml_diff>

<commit_message>
"Building applications with ASP.net MVC 4" now complete
</commit_message>
<xml_diff>
--- a/stuff/Pluralsight course notes.docx
+++ b/stuff/Pluralsight course notes.docx
@@ -15032,7 +15032,18 @@
         <w:t>This is controlled in the machine level web.config file for your .net version, e.g. C:\Windows\Microsoft.Net\Framework\v4.0.30319\Config\web.config</w:t>
       </w:r>
       <w:r>
-        <w:t>. This contains several important sections</w:t>
+        <w:t>, but individual settings can be overridden in your application’s web.config</w:t>
+      </w:r>
+      <w:r>
+        <w:t>.</w:t>
+      </w:r>
+    </w:p>
+    <w:p>
+      <w:r>
+        <w:t xml:space="preserve">There are </w:t>
+      </w:r>
+      <w:r>
+        <w:t>several important sections</w:t>
       </w:r>
     </w:p>
     <w:p>
@@ -15114,13 +15125,2344 @@
       <w:pPr>
         <w:pStyle w:val="Heading2"/>
       </w:pPr>
-      <w:bookmarkStart w:id="1" w:name="_GoBack"/>
+      <w:r>
+        <w:t>Unit testing with ASP.net MVC 4</w:t>
+      </w:r>
+    </w:p>
+    <w:p>
+      <w:pPr>
+        <w:pStyle w:val="Heading3"/>
+      </w:pPr>
+      <w:r>
+        <w:t>Test Driven Development</w:t>
+      </w:r>
+    </w:p>
+    <w:p>
+      <w:r>
+        <w:t xml:space="preserve">This section and the next are about unit testing generally, rather than being specific to MVC. If you’re already familiar with unit testing, skip to the </w:t>
+      </w:r>
+      <w:hyperlink w:anchor="_Home_controller_tests" w:history="1">
+        <w:r>
+          <w:rPr>
+            <w:rStyle w:val="Hyperlink"/>
+          </w:rPr>
+          <w:t>Home controller tests</w:t>
+        </w:r>
+      </w:hyperlink>
+      <w:r>
+        <w:t xml:space="preserve"> section.</w:t>
+      </w:r>
+    </w:p>
+    <w:p>
+      <w:r>
+        <w:t>Add a unit test to the Features folder in your unit test project, and add some comments describing what the tests need to prove, or what the feature needs to do:</w:t>
+      </w:r>
+    </w:p>
+    <w:p>
+      <w:r>
+        <w:rPr>
+          <w:noProof/>
+          <w:lang w:eastAsia="en-GB"/>
+        </w:rPr>
+        <w:drawing>
+          <wp:inline distT="0" distB="0" distL="0" distR="0" wp14:anchorId="7C8AEA78" wp14:editId="7851F613">
+            <wp:extent cx="5800725" cy="5295900"/>
+            <wp:effectExtent l="0" t="0" r="9525" b="0"/>
+            <wp:docPr id="10" name="Picture 10"/>
+            <wp:cNvGraphicFramePr>
+              <a:graphicFrameLocks xmlns:a="http://schemas.openxmlformats.org/drawingml/2006/main" noChangeAspect="1"/>
+            </wp:cNvGraphicFramePr>
+            <a:graphic xmlns:a="http://schemas.openxmlformats.org/drawingml/2006/main">
+              <a:graphicData uri="http://schemas.openxmlformats.org/drawingml/2006/picture">
+                <pic:pic xmlns:pic="http://schemas.openxmlformats.org/drawingml/2006/picture">
+                  <pic:nvPicPr>
+                    <pic:cNvPr id="0" name="Picture 3"/>
+                    <pic:cNvPicPr>
+                      <a:picLocks noChangeAspect="1" noChangeArrowheads="1"/>
+                    </pic:cNvPicPr>
+                  </pic:nvPicPr>
+                  <pic:blipFill>
+                    <a:blip r:embed="rId32">
+                      <a:extLst>
+                        <a:ext uri="{28A0092B-C50C-407E-A947-70E740481C1C}">
+                          <a14:useLocalDpi xmlns:a14="http://schemas.microsoft.com/office/drawing/2010/main" val="0"/>
+                        </a:ext>
+                      </a:extLst>
+                    </a:blip>
+                    <a:srcRect/>
+                    <a:stretch>
+                      <a:fillRect/>
+                    </a:stretch>
+                  </pic:blipFill>
+                  <pic:spPr bwMode="auto">
+                    <a:xfrm>
+                      <a:off x="0" y="0"/>
+                      <a:ext cx="5800725" cy="5295900"/>
+                    </a:xfrm>
+                    <a:prstGeom prst="rect">
+                      <a:avLst/>
+                    </a:prstGeom>
+                    <a:noFill/>
+                    <a:ln>
+                      <a:noFill/>
+                    </a:ln>
+                  </pic:spPr>
+                </pic:pic>
+              </a:graphicData>
+            </a:graphic>
+          </wp:inline>
+        </w:drawing>
+      </w:r>
+    </w:p>
+    <w:p>
+      <w:r>
+        <w:t xml:space="preserve">We know we’ll be working with the </w:t>
+      </w:r>
+      <w:r>
+        <w:rPr>
+          <w:rStyle w:val="codeinline"/>
+        </w:rPr>
+        <w:t>Restaurant</w:t>
+      </w:r>
+      <w:r>
+        <w:t xml:space="preserve"> class</w:t>
+      </w:r>
+      <w:r>
+        <w:t xml:space="preserve"> and its reviews, and it’ll need at least one review. We’ve decided that we need a </w:t>
+      </w:r>
+      <w:r>
+        <w:rPr>
+          <w:rStyle w:val="codeinline"/>
+        </w:rPr>
+        <w:t>RestaurantRater</w:t>
+      </w:r>
+      <w:r>
+        <w:t xml:space="preserve"> class to come up with a rating, and we’re going to tell it to work out the rating based on the last 10 reviews. Finally, we think that a restaurant with one review with a rating of 4 will result in an overall rating for the restaurant of 4.</w:t>
+      </w:r>
+    </w:p>
+    <w:p>
+      <w:r>
+        <w:rPr>
+          <w:noProof/>
+          <w:lang w:eastAsia="en-GB"/>
+        </w:rPr>
+        <w:drawing>
+          <wp:inline distT="0" distB="0" distL="0" distR="0" wp14:anchorId="7B5A3A19" wp14:editId="4F73D362">
+            <wp:extent cx="4181475" cy="1943100"/>
+            <wp:effectExtent l="0" t="0" r="9525" b="0"/>
+            <wp:docPr id="11" name="Picture 11"/>
+            <wp:cNvGraphicFramePr>
+              <a:graphicFrameLocks xmlns:a="http://schemas.openxmlformats.org/drawingml/2006/main" noChangeAspect="1"/>
+            </wp:cNvGraphicFramePr>
+            <a:graphic xmlns:a="http://schemas.openxmlformats.org/drawingml/2006/main">
+              <a:graphicData uri="http://schemas.openxmlformats.org/drawingml/2006/picture">
+                <pic:pic xmlns:pic="http://schemas.openxmlformats.org/drawingml/2006/picture">
+                  <pic:nvPicPr>
+                    <pic:cNvPr id="0" name="Picture 4"/>
+                    <pic:cNvPicPr>
+                      <a:picLocks noChangeAspect="1" noChangeArrowheads="1"/>
+                    </pic:cNvPicPr>
+                  </pic:nvPicPr>
+                  <pic:blipFill>
+                    <a:blip r:embed="rId33">
+                      <a:extLst>
+                        <a:ext uri="{28A0092B-C50C-407E-A947-70E740481C1C}">
+                          <a14:useLocalDpi xmlns:a14="http://schemas.microsoft.com/office/drawing/2010/main" val="0"/>
+                        </a:ext>
+                      </a:extLst>
+                    </a:blip>
+                    <a:srcRect/>
+                    <a:stretch>
+                      <a:fillRect/>
+                    </a:stretch>
+                  </pic:blipFill>
+                  <pic:spPr bwMode="auto">
+                    <a:xfrm>
+                      <a:off x="0" y="0"/>
+                      <a:ext cx="4181475" cy="1943100"/>
+                    </a:xfrm>
+                    <a:prstGeom prst="rect">
+                      <a:avLst/>
+                    </a:prstGeom>
+                    <a:noFill/>
+                    <a:ln>
+                      <a:noFill/>
+                    </a:ln>
+                  </pic:spPr>
+                </pic:pic>
+              </a:graphicData>
+            </a:graphic>
+          </wp:inline>
+        </w:drawing>
+      </w:r>
+    </w:p>
+    <w:p>
+      <w:r>
+        <w:t xml:space="preserve">Of course this won’t compile yet, because there’s no </w:t>
+      </w:r>
+      <w:r>
+        <w:rPr>
+          <w:rStyle w:val="codeinline"/>
+        </w:rPr>
+        <w:t>RestaurantRater</w:t>
+      </w:r>
+      <w:r>
+        <w:t xml:space="preserve"> class.</w:t>
+      </w:r>
+      <w:r>
+        <w:t xml:space="preserve"> Using Visual Studio you can right-click on the call to the </w:t>
+      </w:r>
+      <w:r>
+        <w:rPr>
+          <w:rStyle w:val="codeinline"/>
+        </w:rPr>
+        <w:t>RestaurantRater</w:t>
+      </w:r>
+      <w:r>
+        <w:t xml:space="preserve"> constructor and create a </w:t>
+      </w:r>
+      <w:r>
+        <w:rPr>
+          <w:rStyle w:val="codeinline"/>
+        </w:rPr>
+        <w:t>RestaurantRater</w:t>
+      </w:r>
+      <w:r>
+        <w:t xml:space="preserve"> class. Or you could create the class yourself.</w:t>
+      </w:r>
+      <w:r>
+        <w:t xml:space="preserve"> VS will create it in the unit test project, and eventually it needs to be somewhere in the application, but it’s OK to leave it in the unit test project for now.</w:t>
+      </w:r>
+    </w:p>
+    <w:p>
+      <w:r>
+        <w:t xml:space="preserve">The </w:t>
+      </w:r>
+      <w:r>
+        <w:rPr>
+          <w:rStyle w:val="codeinline"/>
+        </w:rPr>
+        <w:t>RestaurantRater</w:t>
+      </w:r>
+      <w:r>
+        <w:t xml:space="preserve"> class now needs a </w:t>
+      </w:r>
+      <w:r>
+        <w:rPr>
+          <w:rStyle w:val="codeinline"/>
+        </w:rPr>
+        <w:t>ComputeRating</w:t>
+      </w:r>
+      <w:r>
+        <w:t xml:space="preserve"> method, you can use VS to create this or you can create it yourself. Refactor it a bit so that the interface meets your expectations, and this is what it looks like</w:t>
+      </w:r>
+    </w:p>
+    <w:p>
+      <w:r>
+        <w:rPr>
+          <w:noProof/>
+          <w:lang w:eastAsia="en-GB"/>
+        </w:rPr>
+        <w:drawing>
+          <wp:inline distT="0" distB="0" distL="0" distR="0" wp14:anchorId="29812BA6" wp14:editId="5B743900">
+            <wp:extent cx="2362200" cy="1524000"/>
+            <wp:effectExtent l="0" t="0" r="0" b="0"/>
+            <wp:docPr id="15" name="Picture 15"/>
+            <wp:cNvGraphicFramePr>
+              <a:graphicFrameLocks xmlns:a="http://schemas.openxmlformats.org/drawingml/2006/main" noChangeAspect="1"/>
+            </wp:cNvGraphicFramePr>
+            <a:graphic xmlns:a="http://schemas.openxmlformats.org/drawingml/2006/main">
+              <a:graphicData uri="http://schemas.openxmlformats.org/drawingml/2006/picture">
+                <pic:pic xmlns:pic="http://schemas.openxmlformats.org/drawingml/2006/picture">
+                  <pic:nvPicPr>
+                    <pic:cNvPr id="0" name="Picture 8"/>
+                    <pic:cNvPicPr>
+                      <a:picLocks noChangeAspect="1" noChangeArrowheads="1"/>
+                    </pic:cNvPicPr>
+                  </pic:nvPicPr>
+                  <pic:blipFill>
+                    <a:blip r:embed="rId34">
+                      <a:extLst>
+                        <a:ext uri="{28A0092B-C50C-407E-A947-70E740481C1C}">
+                          <a14:useLocalDpi xmlns:a14="http://schemas.microsoft.com/office/drawing/2010/main" val="0"/>
+                        </a:ext>
+                      </a:extLst>
+                    </a:blip>
+                    <a:srcRect/>
+                    <a:stretch>
+                      <a:fillRect/>
+                    </a:stretch>
+                  </pic:blipFill>
+                  <pic:spPr bwMode="auto">
+                    <a:xfrm>
+                      <a:off x="0" y="0"/>
+                      <a:ext cx="2362200" cy="1524000"/>
+                    </a:xfrm>
+                    <a:prstGeom prst="rect">
+                      <a:avLst/>
+                    </a:prstGeom>
+                    <a:noFill/>
+                    <a:ln>
+                      <a:noFill/>
+                    </a:ln>
+                  </pic:spPr>
+                </pic:pic>
+              </a:graphicData>
+            </a:graphic>
+          </wp:inline>
+        </w:drawing>
+      </w:r>
+    </w:p>
+    <w:p>
+      <w:r>
+        <w:t xml:space="preserve">This still won’t compile because we need a </w:t>
+      </w:r>
+      <w:r>
+        <w:rPr>
+          <w:rStyle w:val="codeinline"/>
+        </w:rPr>
+        <w:t>RatingResult</w:t>
+      </w:r>
+      <w:r>
+        <w:t xml:space="preserve"> class, so let’s create that.</w:t>
+      </w:r>
+    </w:p>
+    <w:p>
+      <w:r>
+        <w:rPr>
+          <w:noProof/>
+          <w:lang w:eastAsia="en-GB"/>
+        </w:rPr>
+        <w:drawing>
+          <wp:inline distT="0" distB="0" distL="0" distR="0" wp14:anchorId="14BB8999" wp14:editId="799A68D4">
+            <wp:extent cx="1847850" cy="485775"/>
+            <wp:effectExtent l="0" t="0" r="0" b="9525"/>
+            <wp:docPr id="16" name="Picture 16"/>
+            <wp:cNvGraphicFramePr>
+              <a:graphicFrameLocks xmlns:a="http://schemas.openxmlformats.org/drawingml/2006/main" noChangeAspect="1"/>
+            </wp:cNvGraphicFramePr>
+            <a:graphic xmlns:a="http://schemas.openxmlformats.org/drawingml/2006/main">
+              <a:graphicData uri="http://schemas.openxmlformats.org/drawingml/2006/picture">
+                <pic:pic xmlns:pic="http://schemas.openxmlformats.org/drawingml/2006/picture">
+                  <pic:nvPicPr>
+                    <pic:cNvPr id="0" name="Picture 9"/>
+                    <pic:cNvPicPr>
+                      <a:picLocks noChangeAspect="1" noChangeArrowheads="1"/>
+                    </pic:cNvPicPr>
+                  </pic:nvPicPr>
+                  <pic:blipFill>
+                    <a:blip r:embed="rId35">
+                      <a:extLst>
+                        <a:ext uri="{28A0092B-C50C-407E-A947-70E740481C1C}">
+                          <a14:useLocalDpi xmlns:a14="http://schemas.microsoft.com/office/drawing/2010/main" val="0"/>
+                        </a:ext>
+                      </a:extLst>
+                    </a:blip>
+                    <a:srcRect/>
+                    <a:stretch>
+                      <a:fillRect/>
+                    </a:stretch>
+                  </pic:blipFill>
+                  <pic:spPr bwMode="auto">
+                    <a:xfrm>
+                      <a:off x="0" y="0"/>
+                      <a:ext cx="1847850" cy="485775"/>
+                    </a:xfrm>
+                    <a:prstGeom prst="rect">
+                      <a:avLst/>
+                    </a:prstGeom>
+                    <a:noFill/>
+                    <a:ln>
+                      <a:noFill/>
+                    </a:ln>
+                  </pic:spPr>
+                </pic:pic>
+              </a:graphicData>
+            </a:graphic>
+          </wp:inline>
+        </w:drawing>
+      </w:r>
+    </w:p>
+    <w:p>
+      <w:r>
+        <w:t>The project will now compile, so we run the unit tests, which fail, because we’re expecting a rating of 4 and we got a rating of 0.</w:t>
+      </w:r>
+    </w:p>
+    <w:p>
+      <w:pPr>
+        <w:pStyle w:val="codeparagraph"/>
+      </w:pPr>
+      <w:r>
+        <w:t>[TestMethod]</w:t>
+      </w:r>
+    </w:p>
+    <w:p>
+      <w:pPr>
+        <w:pStyle w:val="codeparagraph"/>
+      </w:pPr>
+      <w:r>
+        <w:t>public void TestMethod1()</w:t>
+      </w:r>
+    </w:p>
+    <w:p>
+      <w:pPr>
+        <w:pStyle w:val="codeparagraph"/>
+      </w:pPr>
+      <w:r>
+        <w:t>{</w:t>
+      </w:r>
+    </w:p>
+    <w:p>
+      <w:pPr>
+        <w:pStyle w:val="codeparagraph"/>
+      </w:pPr>
+      <w:r>
+        <w:t xml:space="preserve">  var data = new Restaurant();</w:t>
+      </w:r>
+    </w:p>
+    <w:p>
+      <w:pPr>
+        <w:pStyle w:val="codeparagraph"/>
+      </w:pPr>
+      <w:r>
+        <w:t xml:space="preserve">  data.Reviews = new List&lt;RestaurantReview&gt;();</w:t>
+      </w:r>
+    </w:p>
+    <w:p>
+      <w:pPr>
+        <w:pStyle w:val="codeparagraph"/>
+      </w:pPr>
+      <w:r>
+        <w:t xml:space="preserve">  data.Reviews.Add(new RestaurantReview() { Rating = 4 });</w:t>
+      </w:r>
+    </w:p>
+    <w:p>
+      <w:pPr>
+        <w:pStyle w:val="codeparagraph"/>
+      </w:pPr>
+    </w:p>
+    <w:p>
+      <w:pPr>
+        <w:pStyle w:val="codeparagraph"/>
+      </w:pPr>
+      <w:r>
+        <w:t xml:space="preserve">  var rater = new RestaurantRater(data);</w:t>
+      </w:r>
+    </w:p>
+    <w:p>
+      <w:pPr>
+        <w:pStyle w:val="codeparagraph"/>
+      </w:pPr>
+      <w:r>
+        <w:t xml:space="preserve">  var result = rater.ComputeRating(10);</w:t>
+      </w:r>
+    </w:p>
+    <w:p>
+      <w:pPr>
+        <w:pStyle w:val="codeparagraph"/>
+      </w:pPr>
+    </w:p>
+    <w:p>
+      <w:pPr>
+        <w:pStyle w:val="codeparagraph"/>
+      </w:pPr>
+      <w:r>
+        <w:t xml:space="preserve">  Assert.AreEqual(4, result.Rating);</w:t>
+      </w:r>
+    </w:p>
+    <w:p>
+      <w:pPr>
+        <w:pStyle w:val="codeparagraph"/>
+      </w:pPr>
+      <w:r>
+        <w:t>}</w:t>
+      </w:r>
+    </w:p>
+    <w:p>
+      <w:r>
+        <w:t xml:space="preserve">The simplest way to get this test to pass would be to change the </w:t>
+      </w:r>
+      <w:r>
+        <w:rPr>
+          <w:rStyle w:val="codeinline"/>
+        </w:rPr>
+        <w:t>ComputeRating</w:t>
+      </w:r>
+      <w:r>
+        <w:t xml:space="preserve"> method to return 4.</w:t>
+      </w:r>
+    </w:p>
+    <w:p>
+      <w:pPr>
+        <w:pStyle w:val="codeparagraph"/>
+      </w:pPr>
+      <w:r>
+        <w:t>public RatingResult ComputeRating(int p)</w:t>
+      </w:r>
+    </w:p>
+    <w:p>
+      <w:pPr>
+        <w:pStyle w:val="codeparagraph"/>
+      </w:pPr>
+      <w:r>
+        <w:t>{</w:t>
+      </w:r>
+    </w:p>
+    <w:p>
+      <w:pPr>
+        <w:pStyle w:val="codeparagraph"/>
+      </w:pPr>
+      <w:r>
+        <w:t xml:space="preserve">  var result = new RatingResult();</w:t>
+      </w:r>
+    </w:p>
+    <w:p>
+      <w:pPr>
+        <w:pStyle w:val="codeparagraph"/>
+      </w:pPr>
+      <w:r>
+        <w:t xml:space="preserve">  result.Rating = 4;</w:t>
+      </w:r>
+    </w:p>
+    <w:p>
+      <w:pPr>
+        <w:pStyle w:val="codeparagraph"/>
+      </w:pPr>
+      <w:r>
+        <w:t xml:space="preserve">  return result;</w:t>
+      </w:r>
+    </w:p>
+    <w:p>
+      <w:pPr>
+        <w:pStyle w:val="codeparagraph"/>
+      </w:pPr>
+      <w:r>
+        <w:t>}</w:t>
+      </w:r>
+    </w:p>
+    <w:p>
+      <w:r>
+        <w:t>This seems a bit silly because the thing we’re testing clearly doesn’t do what it should do, it’s returning a hard-coded value, but we still have a valid test, so we can now start refactoring the code being tested, and we can use the test to check that the refactoring hasn’t broken anything.</w:t>
+      </w:r>
+    </w:p>
+    <w:p>
+      <w:r>
+        <w:rPr>
+          <w:noProof/>
+          <w:lang w:eastAsia="en-GB"/>
+        </w:rPr>
+        <w:drawing>
+          <wp:inline distT="0" distB="0" distL="0" distR="0" wp14:anchorId="33B47A56" wp14:editId="2DC60FAF">
+            <wp:extent cx="3971925" cy="2686050"/>
+            <wp:effectExtent l="0" t="0" r="9525" b="0"/>
+            <wp:docPr id="17" name="Picture 17"/>
+            <wp:cNvGraphicFramePr>
+              <a:graphicFrameLocks xmlns:a="http://schemas.openxmlformats.org/drawingml/2006/main" noChangeAspect="1"/>
+            </wp:cNvGraphicFramePr>
+            <a:graphic xmlns:a="http://schemas.openxmlformats.org/drawingml/2006/main">
+              <a:graphicData uri="http://schemas.openxmlformats.org/drawingml/2006/picture">
+                <pic:pic xmlns:pic="http://schemas.openxmlformats.org/drawingml/2006/picture">
+                  <pic:nvPicPr>
+                    <pic:cNvPr id="0" name="Picture 10"/>
+                    <pic:cNvPicPr>
+                      <a:picLocks noChangeAspect="1" noChangeArrowheads="1"/>
+                    </pic:cNvPicPr>
+                  </pic:nvPicPr>
+                  <pic:blipFill>
+                    <a:blip r:embed="rId36">
+                      <a:extLst>
+                        <a:ext uri="{28A0092B-C50C-407E-A947-70E740481C1C}">
+                          <a14:useLocalDpi xmlns:a14="http://schemas.microsoft.com/office/drawing/2010/main" val="0"/>
+                        </a:ext>
+                      </a:extLst>
+                    </a:blip>
+                    <a:srcRect/>
+                    <a:stretch>
+                      <a:fillRect/>
+                    </a:stretch>
+                  </pic:blipFill>
+                  <pic:spPr bwMode="auto">
+                    <a:xfrm>
+                      <a:off x="0" y="0"/>
+                      <a:ext cx="3971925" cy="2686050"/>
+                    </a:xfrm>
+                    <a:prstGeom prst="rect">
+                      <a:avLst/>
+                    </a:prstGeom>
+                    <a:noFill/>
+                    <a:ln>
+                      <a:noFill/>
+                    </a:ln>
+                  </pic:spPr>
+                </pic:pic>
+              </a:graphicData>
+            </a:graphic>
+          </wp:inline>
+        </w:drawing>
+      </w:r>
+    </w:p>
+    <w:p>
+      <w:pPr>
+        <w:pStyle w:val="Heading3"/>
+      </w:pPr>
+      <w:r>
+        <w:t>Test Driven Design</w:t>
+      </w:r>
+    </w:p>
+    <w:p>
+      <w:pPr>
+        <w:pStyle w:val="Heading4"/>
+      </w:pPr>
+      <w:r>
+        <w:t>A second test method</w:t>
+      </w:r>
+    </w:p>
+    <w:p>
+      <w:r>
+        <w:rPr>
+          <w:noProof/>
+          <w:lang w:eastAsia="en-GB"/>
+        </w:rPr>
+        <w:drawing>
+          <wp:inline distT="0" distB="0" distL="0" distR="0" wp14:anchorId="22546945" wp14:editId="1B57347D">
+            <wp:extent cx="3124200" cy="1590675"/>
+            <wp:effectExtent l="0" t="0" r="0" b="9525"/>
+            <wp:docPr id="18" name="Picture 18"/>
+            <wp:cNvGraphicFramePr>
+              <a:graphicFrameLocks xmlns:a="http://schemas.openxmlformats.org/drawingml/2006/main" noChangeAspect="1"/>
+            </wp:cNvGraphicFramePr>
+            <a:graphic xmlns:a="http://schemas.openxmlformats.org/drawingml/2006/main">
+              <a:graphicData uri="http://schemas.openxmlformats.org/drawingml/2006/picture">
+                <pic:pic xmlns:pic="http://schemas.openxmlformats.org/drawingml/2006/picture">
+                  <pic:nvPicPr>
+                    <pic:cNvPr id="0" name="Picture 11"/>
+                    <pic:cNvPicPr>
+                      <a:picLocks noChangeAspect="1" noChangeArrowheads="1"/>
+                    </pic:cNvPicPr>
+                  </pic:nvPicPr>
+                  <pic:blipFill>
+                    <a:blip r:embed="rId37">
+                      <a:extLst>
+                        <a:ext uri="{28A0092B-C50C-407E-A947-70E740481C1C}">
+                          <a14:useLocalDpi xmlns:a14="http://schemas.microsoft.com/office/drawing/2010/main" val="0"/>
+                        </a:ext>
+                      </a:extLst>
+                    </a:blip>
+                    <a:srcRect/>
+                    <a:stretch>
+                      <a:fillRect/>
+                    </a:stretch>
+                  </pic:blipFill>
+                  <pic:spPr bwMode="auto">
+                    <a:xfrm>
+                      <a:off x="0" y="0"/>
+                      <a:ext cx="3124200" cy="1590675"/>
+                    </a:xfrm>
+                    <a:prstGeom prst="rect">
+                      <a:avLst/>
+                    </a:prstGeom>
+                    <a:noFill/>
+                    <a:ln>
+                      <a:noFill/>
+                    </a:ln>
+                  </pic:spPr>
+                </pic:pic>
+              </a:graphicData>
+            </a:graphic>
+          </wp:inline>
+        </w:drawing>
+      </w:r>
+    </w:p>
+    <w:p>
+      <w:r>
+        <w:t>And a more sensible implementation of the ComputeRating class</w:t>
+      </w:r>
+    </w:p>
+    <w:p>
+      <w:r>
+        <w:rPr>
+          <w:noProof/>
+          <w:lang w:eastAsia="en-GB"/>
+        </w:rPr>
+        <w:drawing>
+          <wp:inline distT="0" distB="0" distL="0" distR="0" wp14:anchorId="7B8570A1" wp14:editId="493ECCCB">
+            <wp:extent cx="3571875" cy="752475"/>
+            <wp:effectExtent l="0" t="0" r="9525" b="9525"/>
+            <wp:docPr id="19" name="Picture 19"/>
+            <wp:cNvGraphicFramePr>
+              <a:graphicFrameLocks xmlns:a="http://schemas.openxmlformats.org/drawingml/2006/main" noChangeAspect="1"/>
+            </wp:cNvGraphicFramePr>
+            <a:graphic xmlns:a="http://schemas.openxmlformats.org/drawingml/2006/main">
+              <a:graphicData uri="http://schemas.openxmlformats.org/drawingml/2006/picture">
+                <pic:pic xmlns:pic="http://schemas.openxmlformats.org/drawingml/2006/picture">
+                  <pic:nvPicPr>
+                    <pic:cNvPr id="0" name="Picture 12"/>
+                    <pic:cNvPicPr>
+                      <a:picLocks noChangeAspect="1" noChangeArrowheads="1"/>
+                    </pic:cNvPicPr>
+                  </pic:nvPicPr>
+                  <pic:blipFill>
+                    <a:blip r:embed="rId38">
+                      <a:extLst>
+                        <a:ext uri="{28A0092B-C50C-407E-A947-70E740481C1C}">
+                          <a14:useLocalDpi xmlns:a14="http://schemas.microsoft.com/office/drawing/2010/main" val="0"/>
+                        </a:ext>
+                      </a:extLst>
+                    </a:blip>
+                    <a:srcRect/>
+                    <a:stretch>
+                      <a:fillRect/>
+                    </a:stretch>
+                  </pic:blipFill>
+                  <pic:spPr bwMode="auto">
+                    <a:xfrm>
+                      <a:off x="0" y="0"/>
+                      <a:ext cx="3571875" cy="752475"/>
+                    </a:xfrm>
+                    <a:prstGeom prst="rect">
+                      <a:avLst/>
+                    </a:prstGeom>
+                    <a:noFill/>
+                    <a:ln>
+                      <a:noFill/>
+                    </a:ln>
+                  </pic:spPr>
+                </pic:pic>
+              </a:graphicData>
+            </a:graphic>
+          </wp:inline>
+        </w:drawing>
+      </w:r>
+    </w:p>
+    <w:p>
+      <w:pPr>
+        <w:pStyle w:val="Heading4"/>
+      </w:pPr>
+      <w:r>
+        <w:t>Refactoring out common setup code</w:t>
+      </w:r>
+    </w:p>
+    <w:p>
+      <w:r>
+        <w:t>We’ve now got two passing tests, however there’s quite a lot of common setup code in both, so we refactor this into a separate private method, which is called from both test methods.</w:t>
+      </w:r>
+    </w:p>
+    <w:p>
+      <w:r>
+        <w:rPr>
+          <w:noProof/>
+          <w:lang w:eastAsia="en-GB"/>
+        </w:rPr>
+        <w:drawing>
+          <wp:inline distT="0" distB="0" distL="0" distR="0" wp14:anchorId="09436EC7" wp14:editId="7AFD7266">
+            <wp:extent cx="3524250" cy="1343025"/>
+            <wp:effectExtent l="0" t="0" r="0" b="9525"/>
+            <wp:docPr id="20" name="Picture 20"/>
+            <wp:cNvGraphicFramePr>
+              <a:graphicFrameLocks xmlns:a="http://schemas.openxmlformats.org/drawingml/2006/main" noChangeAspect="1"/>
+            </wp:cNvGraphicFramePr>
+            <a:graphic xmlns:a="http://schemas.openxmlformats.org/drawingml/2006/main">
+              <a:graphicData uri="http://schemas.openxmlformats.org/drawingml/2006/picture">
+                <pic:pic xmlns:pic="http://schemas.openxmlformats.org/drawingml/2006/picture">
+                  <pic:nvPicPr>
+                    <pic:cNvPr id="0" name="Picture 13"/>
+                    <pic:cNvPicPr>
+                      <a:picLocks noChangeAspect="1" noChangeArrowheads="1"/>
+                    </pic:cNvPicPr>
+                  </pic:nvPicPr>
+                  <pic:blipFill>
+                    <a:blip r:embed="rId39">
+                      <a:extLst>
+                        <a:ext uri="{28A0092B-C50C-407E-A947-70E740481C1C}">
+                          <a14:useLocalDpi xmlns:a14="http://schemas.microsoft.com/office/drawing/2010/main" val="0"/>
+                        </a:ext>
+                      </a:extLst>
+                    </a:blip>
+                    <a:srcRect/>
+                    <a:stretch>
+                      <a:fillRect/>
+                    </a:stretch>
+                  </pic:blipFill>
+                  <pic:spPr bwMode="auto">
+                    <a:xfrm>
+                      <a:off x="0" y="0"/>
+                      <a:ext cx="3524250" cy="1343025"/>
+                    </a:xfrm>
+                    <a:prstGeom prst="rect">
+                      <a:avLst/>
+                    </a:prstGeom>
+                    <a:noFill/>
+                    <a:ln>
+                      <a:noFill/>
+                    </a:ln>
+                  </pic:spPr>
+                </pic:pic>
+              </a:graphicData>
+            </a:graphic>
+          </wp:inline>
+        </w:drawing>
+      </w:r>
+    </w:p>
+    <w:p>
+      <w:pPr>
+        <w:pStyle w:val="Heading4"/>
+      </w:pPr>
+      <w:r>
+        <w:t>TDD of a second rating algorithm</w:t>
+      </w:r>
+    </w:p>
+    <w:p>
+      <w:r>
+        <w:t>We’ve implemented the first requirement, to calculate a rating just by averaging all the reviews, but we need to implement the second requirement, to calculate a rating by weighting the most recent n/2 reviews twice as much as the earlier reviews. We also need to bear in mind that there may be additional algorithms added in the future. So we start by writing a test method for the second rating algorithm.</w:t>
+      </w:r>
+    </w:p>
+    <w:p>
+      <w:r>
+        <w:rPr>
+          <w:noProof/>
+          <w:lang w:eastAsia="en-GB"/>
+        </w:rPr>
+        <w:drawing>
+          <wp:inline distT="0" distB="0" distL="0" distR="0" wp14:anchorId="681AB667" wp14:editId="63D4774A">
+            <wp:extent cx="2505075" cy="1219200"/>
+            <wp:effectExtent l="0" t="0" r="9525" b="0"/>
+            <wp:docPr id="21" name="Picture 21"/>
+            <wp:cNvGraphicFramePr>
+              <a:graphicFrameLocks xmlns:a="http://schemas.openxmlformats.org/drawingml/2006/main" noChangeAspect="1"/>
+            </wp:cNvGraphicFramePr>
+            <a:graphic xmlns:a="http://schemas.openxmlformats.org/drawingml/2006/main">
+              <a:graphicData uri="http://schemas.openxmlformats.org/drawingml/2006/picture">
+                <pic:pic xmlns:pic="http://schemas.openxmlformats.org/drawingml/2006/picture">
+                  <pic:nvPicPr>
+                    <pic:cNvPr id="0" name="Picture 14"/>
+                    <pic:cNvPicPr>
+                      <a:picLocks noChangeAspect="1" noChangeArrowheads="1"/>
+                    </pic:cNvPicPr>
+                  </pic:nvPicPr>
+                  <pic:blipFill>
+                    <a:blip r:embed="rId40">
+                      <a:extLst>
+                        <a:ext uri="{28A0092B-C50C-407E-A947-70E740481C1C}">
+                          <a14:useLocalDpi xmlns:a14="http://schemas.microsoft.com/office/drawing/2010/main" val="0"/>
+                        </a:ext>
+                      </a:extLst>
+                    </a:blip>
+                    <a:srcRect/>
+                    <a:stretch>
+                      <a:fillRect/>
+                    </a:stretch>
+                  </pic:blipFill>
+                  <pic:spPr bwMode="auto">
+                    <a:xfrm>
+                      <a:off x="0" y="0"/>
+                      <a:ext cx="2505075" cy="1219200"/>
+                    </a:xfrm>
+                    <a:prstGeom prst="rect">
+                      <a:avLst/>
+                    </a:prstGeom>
+                    <a:noFill/>
+                    <a:ln>
+                      <a:noFill/>
+                    </a:ln>
+                  </pic:spPr>
+                </pic:pic>
+              </a:graphicData>
+            </a:graphic>
+          </wp:inline>
+        </w:drawing>
+      </w:r>
+    </w:p>
+    <w:p>
+      <w:r>
+        <w:t>And then an implementation of the second rating algorithm.</w:t>
+      </w:r>
+    </w:p>
+    <w:p>
+      <w:r>
+        <w:rPr>
+          <w:noProof/>
+          <w:lang w:eastAsia="en-GB"/>
+        </w:rPr>
+        <w:drawing>
+          <wp:inline distT="0" distB="0" distL="0" distR="0" wp14:anchorId="68F144F8" wp14:editId="0AEFDE4D">
+            <wp:extent cx="3114675" cy="2847975"/>
+            <wp:effectExtent l="0" t="0" r="9525" b="9525"/>
+            <wp:docPr id="22" name="Picture 22"/>
+            <wp:cNvGraphicFramePr>
+              <a:graphicFrameLocks xmlns:a="http://schemas.openxmlformats.org/drawingml/2006/main" noChangeAspect="1"/>
+            </wp:cNvGraphicFramePr>
+            <a:graphic xmlns:a="http://schemas.openxmlformats.org/drawingml/2006/main">
+              <a:graphicData uri="http://schemas.openxmlformats.org/drawingml/2006/picture">
+                <pic:pic xmlns:pic="http://schemas.openxmlformats.org/drawingml/2006/picture">
+                  <pic:nvPicPr>
+                    <pic:cNvPr id="0" name="Picture 15"/>
+                    <pic:cNvPicPr>
+                      <a:picLocks noChangeAspect="1" noChangeArrowheads="1"/>
+                    </pic:cNvPicPr>
+                  </pic:nvPicPr>
+                  <pic:blipFill>
+                    <a:blip r:embed="rId41">
+                      <a:extLst>
+                        <a:ext uri="{28A0092B-C50C-407E-A947-70E740481C1C}">
+                          <a14:useLocalDpi xmlns:a14="http://schemas.microsoft.com/office/drawing/2010/main" val="0"/>
+                        </a:ext>
+                      </a:extLst>
+                    </a:blip>
+                    <a:srcRect/>
+                    <a:stretch>
+                      <a:fillRect/>
+                    </a:stretch>
+                  </pic:blipFill>
+                  <pic:spPr bwMode="auto">
+                    <a:xfrm>
+                      <a:off x="0" y="0"/>
+                      <a:ext cx="3114675" cy="2847975"/>
+                    </a:xfrm>
+                    <a:prstGeom prst="rect">
+                      <a:avLst/>
+                    </a:prstGeom>
+                    <a:noFill/>
+                    <a:ln>
+                      <a:noFill/>
+                    </a:ln>
+                  </pic:spPr>
+                </pic:pic>
+              </a:graphicData>
+            </a:graphic>
+          </wp:inline>
+        </w:drawing>
+      </w:r>
+    </w:p>
+    <w:p>
+      <w:r>
+        <w:t>At this point we start thinking about things such as the fact that the rating must be an integer, but the calculations can return a non-integer, so how should we convert that to an integer, i.e. should we always truncate, or when should we round up or down. If necessary this should prompt questions to the business to clarify those requirements, and then test methods can be written to ensure that the business logic does the correct thing in each of these scenarios.</w:t>
+      </w:r>
+    </w:p>
+    <w:p>
+      <w:pPr>
+        <w:pStyle w:val="Heading4"/>
+      </w:pPr>
+      <w:r>
+        <w:t>Refactoring to make future change easier</w:t>
+      </w:r>
+    </w:p>
+    <w:p>
+      <w:r>
+        <w:t>Rather than add a new rating method every time the business come up with a new algorithm, which could soon become difficult to manage, we can refactor things to make future additions easier. First we have a single rating method, with one of its parameters being the rating algorithm to use.</w:t>
+      </w:r>
+    </w:p>
+    <w:p>
+      <w:r>
+        <w:rPr>
+          <w:noProof/>
+          <w:lang w:eastAsia="en-GB"/>
+        </w:rPr>
+        <w:drawing>
+          <wp:inline distT="0" distB="0" distL="0" distR="0" wp14:anchorId="2F2FDB48" wp14:editId="59FC328B">
+            <wp:extent cx="3171825" cy="628650"/>
+            <wp:effectExtent l="0" t="0" r="9525" b="0"/>
+            <wp:docPr id="23" name="Picture 23"/>
+            <wp:cNvGraphicFramePr>
+              <a:graphicFrameLocks xmlns:a="http://schemas.openxmlformats.org/drawingml/2006/main" noChangeAspect="1"/>
+            </wp:cNvGraphicFramePr>
+            <a:graphic xmlns:a="http://schemas.openxmlformats.org/drawingml/2006/main">
+              <a:graphicData uri="http://schemas.openxmlformats.org/drawingml/2006/picture">
+                <pic:pic xmlns:pic="http://schemas.openxmlformats.org/drawingml/2006/picture">
+                  <pic:nvPicPr>
+                    <pic:cNvPr id="0" name="Picture 16"/>
+                    <pic:cNvPicPr>
+                      <a:picLocks noChangeAspect="1" noChangeArrowheads="1"/>
+                    </pic:cNvPicPr>
+                  </pic:nvPicPr>
+                  <pic:blipFill>
+                    <a:blip r:embed="rId42">
+                      <a:extLst>
+                        <a:ext uri="{28A0092B-C50C-407E-A947-70E740481C1C}">
+                          <a14:useLocalDpi xmlns:a14="http://schemas.microsoft.com/office/drawing/2010/main" val="0"/>
+                        </a:ext>
+                      </a:extLst>
+                    </a:blip>
+                    <a:srcRect/>
+                    <a:stretch>
+                      <a:fillRect/>
+                    </a:stretch>
+                  </pic:blipFill>
+                  <pic:spPr bwMode="auto">
+                    <a:xfrm>
+                      <a:off x="0" y="0"/>
+                      <a:ext cx="3171825" cy="628650"/>
+                    </a:xfrm>
+                    <a:prstGeom prst="rect">
+                      <a:avLst/>
+                    </a:prstGeom>
+                    <a:noFill/>
+                    <a:ln>
+                      <a:noFill/>
+                    </a:ln>
+                  </pic:spPr>
+                </pic:pic>
+              </a:graphicData>
+            </a:graphic>
+          </wp:inline>
+        </w:drawing>
+      </w:r>
+    </w:p>
+    <w:p>
+      <w:r>
+        <w:t xml:space="preserve">The </w:t>
+      </w:r>
+      <w:r>
+        <w:rPr>
+          <w:rStyle w:val="codeinline"/>
+        </w:rPr>
+        <w:t>IRatingAlgorithm</w:t>
+      </w:r>
+      <w:r>
+        <w:t xml:space="preserve"> interface looks like this</w:t>
+      </w:r>
+    </w:p>
+    <w:p>
+      <w:r>
+        <w:rPr>
+          <w:noProof/>
+          <w:lang w:eastAsia="en-GB"/>
+        </w:rPr>
+        <w:drawing>
+          <wp:inline distT="0" distB="0" distL="0" distR="0" wp14:anchorId="3B2BF316" wp14:editId="20195EBF">
+            <wp:extent cx="3048000" cy="504825"/>
+            <wp:effectExtent l="0" t="0" r="0" b="9525"/>
+            <wp:docPr id="24" name="Picture 24"/>
+            <wp:cNvGraphicFramePr>
+              <a:graphicFrameLocks xmlns:a="http://schemas.openxmlformats.org/drawingml/2006/main" noChangeAspect="1"/>
+            </wp:cNvGraphicFramePr>
+            <a:graphic xmlns:a="http://schemas.openxmlformats.org/drawingml/2006/main">
+              <a:graphicData uri="http://schemas.openxmlformats.org/drawingml/2006/picture">
+                <pic:pic xmlns:pic="http://schemas.openxmlformats.org/drawingml/2006/picture">
+                  <pic:nvPicPr>
+                    <pic:cNvPr id="0" name="Picture 17"/>
+                    <pic:cNvPicPr>
+                      <a:picLocks noChangeAspect="1" noChangeArrowheads="1"/>
+                    </pic:cNvPicPr>
+                  </pic:nvPicPr>
+                  <pic:blipFill>
+                    <a:blip r:embed="rId43">
+                      <a:extLst>
+                        <a:ext uri="{28A0092B-C50C-407E-A947-70E740481C1C}">
+                          <a14:useLocalDpi xmlns:a14="http://schemas.microsoft.com/office/drawing/2010/main" val="0"/>
+                        </a:ext>
+                      </a:extLst>
+                    </a:blip>
+                    <a:srcRect/>
+                    <a:stretch>
+                      <a:fillRect/>
+                    </a:stretch>
+                  </pic:blipFill>
+                  <pic:spPr bwMode="auto">
+                    <a:xfrm>
+                      <a:off x="0" y="0"/>
+                      <a:ext cx="3048000" cy="504825"/>
+                    </a:xfrm>
+                    <a:prstGeom prst="rect">
+                      <a:avLst/>
+                    </a:prstGeom>
+                    <a:noFill/>
+                    <a:ln>
+                      <a:noFill/>
+                    </a:ln>
+                  </pic:spPr>
+                </pic:pic>
+              </a:graphicData>
+            </a:graphic>
+          </wp:inline>
+        </w:drawing>
+      </w:r>
+    </w:p>
+    <w:p>
+      <w:r>
+        <w:t>And its two (so far) implementations</w:t>
+      </w:r>
+    </w:p>
+    <w:p>
+      <w:r>
+        <w:rPr>
+          <w:noProof/>
+          <w:lang w:eastAsia="en-GB"/>
+        </w:rPr>
+        <w:drawing>
+          <wp:inline distT="0" distB="0" distL="0" distR="0" wp14:anchorId="0854915E" wp14:editId="2F597DAB">
+            <wp:extent cx="3333750" cy="1085850"/>
+            <wp:effectExtent l="0" t="0" r="0" b="0"/>
+            <wp:docPr id="25" name="Picture 25"/>
+            <wp:cNvGraphicFramePr>
+              <a:graphicFrameLocks xmlns:a="http://schemas.openxmlformats.org/drawingml/2006/main" noChangeAspect="1"/>
+            </wp:cNvGraphicFramePr>
+            <a:graphic xmlns:a="http://schemas.openxmlformats.org/drawingml/2006/main">
+              <a:graphicData uri="http://schemas.openxmlformats.org/drawingml/2006/picture">
+                <pic:pic xmlns:pic="http://schemas.openxmlformats.org/drawingml/2006/picture">
+                  <pic:nvPicPr>
+                    <pic:cNvPr id="0" name="Picture 18"/>
+                    <pic:cNvPicPr>
+                      <a:picLocks noChangeAspect="1" noChangeArrowheads="1"/>
+                    </pic:cNvPicPr>
+                  </pic:nvPicPr>
+                  <pic:blipFill>
+                    <a:blip r:embed="rId44">
+                      <a:extLst>
+                        <a:ext uri="{28A0092B-C50C-407E-A947-70E740481C1C}">
+                          <a14:useLocalDpi xmlns:a14="http://schemas.microsoft.com/office/drawing/2010/main" val="0"/>
+                        </a:ext>
+                      </a:extLst>
+                    </a:blip>
+                    <a:srcRect/>
+                    <a:stretch>
+                      <a:fillRect/>
+                    </a:stretch>
+                  </pic:blipFill>
+                  <pic:spPr bwMode="auto">
+                    <a:xfrm>
+                      <a:off x="0" y="0"/>
+                      <a:ext cx="3333750" cy="1085850"/>
+                    </a:xfrm>
+                    <a:prstGeom prst="rect">
+                      <a:avLst/>
+                    </a:prstGeom>
+                    <a:noFill/>
+                    <a:ln>
+                      <a:noFill/>
+                    </a:ln>
+                  </pic:spPr>
+                </pic:pic>
+              </a:graphicData>
+            </a:graphic>
+          </wp:inline>
+        </w:drawing>
+      </w:r>
+    </w:p>
+    <w:p>
+      <w:r>
+        <w:rPr>
+          <w:noProof/>
+          <w:lang w:eastAsia="en-GB"/>
+        </w:rPr>
+        <w:drawing>
+          <wp:inline distT="0" distB="0" distL="0" distR="0" wp14:anchorId="1736DDA5" wp14:editId="2EE1B239">
+            <wp:extent cx="3352800" cy="3067050"/>
+            <wp:effectExtent l="0" t="0" r="0" b="0"/>
+            <wp:docPr id="26" name="Picture 26"/>
+            <wp:cNvGraphicFramePr>
+              <a:graphicFrameLocks xmlns:a="http://schemas.openxmlformats.org/drawingml/2006/main" noChangeAspect="1"/>
+            </wp:cNvGraphicFramePr>
+            <a:graphic xmlns:a="http://schemas.openxmlformats.org/drawingml/2006/main">
+              <a:graphicData uri="http://schemas.openxmlformats.org/drawingml/2006/picture">
+                <pic:pic xmlns:pic="http://schemas.openxmlformats.org/drawingml/2006/picture">
+                  <pic:nvPicPr>
+                    <pic:cNvPr id="0" name="Picture 19"/>
+                    <pic:cNvPicPr>
+                      <a:picLocks noChangeAspect="1" noChangeArrowheads="1"/>
+                    </pic:cNvPicPr>
+                  </pic:nvPicPr>
+                  <pic:blipFill>
+                    <a:blip r:embed="rId45">
+                      <a:extLst>
+                        <a:ext uri="{28A0092B-C50C-407E-A947-70E740481C1C}">
+                          <a14:useLocalDpi xmlns:a14="http://schemas.microsoft.com/office/drawing/2010/main" val="0"/>
+                        </a:ext>
+                      </a:extLst>
+                    </a:blip>
+                    <a:srcRect/>
+                    <a:stretch>
+                      <a:fillRect/>
+                    </a:stretch>
+                  </pic:blipFill>
+                  <pic:spPr bwMode="auto">
+                    <a:xfrm>
+                      <a:off x="0" y="0"/>
+                      <a:ext cx="3352800" cy="3067050"/>
+                    </a:xfrm>
+                    <a:prstGeom prst="rect">
+                      <a:avLst/>
+                    </a:prstGeom>
+                    <a:noFill/>
+                    <a:ln>
+                      <a:noFill/>
+                    </a:ln>
+                  </pic:spPr>
+                </pic:pic>
+              </a:graphicData>
+            </a:graphic>
+          </wp:inline>
+        </w:drawing>
+      </w:r>
+    </w:p>
+    <w:p>
+      <w:r>
+        <w:t>Now we add another test method to check whether the rater calculates the rating using the number of reviews it’s been told to use, creating a restaurant with 6 reviews but telling the rater to only use 3 of them.</w:t>
+      </w:r>
+    </w:p>
+    <w:p>
+      <w:r>
+        <w:rPr>
+          <w:noProof/>
+          <w:lang w:eastAsia="en-GB"/>
+        </w:rPr>
+        <w:drawing>
+          <wp:inline distT="0" distB="0" distL="0" distR="0" wp14:anchorId="237EFFCA" wp14:editId="5A279C02">
+            <wp:extent cx="3571875" cy="1238250"/>
+            <wp:effectExtent l="0" t="0" r="9525" b="0"/>
+            <wp:docPr id="27" name="Picture 27"/>
+            <wp:cNvGraphicFramePr>
+              <a:graphicFrameLocks xmlns:a="http://schemas.openxmlformats.org/drawingml/2006/main" noChangeAspect="1"/>
+            </wp:cNvGraphicFramePr>
+            <a:graphic xmlns:a="http://schemas.openxmlformats.org/drawingml/2006/main">
+              <a:graphicData uri="http://schemas.openxmlformats.org/drawingml/2006/picture">
+                <pic:pic xmlns:pic="http://schemas.openxmlformats.org/drawingml/2006/picture">
+                  <pic:nvPicPr>
+                    <pic:cNvPr id="0" name="Picture 20"/>
+                    <pic:cNvPicPr>
+                      <a:picLocks noChangeAspect="1" noChangeArrowheads="1"/>
+                    </pic:cNvPicPr>
+                  </pic:nvPicPr>
+                  <pic:blipFill>
+                    <a:blip r:embed="rId46">
+                      <a:extLst>
+                        <a:ext uri="{28A0092B-C50C-407E-A947-70E740481C1C}">
+                          <a14:useLocalDpi xmlns:a14="http://schemas.microsoft.com/office/drawing/2010/main" val="0"/>
+                        </a:ext>
+                      </a:extLst>
+                    </a:blip>
+                    <a:srcRect/>
+                    <a:stretch>
+                      <a:fillRect/>
+                    </a:stretch>
+                  </pic:blipFill>
+                  <pic:spPr bwMode="auto">
+                    <a:xfrm>
+                      <a:off x="0" y="0"/>
+                      <a:ext cx="3571875" cy="1238250"/>
+                    </a:xfrm>
+                    <a:prstGeom prst="rect">
+                      <a:avLst/>
+                    </a:prstGeom>
+                    <a:noFill/>
+                    <a:ln>
+                      <a:noFill/>
+                    </a:ln>
+                  </pic:spPr>
+                </pic:pic>
+              </a:graphicData>
+            </a:graphic>
+          </wp:inline>
+        </w:drawing>
+      </w:r>
+    </w:p>
+    <w:p>
+      <w:r>
+        <w:t xml:space="preserve">This test will fail because the </w:t>
+      </w:r>
+      <w:r>
+        <w:rPr>
+          <w:rStyle w:val="codeinline"/>
+        </w:rPr>
+        <w:t>RestaurantRater</w:t>
+      </w:r>
+      <w:r>
+        <w:t xml:space="preserve"> uses all the restaurant’s ratings. We can fix this by filtering the reviews in the </w:t>
+      </w:r>
+      <w:r>
+        <w:rPr>
+          <w:rStyle w:val="codeinline"/>
+        </w:rPr>
+        <w:t>ComputeResult</w:t>
+      </w:r>
+      <w:r>
+        <w:t xml:space="preserve"> method.</w:t>
+      </w:r>
+    </w:p>
+    <w:p>
+      <w:r>
+        <w:rPr>
+          <w:noProof/>
+          <w:lang w:eastAsia="en-GB"/>
+        </w:rPr>
+        <w:drawing>
+          <wp:inline distT="0" distB="0" distL="0" distR="0" wp14:anchorId="3C98D856" wp14:editId="4EB02C64">
+            <wp:extent cx="3762375" cy="876300"/>
+            <wp:effectExtent l="0" t="0" r="9525" b="0"/>
+            <wp:docPr id="29" name="Picture 29"/>
+            <wp:cNvGraphicFramePr>
+              <a:graphicFrameLocks xmlns:a="http://schemas.openxmlformats.org/drawingml/2006/main" noChangeAspect="1"/>
+            </wp:cNvGraphicFramePr>
+            <a:graphic xmlns:a="http://schemas.openxmlformats.org/drawingml/2006/main">
+              <a:graphicData uri="http://schemas.openxmlformats.org/drawingml/2006/picture">
+                <pic:pic xmlns:pic="http://schemas.openxmlformats.org/drawingml/2006/picture">
+                  <pic:nvPicPr>
+                    <pic:cNvPr id="0" name="Picture 22"/>
+                    <pic:cNvPicPr>
+                      <a:picLocks noChangeAspect="1" noChangeArrowheads="1"/>
+                    </pic:cNvPicPr>
+                  </pic:nvPicPr>
+                  <pic:blipFill>
+                    <a:blip r:embed="rId47">
+                      <a:extLst>
+                        <a:ext uri="{28A0092B-C50C-407E-A947-70E740481C1C}">
+                          <a14:useLocalDpi xmlns:a14="http://schemas.microsoft.com/office/drawing/2010/main" val="0"/>
+                        </a:ext>
+                      </a:extLst>
+                    </a:blip>
+                    <a:srcRect/>
+                    <a:stretch>
+                      <a:fillRect/>
+                    </a:stretch>
+                  </pic:blipFill>
+                  <pic:spPr bwMode="auto">
+                    <a:xfrm>
+                      <a:off x="0" y="0"/>
+                      <a:ext cx="3762375" cy="876300"/>
+                    </a:xfrm>
+                    <a:prstGeom prst="rect">
+                      <a:avLst/>
+                    </a:prstGeom>
+                    <a:noFill/>
+                    <a:ln>
+                      <a:noFill/>
+                    </a:ln>
+                  </pic:spPr>
+                </pic:pic>
+              </a:graphicData>
+            </a:graphic>
+          </wp:inline>
+        </w:drawing>
+      </w:r>
+    </w:p>
+    <w:p>
+      <w:r>
+        <w:t>This means that restricting the number of ratings to take into account is handled all in one place, so each individual algorithm doesn’t need to do it.</w:t>
+      </w:r>
+    </w:p>
+    <w:p>
+      <w:pPr>
+        <w:pStyle w:val="Heading3"/>
+      </w:pPr>
+      <w:bookmarkStart w:id="1" w:name="_Home_controller_tests"/>
       <w:bookmarkEnd w:id="1"/>
       <w:r>
-        <w:t>Unit testing with ASP.net MVC 4</w:t>
-      </w:r>
-    </w:p>
-    <w:p/>
+        <w:t>Home controller tests</w:t>
+      </w:r>
+    </w:p>
+    <w:p>
+      <w:r>
+        <w:t>To unit test a MVC application it’s best to write tests for the controllers, and you need to think about isolating the controllers from any infrastructure they use (e.g. databases).</w:t>
+      </w:r>
+      <w:r>
+        <w:t xml:space="preserve"> You want the tests to run predictably, which means if your controllers are dependent on infrastructure then your setup code needs to put that infrastructure into a known state before each test, which can become unmanageable.</w:t>
+      </w:r>
+    </w:p>
+    <w:p>
+      <w:pPr>
+        <w:pStyle w:val="Heading4"/>
+      </w:pPr>
+      <w:r>
+        <w:t>Isolating controllers from a database</w:t>
+      </w:r>
+    </w:p>
+    <w:p>
+      <w:r>
+        <w:t>Rather than the controllers interacting with a database directly, they should interact with an interface representing all the logical operations which can be performed on the database, and the actual data access class will implement this interface.</w:t>
+      </w:r>
+    </w:p>
+    <w:p>
+      <w:r>
+        <w:rPr>
+          <w:noProof/>
+          <w:lang w:eastAsia="en-GB"/>
+        </w:rPr>
+        <w:drawing>
+          <wp:inline distT="0" distB="0" distL="0" distR="0">
+            <wp:extent cx="4286250" cy="3676650"/>
+            <wp:effectExtent l="0" t="0" r="0" b="0"/>
+            <wp:docPr id="30" name="Picture 30"/>
+            <wp:cNvGraphicFramePr>
+              <a:graphicFrameLocks xmlns:a="http://schemas.openxmlformats.org/drawingml/2006/main" noChangeAspect="1"/>
+            </wp:cNvGraphicFramePr>
+            <a:graphic xmlns:a="http://schemas.openxmlformats.org/drawingml/2006/main">
+              <a:graphicData uri="http://schemas.openxmlformats.org/drawingml/2006/picture">
+                <pic:pic xmlns:pic="http://schemas.openxmlformats.org/drawingml/2006/picture">
+                  <pic:nvPicPr>
+                    <pic:cNvPr id="0" name="Picture 23"/>
+                    <pic:cNvPicPr>
+                      <a:picLocks noChangeAspect="1" noChangeArrowheads="1"/>
+                    </pic:cNvPicPr>
+                  </pic:nvPicPr>
+                  <pic:blipFill>
+                    <a:blip r:embed="rId48">
+                      <a:extLst>
+                        <a:ext uri="{28A0092B-C50C-407E-A947-70E740481C1C}">
+                          <a14:useLocalDpi xmlns:a14="http://schemas.microsoft.com/office/drawing/2010/main" val="0"/>
+                        </a:ext>
+                      </a:extLst>
+                    </a:blip>
+                    <a:srcRect/>
+                    <a:stretch>
+                      <a:fillRect/>
+                    </a:stretch>
+                  </pic:blipFill>
+                  <pic:spPr bwMode="auto">
+                    <a:xfrm>
+                      <a:off x="0" y="0"/>
+                      <a:ext cx="4286250" cy="3676650"/>
+                    </a:xfrm>
+                    <a:prstGeom prst="rect">
+                      <a:avLst/>
+                    </a:prstGeom>
+                    <a:noFill/>
+                    <a:ln>
+                      <a:noFill/>
+                    </a:ln>
+                  </pic:spPr>
+                </pic:pic>
+              </a:graphicData>
+            </a:graphic>
+          </wp:inline>
+        </w:drawing>
+      </w:r>
+    </w:p>
+    <w:p>
+      <w:r>
+        <w:t>The controller needs to work with the interface rather than the concrete implementation.</w:t>
+      </w:r>
+    </w:p>
+    <w:p>
+      <w:r>
+        <w:rPr>
+          <w:noProof/>
+          <w:lang w:eastAsia="en-GB"/>
+        </w:rPr>
+        <w:drawing>
+          <wp:inline distT="0" distB="0" distL="0" distR="0">
+            <wp:extent cx="3171825" cy="2152650"/>
+            <wp:effectExtent l="0" t="0" r="9525" b="0"/>
+            <wp:docPr id="31" name="Picture 31"/>
+            <wp:cNvGraphicFramePr>
+              <a:graphicFrameLocks xmlns:a="http://schemas.openxmlformats.org/drawingml/2006/main" noChangeAspect="1"/>
+            </wp:cNvGraphicFramePr>
+            <a:graphic xmlns:a="http://schemas.openxmlformats.org/drawingml/2006/main">
+              <a:graphicData uri="http://schemas.openxmlformats.org/drawingml/2006/picture">
+                <pic:pic xmlns:pic="http://schemas.openxmlformats.org/drawingml/2006/picture">
+                  <pic:nvPicPr>
+                    <pic:cNvPr id="0" name="Picture 24"/>
+                    <pic:cNvPicPr>
+                      <a:picLocks noChangeAspect="1" noChangeArrowheads="1"/>
+                    </pic:cNvPicPr>
+                  </pic:nvPicPr>
+                  <pic:blipFill>
+                    <a:blip r:embed="rId49">
+                      <a:extLst>
+                        <a:ext uri="{28A0092B-C50C-407E-A947-70E740481C1C}">
+                          <a14:useLocalDpi xmlns:a14="http://schemas.microsoft.com/office/drawing/2010/main" val="0"/>
+                        </a:ext>
+                      </a:extLst>
+                    </a:blip>
+                    <a:srcRect/>
+                    <a:stretch>
+                      <a:fillRect/>
+                    </a:stretch>
+                  </pic:blipFill>
+                  <pic:spPr bwMode="auto">
+                    <a:xfrm>
+                      <a:off x="0" y="0"/>
+                      <a:ext cx="3171825" cy="2152650"/>
+                    </a:xfrm>
+                    <a:prstGeom prst="rect">
+                      <a:avLst/>
+                    </a:prstGeom>
+                    <a:noFill/>
+                    <a:ln>
+                      <a:noFill/>
+                    </a:ln>
+                  </pic:spPr>
+                </pic:pic>
+              </a:graphicData>
+            </a:graphic>
+          </wp:inline>
+        </w:drawing>
+      </w:r>
+    </w:p>
+    <w:p>
+      <w:r>
+        <w:t>The second constructor is the one we’ll use in unit tests, to which we can pass a different implementation of IOdeToFoodDb, e.g. one which works with an in-memory set of data rather than a database.</w:t>
+      </w:r>
+    </w:p>
+    <w:p>
+      <w:r>
+        <w:rPr>
+          <w:noProof/>
+          <w:lang w:eastAsia="en-GB"/>
+        </w:rPr>
+        <w:drawing>
+          <wp:inline distT="0" distB="0" distL="0" distR="0">
+            <wp:extent cx="5343525" cy="2686050"/>
+            <wp:effectExtent l="0" t="0" r="9525" b="0"/>
+            <wp:docPr id="32" name="Picture 32"/>
+            <wp:cNvGraphicFramePr>
+              <a:graphicFrameLocks xmlns:a="http://schemas.openxmlformats.org/drawingml/2006/main" noChangeAspect="1"/>
+            </wp:cNvGraphicFramePr>
+            <a:graphic xmlns:a="http://schemas.openxmlformats.org/drawingml/2006/main">
+              <a:graphicData uri="http://schemas.openxmlformats.org/drawingml/2006/picture">
+                <pic:pic xmlns:pic="http://schemas.openxmlformats.org/drawingml/2006/picture">
+                  <pic:nvPicPr>
+                    <pic:cNvPr id="0" name="Picture 25"/>
+                    <pic:cNvPicPr>
+                      <a:picLocks noChangeAspect="1" noChangeArrowheads="1"/>
+                    </pic:cNvPicPr>
+                  </pic:nvPicPr>
+                  <pic:blipFill>
+                    <a:blip r:embed="rId50">
+                      <a:extLst>
+                        <a:ext uri="{28A0092B-C50C-407E-A947-70E740481C1C}">
+                          <a14:useLocalDpi xmlns:a14="http://schemas.microsoft.com/office/drawing/2010/main" val="0"/>
+                        </a:ext>
+                      </a:extLst>
+                    </a:blip>
+                    <a:srcRect/>
+                    <a:stretch>
+                      <a:fillRect/>
+                    </a:stretch>
+                  </pic:blipFill>
+                  <pic:spPr bwMode="auto">
+                    <a:xfrm>
+                      <a:off x="0" y="0"/>
+                      <a:ext cx="5343525" cy="2686050"/>
+                    </a:xfrm>
+                    <a:prstGeom prst="rect">
+                      <a:avLst/>
+                    </a:prstGeom>
+                    <a:noFill/>
+                    <a:ln>
+                      <a:noFill/>
+                    </a:ln>
+                  </pic:spPr>
+                </pic:pic>
+              </a:graphicData>
+            </a:graphic>
+          </wp:inline>
+        </w:drawing>
+      </w:r>
+    </w:p>
+    <w:p>
+      <w:r>
+        <w:t>To minimise setup code, there’s another class which returns an initialised set of restaurants.</w:t>
+      </w:r>
+    </w:p>
+    <w:p>
+      <w:r>
+        <w:rPr>
+          <w:noProof/>
+          <w:lang w:eastAsia="en-GB"/>
+        </w:rPr>
+        <w:drawing>
+          <wp:inline distT="0" distB="0" distL="0" distR="0">
+            <wp:extent cx="4714875" cy="3295650"/>
+            <wp:effectExtent l="0" t="0" r="9525" b="0"/>
+            <wp:docPr id="33" name="Picture 33"/>
+            <wp:cNvGraphicFramePr>
+              <a:graphicFrameLocks xmlns:a="http://schemas.openxmlformats.org/drawingml/2006/main" noChangeAspect="1"/>
+            </wp:cNvGraphicFramePr>
+            <a:graphic xmlns:a="http://schemas.openxmlformats.org/drawingml/2006/main">
+              <a:graphicData uri="http://schemas.openxmlformats.org/drawingml/2006/picture">
+                <pic:pic xmlns:pic="http://schemas.openxmlformats.org/drawingml/2006/picture">
+                  <pic:nvPicPr>
+                    <pic:cNvPr id="0" name="Picture 26"/>
+                    <pic:cNvPicPr>
+                      <a:picLocks noChangeAspect="1" noChangeArrowheads="1"/>
+                    </pic:cNvPicPr>
+                  </pic:nvPicPr>
+                  <pic:blipFill>
+                    <a:blip r:embed="rId51">
+                      <a:extLst>
+                        <a:ext uri="{28A0092B-C50C-407E-A947-70E740481C1C}">
+                          <a14:useLocalDpi xmlns:a14="http://schemas.microsoft.com/office/drawing/2010/main" val="0"/>
+                        </a:ext>
+                      </a:extLst>
+                    </a:blip>
+                    <a:srcRect/>
+                    <a:stretch>
+                      <a:fillRect/>
+                    </a:stretch>
+                  </pic:blipFill>
+                  <pic:spPr bwMode="auto">
+                    <a:xfrm>
+                      <a:off x="0" y="0"/>
+                      <a:ext cx="4714875" cy="3295650"/>
+                    </a:xfrm>
+                    <a:prstGeom prst="rect">
+                      <a:avLst/>
+                    </a:prstGeom>
+                    <a:noFill/>
+                    <a:ln>
+                      <a:noFill/>
+                    </a:ln>
+                  </pic:spPr>
+                </pic:pic>
+              </a:graphicData>
+            </a:graphic>
+          </wp:inline>
+        </w:drawing>
+      </w:r>
+    </w:p>
+    <w:p>
+      <w:r>
+        <w:t>The setup code in a test method could then look something like</w:t>
+      </w:r>
+    </w:p>
+    <w:p>
+      <w:pPr>
+        <w:pStyle w:val="codeparagraph"/>
+      </w:pPr>
+      <w:r>
+        <w:t>[TestMethod]</w:t>
+      </w:r>
+    </w:p>
+    <w:p>
+      <w:pPr>
+        <w:pStyle w:val="codeparagraph"/>
+      </w:pPr>
+      <w:r>
+        <w:t>public void Index()</w:t>
+      </w:r>
+    </w:p>
+    <w:p>
+      <w:pPr>
+        <w:pStyle w:val="codeparagraph"/>
+      </w:pPr>
+      <w:r>
+        <w:t>{</w:t>
+      </w:r>
+    </w:p>
+    <w:p>
+      <w:pPr>
+        <w:pStyle w:val="codeparagraph"/>
+      </w:pPr>
+      <w:r>
+        <w:t xml:space="preserve">  var db = new FakeOdeToFoodDb();</w:t>
+      </w:r>
+    </w:p>
+    <w:p>
+      <w:pPr>
+        <w:pStyle w:val="codeparagraph"/>
+      </w:pPr>
+      <w:r>
+        <w:t xml:space="preserve">  db.AddSet(TestData.Restaurants);</w:t>
+      </w:r>
+    </w:p>
+    <w:p>
+      <w:pPr>
+        <w:pStyle w:val="codeparagraph"/>
+      </w:pPr>
+      <w:r>
+        <w:t xml:space="preserve">  HomeController controller = new HomeController(db);</w:t>
+      </w:r>
+    </w:p>
+    <w:p>
+      <w:pPr>
+        <w:pStyle w:val="codeparagraph"/>
+      </w:pPr>
+      <w:r>
+        <w:t xml:space="preserve">  // ...</w:t>
+      </w:r>
+    </w:p>
+    <w:p>
+      <w:pPr>
+        <w:pStyle w:val="codeparagraph"/>
+      </w:pPr>
+      <w:r>
+        <w:t>}</w:t>
+      </w:r>
+    </w:p>
+    <w:p>
+      <w:pPr>
+        <w:pStyle w:val="Heading4"/>
+      </w:pPr>
+      <w:r>
+        <w:t>Isolating controllers from HTTP requests</w:t>
+      </w:r>
+    </w:p>
+    <w:p>
+      <w:r>
+        <w:t xml:space="preserve">The test for this particular controller now fails because the </w:t>
+      </w:r>
+      <w:r>
+        <w:rPr>
+          <w:rStyle w:val="codeinline"/>
+        </w:rPr>
+        <w:t>Index</w:t>
+      </w:r>
+      <w:r>
+        <w:t xml:space="preserve"> action method tests the </w:t>
+      </w:r>
+      <w:r>
+        <w:rPr>
+          <w:rStyle w:val="codeinline"/>
+        </w:rPr>
+        <w:t>Request.IsAjaxRequest()</w:t>
+      </w:r>
+      <w:r>
+        <w:t xml:space="preserve"> method, and in the context of a unit test we have no HTTP request.</w:t>
+      </w:r>
+      <w:r>
+        <w:t xml:space="preserve"> To resolve this we need a </w:t>
+      </w:r>
+      <w:r>
+        <w:rPr>
+          <w:rStyle w:val="codeinline"/>
+        </w:rPr>
+        <w:t>FakeControllerContext</w:t>
+      </w:r>
+      <w:r>
+        <w:t xml:space="preserve"> class to give us something to use in place of the actual </w:t>
+      </w:r>
+      <w:r>
+        <w:rPr>
+          <w:rStyle w:val="codeinline"/>
+        </w:rPr>
+        <w:t>HttpContext</w:t>
+      </w:r>
+      <w:r>
+        <w:t>.</w:t>
+      </w:r>
+    </w:p>
+    <w:p>
+      <w:r>
+        <w:rPr>
+          <w:noProof/>
+          <w:lang w:eastAsia="en-GB"/>
+        </w:rPr>
+        <w:drawing>
+          <wp:inline distT="0" distB="0" distL="0" distR="0">
+            <wp:extent cx="4143375" cy="2590800"/>
+            <wp:effectExtent l="0" t="0" r="9525" b="0"/>
+            <wp:docPr id="34" name="Picture 34"/>
+            <wp:cNvGraphicFramePr>
+              <a:graphicFrameLocks xmlns:a="http://schemas.openxmlformats.org/drawingml/2006/main" noChangeAspect="1"/>
+            </wp:cNvGraphicFramePr>
+            <a:graphic xmlns:a="http://schemas.openxmlformats.org/drawingml/2006/main">
+              <a:graphicData uri="http://schemas.openxmlformats.org/drawingml/2006/picture">
+                <pic:pic xmlns:pic="http://schemas.openxmlformats.org/drawingml/2006/picture">
+                  <pic:nvPicPr>
+                    <pic:cNvPr id="0" name="Picture 27"/>
+                    <pic:cNvPicPr>
+                      <a:picLocks noChangeAspect="1" noChangeArrowheads="1"/>
+                    </pic:cNvPicPr>
+                  </pic:nvPicPr>
+                  <pic:blipFill>
+                    <a:blip r:embed="rId52">
+                      <a:extLst>
+                        <a:ext uri="{28A0092B-C50C-407E-A947-70E740481C1C}">
+                          <a14:useLocalDpi xmlns:a14="http://schemas.microsoft.com/office/drawing/2010/main" val="0"/>
+                        </a:ext>
+                      </a:extLst>
+                    </a:blip>
+                    <a:srcRect/>
+                    <a:stretch>
+                      <a:fillRect/>
+                    </a:stretch>
+                  </pic:blipFill>
+                  <pic:spPr bwMode="auto">
+                    <a:xfrm>
+                      <a:off x="0" y="0"/>
+                      <a:ext cx="4143375" cy="2590800"/>
+                    </a:xfrm>
+                    <a:prstGeom prst="rect">
+                      <a:avLst/>
+                    </a:prstGeom>
+                    <a:noFill/>
+                    <a:ln>
+                      <a:noFill/>
+                    </a:ln>
+                  </pic:spPr>
+                </pic:pic>
+              </a:graphicData>
+            </a:graphic>
+          </wp:inline>
+        </w:drawing>
+      </w:r>
+    </w:p>
+    <w:p>
+      <w:r>
+        <w:t xml:space="preserve">And a </w:t>
+      </w:r>
+      <w:r>
+        <w:rPr>
+          <w:rStyle w:val="codeinline"/>
+        </w:rPr>
+        <w:t>FakeHttpContext</w:t>
+      </w:r>
+      <w:r>
+        <w:t xml:space="preserve"> class</w:t>
+      </w:r>
+    </w:p>
+    <w:p>
+      <w:r>
+        <w:rPr>
+          <w:noProof/>
+          <w:lang w:eastAsia="en-GB"/>
+        </w:rPr>
+        <w:drawing>
+          <wp:inline distT="0" distB="0" distL="0" distR="0">
+            <wp:extent cx="3781425" cy="1990725"/>
+            <wp:effectExtent l="0" t="0" r="9525" b="9525"/>
+            <wp:docPr id="35" name="Picture 35"/>
+            <wp:cNvGraphicFramePr>
+              <a:graphicFrameLocks xmlns:a="http://schemas.openxmlformats.org/drawingml/2006/main" noChangeAspect="1"/>
+            </wp:cNvGraphicFramePr>
+            <a:graphic xmlns:a="http://schemas.openxmlformats.org/drawingml/2006/main">
+              <a:graphicData uri="http://schemas.openxmlformats.org/drawingml/2006/picture">
+                <pic:pic xmlns:pic="http://schemas.openxmlformats.org/drawingml/2006/picture">
+                  <pic:nvPicPr>
+                    <pic:cNvPr id="0" name="Picture 28"/>
+                    <pic:cNvPicPr>
+                      <a:picLocks noChangeAspect="1" noChangeArrowheads="1"/>
+                    </pic:cNvPicPr>
+                  </pic:nvPicPr>
+                  <pic:blipFill>
+                    <a:blip r:embed="rId53">
+                      <a:extLst>
+                        <a:ext uri="{28A0092B-C50C-407E-A947-70E740481C1C}">
+                          <a14:useLocalDpi xmlns:a14="http://schemas.microsoft.com/office/drawing/2010/main" val="0"/>
+                        </a:ext>
+                      </a:extLst>
+                    </a:blip>
+                    <a:srcRect/>
+                    <a:stretch>
+                      <a:fillRect/>
+                    </a:stretch>
+                  </pic:blipFill>
+                  <pic:spPr bwMode="auto">
+                    <a:xfrm>
+                      <a:off x="0" y="0"/>
+                      <a:ext cx="3781425" cy="1990725"/>
+                    </a:xfrm>
+                    <a:prstGeom prst="rect">
+                      <a:avLst/>
+                    </a:prstGeom>
+                    <a:noFill/>
+                    <a:ln>
+                      <a:noFill/>
+                    </a:ln>
+                  </pic:spPr>
+                </pic:pic>
+              </a:graphicData>
+            </a:graphic>
+          </wp:inline>
+        </w:drawing>
+      </w:r>
+    </w:p>
+    <w:p>
+      <w:r>
+        <w:t xml:space="preserve">And a </w:t>
+      </w:r>
+      <w:r>
+        <w:rPr>
+          <w:rStyle w:val="codeinline"/>
+        </w:rPr>
+        <w:t>FakeHttpRequst</w:t>
+      </w:r>
+      <w:r>
+        <w:t xml:space="preserve"> class</w:t>
+      </w:r>
+    </w:p>
+    <w:p>
+      <w:r>
+        <w:rPr>
+          <w:noProof/>
+          <w:lang w:eastAsia="en-GB"/>
+        </w:rPr>
+        <w:drawing>
+          <wp:inline distT="0" distB="0" distL="0" distR="0">
+            <wp:extent cx="3409950" cy="2981325"/>
+            <wp:effectExtent l="0" t="0" r="0" b="9525"/>
+            <wp:docPr id="36" name="Picture 36"/>
+            <wp:cNvGraphicFramePr>
+              <a:graphicFrameLocks xmlns:a="http://schemas.openxmlformats.org/drawingml/2006/main" noChangeAspect="1"/>
+            </wp:cNvGraphicFramePr>
+            <a:graphic xmlns:a="http://schemas.openxmlformats.org/drawingml/2006/main">
+              <a:graphicData uri="http://schemas.openxmlformats.org/drawingml/2006/picture">
+                <pic:pic xmlns:pic="http://schemas.openxmlformats.org/drawingml/2006/picture">
+                  <pic:nvPicPr>
+                    <pic:cNvPr id="0" name="Picture 29"/>
+                    <pic:cNvPicPr>
+                      <a:picLocks noChangeAspect="1" noChangeArrowheads="1"/>
+                    </pic:cNvPicPr>
+                  </pic:nvPicPr>
+                  <pic:blipFill>
+                    <a:blip r:embed="rId54">
+                      <a:extLst>
+                        <a:ext uri="{28A0092B-C50C-407E-A947-70E740481C1C}">
+                          <a14:useLocalDpi xmlns:a14="http://schemas.microsoft.com/office/drawing/2010/main" val="0"/>
+                        </a:ext>
+                      </a:extLst>
+                    </a:blip>
+                    <a:srcRect/>
+                    <a:stretch>
+                      <a:fillRect/>
+                    </a:stretch>
+                  </pic:blipFill>
+                  <pic:spPr bwMode="auto">
+                    <a:xfrm>
+                      <a:off x="0" y="0"/>
+                      <a:ext cx="3409950" cy="2981325"/>
+                    </a:xfrm>
+                    <a:prstGeom prst="rect">
+                      <a:avLst/>
+                    </a:prstGeom>
+                    <a:noFill/>
+                    <a:ln>
+                      <a:noFill/>
+                    </a:ln>
+                  </pic:spPr>
+                </pic:pic>
+              </a:graphicData>
+            </a:graphic>
+          </wp:inline>
+        </w:drawing>
+      </w:r>
+    </w:p>
+    <w:p>
+      <w:r>
+        <w:t xml:space="preserve">The test method can now set the controller’s </w:t>
+      </w:r>
+      <w:r>
+        <w:rPr>
+          <w:rStyle w:val="codeinline"/>
+        </w:rPr>
+        <w:t>ControllerContext</w:t>
+      </w:r>
+      <w:r>
+        <w:t xml:space="preserve"> to a </w:t>
+      </w:r>
+      <w:r>
+        <w:rPr>
+          <w:rStyle w:val="codeinline"/>
+        </w:rPr>
+        <w:t>FakeControllerContext</w:t>
+      </w:r>
+      <w:r>
+        <w:t>.</w:t>
+      </w:r>
+    </w:p>
+    <w:p>
+      <w:r>
+        <w:rPr>
+          <w:noProof/>
+          <w:lang w:eastAsia="en-GB"/>
+        </w:rPr>
+        <w:drawing>
+          <wp:inline distT="0" distB="0" distL="0" distR="0">
+            <wp:extent cx="3276600" cy="1009650"/>
+            <wp:effectExtent l="0" t="0" r="0" b="0"/>
+            <wp:docPr id="37" name="Picture 37"/>
+            <wp:cNvGraphicFramePr>
+              <a:graphicFrameLocks xmlns:a="http://schemas.openxmlformats.org/drawingml/2006/main" noChangeAspect="1"/>
+            </wp:cNvGraphicFramePr>
+            <a:graphic xmlns:a="http://schemas.openxmlformats.org/drawingml/2006/main">
+              <a:graphicData uri="http://schemas.openxmlformats.org/drawingml/2006/picture">
+                <pic:pic xmlns:pic="http://schemas.openxmlformats.org/drawingml/2006/picture">
+                  <pic:nvPicPr>
+                    <pic:cNvPr id="0" name="Picture 30"/>
+                    <pic:cNvPicPr>
+                      <a:picLocks noChangeAspect="1" noChangeArrowheads="1"/>
+                    </pic:cNvPicPr>
+                  </pic:nvPicPr>
+                  <pic:blipFill>
+                    <a:blip r:embed="rId55">
+                      <a:extLst>
+                        <a:ext uri="{28A0092B-C50C-407E-A947-70E740481C1C}">
+                          <a14:useLocalDpi xmlns:a14="http://schemas.microsoft.com/office/drawing/2010/main" val="0"/>
+                        </a:ext>
+                      </a:extLst>
+                    </a:blip>
+                    <a:srcRect/>
+                    <a:stretch>
+                      <a:fillRect/>
+                    </a:stretch>
+                  </pic:blipFill>
+                  <pic:spPr bwMode="auto">
+                    <a:xfrm>
+                      <a:off x="0" y="0"/>
+                      <a:ext cx="3276600" cy="1009650"/>
+                    </a:xfrm>
+                    <a:prstGeom prst="rect">
+                      <a:avLst/>
+                    </a:prstGeom>
+                    <a:noFill/>
+                    <a:ln>
+                      <a:noFill/>
+                    </a:ln>
+                  </pic:spPr>
+                </pic:pic>
+              </a:graphicData>
+            </a:graphic>
+          </wp:inline>
+        </w:drawing>
+      </w:r>
+    </w:p>
+    <w:p>
+      <w:r>
+        <w:t xml:space="preserve">The test still fails, but now it’s failing in the </w:t>
+      </w:r>
+      <w:r>
+        <w:rPr>
+          <w:rStyle w:val="codeinline"/>
+        </w:rPr>
+        <w:t>Assert</w:t>
+      </w:r>
+      <w:r>
+        <w:t xml:space="preserve"> call because we’ve changed the view which is returned, but haven’t changed what the </w:t>
+      </w:r>
+      <w:r>
+        <w:rPr>
+          <w:rStyle w:val="codeinline"/>
+        </w:rPr>
+        <w:t>Assert</w:t>
+      </w:r>
+      <w:r>
+        <w:t xml:space="preserve"> is testing for.</w:t>
+      </w:r>
+      <w:r>
+        <w:t xml:space="preserve"> In the case of the HomeController’s Index method we’re expecting it to display 10 restaurants out of the 1000 in the fake database, so we could assign the return value of the action method to a variable, cast its Model property to its actual runtime type, and assert that the model’s Count() property is 10.</w:t>
+      </w:r>
+    </w:p>
+    <w:p>
+      <w:pPr>
+        <w:pStyle w:val="Heading3"/>
+      </w:pPr>
+      <w:r>
+        <w:t>Create action tests</w:t>
+      </w:r>
+    </w:p>
+    <w:p>
+      <w:r>
+        <w:t>To test an action method which creates something in the database, we want two test methods, one to test that a record is added when the model is valid, and one to test that nothing is added when the model is invalid.</w:t>
+      </w:r>
+    </w:p>
+    <w:p>
+      <w:r>
+        <w:rPr>
+          <w:noProof/>
+          <w:lang w:eastAsia="en-GB"/>
+        </w:rPr>
+        <w:drawing>
+          <wp:inline distT="0" distB="0" distL="0" distR="0">
+            <wp:extent cx="3048000" cy="2724150"/>
+            <wp:effectExtent l="0" t="0" r="0" b="0"/>
+            <wp:docPr id="38" name="Picture 38"/>
+            <wp:cNvGraphicFramePr>
+              <a:graphicFrameLocks xmlns:a="http://schemas.openxmlformats.org/drawingml/2006/main" noChangeAspect="1"/>
+            </wp:cNvGraphicFramePr>
+            <a:graphic xmlns:a="http://schemas.openxmlformats.org/drawingml/2006/main">
+              <a:graphicData uri="http://schemas.openxmlformats.org/drawingml/2006/picture">
+                <pic:pic xmlns:pic="http://schemas.openxmlformats.org/drawingml/2006/picture">
+                  <pic:nvPicPr>
+                    <pic:cNvPr id="0" name="Picture 31"/>
+                    <pic:cNvPicPr>
+                      <a:picLocks noChangeAspect="1" noChangeArrowheads="1"/>
+                    </pic:cNvPicPr>
+                  </pic:nvPicPr>
+                  <pic:blipFill>
+                    <a:blip r:embed="rId56">
+                      <a:extLst>
+                        <a:ext uri="{28A0092B-C50C-407E-A947-70E740481C1C}">
+                          <a14:useLocalDpi xmlns:a14="http://schemas.microsoft.com/office/drawing/2010/main" val="0"/>
+                        </a:ext>
+                      </a:extLst>
+                    </a:blip>
+                    <a:srcRect/>
+                    <a:stretch>
+                      <a:fillRect/>
+                    </a:stretch>
+                  </pic:blipFill>
+                  <pic:spPr bwMode="auto">
+                    <a:xfrm>
+                      <a:off x="0" y="0"/>
+                      <a:ext cx="3048000" cy="2724150"/>
+                    </a:xfrm>
+                    <a:prstGeom prst="rect">
+                      <a:avLst/>
+                    </a:prstGeom>
+                    <a:noFill/>
+                    <a:ln>
+                      <a:noFill/>
+                    </a:ln>
+                  </pic:spPr>
+                </pic:pic>
+              </a:graphicData>
+            </a:graphic>
+          </wp:inline>
+        </w:drawing>
+      </w:r>
+    </w:p>
+    <w:p>
+      <w:r>
+        <w:t>These show how a fake should make things easier to test, e.g. by exposing as properties the number of records added and whether or not changes have been saved. In order to do this, the data store interface has some new properties.</w:t>
+      </w:r>
+    </w:p>
+    <w:p>
+      <w:pPr>
+        <w:pStyle w:val="Heading4"/>
+      </w:pPr>
+      <w:r>
+        <w:t>Updated data store interface</w:t>
+      </w:r>
+    </w:p>
+    <w:p>
+      <w:r>
+        <w:rPr>
+          <w:noProof/>
+          <w:lang w:eastAsia="en-GB"/>
+        </w:rPr>
+        <w:drawing>
+          <wp:inline distT="0" distB="0" distL="0" distR="0">
+            <wp:extent cx="3581400" cy="1438275"/>
+            <wp:effectExtent l="0" t="0" r="0" b="9525"/>
+            <wp:docPr id="39" name="Picture 39"/>
+            <wp:cNvGraphicFramePr>
+              <a:graphicFrameLocks xmlns:a="http://schemas.openxmlformats.org/drawingml/2006/main" noChangeAspect="1"/>
+            </wp:cNvGraphicFramePr>
+            <a:graphic xmlns:a="http://schemas.openxmlformats.org/drawingml/2006/main">
+              <a:graphicData uri="http://schemas.openxmlformats.org/drawingml/2006/picture">
+                <pic:pic xmlns:pic="http://schemas.openxmlformats.org/drawingml/2006/picture">
+                  <pic:nvPicPr>
+                    <pic:cNvPr id="0" name="Picture 32"/>
+                    <pic:cNvPicPr>
+                      <a:picLocks noChangeAspect="1" noChangeArrowheads="1"/>
+                    </pic:cNvPicPr>
+                  </pic:nvPicPr>
+                  <pic:blipFill>
+                    <a:blip r:embed="rId57">
+                      <a:extLst>
+                        <a:ext uri="{28A0092B-C50C-407E-A947-70E740481C1C}">
+                          <a14:useLocalDpi xmlns:a14="http://schemas.microsoft.com/office/drawing/2010/main" val="0"/>
+                        </a:ext>
+                      </a:extLst>
+                    </a:blip>
+                    <a:srcRect/>
+                    <a:stretch>
+                      <a:fillRect/>
+                    </a:stretch>
+                  </pic:blipFill>
+                  <pic:spPr bwMode="auto">
+                    <a:xfrm>
+                      <a:off x="0" y="0"/>
+                      <a:ext cx="3581400" cy="1438275"/>
+                    </a:xfrm>
+                    <a:prstGeom prst="rect">
+                      <a:avLst/>
+                    </a:prstGeom>
+                    <a:noFill/>
+                    <a:ln>
+                      <a:noFill/>
+                    </a:ln>
+                  </pic:spPr>
+                </pic:pic>
+              </a:graphicData>
+            </a:graphic>
+          </wp:inline>
+        </w:drawing>
+      </w:r>
+    </w:p>
+    <w:p>
+      <w:pPr>
+        <w:pStyle w:val="Heading4"/>
+      </w:pPr>
+      <w:r>
+        <w:t>Concrete data store implementation</w:t>
+      </w:r>
+    </w:p>
+    <w:p>
+      <w:r>
+        <w:t>In the concrete implementation, we forward these calls to the appropriate Entity Framework methods.</w:t>
+      </w:r>
+    </w:p>
+    <w:p>
+      <w:r>
+        <w:rPr>
+          <w:noProof/>
+          <w:lang w:eastAsia="en-GB"/>
+        </w:rPr>
+        <w:drawing>
+          <wp:inline distT="0" distB="0" distL="0" distR="0">
+            <wp:extent cx="3857625" cy="4953000"/>
+            <wp:effectExtent l="0" t="0" r="9525" b="0"/>
+            <wp:docPr id="40" name="Picture 40"/>
+            <wp:cNvGraphicFramePr>
+              <a:graphicFrameLocks xmlns:a="http://schemas.openxmlformats.org/drawingml/2006/main" noChangeAspect="1"/>
+            </wp:cNvGraphicFramePr>
+            <a:graphic xmlns:a="http://schemas.openxmlformats.org/drawingml/2006/main">
+              <a:graphicData uri="http://schemas.openxmlformats.org/drawingml/2006/picture">
+                <pic:pic xmlns:pic="http://schemas.openxmlformats.org/drawingml/2006/picture">
+                  <pic:nvPicPr>
+                    <pic:cNvPr id="0" name="Picture 33"/>
+                    <pic:cNvPicPr>
+                      <a:picLocks noChangeAspect="1" noChangeArrowheads="1"/>
+                    </pic:cNvPicPr>
+                  </pic:nvPicPr>
+                  <pic:blipFill>
+                    <a:blip r:embed="rId58">
+                      <a:extLst>
+                        <a:ext uri="{28A0092B-C50C-407E-A947-70E740481C1C}">
+                          <a14:useLocalDpi xmlns:a14="http://schemas.microsoft.com/office/drawing/2010/main" val="0"/>
+                        </a:ext>
+                      </a:extLst>
+                    </a:blip>
+                    <a:srcRect/>
+                    <a:stretch>
+                      <a:fillRect/>
+                    </a:stretch>
+                  </pic:blipFill>
+                  <pic:spPr bwMode="auto">
+                    <a:xfrm>
+                      <a:off x="0" y="0"/>
+                      <a:ext cx="3857625" cy="4953000"/>
+                    </a:xfrm>
+                    <a:prstGeom prst="rect">
+                      <a:avLst/>
+                    </a:prstGeom>
+                    <a:noFill/>
+                    <a:ln>
+                      <a:noFill/>
+                    </a:ln>
+                  </pic:spPr>
+                </pic:pic>
+              </a:graphicData>
+            </a:graphic>
+          </wp:inline>
+        </w:drawing>
+      </w:r>
+    </w:p>
+    <w:p>
+      <w:pPr>
+        <w:pStyle w:val="Heading4"/>
+      </w:pPr>
+      <w:r>
+        <w:t>Fake data store implementation</w:t>
+      </w:r>
+    </w:p>
+    <w:p>
+      <w:r>
+        <w:t>And in the fake implementation we expose properties so that the test methods can see what has been added, updated or removed.</w:t>
+      </w:r>
+    </w:p>
+    <w:p>
+      <w:r>
+        <w:rPr>
+          <w:noProof/>
+          <w:lang w:eastAsia="en-GB"/>
+        </w:rPr>
+        <w:drawing>
+          <wp:inline distT="0" distB="0" distL="0" distR="0">
+            <wp:extent cx="4257675" cy="4933950"/>
+            <wp:effectExtent l="0" t="0" r="9525" b="0"/>
+            <wp:docPr id="41" name="Picture 41"/>
+            <wp:cNvGraphicFramePr>
+              <a:graphicFrameLocks xmlns:a="http://schemas.openxmlformats.org/drawingml/2006/main" noChangeAspect="1"/>
+            </wp:cNvGraphicFramePr>
+            <a:graphic xmlns:a="http://schemas.openxmlformats.org/drawingml/2006/main">
+              <a:graphicData uri="http://schemas.openxmlformats.org/drawingml/2006/picture">
+                <pic:pic xmlns:pic="http://schemas.openxmlformats.org/drawingml/2006/picture">
+                  <pic:nvPicPr>
+                    <pic:cNvPr id="0" name="Picture 34"/>
+                    <pic:cNvPicPr>
+                      <a:picLocks noChangeAspect="1" noChangeArrowheads="1"/>
+                    </pic:cNvPicPr>
+                  </pic:nvPicPr>
+                  <pic:blipFill>
+                    <a:blip r:embed="rId59">
+                      <a:extLst>
+                        <a:ext uri="{28A0092B-C50C-407E-A947-70E740481C1C}">
+                          <a14:useLocalDpi xmlns:a14="http://schemas.microsoft.com/office/drawing/2010/main" val="0"/>
+                        </a:ext>
+                      </a:extLst>
+                    </a:blip>
+                    <a:srcRect/>
+                    <a:stretch>
+                      <a:fillRect/>
+                    </a:stretch>
+                  </pic:blipFill>
+                  <pic:spPr bwMode="auto">
+                    <a:xfrm>
+                      <a:off x="0" y="0"/>
+                      <a:ext cx="4257675" cy="4933950"/>
+                    </a:xfrm>
+                    <a:prstGeom prst="rect">
+                      <a:avLst/>
+                    </a:prstGeom>
+                    <a:noFill/>
+                    <a:ln>
+                      <a:noFill/>
+                    </a:ln>
+                  </pic:spPr>
+                </pic:pic>
+              </a:graphicData>
+            </a:graphic>
+          </wp:inline>
+        </w:drawing>
+      </w:r>
+    </w:p>
+    <w:p>
+      <w:r>
+        <w:rPr>
+          <w:noProof/>
+          <w:lang w:eastAsia="en-GB"/>
+        </w:rPr>
+        <w:drawing>
+          <wp:inline distT="0" distB="0" distL="0" distR="0">
+            <wp:extent cx="1619250" cy="161925"/>
+            <wp:effectExtent l="0" t="0" r="0" b="9525"/>
+            <wp:docPr id="42" name="Picture 42"/>
+            <wp:cNvGraphicFramePr>
+              <a:graphicFrameLocks xmlns:a="http://schemas.openxmlformats.org/drawingml/2006/main" noChangeAspect="1"/>
+            </wp:cNvGraphicFramePr>
+            <a:graphic xmlns:a="http://schemas.openxmlformats.org/drawingml/2006/main">
+              <a:graphicData uri="http://schemas.openxmlformats.org/drawingml/2006/picture">
+                <pic:pic xmlns:pic="http://schemas.openxmlformats.org/drawingml/2006/picture">
+                  <pic:nvPicPr>
+                    <pic:cNvPr id="0" name="Picture 35"/>
+                    <pic:cNvPicPr>
+                      <a:picLocks noChangeAspect="1" noChangeArrowheads="1"/>
+                    </pic:cNvPicPr>
+                  </pic:nvPicPr>
+                  <pic:blipFill>
+                    <a:blip r:embed="rId60">
+                      <a:extLst>
+                        <a:ext uri="{28A0092B-C50C-407E-A947-70E740481C1C}">
+                          <a14:useLocalDpi xmlns:a14="http://schemas.microsoft.com/office/drawing/2010/main" val="0"/>
+                        </a:ext>
+                      </a:extLst>
+                    </a:blip>
+                    <a:srcRect/>
+                    <a:stretch>
+                      <a:fillRect/>
+                    </a:stretch>
+                  </pic:blipFill>
+                  <pic:spPr bwMode="auto">
+                    <a:xfrm>
+                      <a:off x="0" y="0"/>
+                      <a:ext cx="1619250" cy="161925"/>
+                    </a:xfrm>
+                    <a:prstGeom prst="rect">
+                      <a:avLst/>
+                    </a:prstGeom>
+                    <a:noFill/>
+                    <a:ln>
+                      <a:noFill/>
+                    </a:ln>
+                  </pic:spPr>
+                </pic:pic>
+              </a:graphicData>
+            </a:graphic>
+          </wp:inline>
+        </w:drawing>
+      </w:r>
+    </w:p>
     <w:p>
       <w:pPr>
         <w:pStyle w:val="Heading2"/>
@@ -15129,7 +17471,394 @@
         <w:t>Deployment and configuration</w:t>
       </w:r>
     </w:p>
-    <w:p/>
+    <w:p>
+      <w:pPr>
+        <w:pStyle w:val="Heading3"/>
+      </w:pPr>
+      <w:r>
+        <w:t>Configuration files</w:t>
+      </w:r>
+    </w:p>
+    <w:p>
+      <w:r>
+        <w:t>The configuration files are XML files which control environmental settings such as authentication, compilation, connection strings, cryptography and custom errors. The configuration is also extensible.</w:t>
+      </w:r>
+    </w:p>
+    <w:p>
+      <w:r>
+        <w:t>The easiest way to store custom values in the configuration is to add it to the appSettings section of the file.</w:t>
+      </w:r>
+    </w:p>
+    <w:p>
+      <w:pPr>
+        <w:pStyle w:val="codeparagraph"/>
+      </w:pPr>
+      <w:r>
+        <w:t>&lt;appSettings&gt;</w:t>
+      </w:r>
+    </w:p>
+    <w:p>
+      <w:pPr>
+        <w:pStyle w:val="codeparagraph"/>
+      </w:pPr>
+      <w:r>
+        <w:t xml:space="preserve">  &lt;add key=”MailServer” value=”mail.server.com” /&gt;</w:t>
+      </w:r>
+    </w:p>
+    <w:p>
+      <w:pPr>
+        <w:pStyle w:val="codeparagraph"/>
+      </w:pPr>
+      <w:r>
+        <w:t>&lt;/appSettings&gt;</w:t>
+      </w:r>
+    </w:p>
+    <w:p>
+      <w:r>
+        <w:t xml:space="preserve">And retrieve the value using the </w:t>
+      </w:r>
+      <w:r>
+        <w:rPr>
+          <w:rStyle w:val="codeinline"/>
+        </w:rPr>
+        <w:t>ConfigurationManager</w:t>
+      </w:r>
+      <w:r>
+        <w:t xml:space="preserve"> class</w:t>
+      </w:r>
+    </w:p>
+    <w:p>
+      <w:pPr>
+        <w:pStyle w:val="codeparagraph"/>
+      </w:pPr>
+      <w:r>
+        <w:t>ViewBag.MailServer = ConfigurationManager.AppSettings[“MailServer”];</w:t>
+      </w:r>
+    </w:p>
+    <w:p>
+      <w:pPr>
+        <w:pStyle w:val="Heading3"/>
+      </w:pPr>
+      <w:r>
+        <w:t>Configuration hierarchy</w:t>
+      </w:r>
+    </w:p>
+    <w:p>
+      <w:r>
+        <w:t>Each application inherits settings from higher level config files</w:t>
+      </w:r>
+    </w:p>
+    <w:p>
+      <w:pPr>
+        <w:pStyle w:val="ListParagraph"/>
+        <w:numPr>
+          <w:ilvl w:val="0"/>
+          <w:numId w:val="16"/>
+        </w:numPr>
+      </w:pPr>
+      <w:r>
+        <w:t>Machine config</w:t>
+      </w:r>
+    </w:p>
+    <w:p>
+      <w:pPr>
+        <w:pStyle w:val="ListParagraph"/>
+        <w:numPr>
+          <w:ilvl w:val="0"/>
+          <w:numId w:val="16"/>
+        </w:numPr>
+      </w:pPr>
+      <w:r>
+        <w:t>Machine web.config</w:t>
+      </w:r>
+    </w:p>
+    <w:p>
+      <w:pPr>
+        <w:pStyle w:val="ListParagraph"/>
+        <w:numPr>
+          <w:ilvl w:val="0"/>
+          <w:numId w:val="16"/>
+        </w:numPr>
+      </w:pPr>
+      <w:r>
+        <w:t>Parent’s web.config</w:t>
+      </w:r>
+    </w:p>
+    <w:p>
+      <w:pPr>
+        <w:pStyle w:val="ListParagraph"/>
+        <w:numPr>
+          <w:ilvl w:val="0"/>
+          <w:numId w:val="16"/>
+        </w:numPr>
+      </w:pPr>
+      <w:r>
+        <w:t>Your web.config</w:t>
+      </w:r>
+    </w:p>
+    <w:p>
+      <w:r>
+        <w:t>Lower level settings override higher level settings.</w:t>
+      </w:r>
+    </w:p>
+    <w:p>
+      <w:r>
+        <w:t>The machine config file is C:\Windows\Microsoft.NET\Framework\[version]\Config\machine.config.</w:t>
+      </w:r>
+    </w:p>
+    <w:p>
+      <w:r>
+        <w:t xml:space="preserve">The machine web.config file is </w:t>
+      </w:r>
+      <w:r>
+        <w:t>C:\Windows\Microsoft.NET\Framework\[version]\Config\</w:t>
+      </w:r>
+      <w:r>
+        <w:t>web</w:t>
+      </w:r>
+      <w:r>
+        <w:t>.config.</w:t>
+      </w:r>
+    </w:p>
+    <w:p>
+      <w:pPr>
+        <w:pStyle w:val="Heading3"/>
+      </w:pPr>
+      <w:r>
+        <w:t>Hosting ASP.net MVC</w:t>
+      </w:r>
+    </w:p>
+    <w:p>
+      <w:r>
+        <w:t>MVC projects build to a .dll file</w:t>
+      </w:r>
+      <w:r>
+        <w:t>,</w:t>
+      </w:r>
+      <w:r>
+        <w:t xml:space="preserve"> which needs a host process to execute. IIS express is a development host which runs under your identity. IIS is a production web</w:t>
+      </w:r>
+      <w:r>
+        <w:t xml:space="preserve"> server,</w:t>
+      </w:r>
+      <w:r>
+        <w:t xml:space="preserve"> </w:t>
+      </w:r>
+      <w:r>
+        <w:t>a</w:t>
+      </w:r>
+      <w:r>
+        <w:t>vailable on both server and personal versions of Windows, but switched off by default.</w:t>
+      </w:r>
+    </w:p>
+    <w:p>
+      <w:pPr>
+        <w:pStyle w:val="Heading4"/>
+      </w:pPr>
+      <w:r>
+        <w:t>Installing IIS</w:t>
+      </w:r>
+    </w:p>
+    <w:p>
+      <w:r>
+        <w:t>The easiest way to install IIS is to use the Microsoft Web Platform Installer from the start menu. Search for IIS and select “IIS ASP.net 4.5” and “IIS management console”</w:t>
+      </w:r>
+      <w:r>
+        <w:t>. Also search for and select “SQL Express”</w:t>
+      </w:r>
+      <w:r>
+        <w:t xml:space="preserve"> and “SQL Server Management Studio”</w:t>
+      </w:r>
+      <w:r>
+        <w:t xml:space="preserve"> </w:t>
+      </w:r>
+      <w:r>
+        <w:t xml:space="preserve">for a local install </w:t>
+      </w:r>
+      <w:r>
+        <w:t>because getting IIS to work with LocalDB is a bit of a pain</w:t>
+      </w:r>
+      <w:r>
+        <w:t>.</w:t>
+      </w:r>
+      <w:r>
+        <w:t xml:space="preserve"> Once it’s all installed, verify it by navigating to </w:t>
+      </w:r>
+      <w:hyperlink r:id="rId61" w:history="1">
+        <w:r>
+          <w:rPr>
+            <w:rStyle w:val="Hyperlink"/>
+          </w:rPr>
+          <w:t>http://localhost</w:t>
+        </w:r>
+      </w:hyperlink>
+      <w:r>
+        <w:t>, which should display the IIS logo.</w:t>
+      </w:r>
+    </w:p>
+    <w:p>
+      <w:pPr>
+        <w:pStyle w:val="Heading3"/>
+      </w:pPr>
+      <w:r>
+        <w:t>Preparing for deployment</w:t>
+      </w:r>
+    </w:p>
+    <w:p>
+      <w:pPr>
+        <w:pStyle w:val="Heading4"/>
+      </w:pPr>
+      <w:r>
+        <w:t>Tidying up the database migrations</w:t>
+      </w:r>
+    </w:p>
+    <w:p>
+      <w:r>
+        <w:t xml:space="preserve">In the Entity Framework </w:t>
+      </w:r>
+      <w:r>
+        <w:rPr>
+          <w:rStyle w:val="codeinline"/>
+        </w:rPr>
+        <w:t>Configurations</w:t>
+      </w:r>
+      <w:r>
+        <w:t xml:space="preserve"> constructor, set </w:t>
+      </w:r>
+      <w:r>
+        <w:rPr>
+          <w:rStyle w:val="codeinline"/>
+        </w:rPr>
+        <w:t>AutomaticMigrationsEnabled</w:t>
+      </w:r>
+      <w:r>
+        <w:t xml:space="preserve"> to false</w:t>
+      </w:r>
+      <w:r>
+        <w:t xml:space="preserve"> and delete the _InitialCreate.cs file</w:t>
+      </w:r>
+      <w:r>
+        <w:t>.</w:t>
+      </w:r>
+      <w:r>
+        <w:t xml:space="preserve"> This resets the migrations to start from a new database, as it doesn’t contain any production data yet.</w:t>
+      </w:r>
+      <w:r>
+        <w:t xml:space="preserve"> Delete the database too, to ensure you’re going to build a new database.</w:t>
+      </w:r>
+      <w:r>
+        <w:t xml:space="preserve"> In the package manager console, enter the command.</w:t>
+      </w:r>
+    </w:p>
+    <w:p>
+      <w:pPr>
+        <w:pStyle w:val="codeparagraph"/>
+      </w:pPr>
+      <w:r>
+        <w:t>Add-Migration InitialCreate</w:t>
+      </w:r>
+    </w:p>
+    <w:p>
+      <w:pPr>
+        <w:pStyle w:val="Heading3"/>
+      </w:pPr>
+      <w:r>
+        <w:t>Deploying to IIS</w:t>
+      </w:r>
+    </w:p>
+    <w:p>
+      <w:r>
+        <w:t xml:space="preserve">Right click on your MVC project and select “Publish”. Create a new publishing profile and give it a name. Select “Web Deploy Package” as the publish method. Enter the path and filename for the .zip file which will contain the package. Enter “Default Web Site” as the site/application, to make this application the one which launches when you browse to </w:t>
+      </w:r>
+      <w:hyperlink r:id="rId62" w:history="1">
+        <w:r>
+          <w:rPr>
+            <w:rStyle w:val="Hyperlink"/>
+          </w:rPr>
+          <w:t>http://localhost</w:t>
+        </w:r>
+      </w:hyperlink>
+      <w:r>
+        <w:t>. On the next screen you can change the connection string and authentication method used to connect to the database.</w:t>
+      </w:r>
+      <w:r>
+        <w:t xml:space="preserve"> </w:t>
+      </w:r>
+    </w:p>
+    <w:p>
+      <w:r>
+        <w:t>Once the wizard is complete, open a command prompt as administrator, cd to the folder where the .zip file was created, and there’ll be a [package name].deploy.cmd file which you can run to deploy the package, e.g.</w:t>
+      </w:r>
+    </w:p>
+    <w:p>
+      <w:pPr>
+        <w:pStyle w:val="codeparagraph"/>
+      </w:pPr>
+      <w:r>
+        <w:t>release.deploy.cmd /Y</w:t>
+      </w:r>
+    </w:p>
+    <w:p>
+      <w:r>
+        <w:t xml:space="preserve">Browsing to </w:t>
+      </w:r>
+      <w:hyperlink r:id="rId63" w:history="1">
+        <w:r>
+          <w:rPr>
+            <w:rStyle w:val="Hyperlink"/>
+          </w:rPr>
+          <w:t>http://localhost</w:t>
+        </w:r>
+      </w:hyperlink>
+      <w:r>
+        <w:t xml:space="preserve"> now displays an error page because the identity the app pool is running as doesn’t have access to the database. We need to use SQL Server Management Studio to grant this identity access to the database with the db_datareader, db_datawriter and db_ddladmin roles.</w:t>
+      </w:r>
+      <w:r>
+        <w:t xml:space="preserve"> The application now displays correctly at the </w:t>
+      </w:r>
+      <w:hyperlink r:id="rId64" w:history="1">
+        <w:r>
+          <w:rPr>
+            <w:rStyle w:val="Hyperlink"/>
+          </w:rPr>
+          <w:t>http://localhost</w:t>
+        </w:r>
+      </w:hyperlink>
+      <w:r>
+        <w:t xml:space="preserve"> URL.</w:t>
+      </w:r>
+    </w:p>
+    <w:p>
+      <w:pPr>
+        <w:pStyle w:val="Heading3"/>
+      </w:pPr>
+      <w:r>
+        <w:t>A second deployment</w:t>
+      </w:r>
+    </w:p>
+    <w:p>
+      <w:r>
+        <w:t>Subsequent deployments are much easier. Say we want to remove the displaying of the MailServer configuration item from the home page and redeploy. Make the required change, right click on the MVC project and select “Publish”, and now the publishing profile has already been created, so we just select it and click “Publish”.</w:t>
+      </w:r>
+      <w:r>
+        <w:t xml:space="preserve"> We then run the deploy.cmd again, which will deploy the updated application to IIS.</w:t>
+      </w:r>
+    </w:p>
+    <w:p>
+      <w:pPr>
+        <w:pStyle w:val="Heading3"/>
+      </w:pPr>
+      <w:r>
+        <w:t>Deploying to Windows Azure</w:t>
+      </w:r>
+    </w:p>
+    <w:p>
+      <w:r>
+        <w:t>Skipping this section.</w:t>
+      </w:r>
+      <w:bookmarkStart w:id="2" w:name="_GoBack"/>
+      <w:bookmarkEnd w:id="2"/>
+    </w:p>
     <w:p>
       <w:pPr>
         <w:pStyle w:val="Heading1"/>
@@ -15147,7 +17876,7 @@
       <w:r>
         <w:t xml:space="preserve">URL: </w:t>
       </w:r>
-      <w:hyperlink r:id="rId32" w:history="1">
+      <w:hyperlink r:id="rId65" w:history="1">
         <w:r>
           <w:rPr>
             <w:rStyle w:val="Hyperlink"/>
@@ -15265,7 +17994,7 @@
       <w:r>
         <w:t xml:space="preserve">From </w:t>
       </w:r>
-      <w:hyperlink r:id="rId33" w:history="1">
+      <w:hyperlink r:id="rId66" w:history="1">
         <w:r>
           <w:rPr>
             <w:rStyle w:val="Hyperlink"/>
@@ -15702,7 +18431,7 @@
       <w:r>
         <w:t xml:space="preserve">The single responsibility principle applied to CSS – see </w:t>
       </w:r>
-      <w:hyperlink r:id="rId34" w:history="1">
+      <w:hyperlink r:id="rId67" w:history="1">
         <w:r>
           <w:rPr>
             <w:rStyle w:val="Hyperlink"/>
@@ -18140,7 +20869,7 @@
                     </pic:cNvPicPr>
                   </pic:nvPicPr>
                   <pic:blipFill>
-                    <a:blip r:embed="rId35">
+                    <a:blip r:embed="rId68">
                       <a:extLst>
                         <a:ext uri="{28A0092B-C50C-407E-A947-70E740481C1C}">
                           <a14:useLocalDpi xmlns:a14="http://schemas.microsoft.com/office/drawing/2010/main" val="0"/>
@@ -18204,7 +20933,7 @@
                     </pic:cNvPicPr>
                   </pic:nvPicPr>
                   <pic:blipFill>
-                    <a:blip r:embed="rId36">
+                    <a:blip r:embed="rId69">
                       <a:extLst>
                         <a:ext uri="{28A0092B-C50C-407E-A947-70E740481C1C}">
                           <a14:useLocalDpi xmlns:a14="http://schemas.microsoft.com/office/drawing/2010/main" val="0"/>
@@ -18263,7 +20992,7 @@
                     <pic:cNvPicPr/>
                   </pic:nvPicPr>
                   <pic:blipFill>
-                    <a:blip r:embed="rId37"/>
+                    <a:blip r:embed="rId70"/>
                     <a:stretch>
                       <a:fillRect/>
                     </a:stretch>
@@ -19145,8 +21874,8 @@
       <w:pPr>
         <w:pStyle w:val="Heading1"/>
       </w:pPr>
-      <w:bookmarkStart w:id="2" w:name="_Bootstrap_3"/>
-      <w:bookmarkEnd w:id="2"/>
+      <w:bookmarkStart w:id="3" w:name="_Bootstrap_3"/>
+      <w:bookmarkEnd w:id="3"/>
       <w:r>
         <w:t>Bootstrap 3</w:t>
       </w:r>
@@ -19160,7 +21889,7 @@
       <w:r>
         <w:t xml:space="preserve">URL: </w:t>
       </w:r>
-      <w:hyperlink r:id="rId38" w:history="1">
+      <w:hyperlink r:id="rId71" w:history="1">
         <w:r>
           <w:rPr>
             <w:rStyle w:val="Hyperlink"/>
@@ -24094,7 +26823,7 @@
       <w:r>
         <w:t xml:space="preserve">URL: </w:t>
       </w:r>
-      <w:hyperlink r:id="rId39" w:history="1">
+      <w:hyperlink r:id="rId72" w:history="1">
         <w:r>
           <w:rPr>
             <w:rStyle w:val="Hyperlink"/>
@@ -24144,7 +26873,7 @@
       <w:r>
         <w:t xml:space="preserve">Download the jQuery script from </w:t>
       </w:r>
-      <w:hyperlink r:id="rId40" w:history="1">
+      <w:hyperlink r:id="rId73" w:history="1">
         <w:r>
           <w:rPr>
             <w:rStyle w:val="Hyperlink"/>
@@ -25260,7 +27989,7 @@
       </w:r>
     </w:p>
     <w:p>
-      <w:hyperlink r:id="rId41" w:history="1">
+      <w:hyperlink r:id="rId74" w:history="1">
         <w:r>
           <w:rPr>
             <w:rStyle w:val="Hyperlink"/>
@@ -28550,7 +31279,7 @@
       <w:r>
         <w:t xml:space="preserve">There are more properties available, see </w:t>
       </w:r>
-      <w:hyperlink r:id="rId42" w:history="1">
+      <w:hyperlink r:id="rId75" w:history="1">
         <w:r>
           <w:rPr>
             <w:rStyle w:val="Hyperlink"/>
@@ -28580,7 +31309,7 @@
       <w:r>
         <w:t xml:space="preserve"> from </w:t>
       </w:r>
-      <w:hyperlink r:id="rId43" w:history="1">
+      <w:hyperlink r:id="rId76" w:history="1">
         <w:r>
           <w:rPr>
             <w:rStyle w:val="Hyperlink"/>
@@ -28919,7 +31648,7 @@
       <w:r>
         <w:t xml:space="preserve">URL: </w:t>
       </w:r>
-      <w:hyperlink r:id="rId44" w:history="1">
+      <w:hyperlink r:id="rId77" w:history="1">
         <w:r>
           <w:rPr>
             <w:rStyle w:val="Hyperlink"/>
@@ -29219,7 +31948,7 @@
       <w:r>
         <w:t xml:space="preserve">Using event delegation: </w:t>
       </w:r>
-      <w:hyperlink r:id="rId45" w:history="1">
+      <w:hyperlink r:id="rId78" w:history="1">
         <w:r>
           <w:rPr>
             <w:rStyle w:val="Hyperlink"/>
@@ -29232,7 +31961,7 @@
       <w:r>
         <w:t xml:space="preserve">Using re-binding: </w:t>
       </w:r>
-      <w:hyperlink r:id="rId46" w:history="1">
+      <w:hyperlink r:id="rId79" w:history="1">
         <w:r>
           <w:rPr>
             <w:rStyle w:val="Hyperlink"/>
@@ -29705,7 +32434,7 @@
       <w:r>
         <w:t xml:space="preserve">More event properties at </w:t>
       </w:r>
-      <w:hyperlink r:id="rId47" w:history="1">
+      <w:hyperlink r:id="rId80" w:history="1">
         <w:r>
           <w:rPr>
             <w:rStyle w:val="Hyperlink"/>
@@ -30949,7 +33678,7 @@
       <w:r>
         <w:t xml:space="preserve">Performance test your javascript code at </w:t>
       </w:r>
-      <w:hyperlink r:id="rId48" w:history="1">
+      <w:hyperlink r:id="rId81" w:history="1">
         <w:r>
           <w:rPr>
             <w:rStyle w:val="Hyperlink"/>
@@ -32711,7 +35440,7 @@
       <w:r>
         <w:t xml:space="preserve"> attributes. See </w:t>
       </w:r>
-      <w:hyperlink r:id="rId49" w:history="1">
+      <w:hyperlink r:id="rId82" w:history="1">
         <w:r>
           <w:rPr>
             <w:rStyle w:val="Hyperlink"/>
@@ -33072,7 +35801,7 @@
       <w:r>
         <w:t xml:space="preserve">See </w:t>
       </w:r>
-      <w:hyperlink r:id="rId50" w:history="1">
+      <w:hyperlink r:id="rId83" w:history="1">
         <w:r>
           <w:rPr>
             <w:rStyle w:val="Hyperlink"/>
@@ -33269,7 +35998,7 @@
       <w:r>
         <w:t xml:space="preserve"> object – see </w:t>
       </w:r>
-      <w:hyperlink r:id="rId51" w:history="1">
+      <w:hyperlink r:id="rId84" w:history="1">
         <w:r>
           <w:rPr>
             <w:rStyle w:val="Hyperlink"/>
@@ -33519,7 +36248,7 @@
       <w:r>
         <w:t xml:space="preserve">This is a simple approach, for a more generic abstracted approach see “script junkie: creating responsive applications using jQuery Deferred and Promises” </w:t>
       </w:r>
-      <w:hyperlink r:id="rId52" w:history="1">
+      <w:hyperlink r:id="rId85" w:history="1">
         <w:r>
           <w:rPr>
             <w:rStyle w:val="Hyperlink"/>
@@ -34207,7 +36936,7 @@
       <w:r>
         <w:t xml:space="preserve">Easing changes the velocity at different points in the animation. A number of standard equations first created by Robert Penner. Available with jQuery UI, or stand-alone at </w:t>
       </w:r>
-      <w:hyperlink r:id="rId53" w:history="1">
+      <w:hyperlink r:id="rId86" w:history="1">
         <w:r>
           <w:rPr>
             <w:rStyle w:val="Hyperlink"/>
@@ -34496,7 +37225,7 @@
       <w:r>
         <w:t xml:space="preserve">More examples at </w:t>
       </w:r>
-      <w:hyperlink r:id="rId54" w:history="1">
+      <w:hyperlink r:id="rId87" w:history="1">
         <w:r>
           <w:rPr>
             <w:rStyle w:val="Hyperlink"/>
@@ -35785,9 +38514,9 @@
     </w:lvl>
   </w:abstractNum>
   <w:abstractNum w:abstractNumId="9">
-    <w:nsid w:val="5A9E1BFC"/>
+    <w:nsid w:val="524C7175"/>
     <w:multiLevelType w:val="hybridMultilevel"/>
-    <w:tmpl w:val="89167030"/>
+    <w:tmpl w:val="C82CB928"/>
     <w:lvl w:ilvl="0" w:tplc="08090001">
       <w:start w:val="1"/>
       <w:numFmt w:val="bullet"/>
@@ -35898,9 +38627,122 @@
     </w:lvl>
   </w:abstractNum>
   <w:abstractNum w:abstractNumId="10">
-    <w:nsid w:val="5AEE2E0A"/>
+    <w:nsid w:val="5627619F"/>
     <w:multiLevelType w:val="hybridMultilevel"/>
-    <w:tmpl w:val="EBD01878"/>
+    <w:tmpl w:val="DD408394"/>
+    <w:lvl w:ilvl="0" w:tplc="0809000D">
+      <w:start w:val="1"/>
+      <w:numFmt w:val="bullet"/>
+      <w:lvlText w:val=""/>
+      <w:lvlJc w:val="left"/>
+      <w:pPr>
+        <w:ind w:left="720" w:hanging="360"/>
+      </w:pPr>
+      <w:rPr>
+        <w:rFonts w:ascii="Wingdings" w:hAnsi="Wingdings" w:hint="default"/>
+      </w:rPr>
+    </w:lvl>
+    <w:lvl w:ilvl="1" w:tplc="08090003" w:tentative="1">
+      <w:start w:val="1"/>
+      <w:numFmt w:val="bullet"/>
+      <w:lvlText w:val="o"/>
+      <w:lvlJc w:val="left"/>
+      <w:pPr>
+        <w:ind w:left="1440" w:hanging="360"/>
+      </w:pPr>
+      <w:rPr>
+        <w:rFonts w:ascii="Courier New" w:hAnsi="Courier New" w:cs="Courier New" w:hint="default"/>
+      </w:rPr>
+    </w:lvl>
+    <w:lvl w:ilvl="2" w:tplc="08090005" w:tentative="1">
+      <w:start w:val="1"/>
+      <w:numFmt w:val="bullet"/>
+      <w:lvlText w:val=""/>
+      <w:lvlJc w:val="left"/>
+      <w:pPr>
+        <w:ind w:left="2160" w:hanging="360"/>
+      </w:pPr>
+      <w:rPr>
+        <w:rFonts w:ascii="Wingdings" w:hAnsi="Wingdings" w:hint="default"/>
+      </w:rPr>
+    </w:lvl>
+    <w:lvl w:ilvl="3" w:tplc="08090001" w:tentative="1">
+      <w:start w:val="1"/>
+      <w:numFmt w:val="bullet"/>
+      <w:lvlText w:val=""/>
+      <w:lvlJc w:val="left"/>
+      <w:pPr>
+        <w:ind w:left="2880" w:hanging="360"/>
+      </w:pPr>
+      <w:rPr>
+        <w:rFonts w:ascii="Symbol" w:hAnsi="Symbol" w:hint="default"/>
+      </w:rPr>
+    </w:lvl>
+    <w:lvl w:ilvl="4" w:tplc="08090003" w:tentative="1">
+      <w:start w:val="1"/>
+      <w:numFmt w:val="bullet"/>
+      <w:lvlText w:val="o"/>
+      <w:lvlJc w:val="left"/>
+      <w:pPr>
+        <w:ind w:left="3600" w:hanging="360"/>
+      </w:pPr>
+      <w:rPr>
+        <w:rFonts w:ascii="Courier New" w:hAnsi="Courier New" w:cs="Courier New" w:hint="default"/>
+      </w:rPr>
+    </w:lvl>
+    <w:lvl w:ilvl="5" w:tplc="08090005" w:tentative="1">
+      <w:start w:val="1"/>
+      <w:numFmt w:val="bullet"/>
+      <w:lvlText w:val=""/>
+      <w:lvlJc w:val="left"/>
+      <w:pPr>
+        <w:ind w:left="4320" w:hanging="360"/>
+      </w:pPr>
+      <w:rPr>
+        <w:rFonts w:ascii="Wingdings" w:hAnsi="Wingdings" w:hint="default"/>
+      </w:rPr>
+    </w:lvl>
+    <w:lvl w:ilvl="6" w:tplc="08090001" w:tentative="1">
+      <w:start w:val="1"/>
+      <w:numFmt w:val="bullet"/>
+      <w:lvlText w:val=""/>
+      <w:lvlJc w:val="left"/>
+      <w:pPr>
+        <w:ind w:left="5040" w:hanging="360"/>
+      </w:pPr>
+      <w:rPr>
+        <w:rFonts w:ascii="Symbol" w:hAnsi="Symbol" w:hint="default"/>
+      </w:rPr>
+    </w:lvl>
+    <w:lvl w:ilvl="7" w:tplc="08090003" w:tentative="1">
+      <w:start w:val="1"/>
+      <w:numFmt w:val="bullet"/>
+      <w:lvlText w:val="o"/>
+      <w:lvlJc w:val="left"/>
+      <w:pPr>
+        <w:ind w:left="5760" w:hanging="360"/>
+      </w:pPr>
+      <w:rPr>
+        <w:rFonts w:ascii="Courier New" w:hAnsi="Courier New" w:cs="Courier New" w:hint="default"/>
+      </w:rPr>
+    </w:lvl>
+    <w:lvl w:ilvl="8" w:tplc="08090005" w:tentative="1">
+      <w:start w:val="1"/>
+      <w:numFmt w:val="bullet"/>
+      <w:lvlText w:val=""/>
+      <w:lvlJc w:val="left"/>
+      <w:pPr>
+        <w:ind w:left="6480" w:hanging="360"/>
+      </w:pPr>
+      <w:rPr>
+        <w:rFonts w:ascii="Wingdings" w:hAnsi="Wingdings" w:hint="default"/>
+      </w:rPr>
+    </w:lvl>
+  </w:abstractNum>
+  <w:abstractNum w:abstractNumId="11">
+    <w:nsid w:val="5A9E1BFC"/>
+    <w:multiLevelType w:val="hybridMultilevel"/>
+    <w:tmpl w:val="89167030"/>
     <w:lvl w:ilvl="0" w:tplc="08090001">
       <w:start w:val="1"/>
       <w:numFmt w:val="bullet"/>
@@ -36010,10 +38852,10 @@
       </w:rPr>
     </w:lvl>
   </w:abstractNum>
-  <w:abstractNum w:abstractNumId="11">
-    <w:nsid w:val="62983AA2"/>
+  <w:abstractNum w:abstractNumId="12">
+    <w:nsid w:val="5AEE2E0A"/>
     <w:multiLevelType w:val="hybridMultilevel"/>
-    <w:tmpl w:val="3F1EB56A"/>
+    <w:tmpl w:val="EBD01878"/>
     <w:lvl w:ilvl="0" w:tplc="08090001">
       <w:start w:val="1"/>
       <w:numFmt w:val="bullet"/>
@@ -36123,10 +38965,10 @@
       </w:rPr>
     </w:lvl>
   </w:abstractNum>
-  <w:abstractNum w:abstractNumId="12">
-    <w:nsid w:val="6FC8177E"/>
+  <w:abstractNum w:abstractNumId="13">
+    <w:nsid w:val="62983AA2"/>
     <w:multiLevelType w:val="hybridMultilevel"/>
-    <w:tmpl w:val="065AF0B0"/>
+    <w:tmpl w:val="3F1EB56A"/>
     <w:lvl w:ilvl="0" w:tplc="08090001">
       <w:start w:val="1"/>
       <w:numFmt w:val="bullet"/>
@@ -36236,7 +39078,120 @@
       </w:rPr>
     </w:lvl>
   </w:abstractNum>
-  <w:abstractNum w:abstractNumId="13">
+  <w:abstractNum w:abstractNumId="14">
+    <w:nsid w:val="6FC8177E"/>
+    <w:multiLevelType w:val="hybridMultilevel"/>
+    <w:tmpl w:val="065AF0B0"/>
+    <w:lvl w:ilvl="0" w:tplc="08090001">
+      <w:start w:val="1"/>
+      <w:numFmt w:val="bullet"/>
+      <w:lvlText w:val=""/>
+      <w:lvlJc w:val="left"/>
+      <w:pPr>
+        <w:ind w:left="720" w:hanging="360"/>
+      </w:pPr>
+      <w:rPr>
+        <w:rFonts w:ascii="Symbol" w:hAnsi="Symbol" w:hint="default"/>
+      </w:rPr>
+    </w:lvl>
+    <w:lvl w:ilvl="1" w:tplc="08090003" w:tentative="1">
+      <w:start w:val="1"/>
+      <w:numFmt w:val="bullet"/>
+      <w:lvlText w:val="o"/>
+      <w:lvlJc w:val="left"/>
+      <w:pPr>
+        <w:ind w:left="1440" w:hanging="360"/>
+      </w:pPr>
+      <w:rPr>
+        <w:rFonts w:ascii="Courier New" w:hAnsi="Courier New" w:cs="Courier New" w:hint="default"/>
+      </w:rPr>
+    </w:lvl>
+    <w:lvl w:ilvl="2" w:tplc="08090005" w:tentative="1">
+      <w:start w:val="1"/>
+      <w:numFmt w:val="bullet"/>
+      <w:lvlText w:val=""/>
+      <w:lvlJc w:val="left"/>
+      <w:pPr>
+        <w:ind w:left="2160" w:hanging="360"/>
+      </w:pPr>
+      <w:rPr>
+        <w:rFonts w:ascii="Wingdings" w:hAnsi="Wingdings" w:hint="default"/>
+      </w:rPr>
+    </w:lvl>
+    <w:lvl w:ilvl="3" w:tplc="08090001" w:tentative="1">
+      <w:start w:val="1"/>
+      <w:numFmt w:val="bullet"/>
+      <w:lvlText w:val=""/>
+      <w:lvlJc w:val="left"/>
+      <w:pPr>
+        <w:ind w:left="2880" w:hanging="360"/>
+      </w:pPr>
+      <w:rPr>
+        <w:rFonts w:ascii="Symbol" w:hAnsi="Symbol" w:hint="default"/>
+      </w:rPr>
+    </w:lvl>
+    <w:lvl w:ilvl="4" w:tplc="08090003" w:tentative="1">
+      <w:start w:val="1"/>
+      <w:numFmt w:val="bullet"/>
+      <w:lvlText w:val="o"/>
+      <w:lvlJc w:val="left"/>
+      <w:pPr>
+        <w:ind w:left="3600" w:hanging="360"/>
+      </w:pPr>
+      <w:rPr>
+        <w:rFonts w:ascii="Courier New" w:hAnsi="Courier New" w:cs="Courier New" w:hint="default"/>
+      </w:rPr>
+    </w:lvl>
+    <w:lvl w:ilvl="5" w:tplc="08090005" w:tentative="1">
+      <w:start w:val="1"/>
+      <w:numFmt w:val="bullet"/>
+      <w:lvlText w:val=""/>
+      <w:lvlJc w:val="left"/>
+      <w:pPr>
+        <w:ind w:left="4320" w:hanging="360"/>
+      </w:pPr>
+      <w:rPr>
+        <w:rFonts w:ascii="Wingdings" w:hAnsi="Wingdings" w:hint="default"/>
+      </w:rPr>
+    </w:lvl>
+    <w:lvl w:ilvl="6" w:tplc="08090001" w:tentative="1">
+      <w:start w:val="1"/>
+      <w:numFmt w:val="bullet"/>
+      <w:lvlText w:val=""/>
+      <w:lvlJc w:val="left"/>
+      <w:pPr>
+        <w:ind w:left="5040" w:hanging="360"/>
+      </w:pPr>
+      <w:rPr>
+        <w:rFonts w:ascii="Symbol" w:hAnsi="Symbol" w:hint="default"/>
+      </w:rPr>
+    </w:lvl>
+    <w:lvl w:ilvl="7" w:tplc="08090003" w:tentative="1">
+      <w:start w:val="1"/>
+      <w:numFmt w:val="bullet"/>
+      <w:lvlText w:val="o"/>
+      <w:lvlJc w:val="left"/>
+      <w:pPr>
+        <w:ind w:left="5760" w:hanging="360"/>
+      </w:pPr>
+      <w:rPr>
+        <w:rFonts w:ascii="Courier New" w:hAnsi="Courier New" w:cs="Courier New" w:hint="default"/>
+      </w:rPr>
+    </w:lvl>
+    <w:lvl w:ilvl="8" w:tplc="08090005" w:tentative="1">
+      <w:start w:val="1"/>
+      <w:numFmt w:val="bullet"/>
+      <w:lvlText w:val=""/>
+      <w:lvlJc w:val="left"/>
+      <w:pPr>
+        <w:ind w:left="6480" w:hanging="360"/>
+      </w:pPr>
+      <w:rPr>
+        <w:rFonts w:ascii="Wingdings" w:hAnsi="Wingdings" w:hint="default"/>
+      </w:rPr>
+    </w:lvl>
+  </w:abstractNum>
+  <w:abstractNum w:abstractNumId="15">
     <w:nsid w:val="78095673"/>
     <w:multiLevelType w:val="hybridMultilevel"/>
     <w:tmpl w:val="72FEE9EC"/>
@@ -36359,10 +39314,10 @@
     <w:abstractNumId w:val="1"/>
   </w:num>
   <w:num w:numId="4">
-    <w:abstractNumId w:val="13"/>
+    <w:abstractNumId w:val="15"/>
   </w:num>
   <w:num w:numId="5">
-    <w:abstractNumId w:val="10"/>
+    <w:abstractNumId w:val="12"/>
   </w:num>
   <w:num w:numId="6">
     <w:abstractNumId w:val="8"/>
@@ -36377,19 +39332,25 @@
     <w:abstractNumId w:val="6"/>
   </w:num>
   <w:num w:numId="10">
-    <w:abstractNumId w:val="11"/>
+    <w:abstractNumId w:val="13"/>
   </w:num>
   <w:num w:numId="11">
-    <w:abstractNumId w:val="9"/>
+    <w:abstractNumId w:val="11"/>
   </w:num>
   <w:num w:numId="12">
     <w:abstractNumId w:val="5"/>
   </w:num>
   <w:num w:numId="13">
-    <w:abstractNumId w:val="12"/>
+    <w:abstractNumId w:val="14"/>
   </w:num>
   <w:num w:numId="14">
     <w:abstractNumId w:val="7"/>
+  </w:num>
+  <w:num w:numId="15">
+    <w:abstractNumId w:val="10"/>
+  </w:num>
+  <w:num w:numId="16">
+    <w:abstractNumId w:val="9"/>
   </w:num>
 </w:numbering>
 </file>
@@ -38316,7 +41277,7 @@
 </file>
 
 <file path=customXml/itemProps1.xml><?xml version="1.0" encoding="utf-8"?>
-<ds:datastoreItem xmlns:ds="http://schemas.openxmlformats.org/officeDocument/2006/customXml" ds:itemID="{FDBFD7C1-9631-4112-996E-269A03EBDBA2}">
+<ds:datastoreItem xmlns:ds="http://schemas.openxmlformats.org/officeDocument/2006/customXml" ds:itemID="{8CB2816F-BFCE-4564-8FE3-FDEBB97C0139}">
   <ds:schemaRefs>
     <ds:schemaRef ds:uri="http://schemas.openxmlformats.org/officeDocument/2006/bibliography"/>
   </ds:schemaRefs>

</xml_diff>